<commit_message>
Final version of RASD, DD, Code inspection and Testing
</commit_message>
<xml_diff>
--- a/Project Plan/Project plan 0.1.docx
+++ b/Project Plan/Project plan 0.1.docx
@@ -1,6 +1,6 @@
 
 <file path=word/document.xml><?xml version="1.0" encoding="utf-8"?>
-<w:document xmlns:ve="http://schemas.openxmlformats.org/markup-compatibility/2006" xmlns:o="urn:schemas-microsoft-com:office:office" xmlns:r="http://schemas.openxmlformats.org/officeDocument/2006/relationships" xmlns:m="http://schemas.openxmlformats.org/officeDocument/2006/math" xmlns:v="urn:schemas-microsoft-com:vml" xmlns:wp="http://schemas.openxmlformats.org/drawingml/2006/wordprocessingDrawing" xmlns:w10="urn:schemas-microsoft-com:office:word" xmlns:w="http://schemas.openxmlformats.org/wordprocessingml/2006/main" xmlns:wne="http://schemas.microsoft.com/office/word/2006/wordml">
+<w:document xmlns:wpc="http://schemas.microsoft.com/office/word/2010/wordprocessingCanvas" xmlns:mc="http://schemas.openxmlformats.org/markup-compatibility/2006" xmlns:o="urn:schemas-microsoft-com:office:office" xmlns:r="http://schemas.openxmlformats.org/officeDocument/2006/relationships" xmlns:m="http://schemas.openxmlformats.org/officeDocument/2006/math" xmlns:v="urn:schemas-microsoft-com:vml" xmlns:wp14="http://schemas.microsoft.com/office/word/2010/wordprocessingDrawing" xmlns:wp="http://schemas.openxmlformats.org/drawingml/2006/wordprocessingDrawing" xmlns:w10="urn:schemas-microsoft-com:office:word" xmlns:w="http://schemas.openxmlformats.org/wordprocessingml/2006/main" xmlns:w14="http://schemas.microsoft.com/office/word/2010/wordml" xmlns:w15="http://schemas.microsoft.com/office/word/2012/wordml" xmlns:wpg="http://schemas.microsoft.com/office/word/2010/wordprocessingGroup" xmlns:wpi="http://schemas.microsoft.com/office/word/2010/wordprocessingInk" xmlns:wne="http://schemas.microsoft.com/office/word/2006/wordml" xmlns:wps="http://schemas.microsoft.com/office/word/2010/wordprocessingShape" mc:Ignorable="w14 w15 wp14">
   <w:body>
     <w:p>
       <w:pPr>
@@ -38,7 +38,7 @@
       <w:r>
         <w:rPr>
           <w:noProof/>
-          <w:lang w:val="it-IT" w:eastAsia="it-IT"/>
+          <w:lang w:eastAsia="es-CO"/>
         </w:rPr>
         <w:drawing>
           <wp:inline distT="0" distB="0" distL="0" distR="0">
@@ -61,7 +61,7 @@
                     <a:blip r:embed="rId6" cstate="print">
                       <a:extLst>
                         <a:ext uri="{28A0092B-C50C-407E-A947-70E740481C1C}">
-                          <a14:useLocalDpi xmlns:a14="http://schemas.microsoft.com/office/drawing/2010/main" xmlns:wps="http://schemas.microsoft.com/office/word/2010/wordprocessingShape" xmlns:wpi="http://schemas.microsoft.com/office/word/2010/wordprocessingInk" xmlns:wpg="http://schemas.microsoft.com/office/word/2010/wordprocessingGroup" xmlns:w15="http://schemas.microsoft.com/office/word/2012/wordml" xmlns:w14="http://schemas.microsoft.com/office/word/2010/wordml" xmlns:w="http://schemas.openxmlformats.org/wordprocessingml/2006/main" xmlns:w10="urn:schemas-microsoft-com:office:word" xmlns:wp14="http://schemas.microsoft.com/office/word/2010/wordprocessingDrawing" xmlns:v="urn:schemas-microsoft-com:vml" xmlns:o="urn:schemas-microsoft-com:office:office" xmlns:mc="http://schemas.openxmlformats.org/markup-compatibility/2006" xmlns:wpc="http://schemas.microsoft.com/office/word/2010/wordprocessingCanvas" xmlns="" val="0"/>
+                          <a14:useLocalDpi xmlns:a14="http://schemas.microsoft.com/office/drawing/2010/main" val="0"/>
                         </a:ext>
                       </a:extLst>
                     </a:blip>
@@ -286,20 +286,8 @@
           <w:szCs w:val="24"/>
           <w:lang w:val="en-US"/>
         </w:rPr>
-        <w:t xml:space="preserve">Alexis </w:t>
-      </w:r>
-      <w:proofErr w:type="spellStart"/>
-      <w:r>
-        <w:rPr>
-          <w:rFonts w:ascii="SFRM1200" w:hAnsi="SFRM1200" w:cs="SFRM1200"/>
-          <w:color w:val="auto"/>
-          <w:sz w:val="24"/>
-          <w:szCs w:val="24"/>
-          <w:lang w:val="en-US"/>
-        </w:rPr>
-        <w:t>Rougnant</w:t>
-      </w:r>
-      <w:proofErr w:type="spellEnd"/>
+        <w:t>Alexis Rougnant</w:t>
+      </w:r>
     </w:p>
     <w:p>
       <w:pPr>
@@ -325,20 +313,8 @@
           <w:szCs w:val="24"/>
           <w:lang w:val="en-US"/>
         </w:rPr>
-        <w:t xml:space="preserve">Daniel </w:t>
-      </w:r>
-      <w:proofErr w:type="spellStart"/>
-      <w:r>
-        <w:rPr>
-          <w:rFonts w:ascii="SFRM1200" w:hAnsi="SFRM1200" w:cs="SFRM1200"/>
-          <w:color w:val="auto"/>
-          <w:sz w:val="24"/>
-          <w:szCs w:val="24"/>
-          <w:lang w:val="en-US"/>
-        </w:rPr>
-        <w:t>Vacca</w:t>
-      </w:r>
-      <w:proofErr w:type="spellEnd"/>
+        <w:t>Daniel Vacca</w:t>
+      </w:r>
     </w:p>
     <w:p>
       <w:pPr>
@@ -409,26 +385,26 @@
     </w:p>
     <w:sdt>
       <w:sdtPr>
+        <w:rPr>
+          <w:rFonts w:ascii="Calibri" w:eastAsia="Droid Sans Fallback" w:hAnsi="Calibri" w:cs="Calibri"/>
+          <w:b w:val="0"/>
+          <w:bCs w:val="0"/>
+          <w:color w:val="00000A"/>
+          <w:sz w:val="22"/>
+          <w:szCs w:val="22"/>
+          <w:lang w:val="es-CO"/>
+        </w:rPr>
         <w:id w:val="338852814"/>
         <w:docPartObj>
           <w:docPartGallery w:val="Table of Contents"/>
           <w:docPartUnique/>
         </w:docPartObj>
       </w:sdtPr>
-      <w:sdtEndPr>
-        <w:rPr>
-          <w:rFonts w:ascii="Calibri" w:eastAsia="Droid Sans Fallback" w:hAnsi="Calibri" w:cs="Calibri"/>
-          <w:b w:val="0"/>
-          <w:bCs w:val="0"/>
-          <w:color w:val="00000A"/>
-          <w:sz w:val="22"/>
-          <w:szCs w:val="22"/>
-        </w:rPr>
-      </w:sdtEndPr>
+      <w:sdtEndPr/>
       <w:sdtContent>
         <w:p>
           <w:pPr>
-            <w:pStyle w:val="Titolosommario"/>
+            <w:pStyle w:val="TtulodeTDC"/>
           </w:pPr>
           <w:r>
             <w:rPr>
@@ -439,7 +415,7 @@
         </w:p>
         <w:p>
           <w:pPr>
-            <w:pStyle w:val="Sommario1"/>
+            <w:pStyle w:val="TDC1"/>
             <w:tabs>
               <w:tab w:val="left" w:pos="440"/>
               <w:tab w:val="right" w:leader="dot" w:pos="8828"/>
@@ -472,7 +448,7 @@
           <w:hyperlink w:anchor="_Toc441920951" w:history="1">
             <w:r>
               <w:rPr>
-                <w:rStyle w:val="Collegamentoipertestuale"/>
+                <w:rStyle w:val="Hipervnculo"/>
                 <w:noProof/>
                 <w:lang w:val="en-US"/>
               </w:rPr>
@@ -489,7 +465,7 @@
             </w:r>
             <w:r>
               <w:rPr>
-                <w:rStyle w:val="Collegamentoipertestuale"/>
+                <w:rStyle w:val="Hipervnculo"/>
                 <w:noProof/>
                 <w:lang w:val="en-US"/>
               </w:rPr>
@@ -547,7 +523,7 @@
         </w:p>
         <w:p>
           <w:pPr>
-            <w:pStyle w:val="Sommario2"/>
+            <w:pStyle w:val="TDC2"/>
             <w:tabs>
               <w:tab w:val="left" w:pos="880"/>
               <w:tab w:val="right" w:leader="dot" w:pos="8828"/>
@@ -562,7 +538,7 @@
           <w:hyperlink w:anchor="_Toc441920952" w:history="1">
             <w:r>
               <w:rPr>
-                <w:rStyle w:val="Collegamentoipertestuale"/>
+                <w:rStyle w:val="Hipervnculo"/>
                 <w:noProof/>
                 <w:lang w:val="en-US"/>
               </w:rPr>
@@ -579,7 +555,7 @@
             </w:r>
             <w:r>
               <w:rPr>
-                <w:rStyle w:val="Collegamentoipertestuale"/>
+                <w:rStyle w:val="Hipervnculo"/>
                 <w:noProof/>
                 <w:lang w:val="en-US"/>
               </w:rPr>
@@ -637,7 +613,7 @@
         </w:p>
         <w:p>
           <w:pPr>
-            <w:pStyle w:val="Sommario2"/>
+            <w:pStyle w:val="TDC2"/>
             <w:tabs>
               <w:tab w:val="left" w:pos="880"/>
               <w:tab w:val="right" w:leader="dot" w:pos="8828"/>
@@ -652,7 +628,7 @@
           <w:hyperlink w:anchor="_Toc441920953" w:history="1">
             <w:r>
               <w:rPr>
-                <w:rStyle w:val="Collegamentoipertestuale"/>
+                <w:rStyle w:val="Hipervnculo"/>
                 <w:noProof/>
                 <w:lang w:val="en-US"/>
               </w:rPr>
@@ -669,7 +645,7 @@
             </w:r>
             <w:r>
               <w:rPr>
-                <w:rStyle w:val="Collegamentoipertestuale"/>
+                <w:rStyle w:val="Hipervnculo"/>
                 <w:noProof/>
                 <w:lang w:val="en-US"/>
               </w:rPr>
@@ -727,7 +703,7 @@
         </w:p>
         <w:p>
           <w:pPr>
-            <w:pStyle w:val="Sommario2"/>
+            <w:pStyle w:val="TDC2"/>
             <w:tabs>
               <w:tab w:val="left" w:pos="880"/>
               <w:tab w:val="right" w:leader="dot" w:pos="8828"/>
@@ -742,7 +718,7 @@
           <w:hyperlink w:anchor="_Toc441920954" w:history="1">
             <w:r>
               <w:rPr>
-                <w:rStyle w:val="Collegamentoipertestuale"/>
+                <w:rStyle w:val="Hipervnculo"/>
                 <w:noProof/>
                 <w:lang w:val="en-US"/>
               </w:rPr>
@@ -759,7 +735,7 @@
             </w:r>
             <w:r>
               <w:rPr>
-                <w:rStyle w:val="Collegamentoipertestuale"/>
+                <w:rStyle w:val="Hipervnculo"/>
                 <w:noProof/>
                 <w:lang w:val="en-US"/>
               </w:rPr>
@@ -817,7 +793,7 @@
         </w:p>
         <w:p>
           <w:pPr>
-            <w:pStyle w:val="Sommario1"/>
+            <w:pStyle w:val="TDC1"/>
             <w:tabs>
               <w:tab w:val="left" w:pos="440"/>
               <w:tab w:val="right" w:leader="dot" w:pos="8828"/>
@@ -832,7 +808,7 @@
           <w:hyperlink w:anchor="_Toc441920955" w:history="1">
             <w:r>
               <w:rPr>
-                <w:rStyle w:val="Collegamentoipertestuale"/>
+                <w:rStyle w:val="Hipervnculo"/>
                 <w:noProof/>
                 <w:lang w:val="en-US"/>
               </w:rPr>
@@ -849,7 +825,7 @@
             </w:r>
             <w:r>
               <w:rPr>
-                <w:rStyle w:val="Collegamentoipertestuale"/>
+                <w:rStyle w:val="Hipervnculo"/>
                 <w:noProof/>
                 <w:lang w:val="en-US"/>
               </w:rPr>
@@ -907,7 +883,7 @@
         </w:p>
         <w:p>
           <w:pPr>
-            <w:pStyle w:val="Sommario2"/>
+            <w:pStyle w:val="TDC2"/>
             <w:tabs>
               <w:tab w:val="left" w:pos="880"/>
               <w:tab w:val="right" w:leader="dot" w:pos="8828"/>
@@ -922,7 +898,7 @@
           <w:hyperlink w:anchor="_Toc441920956" w:history="1">
             <w:r>
               <w:rPr>
-                <w:rStyle w:val="Collegamentoipertestuale"/>
+                <w:rStyle w:val="Hipervnculo"/>
                 <w:noProof/>
                 <w:lang w:val="en-US"/>
               </w:rPr>
@@ -939,7 +915,7 @@
             </w:r>
             <w:r>
               <w:rPr>
-                <w:rStyle w:val="Collegamentoipertestuale"/>
+                <w:rStyle w:val="Hipervnculo"/>
                 <w:noProof/>
                 <w:lang w:val="en-US"/>
               </w:rPr>
@@ -997,7 +973,7 @@
         </w:p>
         <w:p>
           <w:pPr>
-            <w:pStyle w:val="Sommario3"/>
+            <w:pStyle w:val="TDC3"/>
             <w:tabs>
               <w:tab w:val="left" w:pos="1320"/>
               <w:tab w:val="right" w:leader="dot" w:pos="8828"/>
@@ -1012,7 +988,7 @@
           <w:hyperlink w:anchor="_Toc441920957" w:history="1">
             <w:r>
               <w:rPr>
-                <w:rStyle w:val="Collegamentoipertestuale"/>
+                <w:rStyle w:val="Hipervnculo"/>
                 <w:noProof/>
                 <w:lang w:val="en-US"/>
               </w:rPr>
@@ -1029,7 +1005,7 @@
             </w:r>
             <w:r>
               <w:rPr>
-                <w:rStyle w:val="Collegamentoipertestuale"/>
+                <w:rStyle w:val="Hipervnculo"/>
                 <w:noProof/>
                 <w:lang w:val="en-US"/>
               </w:rPr>
@@ -1087,7 +1063,7 @@
         </w:p>
         <w:p>
           <w:pPr>
-            <w:pStyle w:val="Sommario3"/>
+            <w:pStyle w:val="TDC3"/>
             <w:tabs>
               <w:tab w:val="left" w:pos="1320"/>
               <w:tab w:val="right" w:leader="dot" w:pos="8828"/>
@@ -1102,7 +1078,7 @@
           <w:hyperlink w:anchor="_Toc441920958" w:history="1">
             <w:r>
               <w:rPr>
-                <w:rStyle w:val="Collegamentoipertestuale"/>
+                <w:rStyle w:val="Hipervnculo"/>
                 <w:noProof/>
                 <w:lang w:val="en-US"/>
               </w:rPr>
@@ -1119,7 +1095,7 @@
             </w:r>
             <w:r>
               <w:rPr>
-                <w:rStyle w:val="Collegamentoipertestuale"/>
+                <w:rStyle w:val="Hipervnculo"/>
                 <w:noProof/>
                 <w:lang w:val="en-US"/>
               </w:rPr>
@@ -1177,7 +1153,7 @@
         </w:p>
         <w:p>
           <w:pPr>
-            <w:pStyle w:val="Sommario2"/>
+            <w:pStyle w:val="TDC2"/>
             <w:tabs>
               <w:tab w:val="left" w:pos="880"/>
               <w:tab w:val="right" w:leader="dot" w:pos="8828"/>
@@ -1192,7 +1168,7 @@
           <w:hyperlink w:anchor="_Toc441920959" w:history="1">
             <w:r>
               <w:rPr>
-                <w:rStyle w:val="Collegamentoipertestuale"/>
+                <w:rStyle w:val="Hipervnculo"/>
                 <w:noProof/>
                 <w:lang w:val="en-US"/>
               </w:rPr>
@@ -1209,7 +1185,7 @@
             </w:r>
             <w:r>
               <w:rPr>
-                <w:rStyle w:val="Collegamentoipertestuale"/>
+                <w:rStyle w:val="Hipervnculo"/>
                 <w:noProof/>
                 <w:lang w:val="en-US"/>
               </w:rPr>
@@ -1267,7 +1243,7 @@
         </w:p>
         <w:p>
           <w:pPr>
-            <w:pStyle w:val="Sommario3"/>
+            <w:pStyle w:val="TDC3"/>
             <w:tabs>
               <w:tab w:val="left" w:pos="1320"/>
               <w:tab w:val="right" w:leader="dot" w:pos="8828"/>
@@ -1282,7 +1258,7 @@
           <w:hyperlink w:anchor="_Toc441920960" w:history="1">
             <w:r>
               <w:rPr>
-                <w:rStyle w:val="Collegamentoipertestuale"/>
+                <w:rStyle w:val="Hipervnculo"/>
                 <w:noProof/>
                 <w:lang w:val="en-US"/>
               </w:rPr>
@@ -1299,7 +1275,7 @@
             </w:r>
             <w:r>
               <w:rPr>
-                <w:rStyle w:val="Collegamentoipertestuale"/>
+                <w:rStyle w:val="Hipervnculo"/>
                 <w:noProof/>
                 <w:lang w:val="en-US"/>
               </w:rPr>
@@ -1357,7 +1333,7 @@
         </w:p>
         <w:p>
           <w:pPr>
-            <w:pStyle w:val="Sommario3"/>
+            <w:pStyle w:val="TDC3"/>
             <w:tabs>
               <w:tab w:val="left" w:pos="1320"/>
               <w:tab w:val="right" w:leader="dot" w:pos="8828"/>
@@ -1372,7 +1348,7 @@
           <w:hyperlink w:anchor="_Toc441920961" w:history="1">
             <w:r>
               <w:rPr>
-                <w:rStyle w:val="Collegamentoipertestuale"/>
+                <w:rStyle w:val="Hipervnculo"/>
                 <w:noProof/>
                 <w:lang w:val="en-US"/>
               </w:rPr>
@@ -1389,7 +1365,7 @@
             </w:r>
             <w:r>
               <w:rPr>
-                <w:rStyle w:val="Collegamentoipertestuale"/>
+                <w:rStyle w:val="Hipervnculo"/>
                 <w:noProof/>
                 <w:lang w:val="en-US"/>
               </w:rPr>
@@ -1447,7 +1423,7 @@
         </w:p>
         <w:p>
           <w:pPr>
-            <w:pStyle w:val="Sommario1"/>
+            <w:pStyle w:val="TDC1"/>
             <w:tabs>
               <w:tab w:val="left" w:pos="440"/>
               <w:tab w:val="right" w:leader="dot" w:pos="8828"/>
@@ -1462,7 +1438,7 @@
           <w:hyperlink w:anchor="_Toc441920962" w:history="1">
             <w:r>
               <w:rPr>
-                <w:rStyle w:val="Collegamentoipertestuale"/>
+                <w:rStyle w:val="Hipervnculo"/>
                 <w:noProof/>
                 <w:lang w:val="en-US"/>
               </w:rPr>
@@ -1479,7 +1455,7 @@
             </w:r>
             <w:r>
               <w:rPr>
-                <w:rStyle w:val="Collegamentoipertestuale"/>
+                <w:rStyle w:val="Hipervnculo"/>
                 <w:noProof/>
                 <w:lang w:val="en-US"/>
               </w:rPr>
@@ -1537,7 +1513,7 @@
         </w:p>
         <w:p>
           <w:pPr>
-            <w:pStyle w:val="Sommario1"/>
+            <w:pStyle w:val="TDC1"/>
             <w:tabs>
               <w:tab w:val="left" w:pos="440"/>
               <w:tab w:val="right" w:leader="dot" w:pos="8828"/>
@@ -1552,7 +1528,7 @@
           <w:hyperlink w:anchor="_Toc441920963" w:history="1">
             <w:r>
               <w:rPr>
-                <w:rStyle w:val="Collegamentoipertestuale"/>
+                <w:rStyle w:val="Hipervnculo"/>
                 <w:noProof/>
                 <w:lang w:val="en-US"/>
               </w:rPr>
@@ -1569,7 +1545,7 @@
             </w:r>
             <w:r>
               <w:rPr>
-                <w:rStyle w:val="Collegamentoipertestuale"/>
+                <w:rStyle w:val="Hipervnculo"/>
                 <w:noProof/>
                 <w:lang w:val="en-US"/>
               </w:rPr>
@@ -1665,7 +1641,7 @@
     </w:p>
     <w:p>
       <w:pPr>
-        <w:pStyle w:val="Titolo1"/>
+        <w:pStyle w:val="Ttulo1"/>
         <w:numPr>
           <w:ilvl w:val="0"/>
           <w:numId w:val="2"/>
@@ -1687,7 +1663,7 @@
     </w:p>
     <w:p>
       <w:pPr>
-        <w:pStyle w:val="Titolo2"/>
+        <w:pStyle w:val="Ttulo2"/>
         <w:numPr>
           <w:ilvl w:val="1"/>
           <w:numId w:val="2"/>
@@ -1784,7 +1760,7 @@
     </w:p>
     <w:p>
       <w:pPr>
-        <w:pStyle w:val="Paragrafoelenco"/>
+        <w:pStyle w:val="Prrafodelista"/>
         <w:numPr>
           <w:ilvl w:val="0"/>
           <w:numId w:val="3"/>
@@ -1804,7 +1780,7 @@
     </w:p>
     <w:p>
       <w:pPr>
-        <w:pStyle w:val="Paragrafoelenco"/>
+        <w:pStyle w:val="Prrafodelista"/>
         <w:numPr>
           <w:ilvl w:val="0"/>
           <w:numId w:val="3"/>
@@ -1836,7 +1812,7 @@
     </w:p>
     <w:p>
       <w:pPr>
-        <w:pStyle w:val="Paragrafoelenco"/>
+        <w:pStyle w:val="Prrafodelista"/>
         <w:numPr>
           <w:ilvl w:val="0"/>
           <w:numId w:val="3"/>
@@ -1878,7 +1854,7 @@
     </w:p>
     <w:p>
       <w:pPr>
-        <w:pStyle w:val="Titolo2"/>
+        <w:pStyle w:val="Ttulo2"/>
         <w:numPr>
           <w:ilvl w:val="1"/>
           <w:numId w:val="2"/>
@@ -1917,7 +1893,7 @@
     </w:p>
     <w:p>
       <w:pPr>
-        <w:pStyle w:val="Paragrafoelenco"/>
+        <w:pStyle w:val="Prrafodelista"/>
         <w:numPr>
           <w:ilvl w:val="0"/>
           <w:numId w:val="4"/>
@@ -1939,7 +1915,7 @@
     </w:p>
     <w:p>
       <w:pPr>
-        <w:pStyle w:val="Paragrafoelenco"/>
+        <w:pStyle w:val="Prrafodelista"/>
         <w:numPr>
           <w:ilvl w:val="0"/>
           <w:numId w:val="4"/>
@@ -1961,7 +1937,7 @@
     </w:p>
     <w:p>
       <w:pPr>
-        <w:pStyle w:val="Paragrafoelenco"/>
+        <w:pStyle w:val="Prrafodelista"/>
         <w:numPr>
           <w:ilvl w:val="0"/>
           <w:numId w:val="4"/>
@@ -1997,7 +1973,7 @@
     </w:p>
     <w:p>
       <w:pPr>
-        <w:pStyle w:val="Paragrafoelenco"/>
+        <w:pStyle w:val="Prrafodelista"/>
         <w:numPr>
           <w:ilvl w:val="0"/>
           <w:numId w:val="4"/>
@@ -2026,7 +2002,7 @@
     </w:p>
     <w:p>
       <w:pPr>
-        <w:pStyle w:val="Paragrafoelenco"/>
+        <w:pStyle w:val="Prrafodelista"/>
         <w:numPr>
           <w:ilvl w:val="0"/>
           <w:numId w:val="4"/>
@@ -2048,7 +2024,7 @@
     </w:p>
     <w:p>
       <w:pPr>
-        <w:pStyle w:val="Paragrafoelenco"/>
+        <w:pStyle w:val="Prrafodelista"/>
         <w:numPr>
           <w:ilvl w:val="0"/>
           <w:numId w:val="4"/>
@@ -2070,7 +2046,7 @@
     </w:p>
     <w:p>
       <w:pPr>
-        <w:pStyle w:val="Paragrafoelenco"/>
+        <w:pStyle w:val="Prrafodelista"/>
         <w:numPr>
           <w:ilvl w:val="0"/>
           <w:numId w:val="4"/>
@@ -2092,7 +2068,7 @@
     </w:p>
     <w:p>
       <w:pPr>
-        <w:pStyle w:val="Paragrafoelenco"/>
+        <w:pStyle w:val="Prrafodelista"/>
         <w:numPr>
           <w:ilvl w:val="0"/>
           <w:numId w:val="4"/>
@@ -2114,7 +2090,7 @@
     </w:p>
     <w:p>
       <w:pPr>
-        <w:pStyle w:val="Paragrafoelenco"/>
+        <w:pStyle w:val="Prrafodelista"/>
         <w:numPr>
           <w:ilvl w:val="0"/>
           <w:numId w:val="4"/>
@@ -2155,7 +2131,7 @@
     </w:p>
     <w:p>
       <w:pPr>
-        <w:pStyle w:val="Titolo2"/>
+        <w:pStyle w:val="Ttulo2"/>
         <w:numPr>
           <w:ilvl w:val="1"/>
           <w:numId w:val="2"/>
@@ -2192,7 +2168,7 @@
     </w:p>
     <w:p>
       <w:pPr>
-        <w:pStyle w:val="Paragrafoelenco"/>
+        <w:pStyle w:val="Prrafodelista"/>
         <w:numPr>
           <w:ilvl w:val="0"/>
           <w:numId w:val="5"/>
@@ -2215,7 +2191,7 @@
     </w:p>
     <w:p>
       <w:pPr>
-        <w:pStyle w:val="Paragrafoelenco"/>
+        <w:pStyle w:val="Prrafodelista"/>
         <w:numPr>
           <w:ilvl w:val="0"/>
           <w:numId w:val="5"/>
@@ -2235,37 +2211,12 @@
           <w:rFonts w:asciiTheme="minorHAnsi" w:hAnsiTheme="minorHAnsi" w:cs="Times New Roman"/>
           <w:lang w:val="en-US"/>
         </w:rPr>
-        <w:t xml:space="preserve">RASD for MyTaxiService, by Ivana Salerno, Alexis </w:t>
-      </w:r>
-      <w:proofErr w:type="spellStart"/>
-      <w:r>
-        <w:rPr>
-          <w:rFonts w:asciiTheme="minorHAnsi" w:hAnsiTheme="minorHAnsi" w:cs="Times New Roman"/>
-          <w:lang w:val="en-US"/>
-        </w:rPr>
-        <w:t>Rougnant</w:t>
-      </w:r>
-      <w:proofErr w:type="spellEnd"/>
-      <w:r>
-        <w:rPr>
-          <w:rFonts w:asciiTheme="minorHAnsi" w:hAnsiTheme="minorHAnsi" w:cs="Times New Roman"/>
-          <w:lang w:val="en-US"/>
-        </w:rPr>
-        <w:t xml:space="preserve"> and Daniel </w:t>
-      </w:r>
-      <w:proofErr w:type="spellStart"/>
-      <w:r>
-        <w:rPr>
-          <w:rFonts w:asciiTheme="minorHAnsi" w:hAnsiTheme="minorHAnsi" w:cs="Times New Roman"/>
-          <w:lang w:val="en-US"/>
-        </w:rPr>
-        <w:t>Vacca</w:t>
-      </w:r>
-      <w:proofErr w:type="spellEnd"/>
+        <w:t>RASD for MyTaxiService, by Ivana Salerno, Alexis Rougnant and Daniel Vacca</w:t>
+      </w:r>
     </w:p>
     <w:p>
       <w:pPr>
-        <w:pStyle w:val="Paragrafoelenco"/>
+        <w:pStyle w:val="Prrafodelista"/>
         <w:numPr>
           <w:ilvl w:val="0"/>
           <w:numId w:val="5"/>
@@ -2285,37 +2236,12 @@
           <w:rFonts w:asciiTheme="minorHAnsi" w:hAnsiTheme="minorHAnsi" w:cs="Times New Roman"/>
           <w:lang w:val="en-US"/>
         </w:rPr>
-        <w:t xml:space="preserve">DD for MyTaxiService, by Ivana Salerno, Alexis </w:t>
-      </w:r>
-      <w:proofErr w:type="spellStart"/>
-      <w:r>
-        <w:rPr>
-          <w:rFonts w:asciiTheme="minorHAnsi" w:hAnsiTheme="minorHAnsi" w:cs="Times New Roman"/>
-          <w:lang w:val="en-US"/>
-        </w:rPr>
-        <w:t>Rougnant</w:t>
-      </w:r>
-      <w:proofErr w:type="spellEnd"/>
-      <w:r>
-        <w:rPr>
-          <w:rFonts w:asciiTheme="minorHAnsi" w:hAnsiTheme="minorHAnsi" w:cs="Times New Roman"/>
-          <w:lang w:val="en-US"/>
-        </w:rPr>
-        <w:t xml:space="preserve"> and Daniel </w:t>
-      </w:r>
-      <w:proofErr w:type="spellStart"/>
-      <w:r>
-        <w:rPr>
-          <w:rFonts w:asciiTheme="minorHAnsi" w:hAnsiTheme="minorHAnsi" w:cs="Times New Roman"/>
-          <w:lang w:val="en-US"/>
-        </w:rPr>
-        <w:t>Vacca</w:t>
-      </w:r>
-      <w:proofErr w:type="spellEnd"/>
+        <w:t>DD for MyTaxiService, by Ivana Salerno, Alexis Rougnant and Daniel Vacca</w:t>
+      </w:r>
     </w:p>
     <w:p>
       <w:pPr>
-        <w:pStyle w:val="Paragrafoelenco"/>
+        <w:pStyle w:val="Prrafodelista"/>
         <w:numPr>
           <w:ilvl w:val="0"/>
           <w:numId w:val="5"/>
@@ -2341,37 +2267,12 @@
           <w:rFonts w:asciiTheme="minorHAnsi" w:hAnsiTheme="minorHAnsi" w:cs="Times New Roman"/>
           <w:lang w:val="en-US"/>
         </w:rPr>
-        <w:t xml:space="preserve">for MyTaxiService, by Ivana Salerno, Alexis </w:t>
-      </w:r>
-      <w:proofErr w:type="spellStart"/>
-      <w:r>
-        <w:rPr>
-          <w:rFonts w:asciiTheme="minorHAnsi" w:hAnsiTheme="minorHAnsi" w:cs="Times New Roman"/>
-          <w:lang w:val="en-US"/>
-        </w:rPr>
-        <w:t>Rougnant</w:t>
-      </w:r>
-      <w:proofErr w:type="spellEnd"/>
-      <w:r>
-        <w:rPr>
-          <w:rFonts w:asciiTheme="minorHAnsi" w:hAnsiTheme="minorHAnsi" w:cs="Times New Roman"/>
-          <w:lang w:val="en-US"/>
-        </w:rPr>
-        <w:t xml:space="preserve"> and Daniel </w:t>
-      </w:r>
-      <w:proofErr w:type="spellStart"/>
-      <w:r>
-        <w:rPr>
-          <w:rFonts w:asciiTheme="minorHAnsi" w:hAnsiTheme="minorHAnsi" w:cs="Times New Roman"/>
-          <w:lang w:val="en-US"/>
-        </w:rPr>
-        <w:t>Vacca</w:t>
-      </w:r>
-      <w:proofErr w:type="spellEnd"/>
+        <w:t>for MyTaxiService, by Ivana Salerno, Alexis Rougnant and Daniel Vacca</w:t>
+      </w:r>
     </w:p>
     <w:p>
       <w:pPr>
-        <w:pStyle w:val="Paragrafoelenco"/>
+        <w:pStyle w:val="Prrafodelista"/>
         <w:numPr>
           <w:ilvl w:val="0"/>
           <w:numId w:val="5"/>
@@ -2394,7 +2295,7 @@
     </w:p>
     <w:p>
       <w:pPr>
-        <w:pStyle w:val="Paragrafoelenco"/>
+        <w:pStyle w:val="Prrafodelista"/>
         <w:numPr>
           <w:ilvl w:val="0"/>
           <w:numId w:val="5"/>
@@ -2441,7 +2342,7 @@
     </w:p>
     <w:p>
       <w:pPr>
-        <w:pStyle w:val="Paragrafoelenco"/>
+        <w:pStyle w:val="Prrafodelista"/>
         <w:numPr>
           <w:ilvl w:val="0"/>
           <w:numId w:val="5"/>
@@ -2476,7 +2377,7 @@
     </w:p>
     <w:p>
       <w:pPr>
-        <w:pStyle w:val="Titolo1"/>
+        <w:pStyle w:val="Ttulo1"/>
         <w:numPr>
           <w:ilvl w:val="0"/>
           <w:numId w:val="2"/>
@@ -2513,7 +2414,7 @@
     </w:p>
     <w:p>
       <w:pPr>
-        <w:pStyle w:val="Titolo2"/>
+        <w:pStyle w:val="Ttulo2"/>
         <w:numPr>
           <w:ilvl w:val="1"/>
           <w:numId w:val="2"/>
@@ -2550,7 +2451,7 @@
     </w:p>
     <w:p>
       <w:pPr>
-        <w:pStyle w:val="Titolo3"/>
+        <w:pStyle w:val="Ttulo3"/>
         <w:numPr>
           <w:ilvl w:val="2"/>
           <w:numId w:val="2"/>
@@ -2609,7 +2510,7 @@
     </w:p>
     <w:p>
       <w:pPr>
-        <w:pStyle w:val="Titolo3"/>
+        <w:pStyle w:val="Ttulo3"/>
         <w:numPr>
           <w:ilvl w:val="2"/>
           <w:numId w:val="2"/>
@@ -2646,7 +2547,7 @@
     </w:p>
     <w:p>
       <w:pPr>
-        <w:pStyle w:val="Paragrafoelenco"/>
+        <w:pStyle w:val="Prrafodelista"/>
         <w:numPr>
           <w:ilvl w:val="0"/>
           <w:numId w:val="5"/>
@@ -2669,7 +2570,7 @@
     </w:p>
     <w:p>
       <w:pPr>
-        <w:pStyle w:val="Paragrafoelenco"/>
+        <w:pStyle w:val="Prrafodelista"/>
         <w:spacing w:line="276" w:lineRule="auto"/>
         <w:ind w:left="1494"/>
         <w:jc w:val="both"/>
@@ -2686,7 +2587,7 @@
     </w:p>
     <w:p>
       <w:pPr>
-        <w:pStyle w:val="Paragrafoelenco"/>
+        <w:pStyle w:val="Prrafodelista"/>
         <w:numPr>
           <w:ilvl w:val="0"/>
           <w:numId w:val="6"/>
@@ -2708,7 +2609,7 @@
     </w:p>
     <w:p>
       <w:pPr>
-        <w:pStyle w:val="Paragrafoelenco"/>
+        <w:pStyle w:val="Prrafodelista"/>
         <w:numPr>
           <w:ilvl w:val="0"/>
           <w:numId w:val="6"/>
@@ -2730,7 +2631,7 @@
     </w:p>
     <w:p>
       <w:pPr>
-        <w:pStyle w:val="Paragrafoelenco"/>
+        <w:pStyle w:val="Prrafodelista"/>
         <w:numPr>
           <w:ilvl w:val="0"/>
           <w:numId w:val="6"/>
@@ -2752,7 +2653,7 @@
     </w:p>
     <w:p>
       <w:pPr>
-        <w:pStyle w:val="Paragrafoelenco"/>
+        <w:pStyle w:val="Prrafodelista"/>
         <w:numPr>
           <w:ilvl w:val="0"/>
           <w:numId w:val="6"/>
@@ -2774,7 +2675,7 @@
     </w:p>
     <w:p>
       <w:pPr>
-        <w:pStyle w:val="Paragrafoelenco"/>
+        <w:pStyle w:val="Prrafodelista"/>
         <w:numPr>
           <w:ilvl w:val="0"/>
           <w:numId w:val="6"/>
@@ -2796,7 +2697,7 @@
     </w:p>
     <w:p>
       <w:pPr>
-        <w:pStyle w:val="Paragrafoelenco"/>
+        <w:pStyle w:val="Prrafodelista"/>
         <w:numPr>
           <w:ilvl w:val="0"/>
           <w:numId w:val="6"/>
@@ -2836,7 +2737,7 @@
     </w:p>
     <w:p>
       <w:pPr>
-        <w:pStyle w:val="Paragrafoelenco"/>
+        <w:pStyle w:val="Prrafodelista"/>
         <w:numPr>
           <w:ilvl w:val="0"/>
           <w:numId w:val="6"/>
@@ -2899,7 +2800,7 @@
     </w:p>
     <w:p>
       <w:pPr>
-        <w:pStyle w:val="Paragrafoelenco"/>
+        <w:pStyle w:val="Prrafodelista"/>
         <w:numPr>
           <w:ilvl w:val="0"/>
           <w:numId w:val="5"/>
@@ -2922,7 +2823,7 @@
     </w:p>
     <w:p>
       <w:pPr>
-        <w:pStyle w:val="Paragrafoelenco"/>
+        <w:pStyle w:val="Prrafodelista"/>
         <w:numPr>
           <w:ilvl w:val="0"/>
           <w:numId w:val="6"/>
@@ -2962,7 +2863,7 @@
     </w:p>
     <w:p>
       <w:pPr>
-        <w:pStyle w:val="Paragrafoelenco"/>
+        <w:pStyle w:val="Prrafodelista"/>
         <w:numPr>
           <w:ilvl w:val="0"/>
           <w:numId w:val="6"/>
@@ -3025,7 +2926,7 @@
     </w:p>
     <w:p>
       <w:pPr>
-        <w:pStyle w:val="Paragrafoelenco"/>
+        <w:pStyle w:val="Prrafodelista"/>
         <w:numPr>
           <w:ilvl w:val="0"/>
           <w:numId w:val="5"/>
@@ -3048,7 +2949,7 @@
     </w:p>
     <w:p>
       <w:pPr>
-        <w:pStyle w:val="Paragrafoelenco"/>
+        <w:pStyle w:val="Prrafodelista"/>
         <w:numPr>
           <w:ilvl w:val="0"/>
           <w:numId w:val="6"/>
@@ -3088,7 +2989,7 @@
     </w:p>
     <w:p>
       <w:pPr>
-        <w:pStyle w:val="Paragrafoelenco"/>
+        <w:pStyle w:val="Prrafodelista"/>
         <w:numPr>
           <w:ilvl w:val="0"/>
           <w:numId w:val="6"/>
@@ -3128,7 +3029,7 @@
     </w:p>
     <w:p>
       <w:pPr>
-        <w:pStyle w:val="Paragrafoelenco"/>
+        <w:pStyle w:val="Prrafodelista"/>
         <w:numPr>
           <w:ilvl w:val="0"/>
           <w:numId w:val="6"/>
@@ -3156,7 +3057,7 @@
     </w:p>
     <w:p>
       <w:pPr>
-        <w:pStyle w:val="Paragrafoelenco"/>
+        <w:pStyle w:val="Prrafodelista"/>
         <w:numPr>
           <w:ilvl w:val="0"/>
           <w:numId w:val="6"/>
@@ -3184,7 +3085,7 @@
     </w:p>
     <w:p>
       <w:pPr>
-        <w:pStyle w:val="Paragrafoelenco"/>
+        <w:pStyle w:val="Prrafodelista"/>
         <w:numPr>
           <w:ilvl w:val="0"/>
           <w:numId w:val="6"/>
@@ -3212,7 +3113,7 @@
     </w:p>
     <w:p>
       <w:pPr>
-        <w:pStyle w:val="Paragrafoelenco"/>
+        <w:pStyle w:val="Prrafodelista"/>
         <w:numPr>
           <w:ilvl w:val="0"/>
           <w:numId w:val="6"/>
@@ -3240,7 +3141,7 @@
     </w:p>
     <w:p>
       <w:pPr>
-        <w:pStyle w:val="Paragrafoelenco"/>
+        <w:pStyle w:val="Prrafodelista"/>
         <w:numPr>
           <w:ilvl w:val="0"/>
           <w:numId w:val="6"/>
@@ -3274,7 +3175,7 @@
     </w:p>
     <w:p>
       <w:pPr>
-        <w:pStyle w:val="Paragrafoelenco"/>
+        <w:pStyle w:val="Prrafodelista"/>
         <w:numPr>
           <w:ilvl w:val="0"/>
           <w:numId w:val="6"/>
@@ -3302,7 +3203,7 @@
     </w:p>
     <w:p>
       <w:pPr>
-        <w:pStyle w:val="Paragrafoelenco"/>
+        <w:pStyle w:val="Prrafodelista"/>
         <w:numPr>
           <w:ilvl w:val="0"/>
           <w:numId w:val="6"/>
@@ -3330,7 +3231,7 @@
     </w:p>
     <w:p>
       <w:pPr>
-        <w:pStyle w:val="Paragrafoelenco"/>
+        <w:pStyle w:val="Prrafodelista"/>
         <w:numPr>
           <w:ilvl w:val="0"/>
           <w:numId w:val="6"/>
@@ -3376,7 +3277,7 @@
     </w:p>
     <w:p>
       <w:pPr>
-        <w:pStyle w:val="Paragrafoelenco"/>
+        <w:pStyle w:val="Prrafodelista"/>
         <w:numPr>
           <w:ilvl w:val="0"/>
           <w:numId w:val="5"/>
@@ -3399,7 +3300,7 @@
     </w:p>
     <w:p>
       <w:pPr>
-        <w:pStyle w:val="Paragrafoelenco"/>
+        <w:pStyle w:val="Prrafodelista"/>
         <w:numPr>
           <w:ilvl w:val="0"/>
           <w:numId w:val="6"/>
@@ -3451,7 +3352,7 @@
     </w:p>
     <w:p>
       <w:pPr>
-        <w:pStyle w:val="Paragrafoelenco"/>
+        <w:pStyle w:val="Prrafodelista"/>
         <w:numPr>
           <w:ilvl w:val="0"/>
           <w:numId w:val="6"/>
@@ -3508,7 +3409,7 @@
     </w:p>
     <w:p>
       <w:pPr>
-        <w:pStyle w:val="Paragrafoelenco"/>
+        <w:pStyle w:val="Prrafodelista"/>
         <w:numPr>
           <w:ilvl w:val="0"/>
           <w:numId w:val="5"/>
@@ -3531,7 +3432,7 @@
     </w:p>
     <w:p>
       <w:pPr>
-        <w:pStyle w:val="Paragrafoelenco"/>
+        <w:pStyle w:val="Prrafodelista"/>
         <w:numPr>
           <w:ilvl w:val="0"/>
           <w:numId w:val="6"/>
@@ -3571,7 +3472,7 @@
     </w:p>
     <w:p>
       <w:pPr>
-        <w:pStyle w:val="Paragrafoelenco"/>
+        <w:pStyle w:val="Prrafodelista"/>
         <w:numPr>
           <w:ilvl w:val="0"/>
           <w:numId w:val="6"/>
@@ -3611,7 +3512,7 @@
     </w:p>
     <w:p>
       <w:pPr>
-        <w:pStyle w:val="Paragrafoelenco"/>
+        <w:pStyle w:val="Prrafodelista"/>
         <w:numPr>
           <w:ilvl w:val="0"/>
           <w:numId w:val="6"/>
@@ -3639,7 +3540,7 @@
     </w:p>
     <w:p>
       <w:pPr>
-        <w:pStyle w:val="Paragrafoelenco"/>
+        <w:pStyle w:val="Prrafodelista"/>
         <w:numPr>
           <w:ilvl w:val="0"/>
           <w:numId w:val="6"/>
@@ -3667,7 +3568,7 @@
     </w:p>
     <w:p>
       <w:pPr>
-        <w:pStyle w:val="Paragrafoelenco"/>
+        <w:pStyle w:val="Prrafodelista"/>
         <w:numPr>
           <w:ilvl w:val="0"/>
           <w:numId w:val="6"/>
@@ -3712,7 +3613,7 @@
     </w:p>
     <w:p>
       <w:pPr>
-        <w:pStyle w:val="Paragrafoelenco"/>
+        <w:pStyle w:val="Prrafodelista"/>
         <w:numPr>
           <w:ilvl w:val="0"/>
           <w:numId w:val="6"/>
@@ -3771,10 +3672,10 @@
     </w:p>
     <w:tbl>
       <w:tblPr>
-        <w:tblStyle w:val="GridTable3Accent1"/>
+        <w:tblStyle w:val="Tabladecuadrcula3-nfasis11"/>
         <w:tblW w:w="6960" w:type="dxa"/>
         <w:jc w:val="center"/>
-        <w:tblLook w:val="0420"/>
+        <w:tblLook w:val="0420" w:firstRow="1" w:lastRow="0" w:firstColumn="0" w:lastColumn="0" w:noHBand="0" w:noVBand="1"/>
       </w:tblPr>
       <w:tblGrid>
         <w:gridCol w:w="2080"/>
@@ -3785,7 +3686,7 @@
       </w:tblGrid>
       <w:tr>
         <w:trPr>
-          <w:cnfStyle w:val="100000000000"/>
+          <w:cnfStyle w:val="100000000000" w:firstRow="1" w:lastRow="0" w:firstColumn="0" w:lastColumn="0" w:oddVBand="0" w:evenVBand="0" w:oddHBand="0" w:evenHBand="0" w:firstRowFirstColumn="0" w:firstRowLastColumn="0" w:lastRowFirstColumn="0" w:lastRowLastColumn="0"/>
           <w:trHeight w:val="255"/>
           <w:jc w:val="center"/>
         </w:trPr>
@@ -3923,7 +3824,7 @@
       </w:tr>
       <w:tr>
         <w:trPr>
-          <w:cnfStyle w:val="000000100000"/>
+          <w:cnfStyle w:val="000000100000" w:firstRow="0" w:lastRow="0" w:firstColumn="0" w:lastColumn="0" w:oddVBand="0" w:evenVBand="0" w:oddHBand="1" w:evenHBand="0" w:firstRowFirstColumn="0" w:firstRowLastColumn="0" w:lastRowFirstColumn="0" w:lastRowLastColumn="0"/>
           <w:trHeight w:val="255"/>
           <w:jc w:val="center"/>
         </w:trPr>
@@ -4233,7 +4134,7 @@
       </w:tr>
       <w:tr>
         <w:trPr>
-          <w:cnfStyle w:val="000000100000"/>
+          <w:cnfStyle w:val="000000100000" w:firstRow="0" w:lastRow="0" w:firstColumn="0" w:lastColumn="0" w:oddVBand="0" w:evenVBand="0" w:oddHBand="1" w:evenHBand="0" w:firstRowFirstColumn="0" w:firstRowLastColumn="0" w:lastRowFirstColumn="0" w:lastRowLastColumn="0"/>
           <w:trHeight w:val="255"/>
           <w:jc w:val="center"/>
         </w:trPr>
@@ -4531,7 +4432,7 @@
       </w:tr>
       <w:tr>
         <w:trPr>
-          <w:cnfStyle w:val="000000100000"/>
+          <w:cnfStyle w:val="000000100000" w:firstRow="0" w:lastRow="0" w:firstColumn="0" w:lastColumn="0" w:oddVBand="0" w:evenVBand="0" w:oddHBand="1" w:evenHBand="0" w:firstRowFirstColumn="0" w:firstRowLastColumn="0" w:lastRowFirstColumn="0" w:lastRowLastColumn="0"/>
           <w:trHeight w:val="255"/>
           <w:jc w:val="center"/>
         </w:trPr>
@@ -4839,10 +4740,10 @@
     </w:p>
     <w:tbl>
       <w:tblPr>
-        <w:tblStyle w:val="GridTable4Accent1"/>
+        <w:tblStyle w:val="Tabladecuadrcula4-nfasis11"/>
         <w:tblW w:w="0" w:type="auto"/>
         <w:tblLayout w:type="fixed"/>
-        <w:tblLook w:val="0440"/>
+        <w:tblLook w:val="0440" w:firstRow="0" w:lastRow="1" w:firstColumn="0" w:lastColumn="0" w:noHBand="0" w:noVBand="1"/>
       </w:tblPr>
       <w:tblGrid>
         <w:gridCol w:w="7650"/>
@@ -4850,7 +4751,7 @@
       </w:tblGrid>
       <w:tr>
         <w:trPr>
-          <w:cnfStyle w:val="000000100000"/>
+          <w:cnfStyle w:val="000000100000" w:firstRow="0" w:lastRow="0" w:firstColumn="0" w:lastColumn="0" w:oddVBand="0" w:evenVBand="0" w:oddHBand="1" w:evenHBand="0" w:firstRowFirstColumn="0" w:firstRowLastColumn="0" w:lastRowFirstColumn="0" w:lastRowLastColumn="0"/>
           <w:trHeight w:val="255"/>
         </w:trPr>
         <w:tc>
@@ -4976,7 +4877,7 @@
       </w:tr>
       <w:tr>
         <w:trPr>
-          <w:cnfStyle w:val="000000100000"/>
+          <w:cnfStyle w:val="000000100000" w:firstRow="0" w:lastRow="0" w:firstColumn="0" w:lastColumn="0" w:oddVBand="0" w:evenVBand="0" w:oddHBand="1" w:evenHBand="0" w:firstRowFirstColumn="0" w:firstRowLastColumn="0" w:lastRowFirstColumn="0" w:lastRowLastColumn="0"/>
           <w:trHeight w:val="255"/>
         </w:trPr>
         <w:tc>
@@ -5101,7 +5002,7 @@
       </w:tr>
       <w:tr>
         <w:trPr>
-          <w:cnfStyle w:val="000000100000"/>
+          <w:cnfStyle w:val="000000100000" w:firstRow="0" w:lastRow="0" w:firstColumn="0" w:lastColumn="0" w:oddVBand="0" w:evenVBand="0" w:oddHBand="1" w:evenHBand="0" w:firstRowFirstColumn="0" w:firstRowLastColumn="0" w:lastRowFirstColumn="0" w:lastRowLastColumn="0"/>
           <w:trHeight w:val="255"/>
         </w:trPr>
         <w:tc>
@@ -5226,7 +5127,7 @@
       </w:tr>
       <w:tr>
         <w:trPr>
-          <w:cnfStyle w:val="000000100000"/>
+          <w:cnfStyle w:val="000000100000" w:firstRow="0" w:lastRow="0" w:firstColumn="0" w:lastColumn="0" w:oddVBand="0" w:evenVBand="0" w:oddHBand="1" w:evenHBand="0" w:firstRowFirstColumn="0" w:firstRowLastColumn="0" w:lastRowFirstColumn="0" w:lastRowLastColumn="0"/>
           <w:trHeight w:val="255"/>
         </w:trPr>
         <w:tc>
@@ -5351,7 +5252,7 @@
       </w:tr>
       <w:tr>
         <w:trPr>
-          <w:cnfStyle w:val="000000100000"/>
+          <w:cnfStyle w:val="000000100000" w:firstRow="0" w:lastRow="0" w:firstColumn="0" w:lastColumn="0" w:oddVBand="0" w:evenVBand="0" w:oddHBand="1" w:evenHBand="0" w:firstRowFirstColumn="0" w:firstRowLastColumn="0" w:lastRowFirstColumn="0" w:lastRowLastColumn="0"/>
           <w:trHeight w:val="255"/>
         </w:trPr>
         <w:tc>
@@ -5476,7 +5377,7 @@
       </w:tr>
       <w:tr>
         <w:trPr>
-          <w:cnfStyle w:val="000000100000"/>
+          <w:cnfStyle w:val="000000100000" w:firstRow="0" w:lastRow="0" w:firstColumn="0" w:lastColumn="0" w:oddVBand="0" w:evenVBand="0" w:oddHBand="1" w:evenHBand="0" w:firstRowFirstColumn="0" w:firstRowLastColumn="0" w:lastRowFirstColumn="0" w:lastRowLastColumn="0"/>
           <w:trHeight w:val="255"/>
         </w:trPr>
         <w:tc>
@@ -5601,7 +5502,7 @@
       </w:tr>
       <w:tr>
         <w:trPr>
-          <w:cnfStyle w:val="000000100000"/>
+          <w:cnfStyle w:val="000000100000" w:firstRow="0" w:lastRow="0" w:firstColumn="0" w:lastColumn="0" w:oddVBand="0" w:evenVBand="0" w:oddHBand="1" w:evenHBand="0" w:firstRowFirstColumn="0" w:firstRowLastColumn="0" w:lastRowFirstColumn="0" w:lastRowLastColumn="0"/>
           <w:trHeight w:val="255"/>
         </w:trPr>
         <w:tc>
@@ -5726,7 +5627,7 @@
       </w:tr>
       <w:tr>
         <w:trPr>
-          <w:cnfStyle w:val="010000000000"/>
+          <w:cnfStyle w:val="010000000000" w:firstRow="0" w:lastRow="1" w:firstColumn="0" w:lastColumn="0" w:oddVBand="0" w:evenVBand="0" w:oddHBand="0" w:evenHBand="0" w:firstRowFirstColumn="0" w:firstRowLastColumn="0" w:lastRowFirstColumn="0" w:lastRowLastColumn="0"/>
           <w:trHeight w:val="255"/>
         </w:trPr>
         <w:tc>
@@ -5941,7 +5842,7 @@
     </w:p>
     <w:p>
       <w:pPr>
-        <w:pStyle w:val="Titolo2"/>
+        <w:pStyle w:val="Ttulo2"/>
         <w:numPr>
           <w:ilvl w:val="1"/>
           <w:numId w:val="2"/>
@@ -5962,7 +5863,7 @@
     </w:p>
     <w:p>
       <w:pPr>
-        <w:pStyle w:val="Paragrafoelenco"/>
+        <w:pStyle w:val="Prrafodelista"/>
         <w:spacing w:line="276" w:lineRule="auto"/>
         <w:ind w:left="567"/>
         <w:jc w:val="both"/>
@@ -5991,7 +5892,7 @@
     </w:p>
     <w:p>
       <w:pPr>
-        <w:pStyle w:val="Titolo3"/>
+        <w:pStyle w:val="Ttulo3"/>
         <w:numPr>
           <w:ilvl w:val="2"/>
           <w:numId w:val="2"/>
@@ -6045,7 +5946,7 @@
     </w:p>
     <w:p>
       <w:pPr>
-        <w:pStyle w:val="Titolo3"/>
+        <w:pStyle w:val="Ttulo3"/>
         <w:numPr>
           <w:ilvl w:val="2"/>
           <w:numId w:val="2"/>
@@ -6446,7 +6347,7 @@
     </w:p>
     <w:p>
       <w:pPr>
-        <w:pStyle w:val="Titolo1"/>
+        <w:pStyle w:val="Ttulo1"/>
         <w:numPr>
           <w:ilvl w:val="0"/>
           <w:numId w:val="2"/>
@@ -6552,6 +6453,14 @@
         </w:rPr>
         <w:t>dates of the execution of tasks.</w:t>
       </w:r>
+      <w:r>
+        <w:rPr>
+          <w:lang w:val="en-US"/>
+        </w:rPr>
+        <w:t xml:space="preserve"> The percentages for the tasks represent the proportion of the total effort that each resource (team member) invests in such task.</w:t>
+      </w:r>
+      <w:bookmarkStart w:id="15" w:name="_GoBack"/>
+      <w:bookmarkEnd w:id="15"/>
     </w:p>
     <w:p>
       <w:pPr>
@@ -6581,9 +6490,9 @@
     </w:p>
     <w:tbl>
       <w:tblPr>
-        <w:tblStyle w:val="GridTable2Accent1"/>
+        <w:tblStyle w:val="Tabladecuadrcula2-nfasis11"/>
         <w:tblW w:w="0" w:type="auto"/>
-        <w:tblLook w:val="04A0"/>
+        <w:tblLook w:val="04A0" w:firstRow="1" w:lastRow="0" w:firstColumn="1" w:lastColumn="0" w:noHBand="0" w:noVBand="1"/>
       </w:tblPr>
       <w:tblGrid>
         <w:gridCol w:w="1471"/>
@@ -6595,11 +6504,11 @@
       </w:tblGrid>
       <w:tr>
         <w:trPr>
-          <w:cnfStyle w:val="100000000000"/>
+          <w:cnfStyle w:val="100000000000" w:firstRow="1" w:lastRow="0" w:firstColumn="0" w:lastColumn="0" w:oddVBand="0" w:evenVBand="0" w:oddHBand="0" w:evenHBand="0" w:firstRowFirstColumn="0" w:firstRowLastColumn="0" w:lastRowFirstColumn="0" w:lastRowLastColumn="0"/>
         </w:trPr>
         <w:tc>
           <w:tcPr>
-            <w:cnfStyle w:val="001000000000"/>
+            <w:cnfStyle w:val="001000000000" w:firstRow="0" w:lastRow="0" w:firstColumn="1" w:lastColumn="0" w:oddVBand="0" w:evenVBand="0" w:oddHBand="0" w:evenHBand="0" w:firstRowFirstColumn="0" w:firstRowLastColumn="0" w:lastRowFirstColumn="0" w:lastRowLastColumn="0"/>
             <w:tcW w:w="1471" w:type="dxa"/>
           </w:tcPr>
           <w:p>
@@ -6618,7 +6527,7 @@
           <w:p>
             <w:pPr>
               <w:jc w:val="both"/>
-              <w:cnfStyle w:val="100000000000"/>
+              <w:cnfStyle w:val="100000000000" w:firstRow="1" w:lastRow="0" w:firstColumn="0" w:lastColumn="0" w:oddVBand="0" w:evenVBand="0" w:oddHBand="0" w:evenHBand="0" w:firstRowFirstColumn="0" w:firstRowLastColumn="0" w:lastRowFirstColumn="0" w:lastRowLastColumn="0"/>
               <w:rPr>
                 <w:lang w:val="en-US"/>
               </w:rPr>
@@ -6638,7 +6547,7 @@
           <w:p>
             <w:pPr>
               <w:jc w:val="both"/>
-              <w:cnfStyle w:val="100000000000"/>
+              <w:cnfStyle w:val="100000000000" w:firstRow="1" w:lastRow="0" w:firstColumn="0" w:lastColumn="0" w:oddVBand="0" w:evenVBand="0" w:oddHBand="0" w:evenHBand="0" w:firstRowFirstColumn="0" w:firstRowLastColumn="0" w:lastRowFirstColumn="0" w:lastRowLastColumn="0"/>
               <w:rPr>
                 <w:lang w:val="en-US"/>
               </w:rPr>
@@ -6658,7 +6567,7 @@
           <w:p>
             <w:pPr>
               <w:jc w:val="both"/>
-              <w:cnfStyle w:val="100000000000"/>
+              <w:cnfStyle w:val="100000000000" w:firstRow="1" w:lastRow="0" w:firstColumn="0" w:lastColumn="0" w:oddVBand="0" w:evenVBand="0" w:oddHBand="0" w:evenHBand="0" w:firstRowFirstColumn="0" w:firstRowLastColumn="0" w:lastRowFirstColumn="0" w:lastRowLastColumn="0"/>
               <w:rPr>
                 <w:lang w:val="en-US"/>
               </w:rPr>
@@ -6678,7 +6587,7 @@
           <w:p>
             <w:pPr>
               <w:jc w:val="both"/>
-              <w:cnfStyle w:val="100000000000"/>
+              <w:cnfStyle w:val="100000000000" w:firstRow="1" w:lastRow="0" w:firstColumn="0" w:lastColumn="0" w:oddVBand="0" w:evenVBand="0" w:oddHBand="0" w:evenHBand="0" w:firstRowFirstColumn="0" w:firstRowLastColumn="0" w:lastRowFirstColumn="0" w:lastRowLastColumn="0"/>
               <w:rPr>
                 <w:lang w:val="en-US"/>
               </w:rPr>
@@ -6698,7 +6607,7 @@
           <w:p>
             <w:pPr>
               <w:jc w:val="both"/>
-              <w:cnfStyle w:val="100000000000"/>
+              <w:cnfStyle w:val="100000000000" w:firstRow="1" w:lastRow="0" w:firstColumn="0" w:lastColumn="0" w:oddVBand="0" w:evenVBand="0" w:oddHBand="0" w:evenHBand="0" w:firstRowFirstColumn="0" w:firstRowLastColumn="0" w:lastRowFirstColumn="0" w:lastRowLastColumn="0"/>
               <w:rPr>
                 <w:lang w:val="en-US"/>
               </w:rPr>
@@ -6714,11 +6623,11 @@
       </w:tr>
       <w:tr>
         <w:trPr>
-          <w:cnfStyle w:val="000000100000"/>
+          <w:cnfStyle w:val="000000100000" w:firstRow="0" w:lastRow="0" w:firstColumn="0" w:lastColumn="0" w:oddVBand="0" w:evenVBand="0" w:oddHBand="1" w:evenHBand="0" w:firstRowFirstColumn="0" w:firstRowLastColumn="0" w:lastRowFirstColumn="0" w:lastRowLastColumn="0"/>
         </w:trPr>
         <w:tc>
           <w:tcPr>
-            <w:cnfStyle w:val="001000000000"/>
+            <w:cnfStyle w:val="001000000000" w:firstRow="0" w:lastRow="0" w:firstColumn="1" w:lastColumn="0" w:oddVBand="0" w:evenVBand="0" w:oddHBand="0" w:evenHBand="0" w:firstRowFirstColumn="0" w:firstRowLastColumn="0" w:lastRowFirstColumn="0" w:lastRowLastColumn="0"/>
             <w:tcW w:w="1471" w:type="dxa"/>
           </w:tcPr>
           <w:p>
@@ -6743,7 +6652,7 @@
           <w:p>
             <w:pPr>
               <w:jc w:val="both"/>
-              <w:cnfStyle w:val="000000100000"/>
+              <w:cnfStyle w:val="000000100000" w:firstRow="0" w:lastRow="0" w:firstColumn="0" w:lastColumn="0" w:oddVBand="0" w:evenVBand="0" w:oddHBand="1" w:evenHBand="0" w:firstRowFirstColumn="0" w:firstRowLastColumn="0" w:lastRowFirstColumn="0" w:lastRowLastColumn="0"/>
               <w:rPr>
                 <w:lang w:val="en-US"/>
               </w:rPr>
@@ -6763,7 +6672,7 @@
           <w:p>
             <w:pPr>
               <w:jc w:val="both"/>
-              <w:cnfStyle w:val="000000100000"/>
+              <w:cnfStyle w:val="000000100000" w:firstRow="0" w:lastRow="0" w:firstColumn="0" w:lastColumn="0" w:oddVBand="0" w:evenVBand="0" w:oddHBand="1" w:evenHBand="0" w:firstRowFirstColumn="0" w:firstRowLastColumn="0" w:lastRowFirstColumn="0" w:lastRowLastColumn="0"/>
               <w:rPr>
                 <w:lang w:val="en-US"/>
               </w:rPr>
@@ -6783,7 +6692,7 @@
           <w:p>
             <w:pPr>
               <w:jc w:val="both"/>
-              <w:cnfStyle w:val="000000100000"/>
+              <w:cnfStyle w:val="000000100000" w:firstRow="0" w:lastRow="0" w:firstColumn="0" w:lastColumn="0" w:oddVBand="0" w:evenVBand="0" w:oddHBand="1" w:evenHBand="0" w:firstRowFirstColumn="0" w:firstRowLastColumn="0" w:lastRowFirstColumn="0" w:lastRowLastColumn="0"/>
               <w:rPr>
                 <w:lang w:val="en-US"/>
               </w:rPr>
@@ -6803,7 +6712,7 @@
           <w:p>
             <w:pPr>
               <w:jc w:val="both"/>
-              <w:cnfStyle w:val="000000100000"/>
+              <w:cnfStyle w:val="000000100000" w:firstRow="0" w:lastRow="0" w:firstColumn="0" w:lastColumn="0" w:oddVBand="0" w:evenVBand="0" w:oddHBand="1" w:evenHBand="0" w:firstRowFirstColumn="0" w:firstRowLastColumn="0" w:lastRowFirstColumn="0" w:lastRowLastColumn="0"/>
               <w:rPr>
                 <w:lang w:val="en-US"/>
               </w:rPr>
@@ -6823,7 +6732,7 @@
           <w:p>
             <w:pPr>
               <w:jc w:val="both"/>
-              <w:cnfStyle w:val="000000100000"/>
+              <w:cnfStyle w:val="000000100000" w:firstRow="0" w:lastRow="0" w:firstColumn="0" w:lastColumn="0" w:oddVBand="0" w:evenVBand="0" w:oddHBand="1" w:evenHBand="0" w:firstRowFirstColumn="0" w:firstRowLastColumn="0" w:lastRowFirstColumn="0" w:lastRowLastColumn="0"/>
               <w:rPr>
                 <w:lang w:val="en-US"/>
               </w:rPr>
@@ -6840,7 +6749,7 @@
       <w:tr>
         <w:tc>
           <w:tcPr>
-            <w:cnfStyle w:val="001000000000"/>
+            <w:cnfStyle w:val="001000000000" w:firstRow="0" w:lastRow="0" w:firstColumn="1" w:lastColumn="0" w:oddVBand="0" w:evenVBand="0" w:oddHBand="0" w:evenHBand="0" w:firstRowFirstColumn="0" w:firstRowLastColumn="0" w:lastRowFirstColumn="0" w:lastRowLastColumn="0"/>
             <w:tcW w:w="1471" w:type="dxa"/>
           </w:tcPr>
           <w:p>
@@ -6854,16 +6763,28 @@
               <w:rPr>
                 <w:lang w:val="en-US"/>
               </w:rPr>
-              <w:t xml:space="preserve">Alexis </w:t>
-            </w:r>
-            <w:proofErr w:type="spellStart"/>
-            <w:r>
+              <w:t>Alexis Rougnant</w:t>
+            </w:r>
+          </w:p>
+        </w:tc>
+        <w:tc>
+          <w:tcPr>
+            <w:tcW w:w="1471" w:type="dxa"/>
+          </w:tcPr>
+          <w:p>
+            <w:pPr>
+              <w:jc w:val="both"/>
+              <w:cnfStyle w:val="000000000000" w:firstRow="0" w:lastRow="0" w:firstColumn="0" w:lastColumn="0" w:oddVBand="0" w:evenVBand="0" w:oddHBand="0" w:evenHBand="0" w:firstRowFirstColumn="0" w:firstRowLastColumn="0" w:lastRowFirstColumn="0" w:lastRowLastColumn="0"/>
               <w:rPr>
                 <w:lang w:val="en-US"/>
               </w:rPr>
-              <w:t>Rougnant</w:t>
-            </w:r>
-            <w:proofErr w:type="spellEnd"/>
+            </w:pPr>
+            <w:r>
+              <w:rPr>
+                <w:lang w:val="en-US"/>
+              </w:rPr>
+              <w:t>31</w:t>
+            </w:r>
           </w:p>
         </w:tc>
         <w:tc>
@@ -6873,7 +6794,7 @@
           <w:p>
             <w:pPr>
               <w:jc w:val="both"/>
-              <w:cnfStyle w:val="000000000000"/>
+              <w:cnfStyle w:val="000000000000" w:firstRow="0" w:lastRow="0" w:firstColumn="0" w:lastColumn="0" w:oddVBand="0" w:evenVBand="0" w:oddHBand="0" w:evenHBand="0" w:firstRowFirstColumn="0" w:firstRowLastColumn="0" w:lastRowFirstColumn="0" w:lastRowLastColumn="0"/>
               <w:rPr>
                 <w:lang w:val="en-US"/>
               </w:rPr>
@@ -6882,7 +6803,7 @@
               <w:rPr>
                 <w:lang w:val="en-US"/>
               </w:rPr>
-              <w:t>31</w:t>
+              <w:t>28</w:t>
             </w:r>
           </w:p>
         </w:tc>
@@ -6893,7 +6814,7 @@
           <w:p>
             <w:pPr>
               <w:jc w:val="both"/>
-              <w:cnfStyle w:val="000000000000"/>
+              <w:cnfStyle w:val="000000000000" w:firstRow="0" w:lastRow="0" w:firstColumn="0" w:lastColumn="0" w:oddVBand="0" w:evenVBand="0" w:oddHBand="0" w:evenHBand="0" w:firstRowFirstColumn="0" w:firstRowLastColumn="0" w:lastRowFirstColumn="0" w:lastRowLastColumn="0"/>
               <w:rPr>
                 <w:lang w:val="en-US"/>
               </w:rPr>
@@ -6902,58 +6823,38 @@
               <w:rPr>
                 <w:lang w:val="en-US"/>
               </w:rPr>
+              <w:t>24</w:t>
+            </w:r>
+          </w:p>
+        </w:tc>
+        <w:tc>
+          <w:tcPr>
+            <w:tcW w:w="1472" w:type="dxa"/>
+          </w:tcPr>
+          <w:p>
+            <w:pPr>
+              <w:jc w:val="both"/>
+              <w:cnfStyle w:val="000000000000" w:firstRow="0" w:lastRow="0" w:firstColumn="0" w:lastColumn="0" w:oddVBand="0" w:evenVBand="0" w:oddHBand="0" w:evenHBand="0" w:firstRowFirstColumn="0" w:firstRowLastColumn="0" w:lastRowFirstColumn="0" w:lastRowLastColumn="0"/>
+              <w:rPr>
+                <w:lang w:val="en-US"/>
+              </w:rPr>
+            </w:pPr>
+            <w:r>
+              <w:rPr>
+                <w:lang w:val="en-US"/>
+              </w:rPr>
               <w:t>28</w:t>
             </w:r>
           </w:p>
         </w:tc>
         <w:tc>
           <w:tcPr>
-            <w:tcW w:w="1471" w:type="dxa"/>
+            <w:tcW w:w="1472" w:type="dxa"/>
           </w:tcPr>
           <w:p>
             <w:pPr>
               <w:jc w:val="both"/>
-              <w:cnfStyle w:val="000000000000"/>
-              <w:rPr>
-                <w:lang w:val="en-US"/>
-              </w:rPr>
-            </w:pPr>
-            <w:r>
-              <w:rPr>
-                <w:lang w:val="en-US"/>
-              </w:rPr>
-              <w:t>24</w:t>
-            </w:r>
-          </w:p>
-        </w:tc>
-        <w:tc>
-          <w:tcPr>
-            <w:tcW w:w="1472" w:type="dxa"/>
-          </w:tcPr>
-          <w:p>
-            <w:pPr>
-              <w:jc w:val="both"/>
-              <w:cnfStyle w:val="000000000000"/>
-              <w:rPr>
-                <w:lang w:val="en-US"/>
-              </w:rPr>
-            </w:pPr>
-            <w:r>
-              <w:rPr>
-                <w:lang w:val="en-US"/>
-              </w:rPr>
-              <w:t>28</w:t>
-            </w:r>
-          </w:p>
-        </w:tc>
-        <w:tc>
-          <w:tcPr>
-            <w:tcW w:w="1472" w:type="dxa"/>
-          </w:tcPr>
-          <w:p>
-            <w:pPr>
-              <w:jc w:val="both"/>
-              <w:cnfStyle w:val="000000000000"/>
+              <w:cnfStyle w:val="000000000000" w:firstRow="0" w:lastRow="0" w:firstColumn="0" w:lastColumn="0" w:oddVBand="0" w:evenVBand="0" w:oddHBand="0" w:evenHBand="0" w:firstRowFirstColumn="0" w:firstRowLastColumn="0" w:lastRowFirstColumn="0" w:lastRowLastColumn="0"/>
               <w:rPr>
                 <w:lang w:val="en-US"/>
               </w:rPr>
@@ -6969,11 +6870,11 @@
       </w:tr>
       <w:tr>
         <w:trPr>
-          <w:cnfStyle w:val="000000100000"/>
+          <w:cnfStyle w:val="000000100000" w:firstRow="0" w:lastRow="0" w:firstColumn="0" w:lastColumn="0" w:oddVBand="0" w:evenVBand="0" w:oddHBand="1" w:evenHBand="0" w:firstRowFirstColumn="0" w:firstRowLastColumn="0" w:lastRowFirstColumn="0" w:lastRowLastColumn="0"/>
         </w:trPr>
         <w:tc>
           <w:tcPr>
-            <w:cnfStyle w:val="001000000000"/>
+            <w:cnfStyle w:val="001000000000" w:firstRow="0" w:lastRow="0" w:firstColumn="1" w:lastColumn="0" w:oddVBand="0" w:evenVBand="0" w:oddHBand="0" w:evenHBand="0" w:firstRowFirstColumn="0" w:firstRowLastColumn="0" w:lastRowFirstColumn="0" w:lastRowLastColumn="0"/>
             <w:tcW w:w="1471" w:type="dxa"/>
           </w:tcPr>
           <w:p>
@@ -6987,16 +6888,28 @@
               <w:rPr>
                 <w:lang w:val="en-US"/>
               </w:rPr>
-              <w:t xml:space="preserve">Daniel </w:t>
-            </w:r>
-            <w:proofErr w:type="spellStart"/>
-            <w:r>
+              <w:t>Daniel Vacca</w:t>
+            </w:r>
+          </w:p>
+        </w:tc>
+        <w:tc>
+          <w:tcPr>
+            <w:tcW w:w="1471" w:type="dxa"/>
+          </w:tcPr>
+          <w:p>
+            <w:pPr>
+              <w:jc w:val="both"/>
+              <w:cnfStyle w:val="000000100000" w:firstRow="0" w:lastRow="0" w:firstColumn="0" w:lastColumn="0" w:oddVBand="0" w:evenVBand="0" w:oddHBand="1" w:evenHBand="0" w:firstRowFirstColumn="0" w:firstRowLastColumn="0" w:lastRowFirstColumn="0" w:lastRowLastColumn="0"/>
               <w:rPr>
                 <w:lang w:val="en-US"/>
               </w:rPr>
-              <w:t>Vacca</w:t>
-            </w:r>
-            <w:proofErr w:type="spellEnd"/>
+            </w:pPr>
+            <w:r>
+              <w:rPr>
+                <w:lang w:val="en-US"/>
+              </w:rPr>
+              <w:t>31</w:t>
+            </w:r>
           </w:p>
         </w:tc>
         <w:tc>
@@ -7006,7 +6919,7 @@
           <w:p>
             <w:pPr>
               <w:jc w:val="both"/>
-              <w:cnfStyle w:val="000000100000"/>
+              <w:cnfStyle w:val="000000100000" w:firstRow="0" w:lastRow="0" w:firstColumn="0" w:lastColumn="0" w:oddVBand="0" w:evenVBand="0" w:oddHBand="1" w:evenHBand="0" w:firstRowFirstColumn="0" w:firstRowLastColumn="0" w:lastRowFirstColumn="0" w:lastRowLastColumn="0"/>
               <w:rPr>
                 <w:lang w:val="en-US"/>
               </w:rPr>
@@ -7015,7 +6928,7 @@
               <w:rPr>
                 <w:lang w:val="en-US"/>
               </w:rPr>
-              <w:t>31</w:t>
+              <w:t>29</w:t>
             </w:r>
           </w:p>
         </w:tc>
@@ -7026,7 +6939,7 @@
           <w:p>
             <w:pPr>
               <w:jc w:val="both"/>
-              <w:cnfStyle w:val="000000100000"/>
+              <w:cnfStyle w:val="000000100000" w:firstRow="0" w:lastRow="0" w:firstColumn="0" w:lastColumn="0" w:oddVBand="0" w:evenVBand="0" w:oddHBand="1" w:evenHBand="0" w:firstRowFirstColumn="0" w:firstRowLastColumn="0" w:lastRowFirstColumn="0" w:lastRowLastColumn="0"/>
               <w:rPr>
                 <w:lang w:val="en-US"/>
               </w:rPr>
@@ -7035,18 +6948,18 @@
               <w:rPr>
                 <w:lang w:val="en-US"/>
               </w:rPr>
-              <w:t>29</w:t>
-            </w:r>
-          </w:p>
-        </w:tc>
-        <w:tc>
-          <w:tcPr>
-            <w:tcW w:w="1471" w:type="dxa"/>
+              <w:t>24</w:t>
+            </w:r>
+          </w:p>
+        </w:tc>
+        <w:tc>
+          <w:tcPr>
+            <w:tcW w:w="1472" w:type="dxa"/>
           </w:tcPr>
           <w:p>
             <w:pPr>
               <w:jc w:val="both"/>
-              <w:cnfStyle w:val="000000100000"/>
+              <w:cnfStyle w:val="000000100000" w:firstRow="0" w:lastRow="0" w:firstColumn="0" w:lastColumn="0" w:oddVBand="0" w:evenVBand="0" w:oddHBand="1" w:evenHBand="0" w:firstRowFirstColumn="0" w:firstRowLastColumn="0" w:lastRowFirstColumn="0" w:lastRowLastColumn="0"/>
               <w:rPr>
                 <w:lang w:val="en-US"/>
               </w:rPr>
@@ -7055,7 +6968,7 @@
               <w:rPr>
                 <w:lang w:val="en-US"/>
               </w:rPr>
-              <w:t>24</w:t>
+              <w:t>28</w:t>
             </w:r>
           </w:p>
         </w:tc>
@@ -7066,27 +6979,7 @@
           <w:p>
             <w:pPr>
               <w:jc w:val="both"/>
-              <w:cnfStyle w:val="000000100000"/>
-              <w:rPr>
-                <w:lang w:val="en-US"/>
-              </w:rPr>
-            </w:pPr>
-            <w:r>
-              <w:rPr>
-                <w:lang w:val="en-US"/>
-              </w:rPr>
-              <w:t>28</w:t>
-            </w:r>
-          </w:p>
-        </w:tc>
-        <w:tc>
-          <w:tcPr>
-            <w:tcW w:w="1472" w:type="dxa"/>
-          </w:tcPr>
-          <w:p>
-            <w:pPr>
-              <w:jc w:val="both"/>
-              <w:cnfStyle w:val="000000100000"/>
+              <w:cnfStyle w:val="000000100000" w:firstRow="0" w:lastRow="0" w:firstColumn="0" w:lastColumn="0" w:oddVBand="0" w:evenVBand="0" w:oddHBand="1" w:evenHBand="0" w:firstRowFirstColumn="0" w:firstRowLastColumn="0" w:lastRowFirstColumn="0" w:lastRowLastColumn="0"/>
               <w:rPr>
                 <w:lang w:val="en-US"/>
               </w:rPr>
@@ -7121,7 +7014,7 @@
     </w:p>
     <w:p>
       <w:pPr>
-        <w:pStyle w:val="Titolo1"/>
+        <w:pStyle w:val="Ttulo1"/>
         <w:numPr>
           <w:ilvl w:val="0"/>
           <w:numId w:val="2"/>
@@ -7131,7 +7024,7 @@
           <w:lang w:val="en-US"/>
         </w:rPr>
       </w:pPr>
-      <w:bookmarkStart w:id="15" w:name="_Toc441920963"/>
+      <w:bookmarkStart w:id="16" w:name="_Toc441920963"/>
       <w:r>
         <w:rPr>
           <w:lang w:val="en-US"/>
@@ -7139,7 +7032,7 @@
         <w:lastRenderedPageBreak/>
         <w:t>Risk management</w:t>
       </w:r>
-      <w:bookmarkEnd w:id="15"/>
+      <w:bookmarkEnd w:id="16"/>
     </w:p>
     <w:p>
       <w:pPr>
@@ -7164,7 +7057,7 @@
     </w:p>
     <w:p>
       <w:pPr>
-        <w:pStyle w:val="Paragrafoelenco"/>
+        <w:pStyle w:val="Prrafodelista"/>
         <w:numPr>
           <w:ilvl w:val="0"/>
           <w:numId w:val="5"/>
@@ -7184,7 +7077,7 @@
     </w:p>
     <w:p>
       <w:pPr>
-        <w:pStyle w:val="Paragrafoelenco"/>
+        <w:pStyle w:val="Prrafodelista"/>
         <w:numPr>
           <w:ilvl w:val="0"/>
           <w:numId w:val="5"/>
@@ -7207,12 +7100,10 @@
         </w:rPr>
         <w:t xml:space="preserve"> It can be one among Project, Technical and Business.</w:t>
       </w:r>
-      <w:bookmarkStart w:id="16" w:name="_GoBack"/>
-      <w:bookmarkEnd w:id="16"/>
     </w:p>
     <w:p>
       <w:pPr>
-        <w:pStyle w:val="Paragrafoelenco"/>
+        <w:pStyle w:val="Prrafodelista"/>
         <w:numPr>
           <w:ilvl w:val="0"/>
           <w:numId w:val="5"/>
@@ -7250,7 +7141,7 @@
     </w:p>
     <w:p>
       <w:pPr>
-        <w:pStyle w:val="Paragrafoelenco"/>
+        <w:pStyle w:val="Prrafodelista"/>
         <w:numPr>
           <w:ilvl w:val="0"/>
           <w:numId w:val="5"/>
@@ -7270,7 +7161,7 @@
     </w:p>
     <w:p>
       <w:pPr>
-        <w:pStyle w:val="Paragrafoelenco"/>
+        <w:pStyle w:val="Prrafodelista"/>
         <w:numPr>
           <w:ilvl w:val="0"/>
           <w:numId w:val="5"/>
@@ -7302,7 +7193,7 @@
     </w:p>
     <w:p>
       <w:pPr>
-        <w:pStyle w:val="Paragrafoelenco"/>
+        <w:pStyle w:val="Prrafodelista"/>
         <w:spacing w:before="240" w:line="276" w:lineRule="auto"/>
         <w:ind w:left="927"/>
         <w:jc w:val="both"/>
@@ -7324,7 +7215,7 @@
     </w:p>
     <w:p>
       <w:pPr>
-        <w:pStyle w:val="Paragrafoelenco"/>
+        <w:pStyle w:val="Prrafodelista"/>
         <w:numPr>
           <w:ilvl w:val="0"/>
           <w:numId w:val="5"/>
@@ -7390,7 +7281,7 @@
           <w:left w:w="70" w:type="dxa"/>
           <w:right w:w="70" w:type="dxa"/>
         </w:tblCellMar>
-        <w:tblLook w:val="04A0"/>
+        <w:tblLook w:val="04A0" w:firstRow="1" w:lastRow="0" w:firstColumn="1" w:lastColumn="0" w:noHBand="0" w:noVBand="1"/>
       </w:tblPr>
       <w:tblGrid>
         <w:gridCol w:w="762"/>
@@ -11993,8 +11884,8 @@
 </file>
 
 <file path=word/numbering.xml><?xml version="1.0" encoding="utf-8"?>
-<w:numbering xmlns:ve="http://schemas.openxmlformats.org/markup-compatibility/2006" xmlns:o="urn:schemas-microsoft-com:office:office" xmlns:r="http://schemas.openxmlformats.org/officeDocument/2006/relationships" xmlns:m="http://schemas.openxmlformats.org/officeDocument/2006/math" xmlns:v="urn:schemas-microsoft-com:vml" xmlns:wp="http://schemas.openxmlformats.org/drawingml/2006/wordprocessingDrawing" xmlns:w10="urn:schemas-microsoft-com:office:word" xmlns:w="http://schemas.openxmlformats.org/wordprocessingml/2006/main" xmlns:wne="http://schemas.microsoft.com/office/word/2006/wordml">
-  <w:abstractNum w:abstractNumId="0">
+<w:numbering xmlns:wpc="http://schemas.microsoft.com/office/word/2010/wordprocessingCanvas" xmlns:mc="http://schemas.openxmlformats.org/markup-compatibility/2006" xmlns:o="urn:schemas-microsoft-com:office:office" xmlns:r="http://schemas.openxmlformats.org/officeDocument/2006/relationships" xmlns:m="http://schemas.openxmlformats.org/officeDocument/2006/math" xmlns:v="urn:schemas-microsoft-com:vml" xmlns:wp14="http://schemas.microsoft.com/office/word/2010/wordprocessingDrawing" xmlns:wp="http://schemas.openxmlformats.org/drawingml/2006/wordprocessingDrawing" xmlns:w10="urn:schemas-microsoft-com:office:word" xmlns:w="http://schemas.openxmlformats.org/wordprocessingml/2006/main" xmlns:w14="http://schemas.microsoft.com/office/word/2010/wordml" xmlns:w15="http://schemas.microsoft.com/office/word/2012/wordml" xmlns:wpg="http://schemas.microsoft.com/office/word/2010/wordprocessingGroup" xmlns:wpi="http://schemas.microsoft.com/office/word/2010/wordprocessingInk" xmlns:wne="http://schemas.microsoft.com/office/word/2006/wordml" xmlns:wps="http://schemas.microsoft.com/office/word/2010/wordprocessingShape" mc:Ignorable="w14 w15 wp14">
+  <w:abstractNum w:abstractNumId="0" w15:restartNumberingAfterBreak="0">
     <w:nsid w:val="11133289"/>
     <w:multiLevelType w:val="multilevel"/>
     <w:tmpl w:val="09F8A8B0"/>
@@ -12107,7 +11998,7 @@
       </w:rPr>
     </w:lvl>
   </w:abstractNum>
-  <w:abstractNum w:abstractNumId="1">
+  <w:abstractNum w:abstractNumId="1" w15:restartNumberingAfterBreak="0">
     <w:nsid w:val="21D634F1"/>
     <w:multiLevelType w:val="multilevel"/>
     <w:tmpl w:val="6B201A32"/>
@@ -12221,7 +12112,7 @@
       </w:rPr>
     </w:lvl>
   </w:abstractNum>
-  <w:abstractNum w:abstractNumId="2">
+  <w:abstractNum w:abstractNumId="2" w15:restartNumberingAfterBreak="0">
     <w:nsid w:val="489F2EA9"/>
     <w:multiLevelType w:val="hybridMultilevel"/>
     <w:tmpl w:val="6D527CB8"/>
@@ -12333,7 +12224,7 @@
       </w:rPr>
     </w:lvl>
   </w:abstractNum>
-  <w:abstractNum w:abstractNumId="3">
+  <w:abstractNum w:abstractNumId="3" w15:restartNumberingAfterBreak="0">
     <w:nsid w:val="6E422D07"/>
     <w:multiLevelType w:val="hybridMultilevel"/>
     <w:tmpl w:val="41941FB2"/>
@@ -12446,7 +12337,7 @@
       </w:rPr>
     </w:lvl>
   </w:abstractNum>
-  <w:abstractNum w:abstractNumId="4">
+  <w:abstractNum w:abstractNumId="4" w15:restartNumberingAfterBreak="0">
     <w:nsid w:val="6FDB6375"/>
     <w:multiLevelType w:val="multilevel"/>
     <w:tmpl w:val="9042D1EC"/>
@@ -12559,7 +12450,7 @@
       </w:rPr>
     </w:lvl>
   </w:abstractNum>
-  <w:abstractNum w:abstractNumId="5">
+  <w:abstractNum w:abstractNumId="5" w15:restartNumberingAfterBreak="0">
     <w:nsid w:val="77E7235E"/>
     <w:multiLevelType w:val="multilevel"/>
     <w:tmpl w:val="3438B292"/>
@@ -12694,7 +12585,7 @@
 </file>
 
 <file path=word/styles.xml><?xml version="1.0" encoding="utf-8"?>
-<w:styles xmlns:r="http://schemas.openxmlformats.org/officeDocument/2006/relationships" xmlns:w="http://schemas.openxmlformats.org/wordprocessingml/2006/main">
+<w:styles xmlns:mc="http://schemas.openxmlformats.org/markup-compatibility/2006" xmlns:r="http://schemas.openxmlformats.org/officeDocument/2006/relationships" xmlns:w="http://schemas.openxmlformats.org/wordprocessingml/2006/main" xmlns:w14="http://schemas.microsoft.com/office/word/2010/wordml" xmlns:w15="http://schemas.microsoft.com/office/word/2012/wordml" mc:Ignorable="w14 w15">
   <w:docDefaults>
     <w:rPrDefault>
       <w:rPr>
@@ -12710,146 +12601,380 @@
       </w:pPr>
     </w:pPrDefault>
   </w:docDefaults>
-  <w:latentStyles w:defLockedState="0" w:defUIPriority="99" w:defSemiHidden="1" w:defUnhideWhenUsed="1" w:defQFormat="0" w:count="267">
-    <w:lsdException w:name="Normal" w:semiHidden="0" w:uiPriority="0" w:unhideWhenUsed="0" w:qFormat="1"/>
-    <w:lsdException w:name="heading 1" w:semiHidden="0" w:uiPriority="9" w:unhideWhenUsed="0" w:qFormat="1"/>
-    <w:lsdException w:name="heading 2" w:uiPriority="9" w:qFormat="1"/>
-    <w:lsdException w:name="heading 3" w:uiPriority="9" w:qFormat="1"/>
-    <w:lsdException w:name="heading 4" w:uiPriority="9" w:qFormat="1"/>
-    <w:lsdException w:name="heading 5" w:uiPriority="9" w:qFormat="1"/>
-    <w:lsdException w:name="heading 6" w:uiPriority="9" w:qFormat="1"/>
-    <w:lsdException w:name="heading 7" w:uiPriority="9" w:qFormat="1"/>
-    <w:lsdException w:name="heading 8" w:uiPriority="9" w:qFormat="1"/>
-    <w:lsdException w:name="heading 9" w:uiPriority="9" w:qFormat="1"/>
-    <w:lsdException w:name="toc 1" w:uiPriority="39"/>
-    <w:lsdException w:name="toc 2" w:uiPriority="39"/>
-    <w:lsdException w:name="toc 3" w:uiPriority="39"/>
-    <w:lsdException w:name="toc 4" w:uiPriority="39"/>
-    <w:lsdException w:name="toc 5" w:uiPriority="39"/>
-    <w:lsdException w:name="toc 6" w:uiPriority="39"/>
-    <w:lsdException w:name="toc 7" w:uiPriority="39"/>
-    <w:lsdException w:name="toc 8" w:uiPriority="39"/>
-    <w:lsdException w:name="toc 9" w:uiPriority="39"/>
-    <w:lsdException w:name="caption" w:uiPriority="35" w:qFormat="1"/>
-    <w:lsdException w:name="Title" w:semiHidden="0" w:uiPriority="10" w:unhideWhenUsed="0" w:qFormat="1"/>
-    <w:lsdException w:name="Default Paragraph Font" w:uiPriority="1"/>
-    <w:lsdException w:name="Subtitle" w:semiHidden="0" w:uiPriority="11" w:unhideWhenUsed="0" w:qFormat="1"/>
-    <w:lsdException w:name="Strong" w:semiHidden="0" w:uiPriority="22" w:unhideWhenUsed="0" w:qFormat="1"/>
-    <w:lsdException w:name="Emphasis" w:semiHidden="0" w:uiPriority="20" w:unhideWhenUsed="0" w:qFormat="1"/>
-    <w:lsdException w:name="Table Grid" w:semiHidden="0" w:uiPriority="39" w:unhideWhenUsed="0"/>
-    <w:lsdException w:name="Placeholder Text" w:unhideWhenUsed="0"/>
-    <w:lsdException w:name="No Spacing" w:semiHidden="0" w:uiPriority="1" w:unhideWhenUsed="0" w:qFormat="1"/>
-    <w:lsdException w:name="Light Shading" w:semiHidden="0" w:uiPriority="60" w:unhideWhenUsed="0"/>
-    <w:lsdException w:name="Light List" w:semiHidden="0" w:uiPriority="61" w:unhideWhenUsed="0"/>
-    <w:lsdException w:name="Light Grid" w:semiHidden="0" w:uiPriority="62" w:unhideWhenUsed="0"/>
-    <w:lsdException w:name="Medium Shading 1" w:semiHidden="0" w:uiPriority="63" w:unhideWhenUsed="0"/>
-    <w:lsdException w:name="Medium Shading 2" w:semiHidden="0" w:uiPriority="64" w:unhideWhenUsed="0"/>
-    <w:lsdException w:name="Medium List 1" w:semiHidden="0" w:uiPriority="65" w:unhideWhenUsed="0"/>
-    <w:lsdException w:name="Medium List 2" w:semiHidden="0" w:uiPriority="66" w:unhideWhenUsed="0"/>
-    <w:lsdException w:name="Medium Grid 1" w:semiHidden="0" w:uiPriority="67" w:unhideWhenUsed="0"/>
-    <w:lsdException w:name="Medium Grid 2" w:semiHidden="0" w:uiPriority="68" w:unhideWhenUsed="0"/>
-    <w:lsdException w:name="Medium Grid 3" w:semiHidden="0" w:uiPriority="69" w:unhideWhenUsed="0"/>
-    <w:lsdException w:name="Dark List" w:semiHidden="0" w:uiPriority="70" w:unhideWhenUsed="0"/>
-    <w:lsdException w:name="Colorful Shading" w:semiHidden="0" w:uiPriority="71" w:unhideWhenUsed="0"/>
-    <w:lsdException w:name="Colorful List" w:semiHidden="0" w:uiPriority="72" w:unhideWhenUsed="0"/>
-    <w:lsdException w:name="Colorful Grid" w:semiHidden="0" w:uiPriority="73" w:unhideWhenUsed="0"/>
-    <w:lsdException w:name="Light Shading Accent 1" w:semiHidden="0" w:uiPriority="60" w:unhideWhenUsed="0"/>
-    <w:lsdException w:name="Light List Accent 1" w:semiHidden="0" w:uiPriority="61" w:unhideWhenUsed="0"/>
-    <w:lsdException w:name="Light Grid Accent 1" w:semiHidden="0" w:uiPriority="62" w:unhideWhenUsed="0"/>
-    <w:lsdException w:name="Medium Shading 1 Accent 1" w:semiHidden="0" w:uiPriority="63" w:unhideWhenUsed="0"/>
-    <w:lsdException w:name="Medium Shading 2 Accent 1" w:semiHidden="0" w:uiPriority="64" w:unhideWhenUsed="0"/>
-    <w:lsdException w:name="Medium List 1 Accent 1" w:semiHidden="0" w:uiPriority="65" w:unhideWhenUsed="0"/>
-    <w:lsdException w:name="Revision" w:unhideWhenUsed="0"/>
-    <w:lsdException w:name="List Paragraph" w:semiHidden="0" w:uiPriority="34" w:unhideWhenUsed="0" w:qFormat="1"/>
-    <w:lsdException w:name="Quote" w:semiHidden="0" w:uiPriority="29" w:unhideWhenUsed="0" w:qFormat="1"/>
-    <w:lsdException w:name="Intense Quote" w:semiHidden="0" w:uiPriority="30" w:unhideWhenUsed="0" w:qFormat="1"/>
-    <w:lsdException w:name="Medium List 2 Accent 1" w:semiHidden="0" w:uiPriority="66" w:unhideWhenUsed="0"/>
-    <w:lsdException w:name="Medium Grid 1 Accent 1" w:semiHidden="0" w:uiPriority="67" w:unhideWhenUsed="0"/>
-    <w:lsdException w:name="Medium Grid 2 Accent 1" w:semiHidden="0" w:uiPriority="68" w:unhideWhenUsed="0"/>
-    <w:lsdException w:name="Medium Grid 3 Accent 1" w:semiHidden="0" w:uiPriority="69" w:unhideWhenUsed="0"/>
-    <w:lsdException w:name="Dark List Accent 1" w:semiHidden="0" w:uiPriority="70" w:unhideWhenUsed="0"/>
-    <w:lsdException w:name="Colorful Shading Accent 1" w:semiHidden="0" w:uiPriority="71" w:unhideWhenUsed="0"/>
-    <w:lsdException w:name="Colorful List Accent 1" w:semiHidden="0" w:uiPriority="72" w:unhideWhenUsed="0"/>
-    <w:lsdException w:name="Colorful Grid Accent 1" w:semiHidden="0" w:uiPriority="73" w:unhideWhenUsed="0"/>
-    <w:lsdException w:name="Light Shading Accent 2" w:semiHidden="0" w:uiPriority="60" w:unhideWhenUsed="0"/>
-    <w:lsdException w:name="Light List Accent 2" w:semiHidden="0" w:uiPriority="61" w:unhideWhenUsed="0"/>
-    <w:lsdException w:name="Light Grid Accent 2" w:semiHidden="0" w:uiPriority="62" w:unhideWhenUsed="0"/>
-    <w:lsdException w:name="Medium Shading 1 Accent 2" w:semiHidden="0" w:uiPriority="63" w:unhideWhenUsed="0"/>
-    <w:lsdException w:name="Medium Shading 2 Accent 2" w:semiHidden="0" w:uiPriority="64" w:unhideWhenUsed="0"/>
-    <w:lsdException w:name="Medium List 1 Accent 2" w:semiHidden="0" w:uiPriority="65" w:unhideWhenUsed="0"/>
-    <w:lsdException w:name="Medium List 2 Accent 2" w:semiHidden="0" w:uiPriority="66" w:unhideWhenUsed="0"/>
-    <w:lsdException w:name="Medium Grid 1 Accent 2" w:semiHidden="0" w:uiPriority="67" w:unhideWhenUsed="0"/>
-    <w:lsdException w:name="Medium Grid 2 Accent 2" w:semiHidden="0" w:uiPriority="68" w:unhideWhenUsed="0"/>
-    <w:lsdException w:name="Medium Grid 3 Accent 2" w:semiHidden="0" w:uiPriority="69" w:unhideWhenUsed="0"/>
-    <w:lsdException w:name="Dark List Accent 2" w:semiHidden="0" w:uiPriority="70" w:unhideWhenUsed="0"/>
-    <w:lsdException w:name="Colorful Shading Accent 2" w:semiHidden="0" w:uiPriority="71" w:unhideWhenUsed="0"/>
-    <w:lsdException w:name="Colorful List Accent 2" w:semiHidden="0" w:uiPriority="72" w:unhideWhenUsed="0"/>
-    <w:lsdException w:name="Colorful Grid Accent 2" w:semiHidden="0" w:uiPriority="73" w:unhideWhenUsed="0"/>
-    <w:lsdException w:name="Light Shading Accent 3" w:semiHidden="0" w:uiPriority="60" w:unhideWhenUsed="0"/>
-    <w:lsdException w:name="Light List Accent 3" w:semiHidden="0" w:uiPriority="61" w:unhideWhenUsed="0"/>
-    <w:lsdException w:name="Light Grid Accent 3" w:semiHidden="0" w:uiPriority="62" w:unhideWhenUsed="0"/>
-    <w:lsdException w:name="Medium Shading 1 Accent 3" w:semiHidden="0" w:uiPriority="63" w:unhideWhenUsed="0"/>
-    <w:lsdException w:name="Medium Shading 2 Accent 3" w:semiHidden="0" w:uiPriority="64" w:unhideWhenUsed="0"/>
-    <w:lsdException w:name="Medium List 1 Accent 3" w:semiHidden="0" w:uiPriority="65" w:unhideWhenUsed="0"/>
-    <w:lsdException w:name="Medium List 2 Accent 3" w:semiHidden="0" w:uiPriority="66" w:unhideWhenUsed="0"/>
-    <w:lsdException w:name="Medium Grid 1 Accent 3" w:semiHidden="0" w:uiPriority="67" w:unhideWhenUsed="0"/>
-    <w:lsdException w:name="Medium Grid 2 Accent 3" w:semiHidden="0" w:uiPriority="68" w:unhideWhenUsed="0"/>
-    <w:lsdException w:name="Medium Grid 3 Accent 3" w:semiHidden="0" w:uiPriority="69" w:unhideWhenUsed="0"/>
-    <w:lsdException w:name="Dark List Accent 3" w:semiHidden="0" w:uiPriority="70" w:unhideWhenUsed="0"/>
-    <w:lsdException w:name="Colorful Shading Accent 3" w:semiHidden="0" w:uiPriority="71" w:unhideWhenUsed="0"/>
-    <w:lsdException w:name="Colorful List Accent 3" w:semiHidden="0" w:uiPriority="72" w:unhideWhenUsed="0"/>
-    <w:lsdException w:name="Colorful Grid Accent 3" w:semiHidden="0" w:uiPriority="73" w:unhideWhenUsed="0"/>
-    <w:lsdException w:name="Light Shading Accent 4" w:semiHidden="0" w:uiPriority="60" w:unhideWhenUsed="0"/>
-    <w:lsdException w:name="Light List Accent 4" w:semiHidden="0" w:uiPriority="61" w:unhideWhenUsed="0"/>
-    <w:lsdException w:name="Light Grid Accent 4" w:semiHidden="0" w:uiPriority="62" w:unhideWhenUsed="0"/>
-    <w:lsdException w:name="Medium Shading 1 Accent 4" w:semiHidden="0" w:uiPriority="63" w:unhideWhenUsed="0"/>
-    <w:lsdException w:name="Medium Shading 2 Accent 4" w:semiHidden="0" w:uiPriority="64" w:unhideWhenUsed="0"/>
-    <w:lsdException w:name="Medium List 1 Accent 4" w:semiHidden="0" w:uiPriority="65" w:unhideWhenUsed="0"/>
-    <w:lsdException w:name="Medium List 2 Accent 4" w:semiHidden="0" w:uiPriority="66" w:unhideWhenUsed="0"/>
-    <w:lsdException w:name="Medium Grid 1 Accent 4" w:semiHidden="0" w:uiPriority="67" w:unhideWhenUsed="0"/>
-    <w:lsdException w:name="Medium Grid 2 Accent 4" w:semiHidden="0" w:uiPriority="68" w:unhideWhenUsed="0"/>
-    <w:lsdException w:name="Medium Grid 3 Accent 4" w:semiHidden="0" w:uiPriority="69" w:unhideWhenUsed="0"/>
-    <w:lsdException w:name="Dark List Accent 4" w:semiHidden="0" w:uiPriority="70" w:unhideWhenUsed="0"/>
-    <w:lsdException w:name="Colorful Shading Accent 4" w:semiHidden="0" w:uiPriority="71" w:unhideWhenUsed="0"/>
-    <w:lsdException w:name="Colorful List Accent 4" w:semiHidden="0" w:uiPriority="72" w:unhideWhenUsed="0"/>
-    <w:lsdException w:name="Colorful Grid Accent 4" w:semiHidden="0" w:uiPriority="73" w:unhideWhenUsed="0"/>
-    <w:lsdException w:name="Light Shading Accent 5" w:semiHidden="0" w:uiPriority="60" w:unhideWhenUsed="0"/>
-    <w:lsdException w:name="Light List Accent 5" w:semiHidden="0" w:uiPriority="61" w:unhideWhenUsed="0"/>
-    <w:lsdException w:name="Light Grid Accent 5" w:semiHidden="0" w:uiPriority="62" w:unhideWhenUsed="0"/>
-    <w:lsdException w:name="Medium Shading 1 Accent 5" w:semiHidden="0" w:uiPriority="63" w:unhideWhenUsed="0"/>
-    <w:lsdException w:name="Medium Shading 2 Accent 5" w:semiHidden="0" w:uiPriority="64" w:unhideWhenUsed="0"/>
-    <w:lsdException w:name="Medium List 1 Accent 5" w:semiHidden="0" w:uiPriority="65" w:unhideWhenUsed="0"/>
-    <w:lsdException w:name="Medium List 2 Accent 5" w:semiHidden="0" w:uiPriority="66" w:unhideWhenUsed="0"/>
-    <w:lsdException w:name="Medium Grid 1 Accent 5" w:semiHidden="0" w:uiPriority="67" w:unhideWhenUsed="0"/>
-    <w:lsdException w:name="Medium Grid 2 Accent 5" w:semiHidden="0" w:uiPriority="68" w:unhideWhenUsed="0"/>
-    <w:lsdException w:name="Medium Grid 3 Accent 5" w:semiHidden="0" w:uiPriority="69" w:unhideWhenUsed="0"/>
-    <w:lsdException w:name="Dark List Accent 5" w:semiHidden="0" w:uiPriority="70" w:unhideWhenUsed="0"/>
-    <w:lsdException w:name="Colorful Shading Accent 5" w:semiHidden="0" w:uiPriority="71" w:unhideWhenUsed="0"/>
-    <w:lsdException w:name="Colorful List Accent 5" w:semiHidden="0" w:uiPriority="72" w:unhideWhenUsed="0"/>
-    <w:lsdException w:name="Colorful Grid Accent 5" w:semiHidden="0" w:uiPriority="73" w:unhideWhenUsed="0"/>
-    <w:lsdException w:name="Light Shading Accent 6" w:semiHidden="0" w:uiPriority="60" w:unhideWhenUsed="0"/>
-    <w:lsdException w:name="Light List Accent 6" w:semiHidden="0" w:uiPriority="61" w:unhideWhenUsed="0"/>
-    <w:lsdException w:name="Light Grid Accent 6" w:semiHidden="0" w:uiPriority="62" w:unhideWhenUsed="0"/>
-    <w:lsdException w:name="Medium Shading 1 Accent 6" w:semiHidden="0" w:uiPriority="63" w:unhideWhenUsed="0"/>
-    <w:lsdException w:name="Medium Shading 2 Accent 6" w:semiHidden="0" w:uiPriority="64" w:unhideWhenUsed="0"/>
-    <w:lsdException w:name="Medium List 1 Accent 6" w:semiHidden="0" w:uiPriority="65" w:unhideWhenUsed="0"/>
-    <w:lsdException w:name="Medium List 2 Accent 6" w:semiHidden="0" w:uiPriority="66" w:unhideWhenUsed="0"/>
-    <w:lsdException w:name="Medium Grid 1 Accent 6" w:semiHidden="0" w:uiPriority="67" w:unhideWhenUsed="0"/>
-    <w:lsdException w:name="Medium Grid 2 Accent 6" w:semiHidden="0" w:uiPriority="68" w:unhideWhenUsed="0"/>
-    <w:lsdException w:name="Medium Grid 3 Accent 6" w:semiHidden="0" w:uiPriority="69" w:unhideWhenUsed="0"/>
-    <w:lsdException w:name="Dark List Accent 6" w:semiHidden="0" w:uiPriority="70" w:unhideWhenUsed="0"/>
-    <w:lsdException w:name="Colorful Shading Accent 6" w:semiHidden="0" w:uiPriority="71" w:unhideWhenUsed="0"/>
-    <w:lsdException w:name="Colorful List Accent 6" w:semiHidden="0" w:uiPriority="72" w:unhideWhenUsed="0"/>
-    <w:lsdException w:name="Colorful Grid Accent 6" w:semiHidden="0" w:uiPriority="73" w:unhideWhenUsed="0"/>
-    <w:lsdException w:name="Subtle Emphasis" w:semiHidden="0" w:uiPriority="19" w:unhideWhenUsed="0" w:qFormat="1"/>
-    <w:lsdException w:name="Intense Emphasis" w:semiHidden="0" w:uiPriority="21" w:unhideWhenUsed="0" w:qFormat="1"/>
-    <w:lsdException w:name="Subtle Reference" w:semiHidden="0" w:uiPriority="31" w:unhideWhenUsed="0" w:qFormat="1"/>
-    <w:lsdException w:name="Intense Reference" w:semiHidden="0" w:uiPriority="32" w:unhideWhenUsed="0" w:qFormat="1"/>
-    <w:lsdException w:name="Book Title" w:semiHidden="0" w:uiPriority="33" w:unhideWhenUsed="0" w:qFormat="1"/>
-    <w:lsdException w:name="Bibliography" w:uiPriority="37"/>
-    <w:lsdException w:name="TOC Heading" w:uiPriority="39" w:qFormat="1"/>
+  <w:latentStyles w:defLockedState="0" w:defUIPriority="99" w:defSemiHidden="0" w:defUnhideWhenUsed="0" w:defQFormat="0" w:count="371">
+    <w:lsdException w:name="Normal" w:uiPriority="0" w:qFormat="1"/>
+    <w:lsdException w:name="heading 1" w:uiPriority="9" w:qFormat="1"/>
+    <w:lsdException w:name="heading 2" w:semiHidden="1" w:uiPriority="9" w:unhideWhenUsed="1" w:qFormat="1"/>
+    <w:lsdException w:name="heading 3" w:semiHidden="1" w:uiPriority="9" w:unhideWhenUsed="1" w:qFormat="1"/>
+    <w:lsdException w:name="heading 4" w:semiHidden="1" w:uiPriority="9" w:unhideWhenUsed="1" w:qFormat="1"/>
+    <w:lsdException w:name="heading 5" w:semiHidden="1" w:uiPriority="9" w:unhideWhenUsed="1" w:qFormat="1"/>
+    <w:lsdException w:name="heading 6" w:semiHidden="1" w:uiPriority="9" w:unhideWhenUsed="1" w:qFormat="1"/>
+    <w:lsdException w:name="heading 7" w:semiHidden="1" w:uiPriority="9" w:unhideWhenUsed="1" w:qFormat="1"/>
+    <w:lsdException w:name="heading 8" w:semiHidden="1" w:uiPriority="9" w:unhideWhenUsed="1" w:qFormat="1"/>
+    <w:lsdException w:name="heading 9" w:semiHidden="1" w:uiPriority="9" w:unhideWhenUsed="1" w:qFormat="1"/>
+    <w:lsdException w:name="index 1" w:semiHidden="1" w:unhideWhenUsed="1"/>
+    <w:lsdException w:name="index 2" w:semiHidden="1" w:unhideWhenUsed="1"/>
+    <w:lsdException w:name="index 3" w:semiHidden="1" w:unhideWhenUsed="1"/>
+    <w:lsdException w:name="index 4" w:semiHidden="1" w:unhideWhenUsed="1"/>
+    <w:lsdException w:name="index 5" w:semiHidden="1" w:unhideWhenUsed="1"/>
+    <w:lsdException w:name="index 6" w:semiHidden="1" w:unhideWhenUsed="1"/>
+    <w:lsdException w:name="index 7" w:semiHidden="1" w:unhideWhenUsed="1"/>
+    <w:lsdException w:name="index 8" w:semiHidden="1" w:unhideWhenUsed="1"/>
+    <w:lsdException w:name="index 9" w:semiHidden="1" w:unhideWhenUsed="1"/>
+    <w:lsdException w:name="toc 1" w:semiHidden="1" w:uiPriority="39" w:unhideWhenUsed="1"/>
+    <w:lsdException w:name="toc 2" w:semiHidden="1" w:uiPriority="39" w:unhideWhenUsed="1"/>
+    <w:lsdException w:name="toc 3" w:semiHidden="1" w:uiPriority="39" w:unhideWhenUsed="1"/>
+    <w:lsdException w:name="toc 4" w:semiHidden="1" w:uiPriority="39" w:unhideWhenUsed="1"/>
+    <w:lsdException w:name="toc 5" w:semiHidden="1" w:uiPriority="39" w:unhideWhenUsed="1"/>
+    <w:lsdException w:name="toc 6" w:semiHidden="1" w:uiPriority="39" w:unhideWhenUsed="1"/>
+    <w:lsdException w:name="toc 7" w:semiHidden="1" w:uiPriority="39" w:unhideWhenUsed="1"/>
+    <w:lsdException w:name="toc 8" w:semiHidden="1" w:uiPriority="39" w:unhideWhenUsed="1"/>
+    <w:lsdException w:name="toc 9" w:semiHidden="1" w:uiPriority="39" w:unhideWhenUsed="1"/>
+    <w:lsdException w:name="Normal Indent" w:semiHidden="1" w:unhideWhenUsed="1"/>
+    <w:lsdException w:name="footnote text" w:semiHidden="1" w:unhideWhenUsed="1"/>
+    <w:lsdException w:name="annotation text" w:semiHidden="1" w:unhideWhenUsed="1"/>
+    <w:lsdException w:name="header" w:semiHidden="1" w:unhideWhenUsed="1"/>
+    <w:lsdException w:name="footer" w:semiHidden="1" w:unhideWhenUsed="1"/>
+    <w:lsdException w:name="index heading" w:semiHidden="1" w:unhideWhenUsed="1"/>
+    <w:lsdException w:name="caption" w:semiHidden="1" w:uiPriority="35" w:unhideWhenUsed="1" w:qFormat="1"/>
+    <w:lsdException w:name="table of figures" w:semiHidden="1" w:unhideWhenUsed="1"/>
+    <w:lsdException w:name="envelope address" w:semiHidden="1" w:unhideWhenUsed="1"/>
+    <w:lsdException w:name="envelope return" w:semiHidden="1" w:unhideWhenUsed="1"/>
+    <w:lsdException w:name="footnote reference" w:semiHidden="1" w:unhideWhenUsed="1"/>
+    <w:lsdException w:name="annotation reference" w:semiHidden="1" w:unhideWhenUsed="1"/>
+    <w:lsdException w:name="line number" w:semiHidden="1" w:unhideWhenUsed="1"/>
+    <w:lsdException w:name="page number" w:semiHidden="1" w:unhideWhenUsed="1"/>
+    <w:lsdException w:name="endnote reference" w:semiHidden="1" w:unhideWhenUsed="1"/>
+    <w:lsdException w:name="endnote text" w:semiHidden="1" w:unhideWhenUsed="1"/>
+    <w:lsdException w:name="table of authorities" w:semiHidden="1" w:unhideWhenUsed="1"/>
+    <w:lsdException w:name="macro" w:semiHidden="1" w:unhideWhenUsed="1"/>
+    <w:lsdException w:name="toa heading" w:semiHidden="1" w:unhideWhenUsed="1"/>
+    <w:lsdException w:name="List" w:semiHidden="1" w:unhideWhenUsed="1"/>
+    <w:lsdException w:name="List Bullet" w:semiHidden="1" w:unhideWhenUsed="1"/>
+    <w:lsdException w:name="List Number" w:semiHidden="1" w:unhideWhenUsed="1"/>
+    <w:lsdException w:name="List 2" w:semiHidden="1" w:unhideWhenUsed="1"/>
+    <w:lsdException w:name="List 3" w:semiHidden="1" w:unhideWhenUsed="1"/>
+    <w:lsdException w:name="List 4" w:semiHidden="1" w:unhideWhenUsed="1"/>
+    <w:lsdException w:name="List 5" w:semiHidden="1" w:unhideWhenUsed="1"/>
+    <w:lsdException w:name="List Bullet 2" w:semiHidden="1" w:unhideWhenUsed="1"/>
+    <w:lsdException w:name="List Bullet 3" w:semiHidden="1" w:unhideWhenUsed="1"/>
+    <w:lsdException w:name="List Bullet 4" w:semiHidden="1" w:unhideWhenUsed="1"/>
+    <w:lsdException w:name="List Bullet 5" w:semiHidden="1" w:unhideWhenUsed="1"/>
+    <w:lsdException w:name="List Number 2" w:semiHidden="1" w:unhideWhenUsed="1"/>
+    <w:lsdException w:name="List Number 3" w:semiHidden="1" w:unhideWhenUsed="1"/>
+    <w:lsdException w:name="List Number 4" w:semiHidden="1" w:unhideWhenUsed="1"/>
+    <w:lsdException w:name="List Number 5" w:semiHidden="1" w:unhideWhenUsed="1"/>
+    <w:lsdException w:name="Title" w:uiPriority="10" w:qFormat="1"/>
+    <w:lsdException w:name="Closing" w:semiHidden="1" w:unhideWhenUsed="1"/>
+    <w:lsdException w:name="Signature" w:semiHidden="1" w:unhideWhenUsed="1"/>
+    <w:lsdException w:name="Default Paragraph Font" w:semiHidden="1" w:uiPriority="1" w:unhideWhenUsed="1"/>
+    <w:lsdException w:name="Body Text" w:semiHidden="1" w:unhideWhenUsed="1"/>
+    <w:lsdException w:name="Body Text Indent" w:semiHidden="1" w:unhideWhenUsed="1"/>
+    <w:lsdException w:name="List Continue" w:semiHidden="1" w:unhideWhenUsed="1"/>
+    <w:lsdException w:name="List Continue 2" w:semiHidden="1" w:unhideWhenUsed="1"/>
+    <w:lsdException w:name="List Continue 3" w:semiHidden="1" w:unhideWhenUsed="1"/>
+    <w:lsdException w:name="List Continue 4" w:semiHidden="1" w:unhideWhenUsed="1"/>
+    <w:lsdException w:name="List Continue 5" w:semiHidden="1" w:unhideWhenUsed="1"/>
+    <w:lsdException w:name="Message Header" w:semiHidden="1" w:unhideWhenUsed="1"/>
+    <w:lsdException w:name="Subtitle" w:uiPriority="11" w:qFormat="1"/>
+    <w:lsdException w:name="Salutation" w:semiHidden="1" w:unhideWhenUsed="1"/>
+    <w:lsdException w:name="Date" w:semiHidden="1" w:unhideWhenUsed="1"/>
+    <w:lsdException w:name="Body Text First Indent" w:semiHidden="1" w:unhideWhenUsed="1"/>
+    <w:lsdException w:name="Body Text First Indent 2" w:semiHidden="1" w:unhideWhenUsed="1"/>
+    <w:lsdException w:name="Note Heading" w:semiHidden="1" w:unhideWhenUsed="1"/>
+    <w:lsdException w:name="Body Text 2" w:semiHidden="1" w:unhideWhenUsed="1"/>
+    <w:lsdException w:name="Body Text 3" w:semiHidden="1" w:unhideWhenUsed="1"/>
+    <w:lsdException w:name="Body Text Indent 2" w:semiHidden="1" w:unhideWhenUsed="1"/>
+    <w:lsdException w:name="Body Text Indent 3" w:semiHidden="1" w:unhideWhenUsed="1"/>
+    <w:lsdException w:name="Block Text" w:semiHidden="1" w:unhideWhenUsed="1"/>
+    <w:lsdException w:name="Hyperlink" w:semiHidden="1" w:unhideWhenUsed="1"/>
+    <w:lsdException w:name="FollowedHyperlink" w:semiHidden="1" w:unhideWhenUsed="1"/>
+    <w:lsdException w:name="Strong" w:uiPriority="22" w:qFormat="1"/>
+    <w:lsdException w:name="Emphasis" w:uiPriority="20" w:qFormat="1"/>
+    <w:lsdException w:name="Document Map" w:semiHidden="1" w:unhideWhenUsed="1"/>
+    <w:lsdException w:name="Plain Text" w:semiHidden="1" w:unhideWhenUsed="1"/>
+    <w:lsdException w:name="E-mail Signature" w:semiHidden="1" w:unhideWhenUsed="1"/>
+    <w:lsdException w:name="HTML Top of Form" w:semiHidden="1" w:unhideWhenUsed="1"/>
+    <w:lsdException w:name="HTML Bottom of Form" w:semiHidden="1" w:unhideWhenUsed="1"/>
+    <w:lsdException w:name="Normal (Web)" w:semiHidden="1" w:unhideWhenUsed="1"/>
+    <w:lsdException w:name="HTML Acronym" w:semiHidden="1" w:unhideWhenUsed="1"/>
+    <w:lsdException w:name="HTML Address" w:semiHidden="1" w:unhideWhenUsed="1"/>
+    <w:lsdException w:name="HTML Cite" w:semiHidden="1" w:unhideWhenUsed="1"/>
+    <w:lsdException w:name="HTML Code" w:semiHidden="1" w:unhideWhenUsed="1"/>
+    <w:lsdException w:name="HTML Definition" w:semiHidden="1" w:unhideWhenUsed="1"/>
+    <w:lsdException w:name="HTML Keyboard" w:semiHidden="1" w:unhideWhenUsed="1"/>
+    <w:lsdException w:name="HTML Preformatted" w:semiHidden="1" w:unhideWhenUsed="1"/>
+    <w:lsdException w:name="HTML Sample" w:semiHidden="1" w:unhideWhenUsed="1"/>
+    <w:lsdException w:name="HTML Typewriter" w:semiHidden="1" w:unhideWhenUsed="1"/>
+    <w:lsdException w:name="HTML Variable" w:semiHidden="1" w:unhideWhenUsed="1"/>
+    <w:lsdException w:name="Normal Table" w:semiHidden="1" w:unhideWhenUsed="1"/>
+    <w:lsdException w:name="annotation subject" w:semiHidden="1" w:unhideWhenUsed="1"/>
+    <w:lsdException w:name="No List" w:semiHidden="1" w:unhideWhenUsed="1"/>
+    <w:lsdException w:name="Outline List 1" w:semiHidden="1" w:unhideWhenUsed="1"/>
+    <w:lsdException w:name="Outline List 2" w:semiHidden="1" w:unhideWhenUsed="1"/>
+    <w:lsdException w:name="Outline List 3" w:semiHidden="1" w:unhideWhenUsed="1"/>
+    <w:lsdException w:name="Table Simple 1" w:semiHidden="1" w:unhideWhenUsed="1"/>
+    <w:lsdException w:name="Table Simple 2" w:semiHidden="1" w:unhideWhenUsed="1"/>
+    <w:lsdException w:name="Table Simple 3" w:semiHidden="1" w:unhideWhenUsed="1"/>
+    <w:lsdException w:name="Table Classic 1" w:semiHidden="1" w:unhideWhenUsed="1"/>
+    <w:lsdException w:name="Table Classic 2" w:semiHidden="1" w:unhideWhenUsed="1"/>
+    <w:lsdException w:name="Table Classic 3" w:semiHidden="1" w:unhideWhenUsed="1"/>
+    <w:lsdException w:name="Table Classic 4" w:semiHidden="1" w:unhideWhenUsed="1"/>
+    <w:lsdException w:name="Table Colorful 1" w:semiHidden="1" w:unhideWhenUsed="1"/>
+    <w:lsdException w:name="Table Colorful 2" w:semiHidden="1" w:unhideWhenUsed="1"/>
+    <w:lsdException w:name="Table Colorful 3" w:semiHidden="1" w:unhideWhenUsed="1"/>
+    <w:lsdException w:name="Table Columns 1" w:semiHidden="1" w:unhideWhenUsed="1"/>
+    <w:lsdException w:name="Table Columns 2" w:semiHidden="1" w:unhideWhenUsed="1"/>
+    <w:lsdException w:name="Table Columns 3" w:semiHidden="1" w:unhideWhenUsed="1"/>
+    <w:lsdException w:name="Table Columns 4" w:semiHidden="1" w:unhideWhenUsed="1"/>
+    <w:lsdException w:name="Table Columns 5" w:semiHidden="1" w:unhideWhenUsed="1"/>
+    <w:lsdException w:name="Table Grid 1" w:semiHidden="1" w:unhideWhenUsed="1"/>
+    <w:lsdException w:name="Table Grid 2" w:semiHidden="1" w:unhideWhenUsed="1"/>
+    <w:lsdException w:name="Table Grid 3" w:semiHidden="1" w:unhideWhenUsed="1"/>
+    <w:lsdException w:name="Table Grid 4" w:semiHidden="1" w:unhideWhenUsed="1"/>
+    <w:lsdException w:name="Table Grid 5" w:semiHidden="1" w:unhideWhenUsed="1"/>
+    <w:lsdException w:name="Table Grid 6" w:semiHidden="1" w:unhideWhenUsed="1"/>
+    <w:lsdException w:name="Table Grid 7" w:semiHidden="1" w:unhideWhenUsed="1"/>
+    <w:lsdException w:name="Table Grid 8" w:semiHidden="1" w:unhideWhenUsed="1"/>
+    <w:lsdException w:name="Table List 1" w:semiHidden="1" w:unhideWhenUsed="1"/>
+    <w:lsdException w:name="Table List 2" w:semiHidden="1" w:unhideWhenUsed="1"/>
+    <w:lsdException w:name="Table List 3" w:semiHidden="1" w:unhideWhenUsed="1"/>
+    <w:lsdException w:name="Table List 4" w:semiHidden="1" w:unhideWhenUsed="1"/>
+    <w:lsdException w:name="Table List 5" w:semiHidden="1" w:unhideWhenUsed="1"/>
+    <w:lsdException w:name="Table List 6" w:semiHidden="1" w:unhideWhenUsed="1"/>
+    <w:lsdException w:name="Table List 7" w:semiHidden="1" w:unhideWhenUsed="1"/>
+    <w:lsdException w:name="Table List 8" w:semiHidden="1" w:unhideWhenUsed="1"/>
+    <w:lsdException w:name="Table 3D effects 1" w:semiHidden="1" w:unhideWhenUsed="1"/>
+    <w:lsdException w:name="Table 3D effects 2" w:semiHidden="1" w:unhideWhenUsed="1"/>
+    <w:lsdException w:name="Table 3D effects 3" w:semiHidden="1" w:unhideWhenUsed="1"/>
+    <w:lsdException w:name="Table Contemporary" w:semiHidden="1" w:unhideWhenUsed="1"/>
+    <w:lsdException w:name="Table Elegant" w:semiHidden="1" w:unhideWhenUsed="1"/>
+    <w:lsdException w:name="Table Professional" w:semiHidden="1" w:unhideWhenUsed="1"/>
+    <w:lsdException w:name="Table Subtle 1" w:semiHidden="1" w:unhideWhenUsed="1"/>
+    <w:lsdException w:name="Table Subtle 2" w:semiHidden="1" w:unhideWhenUsed="1"/>
+    <w:lsdException w:name="Table Web 1" w:semiHidden="1" w:unhideWhenUsed="1"/>
+    <w:lsdException w:name="Table Web 2" w:semiHidden="1" w:unhideWhenUsed="1"/>
+    <w:lsdException w:name="Table Web 3" w:semiHidden="1" w:unhideWhenUsed="1"/>
+    <w:lsdException w:name="Balloon Text" w:semiHidden="1" w:unhideWhenUsed="1"/>
+    <w:lsdException w:name="Table Grid" w:uiPriority="39"/>
+    <w:lsdException w:name="Table Theme" w:semiHidden="1" w:unhideWhenUsed="1"/>
+    <w:lsdException w:name="Placeholder Text" w:semiHidden="1"/>
+    <w:lsdException w:name="No Spacing" w:uiPriority="1" w:qFormat="1"/>
+    <w:lsdException w:name="Light Shading" w:uiPriority="60"/>
+    <w:lsdException w:name="Light List" w:uiPriority="61"/>
+    <w:lsdException w:name="Light Grid" w:uiPriority="62"/>
+    <w:lsdException w:name="Medium Shading 1" w:uiPriority="63"/>
+    <w:lsdException w:name="Medium Shading 2" w:uiPriority="64"/>
+    <w:lsdException w:name="Medium List 1" w:uiPriority="65"/>
+    <w:lsdException w:name="Medium List 2" w:uiPriority="66"/>
+    <w:lsdException w:name="Medium Grid 1" w:uiPriority="67"/>
+    <w:lsdException w:name="Medium Grid 2" w:uiPriority="68"/>
+    <w:lsdException w:name="Medium Grid 3" w:uiPriority="69"/>
+    <w:lsdException w:name="Dark List" w:uiPriority="70"/>
+    <w:lsdException w:name="Colorful Shading" w:uiPriority="71"/>
+    <w:lsdException w:name="Colorful List" w:uiPriority="72"/>
+    <w:lsdException w:name="Colorful Grid" w:uiPriority="73"/>
+    <w:lsdException w:name="Light Shading Accent 1" w:uiPriority="60"/>
+    <w:lsdException w:name="Light List Accent 1" w:uiPriority="61"/>
+    <w:lsdException w:name="Light Grid Accent 1" w:uiPriority="62"/>
+    <w:lsdException w:name="Medium Shading 1 Accent 1" w:uiPriority="63"/>
+    <w:lsdException w:name="Medium Shading 2 Accent 1" w:uiPriority="64"/>
+    <w:lsdException w:name="Medium List 1 Accent 1" w:uiPriority="65"/>
+    <w:lsdException w:name="Revision" w:semiHidden="1"/>
+    <w:lsdException w:name="List Paragraph" w:uiPriority="34" w:qFormat="1"/>
+    <w:lsdException w:name="Quote" w:uiPriority="29" w:qFormat="1"/>
+    <w:lsdException w:name="Intense Quote" w:uiPriority="30" w:qFormat="1"/>
+    <w:lsdException w:name="Medium List 2 Accent 1" w:uiPriority="66"/>
+    <w:lsdException w:name="Medium Grid 1 Accent 1" w:uiPriority="67"/>
+    <w:lsdException w:name="Medium Grid 2 Accent 1" w:uiPriority="68"/>
+    <w:lsdException w:name="Medium Grid 3 Accent 1" w:uiPriority="69"/>
+    <w:lsdException w:name="Dark List Accent 1" w:uiPriority="70"/>
+    <w:lsdException w:name="Colorful Shading Accent 1" w:uiPriority="71"/>
+    <w:lsdException w:name="Colorful List Accent 1" w:uiPriority="72"/>
+    <w:lsdException w:name="Colorful Grid Accent 1" w:uiPriority="73"/>
+    <w:lsdException w:name="Light Shading Accent 2" w:uiPriority="60"/>
+    <w:lsdException w:name="Light List Accent 2" w:uiPriority="61"/>
+    <w:lsdException w:name="Light Grid Accent 2" w:uiPriority="62"/>
+    <w:lsdException w:name="Medium Shading 1 Accent 2" w:uiPriority="63"/>
+    <w:lsdException w:name="Medium Shading 2 Accent 2" w:uiPriority="64"/>
+    <w:lsdException w:name="Medium List 1 Accent 2" w:uiPriority="65"/>
+    <w:lsdException w:name="Medium List 2 Accent 2" w:uiPriority="66"/>
+    <w:lsdException w:name="Medium Grid 1 Accent 2" w:uiPriority="67"/>
+    <w:lsdException w:name="Medium Grid 2 Accent 2" w:uiPriority="68"/>
+    <w:lsdException w:name="Medium Grid 3 Accent 2" w:uiPriority="69"/>
+    <w:lsdException w:name="Dark List Accent 2" w:uiPriority="70"/>
+    <w:lsdException w:name="Colorful Shading Accent 2" w:uiPriority="71"/>
+    <w:lsdException w:name="Colorful List Accent 2" w:uiPriority="72"/>
+    <w:lsdException w:name="Colorful Grid Accent 2" w:uiPriority="73"/>
+    <w:lsdException w:name="Light Shading Accent 3" w:uiPriority="60"/>
+    <w:lsdException w:name="Light List Accent 3" w:uiPriority="61"/>
+    <w:lsdException w:name="Light Grid Accent 3" w:uiPriority="62"/>
+    <w:lsdException w:name="Medium Shading 1 Accent 3" w:uiPriority="63"/>
+    <w:lsdException w:name="Medium Shading 2 Accent 3" w:uiPriority="64"/>
+    <w:lsdException w:name="Medium List 1 Accent 3" w:uiPriority="65"/>
+    <w:lsdException w:name="Medium List 2 Accent 3" w:uiPriority="66"/>
+    <w:lsdException w:name="Medium Grid 1 Accent 3" w:uiPriority="67"/>
+    <w:lsdException w:name="Medium Grid 2 Accent 3" w:uiPriority="68"/>
+    <w:lsdException w:name="Medium Grid 3 Accent 3" w:uiPriority="69"/>
+    <w:lsdException w:name="Dark List Accent 3" w:uiPriority="70"/>
+    <w:lsdException w:name="Colorful Shading Accent 3" w:uiPriority="71"/>
+    <w:lsdException w:name="Colorful List Accent 3" w:uiPriority="72"/>
+    <w:lsdException w:name="Colorful Grid Accent 3" w:uiPriority="73"/>
+    <w:lsdException w:name="Light Shading Accent 4" w:uiPriority="60"/>
+    <w:lsdException w:name="Light List Accent 4" w:uiPriority="61"/>
+    <w:lsdException w:name="Light Grid Accent 4" w:uiPriority="62"/>
+    <w:lsdException w:name="Medium Shading 1 Accent 4" w:uiPriority="63"/>
+    <w:lsdException w:name="Medium Shading 2 Accent 4" w:uiPriority="64"/>
+    <w:lsdException w:name="Medium List 1 Accent 4" w:uiPriority="65"/>
+    <w:lsdException w:name="Medium List 2 Accent 4" w:uiPriority="66"/>
+    <w:lsdException w:name="Medium Grid 1 Accent 4" w:uiPriority="67"/>
+    <w:lsdException w:name="Medium Grid 2 Accent 4" w:uiPriority="68"/>
+    <w:lsdException w:name="Medium Grid 3 Accent 4" w:uiPriority="69"/>
+    <w:lsdException w:name="Dark List Accent 4" w:uiPriority="70"/>
+    <w:lsdException w:name="Colorful Shading Accent 4" w:uiPriority="71"/>
+    <w:lsdException w:name="Colorful List Accent 4" w:uiPriority="72"/>
+    <w:lsdException w:name="Colorful Grid Accent 4" w:uiPriority="73"/>
+    <w:lsdException w:name="Light Shading Accent 5" w:uiPriority="60"/>
+    <w:lsdException w:name="Light List Accent 5" w:uiPriority="61"/>
+    <w:lsdException w:name="Light Grid Accent 5" w:uiPriority="62"/>
+    <w:lsdException w:name="Medium Shading 1 Accent 5" w:uiPriority="63"/>
+    <w:lsdException w:name="Medium Shading 2 Accent 5" w:uiPriority="64"/>
+    <w:lsdException w:name="Medium List 1 Accent 5" w:uiPriority="65"/>
+    <w:lsdException w:name="Medium List 2 Accent 5" w:uiPriority="66"/>
+    <w:lsdException w:name="Medium Grid 1 Accent 5" w:uiPriority="67"/>
+    <w:lsdException w:name="Medium Grid 2 Accent 5" w:uiPriority="68"/>
+    <w:lsdException w:name="Medium Grid 3 Accent 5" w:uiPriority="69"/>
+    <w:lsdException w:name="Dark List Accent 5" w:uiPriority="70"/>
+    <w:lsdException w:name="Colorful Shading Accent 5" w:uiPriority="71"/>
+    <w:lsdException w:name="Colorful List Accent 5" w:uiPriority="72"/>
+    <w:lsdException w:name="Colorful Grid Accent 5" w:uiPriority="73"/>
+    <w:lsdException w:name="Light Shading Accent 6" w:uiPriority="60"/>
+    <w:lsdException w:name="Light List Accent 6" w:uiPriority="61"/>
+    <w:lsdException w:name="Light Grid Accent 6" w:uiPriority="62"/>
+    <w:lsdException w:name="Medium Shading 1 Accent 6" w:uiPriority="63"/>
+    <w:lsdException w:name="Medium Shading 2 Accent 6" w:uiPriority="64"/>
+    <w:lsdException w:name="Medium List 1 Accent 6" w:uiPriority="65"/>
+    <w:lsdException w:name="Medium List 2 Accent 6" w:uiPriority="66"/>
+    <w:lsdException w:name="Medium Grid 1 Accent 6" w:uiPriority="67"/>
+    <w:lsdException w:name="Medium Grid 2 Accent 6" w:uiPriority="68"/>
+    <w:lsdException w:name="Medium Grid 3 Accent 6" w:uiPriority="69"/>
+    <w:lsdException w:name="Dark List Accent 6" w:uiPriority="70"/>
+    <w:lsdException w:name="Colorful Shading Accent 6" w:uiPriority="71"/>
+    <w:lsdException w:name="Colorful List Accent 6" w:uiPriority="72"/>
+    <w:lsdException w:name="Colorful Grid Accent 6" w:uiPriority="73"/>
+    <w:lsdException w:name="Subtle Emphasis" w:uiPriority="19" w:qFormat="1"/>
+    <w:lsdException w:name="Intense Emphasis" w:uiPriority="21" w:qFormat="1"/>
+    <w:lsdException w:name="Subtle Reference" w:uiPriority="31" w:qFormat="1"/>
+    <w:lsdException w:name="Intense Reference" w:uiPriority="32" w:qFormat="1"/>
+    <w:lsdException w:name="Book Title" w:uiPriority="33" w:qFormat="1"/>
+    <w:lsdException w:name="Bibliography" w:semiHidden="1" w:uiPriority="37" w:unhideWhenUsed="1"/>
+    <w:lsdException w:name="TOC Heading" w:semiHidden="1" w:uiPriority="39" w:unhideWhenUsed="1" w:qFormat="1"/>
+    <w:lsdException w:name="Plain Table 1" w:uiPriority="41"/>
+    <w:lsdException w:name="Plain Table 2" w:uiPriority="42"/>
+    <w:lsdException w:name="Plain Table 3" w:uiPriority="43"/>
+    <w:lsdException w:name="Plain Table 4" w:uiPriority="44"/>
+    <w:lsdException w:name="Plain Table 5" w:uiPriority="45"/>
+    <w:lsdException w:name="Grid Table Light" w:uiPriority="40"/>
+    <w:lsdException w:name="Grid Table 1 Light" w:uiPriority="46"/>
+    <w:lsdException w:name="Grid Table 2" w:uiPriority="47"/>
+    <w:lsdException w:name="Grid Table 3" w:uiPriority="48"/>
+    <w:lsdException w:name="Grid Table 4" w:uiPriority="49"/>
+    <w:lsdException w:name="Grid Table 5 Dark" w:uiPriority="50"/>
+    <w:lsdException w:name="Grid Table 6 Colorful" w:uiPriority="51"/>
+    <w:lsdException w:name="Grid Table 7 Colorful" w:uiPriority="52"/>
+    <w:lsdException w:name="Grid Table 1 Light Accent 1" w:uiPriority="46"/>
+    <w:lsdException w:name="Grid Table 2 Accent 1" w:uiPriority="47"/>
+    <w:lsdException w:name="Grid Table 3 Accent 1" w:uiPriority="48"/>
+    <w:lsdException w:name="Grid Table 4 Accent 1" w:uiPriority="49"/>
+    <w:lsdException w:name="Grid Table 5 Dark Accent 1" w:uiPriority="50"/>
+    <w:lsdException w:name="Grid Table 6 Colorful Accent 1" w:uiPriority="51"/>
+    <w:lsdException w:name="Grid Table 7 Colorful Accent 1" w:uiPriority="52"/>
+    <w:lsdException w:name="Grid Table 1 Light Accent 2" w:uiPriority="46"/>
+    <w:lsdException w:name="Grid Table 2 Accent 2" w:uiPriority="47"/>
+    <w:lsdException w:name="Grid Table 3 Accent 2" w:uiPriority="48"/>
+    <w:lsdException w:name="Grid Table 4 Accent 2" w:uiPriority="49"/>
+    <w:lsdException w:name="Grid Table 5 Dark Accent 2" w:uiPriority="50"/>
+    <w:lsdException w:name="Grid Table 6 Colorful Accent 2" w:uiPriority="51"/>
+    <w:lsdException w:name="Grid Table 7 Colorful Accent 2" w:uiPriority="52"/>
+    <w:lsdException w:name="Grid Table 1 Light Accent 3" w:uiPriority="46"/>
+    <w:lsdException w:name="Grid Table 2 Accent 3" w:uiPriority="47"/>
+    <w:lsdException w:name="Grid Table 3 Accent 3" w:uiPriority="48"/>
+    <w:lsdException w:name="Grid Table 4 Accent 3" w:uiPriority="49"/>
+    <w:lsdException w:name="Grid Table 5 Dark Accent 3" w:uiPriority="50"/>
+    <w:lsdException w:name="Grid Table 6 Colorful Accent 3" w:uiPriority="51"/>
+    <w:lsdException w:name="Grid Table 7 Colorful Accent 3" w:uiPriority="52"/>
+    <w:lsdException w:name="Grid Table 1 Light Accent 4" w:uiPriority="46"/>
+    <w:lsdException w:name="Grid Table 2 Accent 4" w:uiPriority="47"/>
+    <w:lsdException w:name="Grid Table 3 Accent 4" w:uiPriority="48"/>
+    <w:lsdException w:name="Grid Table 4 Accent 4" w:uiPriority="49"/>
+    <w:lsdException w:name="Grid Table 5 Dark Accent 4" w:uiPriority="50"/>
+    <w:lsdException w:name="Grid Table 6 Colorful Accent 4" w:uiPriority="51"/>
+    <w:lsdException w:name="Grid Table 7 Colorful Accent 4" w:uiPriority="52"/>
+    <w:lsdException w:name="Grid Table 1 Light Accent 5" w:uiPriority="46"/>
+    <w:lsdException w:name="Grid Table 2 Accent 5" w:uiPriority="47"/>
+    <w:lsdException w:name="Grid Table 3 Accent 5" w:uiPriority="48"/>
+    <w:lsdException w:name="Grid Table 4 Accent 5" w:uiPriority="49"/>
+    <w:lsdException w:name="Grid Table 5 Dark Accent 5" w:uiPriority="50"/>
+    <w:lsdException w:name="Grid Table 6 Colorful Accent 5" w:uiPriority="51"/>
+    <w:lsdException w:name="Grid Table 7 Colorful Accent 5" w:uiPriority="52"/>
+    <w:lsdException w:name="Grid Table 1 Light Accent 6" w:uiPriority="46"/>
+    <w:lsdException w:name="Grid Table 2 Accent 6" w:uiPriority="47"/>
+    <w:lsdException w:name="Grid Table 3 Accent 6" w:uiPriority="48"/>
+    <w:lsdException w:name="Grid Table 4 Accent 6" w:uiPriority="49"/>
+    <w:lsdException w:name="Grid Table 5 Dark Accent 6" w:uiPriority="50"/>
+    <w:lsdException w:name="Grid Table 6 Colorful Accent 6" w:uiPriority="51"/>
+    <w:lsdException w:name="Grid Table 7 Colorful Accent 6" w:uiPriority="52"/>
+    <w:lsdException w:name="List Table 1 Light" w:uiPriority="46"/>
+    <w:lsdException w:name="List Table 2" w:uiPriority="47"/>
+    <w:lsdException w:name="List Table 3" w:uiPriority="48"/>
+    <w:lsdException w:name="List Table 4" w:uiPriority="49"/>
+    <w:lsdException w:name="List Table 5 Dark" w:uiPriority="50"/>
+    <w:lsdException w:name="List Table 6 Colorful" w:uiPriority="51"/>
+    <w:lsdException w:name="List Table 7 Colorful" w:uiPriority="52"/>
+    <w:lsdException w:name="List Table 1 Light Accent 1" w:uiPriority="46"/>
+    <w:lsdException w:name="List Table 2 Accent 1" w:uiPriority="47"/>
+    <w:lsdException w:name="List Table 3 Accent 1" w:uiPriority="48"/>
+    <w:lsdException w:name="List Table 4 Accent 1" w:uiPriority="49"/>
+    <w:lsdException w:name="List Table 5 Dark Accent 1" w:uiPriority="50"/>
+    <w:lsdException w:name="List Table 6 Colorful Accent 1" w:uiPriority="51"/>
+    <w:lsdException w:name="List Table 7 Colorful Accent 1" w:uiPriority="52"/>
+    <w:lsdException w:name="List Table 1 Light Accent 2" w:uiPriority="46"/>
+    <w:lsdException w:name="List Table 2 Accent 2" w:uiPriority="47"/>
+    <w:lsdException w:name="List Table 3 Accent 2" w:uiPriority="48"/>
+    <w:lsdException w:name="List Table 4 Accent 2" w:uiPriority="49"/>
+    <w:lsdException w:name="List Table 5 Dark Accent 2" w:uiPriority="50"/>
+    <w:lsdException w:name="List Table 6 Colorful Accent 2" w:uiPriority="51"/>
+    <w:lsdException w:name="List Table 7 Colorful Accent 2" w:uiPriority="52"/>
+    <w:lsdException w:name="List Table 1 Light Accent 3" w:uiPriority="46"/>
+    <w:lsdException w:name="List Table 2 Accent 3" w:uiPriority="47"/>
+    <w:lsdException w:name="List Table 3 Accent 3" w:uiPriority="48"/>
+    <w:lsdException w:name="List Table 4 Accent 3" w:uiPriority="49"/>
+    <w:lsdException w:name="List Table 5 Dark Accent 3" w:uiPriority="50"/>
+    <w:lsdException w:name="List Table 6 Colorful Accent 3" w:uiPriority="51"/>
+    <w:lsdException w:name="List Table 7 Colorful Accent 3" w:uiPriority="52"/>
+    <w:lsdException w:name="List Table 1 Light Accent 4" w:uiPriority="46"/>
+    <w:lsdException w:name="List Table 2 Accent 4" w:uiPriority="47"/>
+    <w:lsdException w:name="List Table 3 Accent 4" w:uiPriority="48"/>
+    <w:lsdException w:name="List Table 4 Accent 4" w:uiPriority="49"/>
+    <w:lsdException w:name="List Table 5 Dark Accent 4" w:uiPriority="50"/>
+    <w:lsdException w:name="List Table 6 Colorful Accent 4" w:uiPriority="51"/>
+    <w:lsdException w:name="List Table 7 Colorful Accent 4" w:uiPriority="52"/>
+    <w:lsdException w:name="List Table 1 Light Accent 5" w:uiPriority="46"/>
+    <w:lsdException w:name="List Table 2 Accent 5" w:uiPriority="47"/>
+    <w:lsdException w:name="List Table 3 Accent 5" w:uiPriority="48"/>
+    <w:lsdException w:name="List Table 4 Accent 5" w:uiPriority="49"/>
+    <w:lsdException w:name="List Table 5 Dark Accent 5" w:uiPriority="50"/>
+    <w:lsdException w:name="List Table 6 Colorful Accent 5" w:uiPriority="51"/>
+    <w:lsdException w:name="List Table 7 Colorful Accent 5" w:uiPriority="52"/>
+    <w:lsdException w:name="List Table 1 Light Accent 6" w:uiPriority="46"/>
+    <w:lsdException w:name="List Table 2 Accent 6" w:uiPriority="47"/>
+    <w:lsdException w:name="List Table 3 Accent 6" w:uiPriority="48"/>
+    <w:lsdException w:name="List Table 4 Accent 6" w:uiPriority="49"/>
+    <w:lsdException w:name="List Table 5 Dark Accent 6" w:uiPriority="50"/>
+    <w:lsdException w:name="List Table 6 Colorful Accent 6" w:uiPriority="51"/>
+    <w:lsdException w:name="List Table 7 Colorful Accent 6" w:uiPriority="52"/>
   </w:latentStyles>
-  <w:style w:type="paragraph" w:default="1" w:styleId="Normale">
+  <w:style w:type="paragraph" w:default="1" w:styleId="Normal">
     <w:name w:val="Normal"/>
     <w:qFormat/>
     <w:rsid w:val="00216E46"/>
@@ -12862,11 +12987,11 @@
       <w:color w:val="00000A"/>
     </w:rPr>
   </w:style>
-  <w:style w:type="paragraph" w:styleId="Titolo1">
+  <w:style w:type="paragraph" w:styleId="Ttulo1">
     <w:name w:val="heading 1"/>
-    <w:basedOn w:val="Normale"/>
-    <w:next w:val="Normale"/>
-    <w:link w:val="Titolo1Carattere"/>
+    <w:basedOn w:val="Normal"/>
+    <w:next w:val="Normal"/>
+    <w:link w:val="Ttulo1Car"/>
     <w:uiPriority w:val="9"/>
     <w:qFormat/>
     <w:rsid w:val="005168F6"/>
@@ -12883,11 +13008,11 @@
       <w:szCs w:val="32"/>
     </w:rPr>
   </w:style>
-  <w:style w:type="paragraph" w:styleId="Titolo2">
+  <w:style w:type="paragraph" w:styleId="Ttulo2">
     <w:name w:val="heading 2"/>
-    <w:basedOn w:val="Normale"/>
-    <w:next w:val="Normale"/>
-    <w:link w:val="Titolo2Carattere"/>
+    <w:basedOn w:val="Normal"/>
+    <w:next w:val="Normal"/>
+    <w:link w:val="Ttulo2Car"/>
     <w:uiPriority w:val="9"/>
     <w:unhideWhenUsed/>
     <w:qFormat/>
@@ -12905,11 +13030,11 @@
       <w:szCs w:val="26"/>
     </w:rPr>
   </w:style>
-  <w:style w:type="paragraph" w:styleId="Titolo3">
+  <w:style w:type="paragraph" w:styleId="Ttulo3">
     <w:name w:val="heading 3"/>
-    <w:basedOn w:val="Normale"/>
-    <w:next w:val="Normale"/>
-    <w:link w:val="Titolo3Carattere"/>
+    <w:basedOn w:val="Normal"/>
+    <w:next w:val="Normal"/>
+    <w:link w:val="Ttulo3Car"/>
     <w:uiPriority w:val="9"/>
     <w:unhideWhenUsed/>
     <w:qFormat/>
@@ -12927,18 +13052,17 @@
       <w:szCs w:val="24"/>
     </w:rPr>
   </w:style>
-  <w:style w:type="character" w:default="1" w:styleId="Carpredefinitoparagrafo">
+  <w:style w:type="character" w:default="1" w:styleId="Fuentedeprrafopredeter">
     <w:name w:val="Default Paragraph Font"/>
     <w:uiPriority w:val="1"/>
     <w:semiHidden/>
     <w:unhideWhenUsed/>
   </w:style>
-  <w:style w:type="table" w:default="1" w:styleId="Tabellanormale">
+  <w:style w:type="table" w:default="1" w:styleId="Tablanormal">
     <w:name w:val="Normal Table"/>
     <w:uiPriority w:val="99"/>
     <w:semiHidden/>
     <w:unhideWhenUsed/>
-    <w:qFormat/>
     <w:tblPr>
       <w:tblInd w:w="0" w:type="dxa"/>
       <w:tblCellMar>
@@ -12949,16 +13073,16 @@
       </w:tblCellMar>
     </w:tblPr>
   </w:style>
-  <w:style w:type="numbering" w:default="1" w:styleId="Nessunelenco">
+  <w:style w:type="numbering" w:default="1" w:styleId="Sinlista">
     <w:name w:val="No List"/>
     <w:uiPriority w:val="99"/>
     <w:semiHidden/>
     <w:unhideWhenUsed/>
   </w:style>
-  <w:style w:type="paragraph" w:styleId="Corpodeltesto">
+  <w:style w:type="paragraph" w:styleId="Textoindependiente">
     <w:name w:val="Body Text"/>
-    <w:basedOn w:val="Normale"/>
-    <w:link w:val="CorpodeltestoCarattere"/>
+    <w:basedOn w:val="Normal"/>
+    <w:link w:val="TextoindependienteCar"/>
     <w:uiPriority w:val="99"/>
     <w:unhideWhenUsed/>
     <w:rsid w:val="00216E46"/>
@@ -12966,17 +13090,17 @@
       <w:spacing w:after="120"/>
     </w:pPr>
   </w:style>
-  <w:style w:type="character" w:customStyle="1" w:styleId="CorpodeltestoCarattere">
-    <w:name w:val="Corpo del testo Carattere"/>
-    <w:basedOn w:val="Carpredefinitoparagrafo"/>
-    <w:link w:val="Corpodeltesto"/>
+  <w:style w:type="character" w:customStyle="1" w:styleId="TextoindependienteCar">
+    <w:name w:val="Texto independiente Car"/>
+    <w:basedOn w:val="Fuentedeprrafopredeter"/>
+    <w:link w:val="Textoindependiente"/>
     <w:uiPriority w:val="99"/>
     <w:rsid w:val="00216E46"/>
   </w:style>
-  <w:style w:type="character" w:customStyle="1" w:styleId="Titolo1Carattere">
-    <w:name w:val="Titolo 1 Carattere"/>
-    <w:basedOn w:val="Carpredefinitoparagrafo"/>
-    <w:link w:val="Titolo1"/>
+  <w:style w:type="character" w:customStyle="1" w:styleId="Ttulo1Car">
+    <w:name w:val="Título 1 Car"/>
+    <w:basedOn w:val="Fuentedeprrafopredeter"/>
+    <w:link w:val="Ttulo1"/>
     <w:uiPriority w:val="9"/>
     <w:rsid w:val="005168F6"/>
     <w:rPr>
@@ -12986,10 +13110,10 @@
       <w:szCs w:val="32"/>
     </w:rPr>
   </w:style>
-  <w:style w:type="character" w:customStyle="1" w:styleId="Titolo2Carattere">
-    <w:name w:val="Titolo 2 Carattere"/>
-    <w:basedOn w:val="Carpredefinitoparagrafo"/>
-    <w:link w:val="Titolo2"/>
+  <w:style w:type="character" w:customStyle="1" w:styleId="Ttulo2Car">
+    <w:name w:val="Título 2 Car"/>
+    <w:basedOn w:val="Fuentedeprrafopredeter"/>
+    <w:link w:val="Ttulo2"/>
     <w:uiPriority w:val="9"/>
     <w:rsid w:val="005168F6"/>
     <w:rPr>
@@ -12999,10 +13123,10 @@
       <w:szCs w:val="26"/>
     </w:rPr>
   </w:style>
-  <w:style w:type="character" w:customStyle="1" w:styleId="Titolo3Carattere">
-    <w:name w:val="Titolo 3 Carattere"/>
-    <w:basedOn w:val="Carpredefinitoparagrafo"/>
-    <w:link w:val="Titolo3"/>
+  <w:style w:type="character" w:customStyle="1" w:styleId="Ttulo3Car">
+    <w:name w:val="Título 3 Car"/>
+    <w:basedOn w:val="Fuentedeprrafopredeter"/>
+    <w:link w:val="Ttulo3"/>
     <w:uiPriority w:val="9"/>
     <w:rsid w:val="00BE32E6"/>
     <w:rPr>
@@ -13012,9 +13136,9 @@
       <w:szCs w:val="24"/>
     </w:rPr>
   </w:style>
-  <w:style w:type="paragraph" w:styleId="Paragrafoelenco">
+  <w:style w:type="paragraph" w:styleId="Prrafodelista">
     <w:name w:val="List Paragraph"/>
-    <w:basedOn w:val="Normale"/>
+    <w:basedOn w:val="Normal"/>
     <w:uiPriority w:val="34"/>
     <w:qFormat/>
     <w:rsid w:val="00BE32E6"/>
@@ -13025,13 +13149,13 @@
   </w:style>
   <w:style w:type="character" w:customStyle="1" w:styleId="EncabezadoCar">
     <w:name w:val="Encabezado Car"/>
-    <w:basedOn w:val="Carpredefinitoparagrafo"/>
+    <w:basedOn w:val="Fuentedeprrafopredeter"/>
     <w:qFormat/>
     <w:rsid w:val="005A1A0E"/>
   </w:style>
   <w:style w:type="paragraph" w:customStyle="1" w:styleId="TextBody">
     <w:name w:val="Text Body"/>
-    <w:basedOn w:val="Normale"/>
+    <w:basedOn w:val="Normal"/>
     <w:rsid w:val="005A1A0E"/>
     <w:pPr>
       <w:suppressAutoHyphens w:val="0"/>
@@ -13043,9 +13167,9 @@
       <w:lang w:val="en-US" w:eastAsia="zh-CN" w:bidi="hi-IN"/>
     </w:rPr>
   </w:style>
-  <w:style w:type="character" w:styleId="Rimandocommento">
+  <w:style w:type="character" w:styleId="Refdecomentario">
     <w:name w:val="annotation reference"/>
-    <w:basedOn w:val="Carpredefinitoparagrafo"/>
+    <w:basedOn w:val="Fuentedeprrafopredeter"/>
     <w:uiPriority w:val="99"/>
     <w:semiHidden/>
     <w:unhideWhenUsed/>
@@ -13055,10 +13179,10 @@
       <w:szCs w:val="16"/>
     </w:rPr>
   </w:style>
-  <w:style w:type="paragraph" w:styleId="Testocommento">
+  <w:style w:type="paragraph" w:styleId="Textocomentario">
     <w:name w:val="annotation text"/>
-    <w:basedOn w:val="Normale"/>
-    <w:link w:val="TestocommentoCarattere"/>
+    <w:basedOn w:val="Normal"/>
+    <w:link w:val="TextocomentarioCar"/>
     <w:uiPriority w:val="99"/>
     <w:semiHidden/>
     <w:unhideWhenUsed/>
@@ -13074,10 +13198,10 @@
       <w:szCs w:val="20"/>
     </w:rPr>
   </w:style>
-  <w:style w:type="character" w:customStyle="1" w:styleId="TestocommentoCarattere">
-    <w:name w:val="Testo commento Carattere"/>
-    <w:basedOn w:val="Carpredefinitoparagrafo"/>
-    <w:link w:val="Testocommento"/>
+  <w:style w:type="character" w:customStyle="1" w:styleId="TextocomentarioCar">
+    <w:name w:val="Texto comentario Car"/>
+    <w:basedOn w:val="Fuentedeprrafopredeter"/>
+    <w:link w:val="Textocomentario"/>
     <w:uiPriority w:val="99"/>
     <w:semiHidden/>
     <w:rsid w:val="00CE3AB3"/>
@@ -13086,10 +13210,10 @@
       <w:szCs w:val="20"/>
     </w:rPr>
   </w:style>
-  <w:style w:type="paragraph" w:styleId="Testofumetto">
+  <w:style w:type="paragraph" w:styleId="Textodeglobo">
     <w:name w:val="Balloon Text"/>
-    <w:basedOn w:val="Normale"/>
-    <w:link w:val="TestofumettoCarattere"/>
+    <w:basedOn w:val="Normal"/>
+    <w:link w:val="TextodegloboCar"/>
     <w:uiPriority w:val="99"/>
     <w:semiHidden/>
     <w:unhideWhenUsed/>
@@ -13103,10 +13227,10 @@
       <w:szCs w:val="18"/>
     </w:rPr>
   </w:style>
-  <w:style w:type="character" w:customStyle="1" w:styleId="TestofumettoCarattere">
-    <w:name w:val="Testo fumetto Carattere"/>
-    <w:basedOn w:val="Carpredefinitoparagrafo"/>
-    <w:link w:val="Testofumetto"/>
+  <w:style w:type="character" w:customStyle="1" w:styleId="TextodegloboCar">
+    <w:name w:val="Texto de globo Car"/>
+    <w:basedOn w:val="Fuentedeprrafopredeter"/>
+    <w:link w:val="Textodeglobo"/>
     <w:uiPriority w:val="99"/>
     <w:semiHidden/>
     <w:rsid w:val="00CE3AB3"/>
@@ -13117,9 +13241,9 @@
       <w:szCs w:val="18"/>
     </w:rPr>
   </w:style>
-  <w:style w:type="table" w:customStyle="1" w:styleId="GridTable3Accent1">
-    <w:name w:val="Grid Table 3 Accent 1"/>
-    <w:basedOn w:val="Tabellanormale"/>
+  <w:style w:type="table" w:customStyle="1" w:styleId="Tabladecuadrcula3-nfasis11">
+    <w:name w:val="Tabla de cuadrícula 3 - Énfasis 11"/>
+    <w:basedOn w:val="Tablanormal"/>
     <w:uiPriority w:val="48"/>
     <w:rsid w:val="00BE719E"/>
     <w:pPr>
@@ -13128,7 +13252,6 @@
     <w:tblPr>
       <w:tblStyleRowBandSize w:val="1"/>
       <w:tblStyleColBandSize w:val="1"/>
-      <w:tblInd w:w="0" w:type="dxa"/>
       <w:tblBorders>
         <w:top w:val="single" w:sz="4" w:space="0" w:color="9CC2E5" w:themeColor="accent1" w:themeTint="99"/>
         <w:left w:val="single" w:sz="4" w:space="0" w:color="9CC2E5" w:themeColor="accent1" w:themeTint="99"/>
@@ -13137,12 +13260,6 @@
         <w:insideH w:val="single" w:sz="4" w:space="0" w:color="9CC2E5" w:themeColor="accent1" w:themeTint="99"/>
         <w:insideV w:val="single" w:sz="4" w:space="0" w:color="9CC2E5" w:themeColor="accent1" w:themeTint="99"/>
       </w:tblBorders>
-      <w:tblCellMar>
-        <w:top w:w="0" w:type="dxa"/>
-        <w:left w:w="108" w:type="dxa"/>
-        <w:bottom w:w="0" w:type="dxa"/>
-        <w:right w:w="108" w:type="dxa"/>
-      </w:tblCellMar>
     </w:tblPr>
     <w:tblStylePr w:type="firstRow">
       <w:rPr>
@@ -13260,9 +13377,9 @@
       </w:tcPr>
     </w:tblStylePr>
   </w:style>
-  <w:style w:type="table" w:customStyle="1" w:styleId="GridTable4Accent1">
-    <w:name w:val="Grid Table 4 Accent 1"/>
-    <w:basedOn w:val="Tabellanormale"/>
+  <w:style w:type="table" w:customStyle="1" w:styleId="Tabladecuadrcula4-nfasis11">
+    <w:name w:val="Tabla de cuadrícula 4 - Énfasis 11"/>
+    <w:basedOn w:val="Tablanormal"/>
     <w:uiPriority w:val="49"/>
     <w:rsid w:val="00BE719E"/>
     <w:pPr>
@@ -13271,7 +13388,6 @@
     <w:tblPr>
       <w:tblStyleRowBandSize w:val="1"/>
       <w:tblStyleColBandSize w:val="1"/>
-      <w:tblInd w:w="0" w:type="dxa"/>
       <w:tblBorders>
         <w:top w:val="single" w:sz="4" w:space="0" w:color="9CC2E5" w:themeColor="accent1" w:themeTint="99"/>
         <w:left w:val="single" w:sz="4" w:space="0" w:color="9CC2E5" w:themeColor="accent1" w:themeTint="99"/>
@@ -13280,12 +13396,6 @@
         <w:insideH w:val="single" w:sz="4" w:space="0" w:color="9CC2E5" w:themeColor="accent1" w:themeTint="99"/>
         <w:insideV w:val="single" w:sz="4" w:space="0" w:color="9CC2E5" w:themeColor="accent1" w:themeTint="99"/>
       </w:tblBorders>
-      <w:tblCellMar>
-        <w:top w:w="0" w:type="dxa"/>
-        <w:left w:w="108" w:type="dxa"/>
-        <w:bottom w:w="0" w:type="dxa"/>
-        <w:right w:w="108" w:type="dxa"/>
-      </w:tblCellMar>
     </w:tblPr>
     <w:tblStylePr w:type="firstRow">
       <w:rPr>
@@ -13343,9 +13453,9 @@
       </w:tcPr>
     </w:tblStylePr>
   </w:style>
-  <w:style w:type="table" w:customStyle="1" w:styleId="GridTable5DarkAccent1">
-    <w:name w:val="Grid Table 5 Dark Accent 1"/>
-    <w:basedOn w:val="Tabellanormale"/>
+  <w:style w:type="table" w:customStyle="1" w:styleId="Tabladecuadrcula5oscura-nfasis11">
+    <w:name w:val="Tabla de cuadrícula 5 oscura - Énfasis 11"/>
+    <w:basedOn w:val="Tablanormal"/>
     <w:uiPriority w:val="50"/>
     <w:rsid w:val="0008704F"/>
     <w:pPr>
@@ -13354,7 +13464,6 @@
     <w:tblPr>
       <w:tblStyleRowBandSize w:val="1"/>
       <w:tblStyleColBandSize w:val="1"/>
-      <w:tblInd w:w="0" w:type="dxa"/>
       <w:tblBorders>
         <w:top w:val="single" w:sz="4" w:space="0" w:color="FFFFFF" w:themeColor="background1"/>
         <w:left w:val="single" w:sz="4" w:space="0" w:color="FFFFFF" w:themeColor="background1"/>
@@ -13363,12 +13472,6 @@
         <w:insideH w:val="single" w:sz="4" w:space="0" w:color="FFFFFF" w:themeColor="background1"/>
         <w:insideV w:val="single" w:sz="4" w:space="0" w:color="FFFFFF" w:themeColor="background1"/>
       </w:tblBorders>
-      <w:tblCellMar>
-        <w:top w:w="0" w:type="dxa"/>
-        <w:left w:w="108" w:type="dxa"/>
-        <w:bottom w:w="0" w:type="dxa"/>
-        <w:right w:w="108" w:type="dxa"/>
-      </w:tblCellMar>
     </w:tblPr>
     <w:tcPr>
       <w:shd w:val="clear" w:color="auto" w:fill="DEEAF6" w:themeFill="accent1" w:themeFillTint="33"/>
@@ -13456,9 +13559,9 @@
       </w:tcPr>
     </w:tblStylePr>
   </w:style>
-  <w:style w:type="character" w:styleId="Testosegnaposto">
+  <w:style w:type="character" w:styleId="Textodelmarcadordeposicin">
     <w:name w:val="Placeholder Text"/>
-    <w:basedOn w:val="Carpredefinitoparagrafo"/>
+    <w:basedOn w:val="Fuentedeprrafopredeter"/>
     <w:uiPriority w:val="99"/>
     <w:semiHidden/>
     <w:rsid w:val="0008704F"/>
@@ -13466,16 +13569,15 @@
       <w:color w:val="808080"/>
     </w:rPr>
   </w:style>
-  <w:style w:type="table" w:styleId="Grigliatabella">
+  <w:style w:type="table" w:styleId="Tablaconcuadrcula">
     <w:name w:val="Table Grid"/>
-    <w:basedOn w:val="Tabellanormale"/>
+    <w:basedOn w:val="Tablanormal"/>
     <w:uiPriority w:val="39"/>
     <w:rsid w:val="00674D45"/>
     <w:pPr>
       <w:spacing w:after="0" w:line="240" w:lineRule="auto"/>
     </w:pPr>
     <w:tblPr>
-      <w:tblInd w:w="0" w:type="dxa"/>
       <w:tblBorders>
         <w:top w:val="single" w:sz="4" w:space="0" w:color="auto"/>
         <w:left w:val="single" w:sz="4" w:space="0" w:color="auto"/>
@@ -13484,17 +13586,11 @@
         <w:insideH w:val="single" w:sz="4" w:space="0" w:color="auto"/>
         <w:insideV w:val="single" w:sz="4" w:space="0" w:color="auto"/>
       </w:tblBorders>
-      <w:tblCellMar>
-        <w:top w:w="0" w:type="dxa"/>
-        <w:left w:w="108" w:type="dxa"/>
-        <w:bottom w:w="0" w:type="dxa"/>
-        <w:right w:w="108" w:type="dxa"/>
-      </w:tblCellMar>
     </w:tblPr>
   </w:style>
-  <w:style w:type="table" w:customStyle="1" w:styleId="GridTable2Accent1">
-    <w:name w:val="Grid Table 2 Accent 1"/>
-    <w:basedOn w:val="Tabellanormale"/>
+  <w:style w:type="table" w:customStyle="1" w:styleId="Tabladecuadrcula2-nfasis11">
+    <w:name w:val="Tabla de cuadrícula 2 - Énfasis 11"/>
+    <w:basedOn w:val="Tablanormal"/>
     <w:uiPriority w:val="47"/>
     <w:rsid w:val="00674D45"/>
     <w:pPr>
@@ -13503,19 +13599,12 @@
     <w:tblPr>
       <w:tblStyleRowBandSize w:val="1"/>
       <w:tblStyleColBandSize w:val="1"/>
-      <w:tblInd w:w="0" w:type="dxa"/>
       <w:tblBorders>
         <w:top w:val="single" w:sz="2" w:space="0" w:color="9CC2E5" w:themeColor="accent1" w:themeTint="99"/>
         <w:bottom w:val="single" w:sz="2" w:space="0" w:color="9CC2E5" w:themeColor="accent1" w:themeTint="99"/>
         <w:insideH w:val="single" w:sz="2" w:space="0" w:color="9CC2E5" w:themeColor="accent1" w:themeTint="99"/>
         <w:insideV w:val="single" w:sz="2" w:space="0" w:color="9CC2E5" w:themeColor="accent1" w:themeTint="99"/>
       </w:tblBorders>
-      <w:tblCellMar>
-        <w:top w:w="0" w:type="dxa"/>
-        <w:left w:w="108" w:type="dxa"/>
-        <w:bottom w:w="0" w:type="dxa"/>
-        <w:right w:w="108" w:type="dxa"/>
-      </w:tblCellMar>
     </w:tblPr>
     <w:tblStylePr w:type="firstRow">
       <w:rPr>
@@ -13574,10 +13663,10 @@
       </w:tcPr>
     </w:tblStylePr>
   </w:style>
-  <w:style w:type="paragraph" w:styleId="Titolosommario">
+  <w:style w:type="paragraph" w:styleId="TtulodeTDC">
     <w:name w:val="TOC Heading"/>
-    <w:basedOn w:val="Titolo1"/>
-    <w:next w:val="Normale"/>
+    <w:basedOn w:val="Ttulo1"/>
+    <w:next w:val="Normal"/>
     <w:uiPriority w:val="39"/>
     <w:semiHidden/>
     <w:unhideWhenUsed/>
@@ -13596,10 +13685,10 @@
       <w:lang w:val="it-IT"/>
     </w:rPr>
   </w:style>
-  <w:style w:type="paragraph" w:styleId="Sommario1">
+  <w:style w:type="paragraph" w:styleId="TDC1">
     <w:name w:val="toc 1"/>
-    <w:basedOn w:val="Normale"/>
-    <w:next w:val="Normale"/>
+    <w:basedOn w:val="Normal"/>
+    <w:next w:val="Normal"/>
     <w:autoRedefine/>
     <w:uiPriority w:val="39"/>
     <w:unhideWhenUsed/>
@@ -13608,10 +13697,10 @@
       <w:spacing w:after="100"/>
     </w:pPr>
   </w:style>
-  <w:style w:type="paragraph" w:styleId="Sommario2">
+  <w:style w:type="paragraph" w:styleId="TDC2">
     <w:name w:val="toc 2"/>
-    <w:basedOn w:val="Normale"/>
-    <w:next w:val="Normale"/>
+    <w:basedOn w:val="Normal"/>
+    <w:next w:val="Normal"/>
     <w:autoRedefine/>
     <w:uiPriority w:val="39"/>
     <w:unhideWhenUsed/>
@@ -13621,10 +13710,10 @@
       <w:ind w:left="220"/>
     </w:pPr>
   </w:style>
-  <w:style w:type="paragraph" w:styleId="Sommario3">
+  <w:style w:type="paragraph" w:styleId="TDC3">
     <w:name w:val="toc 3"/>
-    <w:basedOn w:val="Normale"/>
-    <w:next w:val="Normale"/>
+    <w:basedOn w:val="Normal"/>
+    <w:next w:val="Normal"/>
     <w:autoRedefine/>
     <w:uiPriority w:val="39"/>
     <w:unhideWhenUsed/>
@@ -13634,9 +13723,9 @@
       <w:ind w:left="440"/>
     </w:pPr>
   </w:style>
-  <w:style w:type="character" w:styleId="Collegamentoipertestuale">
+  <w:style w:type="character" w:styleId="Hipervnculo">
     <w:name w:val="Hyperlink"/>
-    <w:basedOn w:val="Carpredefinitoparagrafo"/>
+    <w:basedOn w:val="Fuentedeprrafopredeter"/>
     <w:uiPriority w:val="99"/>
     <w:unhideWhenUsed/>
     <w:rsid w:val="00360B38"/>
@@ -13903,7 +13992,7 @@
   <a:extraClrSchemeLst/>
   <a:extLst>
     <a:ext uri="{05A4C25C-085E-4340-85A3-A5531E510DB2}">
-      <thm15:themeFamily xmlns:thm15="http://schemas.microsoft.com/office/thememl/2012/main" xmlns="" name="Office Theme" id="{62F939B6-93AF-4DB8-9C6B-D6C7DFDC589F}" vid="{4A3C46E8-61CC-4603-A589-7422A47A8E4A}"/>
+      <thm15:themeFamily xmlns:thm15="http://schemas.microsoft.com/office/thememl/2012/main" name="Office Theme" id="{62F939B6-93AF-4DB8-9C6B-D6C7DFDC589F}" vid="{4A3C46E8-61CC-4603-A589-7422A47A8E4A}"/>
     </a:ext>
   </a:extLst>
 </a:theme>
@@ -13914,7 +14003,7 @@
 </file>
 
 <file path=customXml/itemProps1.xml><?xml version="1.0" encoding="utf-8"?>
-<ds:datastoreItem xmlns:ds="http://schemas.openxmlformats.org/officeDocument/2006/customXml" ds:itemID="{4E46C53F-45AE-4E15-9CC5-29EC59D1A5EB}">
+<ds:datastoreItem xmlns:ds="http://schemas.openxmlformats.org/officeDocument/2006/customXml" ds:itemID="{0B789310-438B-4E4E-9345-50F3BF8B9452}">
   <ds:schemaRefs>
     <ds:schemaRef ds:uri="http://schemas.openxmlformats.org/officeDocument/2006/bibliography"/>
   </ds:schemaRefs>

</xml_diff>

<commit_message>
update fp and cocomo description
</commit_message>
<xml_diff>
--- a/Project Plan/Project plan 0.1.docx
+++ b/Project Plan/Project plan 0.1.docx
@@ -61,7 +61,7 @@
                     <a:blip r:embed="rId6" cstate="print">
                       <a:extLst>
                         <a:ext uri="{28A0092B-C50C-407E-A947-70E740481C1C}">
-                          <a14:useLocalDpi xmlns:a14="http://schemas.microsoft.com/office/drawing/2010/main" xmlns:wps="http://schemas.microsoft.com/office/word/2010/wordprocessingShape" xmlns:wpi="http://schemas.microsoft.com/office/word/2010/wordprocessingInk" xmlns:wpg="http://schemas.microsoft.com/office/word/2010/wordprocessingGroup" xmlns:w15="http://schemas.microsoft.com/office/word/2012/wordml" xmlns:w14="http://schemas.microsoft.com/office/word/2010/wordml" xmlns:w="http://schemas.openxmlformats.org/wordprocessingml/2006/main" xmlns:w10="urn:schemas-microsoft-com:office:word" xmlns:wp14="http://schemas.microsoft.com/office/word/2010/wordprocessingDrawing" xmlns:v="urn:schemas-microsoft-com:vml" xmlns:o="urn:schemas-microsoft-com:office:office" xmlns:mc="http://schemas.openxmlformats.org/markup-compatibility/2006" xmlns:wpc="http://schemas.microsoft.com/office/word/2010/wordprocessingCanvas" xmlns="" val="0"/>
+                          <a14:useLocalDpi xmlns="" xmlns:wpc="http://schemas.microsoft.com/office/word/2010/wordprocessingCanvas" xmlns:mc="http://schemas.openxmlformats.org/markup-compatibility/2006" xmlns:o="urn:schemas-microsoft-com:office:office" xmlns:v="urn:schemas-microsoft-com:vml" xmlns:wp14="http://schemas.microsoft.com/office/word/2010/wordprocessingDrawing" xmlns:w10="urn:schemas-microsoft-com:office:word" xmlns:w="http://schemas.openxmlformats.org/wordprocessingml/2006/main" xmlns:w14="http://schemas.microsoft.com/office/word/2010/wordml" xmlns:w15="http://schemas.microsoft.com/office/word/2012/wordml" xmlns:wpg="http://schemas.microsoft.com/office/word/2010/wordprocessingGroup" xmlns:wpi="http://schemas.microsoft.com/office/word/2010/wordprocessingInk" xmlns:wps="http://schemas.microsoft.com/office/word/2010/wordprocessingShape" xmlns:a14="http://schemas.microsoft.com/office/drawing/2010/main" val="0"/>
                         </a:ext>
                       </a:extLst>
                     </a:blip>
@@ -409,26 +409,28 @@
     </w:p>
     <w:sdt>
       <w:sdtPr>
+        <w:rPr>
+          <w:rFonts w:ascii="Calibri" w:eastAsia="Droid Sans Fallback" w:hAnsi="Calibri" w:cs="Calibri"/>
+          <w:b w:val="0"/>
+          <w:bCs w:val="0"/>
+          <w:color w:val="00000A"/>
+          <w:sz w:val="22"/>
+          <w:szCs w:val="22"/>
+          <w:lang w:val="es-CO"/>
+        </w:rPr>
         <w:id w:val="338852814"/>
         <w:docPartObj>
           <w:docPartGallery w:val="Table of Contents"/>
           <w:docPartUnique/>
         </w:docPartObj>
       </w:sdtPr>
-      <w:sdtEndPr>
-        <w:rPr>
-          <w:rFonts w:ascii="Calibri" w:eastAsia="Droid Sans Fallback" w:hAnsi="Calibri" w:cs="Calibri"/>
-          <w:b w:val="0"/>
-          <w:bCs w:val="0"/>
-          <w:color w:val="00000A"/>
-          <w:sz w:val="22"/>
-          <w:szCs w:val="22"/>
-        </w:rPr>
-      </w:sdtEndPr>
       <w:sdtContent>
         <w:p>
           <w:pPr>
             <w:pStyle w:val="Titolosommario"/>
+            <w:rPr>
+              <w:lang w:val="en-US"/>
+            </w:rPr>
           </w:pPr>
           <w:r>
             <w:rPr>
@@ -2582,13 +2584,43 @@
         <w:rPr>
           <w:lang w:val="en-US"/>
         </w:rPr>
-        <w:t xml:space="preserve">Function points technique is used to evaluate the dimension of software products to be developed and maintained and to evaluate the productivity of the team. The idea behind this technique consists in quantifying the functionalities provided by the final product </w:t>
+        <w:t>Function points technique is used to evaluate the dimension of software products to be developed and maintained and to evaluat</w:t>
+      </w:r>
+      <w:r>
+        <w:rPr>
+          <w:lang w:val="en-US"/>
+        </w:rPr>
+        <w:t>e the productivity of the team.</w:t>
+      </w:r>
+      <w:r>
+        <w:rPr>
+          <w:lang w:val="en-US"/>
+        </w:rPr>
+        <w:t xml:space="preserve"> </w:t>
+      </w:r>
+      <w:r>
+        <w:rPr>
+          <w:lang w:val="en-US"/>
+        </w:rPr>
+        <w:t xml:space="preserve">The main advantage of FP technique consists in being objective and independent from the technology used in the development. </w:t>
+      </w:r>
+      <w:r>
+        <w:rPr>
+          <w:lang w:val="en-US"/>
+        </w:rPr>
+        <w:t xml:space="preserve">The idea behind this technique consists in quantifying the functionalities provided by the final product </w:t>
       </w:r>
       <w:r>
         <w:rPr>
           <w:lang w:val="en-US"/>
         </w:rPr>
         <w:t>in the matter of data and processes significant for final consumers.</w:t>
+      </w:r>
+      <w:r>
+        <w:rPr>
+          <w:lang w:val="en-US"/>
+        </w:rPr>
+        <w:t xml:space="preserve"> The functionalities list has been obtained from the RASD document and for each one of them has been evaluated the realization complexity.</w:t>
       </w:r>
     </w:p>
     <w:p>
@@ -2604,8 +2636,840 @@
         <w:rPr>
           <w:lang w:val="en-US"/>
         </w:rPr>
-        <w:t>The main advantage of FP technique consists in being objective and independent from the technology used in the development.</w:t>
-      </w:r>
+        <w:t>The functionalities have been grouped in</w:t>
+      </w:r>
+      <w:r>
+        <w:rPr>
+          <w:lang w:val="en-US"/>
+        </w:rPr>
+        <w:t>:</w:t>
+      </w:r>
+    </w:p>
+    <w:p>
+      <w:pPr>
+        <w:pStyle w:val="Paragrafoelenco"/>
+        <w:numPr>
+          <w:ilvl w:val="0"/>
+          <w:numId w:val="7"/>
+        </w:numPr>
+        <w:spacing w:line="276" w:lineRule="auto"/>
+        <w:jc w:val="both"/>
+        <w:rPr>
+          <w:lang w:val="en-US"/>
+        </w:rPr>
+      </w:pPr>
+      <w:r>
+        <w:rPr>
+          <w:lang w:val="en-US"/>
+        </w:rPr>
+        <w:t xml:space="preserve">Internal Logical Files: </w:t>
+      </w:r>
+      <w:r>
+        <w:rPr>
+          <w:lang w:val="en-US"/>
+        </w:rPr>
+        <w:t xml:space="preserve">it represents a set of homogeneous data handled by the system. In MyTaxiService application this corresponds to </w:t>
+      </w:r>
+      <w:r>
+        <w:rPr>
+          <w:lang w:val="en-US"/>
+        </w:rPr>
+        <w:t>all the information of the system contained in the database, like actors and requests.</w:t>
+      </w:r>
+    </w:p>
+    <w:p>
+      <w:pPr>
+        <w:pStyle w:val="Paragrafoelenco"/>
+        <w:numPr>
+          <w:ilvl w:val="0"/>
+          <w:numId w:val="7"/>
+        </w:numPr>
+        <w:spacing w:line="276" w:lineRule="auto"/>
+        <w:jc w:val="both"/>
+        <w:rPr>
+          <w:lang w:val="en-US"/>
+        </w:rPr>
+      </w:pPr>
+      <w:r>
+        <w:rPr>
+          <w:lang w:val="en-US"/>
+        </w:rPr>
+        <w:t>External Interfaces:</w:t>
+      </w:r>
+      <w:r>
+        <w:rPr>
+          <w:lang w:val="en-US"/>
+        </w:rPr>
+        <w:t xml:space="preserve"> it represents a set of homogeneous data </w:t>
+      </w:r>
+      <w:r>
+        <w:rPr>
+          <w:lang w:val="en-US"/>
+        </w:rPr>
+        <w:t xml:space="preserve">used by the application but </w:t>
+      </w:r>
+      <w:r>
+        <w:rPr>
+          <w:lang w:val="en-US"/>
+        </w:rPr>
+        <w:t>handled by</w:t>
+      </w:r>
+      <w:r>
+        <w:rPr>
+          <w:lang w:val="en-US"/>
+        </w:rPr>
+        <w:t xml:space="preserve"> external application</w:t>
+      </w:r>
+      <w:r>
+        <w:rPr>
+          <w:lang w:val="en-US"/>
+        </w:rPr>
+        <w:t>.</w:t>
+      </w:r>
+    </w:p>
+    <w:p>
+      <w:pPr>
+        <w:pStyle w:val="Paragrafoelenco"/>
+        <w:numPr>
+          <w:ilvl w:val="0"/>
+          <w:numId w:val="7"/>
+        </w:numPr>
+        <w:spacing w:line="276" w:lineRule="auto"/>
+        <w:jc w:val="both"/>
+        <w:rPr>
+          <w:lang w:val="en-US"/>
+        </w:rPr>
+      </w:pPr>
+      <w:r>
+        <w:rPr>
+          <w:lang w:val="en-US"/>
+        </w:rPr>
+        <w:t>External Inputs:</w:t>
+      </w:r>
+      <w:r>
+        <w:rPr>
+          <w:lang w:val="en-US"/>
+        </w:rPr>
+        <w:t xml:space="preserve"> it represents </w:t>
+      </w:r>
+      <w:r>
+        <w:rPr>
+          <w:lang w:val="en-US"/>
+        </w:rPr>
+        <w:t>an elementary operation that allows input of data in the system.</w:t>
+      </w:r>
+    </w:p>
+    <w:p>
+      <w:pPr>
+        <w:pStyle w:val="Paragrafoelenco"/>
+        <w:numPr>
+          <w:ilvl w:val="0"/>
+          <w:numId w:val="7"/>
+        </w:numPr>
+        <w:spacing w:line="276" w:lineRule="auto"/>
+        <w:jc w:val="both"/>
+        <w:rPr>
+          <w:lang w:val="en-US"/>
+        </w:rPr>
+      </w:pPr>
+      <w:r>
+        <w:rPr>
+          <w:lang w:val="en-US"/>
+        </w:rPr>
+        <w:t>External Outputs:</w:t>
+      </w:r>
+      <w:r>
+        <w:rPr>
+          <w:lang w:val="en-US"/>
+        </w:rPr>
+        <w:t xml:space="preserve"> it represents </w:t>
+      </w:r>
+      <w:r>
+        <w:rPr>
+          <w:lang w:val="en-US"/>
+        </w:rPr>
+        <w:t>an elementary operation that creates a bit</w:t>
+      </w:r>
+      <w:r>
+        <w:rPr>
+          <w:lang w:val="en-US"/>
+        </w:rPr>
+        <w:t>-</w:t>
+      </w:r>
+      <w:r>
+        <w:rPr>
+          <w:lang w:val="en-US"/>
+        </w:rPr>
+        <w:t>stream towards the outside of the application.</w:t>
+      </w:r>
+    </w:p>
+    <w:p>
+      <w:pPr>
+        <w:pStyle w:val="Paragrafoelenco"/>
+        <w:numPr>
+          <w:ilvl w:val="0"/>
+          <w:numId w:val="7"/>
+        </w:numPr>
+        <w:spacing w:line="276" w:lineRule="auto"/>
+        <w:jc w:val="both"/>
+        <w:rPr>
+          <w:lang w:val="en-US"/>
+        </w:rPr>
+      </w:pPr>
+      <w:r>
+        <w:rPr>
+          <w:lang w:val="en-US"/>
+        </w:rPr>
+        <w:t>External Inquiries:</w:t>
+      </w:r>
+      <w:r>
+        <w:rPr>
+          <w:lang w:val="en-US"/>
+        </w:rPr>
+        <w:t xml:space="preserve"> it represents </w:t>
+      </w:r>
+      <w:r>
+        <w:rPr>
+          <w:lang w:val="en-US"/>
+        </w:rPr>
+        <w:t>an elementary operation that involves input and output operations.</w:t>
+      </w:r>
+    </w:p>
+    <w:p>
+      <w:pPr>
+        <w:suppressAutoHyphens w:val="0"/>
+        <w:spacing w:line="259" w:lineRule="auto"/>
+        <w:rPr>
+          <w:lang w:val="en-US"/>
+        </w:rPr>
+      </w:pPr>
+      <w:r>
+        <w:rPr>
+          <w:lang w:val="en-US"/>
+        </w:rPr>
+        <w:br w:type="page"/>
+      </w:r>
+    </w:p>
+    <w:p>
+      <w:pPr>
+        <w:spacing w:line="276" w:lineRule="auto"/>
+        <w:ind w:left="1134"/>
+        <w:jc w:val="both"/>
+        <w:rPr>
+          <w:lang w:val="en-US"/>
+        </w:rPr>
+      </w:pPr>
+      <w:r>
+        <w:rPr>
+          <w:lang w:val="en-US"/>
+        </w:rPr>
+        <w:lastRenderedPageBreak/>
+        <w:t>The following table outline the number of Functional Point based on functionality and relative complexity:</w:t>
+      </w:r>
+    </w:p>
+    <w:tbl>
+      <w:tblPr>
+        <w:tblStyle w:val="Grigliatabella"/>
+        <w:tblW w:w="8088" w:type="dxa"/>
+        <w:tblInd w:w="1134" w:type="dxa"/>
+        <w:tblLook w:val="04A0"/>
+      </w:tblPr>
+      <w:tblGrid>
+        <w:gridCol w:w="2235"/>
+        <w:gridCol w:w="1951"/>
+        <w:gridCol w:w="1951"/>
+        <w:gridCol w:w="1951"/>
+      </w:tblGrid>
+      <w:tr>
+        <w:tc>
+          <w:tcPr>
+            <w:tcW w:w="2235" w:type="dxa"/>
+            <w:vMerge w:val="restart"/>
+            <w:vAlign w:val="center"/>
+          </w:tcPr>
+          <w:p>
+            <w:pPr>
+              <w:spacing w:line="276" w:lineRule="auto"/>
+              <w:jc w:val="center"/>
+              <w:rPr>
+                <w:lang w:val="en-US"/>
+              </w:rPr>
+            </w:pPr>
+            <w:r>
+              <w:rPr>
+                <w:lang w:val="en-US"/>
+              </w:rPr>
+              <w:t>Function Type</w:t>
+            </w:r>
+          </w:p>
+        </w:tc>
+        <w:tc>
+          <w:tcPr>
+            <w:tcW w:w="5853" w:type="dxa"/>
+            <w:gridSpan w:val="3"/>
+            <w:vAlign w:val="center"/>
+          </w:tcPr>
+          <w:p>
+            <w:pPr>
+              <w:spacing w:line="276" w:lineRule="auto"/>
+              <w:jc w:val="center"/>
+              <w:rPr>
+                <w:lang w:val="en-US"/>
+              </w:rPr>
+            </w:pPr>
+            <w:r>
+              <w:rPr>
+                <w:lang w:val="en-US"/>
+              </w:rPr>
+              <w:t>Complexity</w:t>
+            </w:r>
+          </w:p>
+        </w:tc>
+      </w:tr>
+      <w:tr>
+        <w:tc>
+          <w:tcPr>
+            <w:tcW w:w="2235" w:type="dxa"/>
+            <w:vMerge/>
+            <w:tcBorders>
+              <w:bottom w:val="double" w:sz="4" w:space="0" w:color="auto"/>
+            </w:tcBorders>
+          </w:tcPr>
+          <w:p>
+            <w:pPr>
+              <w:spacing w:line="276" w:lineRule="auto"/>
+              <w:jc w:val="both"/>
+              <w:rPr>
+                <w:lang w:val="en-US"/>
+              </w:rPr>
+            </w:pPr>
+          </w:p>
+        </w:tc>
+        <w:tc>
+          <w:tcPr>
+            <w:tcW w:w="1951" w:type="dxa"/>
+            <w:tcBorders>
+              <w:bottom w:val="double" w:sz="4" w:space="0" w:color="auto"/>
+            </w:tcBorders>
+            <w:vAlign w:val="center"/>
+          </w:tcPr>
+          <w:p>
+            <w:pPr>
+              <w:spacing w:line="276" w:lineRule="auto"/>
+              <w:jc w:val="center"/>
+              <w:rPr>
+                <w:lang w:val="en-US"/>
+              </w:rPr>
+            </w:pPr>
+            <w:r>
+              <w:rPr>
+                <w:lang w:val="en-US"/>
+              </w:rPr>
+              <w:t>Simple</w:t>
+            </w:r>
+          </w:p>
+        </w:tc>
+        <w:tc>
+          <w:tcPr>
+            <w:tcW w:w="1951" w:type="dxa"/>
+            <w:tcBorders>
+              <w:bottom w:val="double" w:sz="4" w:space="0" w:color="auto"/>
+            </w:tcBorders>
+            <w:vAlign w:val="center"/>
+          </w:tcPr>
+          <w:p>
+            <w:pPr>
+              <w:spacing w:line="276" w:lineRule="auto"/>
+              <w:jc w:val="center"/>
+              <w:rPr>
+                <w:lang w:val="en-US"/>
+              </w:rPr>
+            </w:pPr>
+            <w:r>
+              <w:rPr>
+                <w:lang w:val="en-US"/>
+              </w:rPr>
+              <w:t>Medium</w:t>
+            </w:r>
+          </w:p>
+        </w:tc>
+        <w:tc>
+          <w:tcPr>
+            <w:tcW w:w="1951" w:type="dxa"/>
+            <w:tcBorders>
+              <w:bottom w:val="double" w:sz="4" w:space="0" w:color="auto"/>
+            </w:tcBorders>
+            <w:vAlign w:val="center"/>
+          </w:tcPr>
+          <w:p>
+            <w:pPr>
+              <w:spacing w:line="276" w:lineRule="auto"/>
+              <w:jc w:val="center"/>
+              <w:rPr>
+                <w:lang w:val="en-US"/>
+              </w:rPr>
+            </w:pPr>
+            <w:r>
+              <w:rPr>
+                <w:lang w:val="en-US"/>
+              </w:rPr>
+              <w:t>Complex</w:t>
+            </w:r>
+          </w:p>
+        </w:tc>
+      </w:tr>
+      <w:tr>
+        <w:tc>
+          <w:tcPr>
+            <w:tcW w:w="2235" w:type="dxa"/>
+            <w:tcBorders>
+              <w:top w:val="double" w:sz="4" w:space="0" w:color="auto"/>
+            </w:tcBorders>
+            <w:vAlign w:val="center"/>
+          </w:tcPr>
+          <w:p>
+            <w:pPr>
+              <w:spacing w:line="276" w:lineRule="auto"/>
+              <w:jc w:val="center"/>
+              <w:rPr>
+                <w:lang w:val="en-US"/>
+              </w:rPr>
+            </w:pPr>
+            <w:r>
+              <w:rPr>
+                <w:lang w:val="en-US"/>
+              </w:rPr>
+              <w:t>Internal Logical File</w:t>
+            </w:r>
+          </w:p>
+        </w:tc>
+        <w:tc>
+          <w:tcPr>
+            <w:tcW w:w="1951" w:type="dxa"/>
+            <w:tcBorders>
+              <w:top w:val="double" w:sz="4" w:space="0" w:color="auto"/>
+            </w:tcBorders>
+            <w:vAlign w:val="center"/>
+          </w:tcPr>
+          <w:p>
+            <w:pPr>
+              <w:spacing w:line="276" w:lineRule="auto"/>
+              <w:jc w:val="center"/>
+              <w:rPr>
+                <w:lang w:val="en-US"/>
+              </w:rPr>
+            </w:pPr>
+            <w:r>
+              <w:rPr>
+                <w:lang w:val="en-US"/>
+              </w:rPr>
+              <w:t>7</w:t>
+            </w:r>
+          </w:p>
+        </w:tc>
+        <w:tc>
+          <w:tcPr>
+            <w:tcW w:w="1951" w:type="dxa"/>
+            <w:tcBorders>
+              <w:top w:val="double" w:sz="4" w:space="0" w:color="auto"/>
+            </w:tcBorders>
+            <w:vAlign w:val="center"/>
+          </w:tcPr>
+          <w:p>
+            <w:pPr>
+              <w:spacing w:line="276" w:lineRule="auto"/>
+              <w:jc w:val="center"/>
+              <w:rPr>
+                <w:lang w:val="en-US"/>
+              </w:rPr>
+            </w:pPr>
+            <w:r>
+              <w:rPr>
+                <w:lang w:val="en-US"/>
+              </w:rPr>
+              <w:t>10</w:t>
+            </w:r>
+          </w:p>
+        </w:tc>
+        <w:tc>
+          <w:tcPr>
+            <w:tcW w:w="1951" w:type="dxa"/>
+            <w:tcBorders>
+              <w:top w:val="double" w:sz="4" w:space="0" w:color="auto"/>
+            </w:tcBorders>
+            <w:vAlign w:val="center"/>
+          </w:tcPr>
+          <w:p>
+            <w:pPr>
+              <w:spacing w:line="276" w:lineRule="auto"/>
+              <w:jc w:val="center"/>
+              <w:rPr>
+                <w:lang w:val="en-US"/>
+              </w:rPr>
+            </w:pPr>
+            <w:r>
+              <w:rPr>
+                <w:lang w:val="en-US"/>
+              </w:rPr>
+              <w:t>15</w:t>
+            </w:r>
+          </w:p>
+        </w:tc>
+      </w:tr>
+      <w:tr>
+        <w:tc>
+          <w:tcPr>
+            <w:tcW w:w="2235" w:type="dxa"/>
+            <w:vAlign w:val="center"/>
+          </w:tcPr>
+          <w:p>
+            <w:pPr>
+              <w:spacing w:line="276" w:lineRule="auto"/>
+              <w:jc w:val="center"/>
+              <w:rPr>
+                <w:lang w:val="en-US"/>
+              </w:rPr>
+            </w:pPr>
+            <w:r>
+              <w:rPr>
+                <w:lang w:val="en-US"/>
+              </w:rPr>
+              <w:t>External Interface</w:t>
+            </w:r>
+          </w:p>
+        </w:tc>
+        <w:tc>
+          <w:tcPr>
+            <w:tcW w:w="1951" w:type="dxa"/>
+            <w:vAlign w:val="center"/>
+          </w:tcPr>
+          <w:p>
+            <w:pPr>
+              <w:spacing w:line="276" w:lineRule="auto"/>
+              <w:jc w:val="center"/>
+              <w:rPr>
+                <w:lang w:val="en-US"/>
+              </w:rPr>
+            </w:pPr>
+            <w:r>
+              <w:rPr>
+                <w:lang w:val="en-US"/>
+              </w:rPr>
+              <w:t>5</w:t>
+            </w:r>
+          </w:p>
+        </w:tc>
+        <w:tc>
+          <w:tcPr>
+            <w:tcW w:w="1951" w:type="dxa"/>
+            <w:vAlign w:val="center"/>
+          </w:tcPr>
+          <w:p>
+            <w:pPr>
+              <w:spacing w:line="276" w:lineRule="auto"/>
+              <w:jc w:val="center"/>
+              <w:rPr>
+                <w:lang w:val="en-US"/>
+              </w:rPr>
+            </w:pPr>
+            <w:r>
+              <w:rPr>
+                <w:lang w:val="en-US"/>
+              </w:rPr>
+              <w:t>7</w:t>
+            </w:r>
+          </w:p>
+        </w:tc>
+        <w:tc>
+          <w:tcPr>
+            <w:tcW w:w="1951" w:type="dxa"/>
+            <w:vAlign w:val="center"/>
+          </w:tcPr>
+          <w:p>
+            <w:pPr>
+              <w:spacing w:line="276" w:lineRule="auto"/>
+              <w:jc w:val="center"/>
+              <w:rPr>
+                <w:lang w:val="en-US"/>
+              </w:rPr>
+            </w:pPr>
+            <w:r>
+              <w:rPr>
+                <w:lang w:val="en-US"/>
+              </w:rPr>
+              <w:t>10</w:t>
+            </w:r>
+          </w:p>
+        </w:tc>
+      </w:tr>
+      <w:tr>
+        <w:tc>
+          <w:tcPr>
+            <w:tcW w:w="2235" w:type="dxa"/>
+            <w:vAlign w:val="center"/>
+          </w:tcPr>
+          <w:p>
+            <w:pPr>
+              <w:spacing w:line="276" w:lineRule="auto"/>
+              <w:jc w:val="center"/>
+              <w:rPr>
+                <w:lang w:val="en-US"/>
+              </w:rPr>
+            </w:pPr>
+            <w:r>
+              <w:rPr>
+                <w:lang w:val="en-US"/>
+              </w:rPr>
+              <w:t>External Input</w:t>
+            </w:r>
+          </w:p>
+        </w:tc>
+        <w:tc>
+          <w:tcPr>
+            <w:tcW w:w="1951" w:type="dxa"/>
+            <w:vAlign w:val="center"/>
+          </w:tcPr>
+          <w:p>
+            <w:pPr>
+              <w:spacing w:line="276" w:lineRule="auto"/>
+              <w:jc w:val="center"/>
+              <w:rPr>
+                <w:lang w:val="en-US"/>
+              </w:rPr>
+            </w:pPr>
+            <w:r>
+              <w:rPr>
+                <w:lang w:val="en-US"/>
+              </w:rPr>
+              <w:t>3</w:t>
+            </w:r>
+          </w:p>
+        </w:tc>
+        <w:tc>
+          <w:tcPr>
+            <w:tcW w:w="1951" w:type="dxa"/>
+            <w:vAlign w:val="center"/>
+          </w:tcPr>
+          <w:p>
+            <w:pPr>
+              <w:spacing w:line="276" w:lineRule="auto"/>
+              <w:jc w:val="center"/>
+              <w:rPr>
+                <w:lang w:val="en-US"/>
+              </w:rPr>
+            </w:pPr>
+            <w:r>
+              <w:rPr>
+                <w:lang w:val="en-US"/>
+              </w:rPr>
+              <w:t>4</w:t>
+            </w:r>
+          </w:p>
+        </w:tc>
+        <w:tc>
+          <w:tcPr>
+            <w:tcW w:w="1951" w:type="dxa"/>
+            <w:vAlign w:val="center"/>
+          </w:tcPr>
+          <w:p>
+            <w:pPr>
+              <w:spacing w:line="276" w:lineRule="auto"/>
+              <w:jc w:val="center"/>
+              <w:rPr>
+                <w:lang w:val="en-US"/>
+              </w:rPr>
+            </w:pPr>
+            <w:r>
+              <w:rPr>
+                <w:lang w:val="en-US"/>
+              </w:rPr>
+              <w:t>6</w:t>
+            </w:r>
+          </w:p>
+        </w:tc>
+      </w:tr>
+      <w:tr>
+        <w:tc>
+          <w:tcPr>
+            <w:tcW w:w="2235" w:type="dxa"/>
+            <w:vAlign w:val="center"/>
+          </w:tcPr>
+          <w:p>
+            <w:pPr>
+              <w:spacing w:line="276" w:lineRule="auto"/>
+              <w:jc w:val="center"/>
+              <w:rPr>
+                <w:lang w:val="en-US"/>
+              </w:rPr>
+            </w:pPr>
+            <w:r>
+              <w:rPr>
+                <w:lang w:val="en-US"/>
+              </w:rPr>
+              <w:t>External Output</w:t>
+            </w:r>
+          </w:p>
+        </w:tc>
+        <w:tc>
+          <w:tcPr>
+            <w:tcW w:w="1951" w:type="dxa"/>
+            <w:vAlign w:val="center"/>
+          </w:tcPr>
+          <w:p>
+            <w:pPr>
+              <w:spacing w:line="276" w:lineRule="auto"/>
+              <w:jc w:val="center"/>
+              <w:rPr>
+                <w:lang w:val="en-US"/>
+              </w:rPr>
+            </w:pPr>
+            <w:r>
+              <w:rPr>
+                <w:lang w:val="en-US"/>
+              </w:rPr>
+              <w:t>4</w:t>
+            </w:r>
+          </w:p>
+        </w:tc>
+        <w:tc>
+          <w:tcPr>
+            <w:tcW w:w="1951" w:type="dxa"/>
+            <w:vAlign w:val="center"/>
+          </w:tcPr>
+          <w:p>
+            <w:pPr>
+              <w:spacing w:line="276" w:lineRule="auto"/>
+              <w:jc w:val="center"/>
+              <w:rPr>
+                <w:lang w:val="en-US"/>
+              </w:rPr>
+            </w:pPr>
+            <w:r>
+              <w:rPr>
+                <w:lang w:val="en-US"/>
+              </w:rPr>
+              <w:t>5</w:t>
+            </w:r>
+          </w:p>
+        </w:tc>
+        <w:tc>
+          <w:tcPr>
+            <w:tcW w:w="1951" w:type="dxa"/>
+            <w:vAlign w:val="center"/>
+          </w:tcPr>
+          <w:p>
+            <w:pPr>
+              <w:spacing w:line="276" w:lineRule="auto"/>
+              <w:jc w:val="center"/>
+              <w:rPr>
+                <w:lang w:val="en-US"/>
+              </w:rPr>
+            </w:pPr>
+            <w:r>
+              <w:rPr>
+                <w:lang w:val="en-US"/>
+              </w:rPr>
+              <w:t>7</w:t>
+            </w:r>
+          </w:p>
+        </w:tc>
+      </w:tr>
+      <w:tr>
+        <w:tc>
+          <w:tcPr>
+            <w:tcW w:w="2235" w:type="dxa"/>
+            <w:vAlign w:val="center"/>
+          </w:tcPr>
+          <w:p>
+            <w:pPr>
+              <w:spacing w:line="276" w:lineRule="auto"/>
+              <w:jc w:val="center"/>
+              <w:rPr>
+                <w:lang w:val="en-US"/>
+              </w:rPr>
+            </w:pPr>
+            <w:r>
+              <w:rPr>
+                <w:lang w:val="en-US"/>
+              </w:rPr>
+              <w:t>External Inquiry</w:t>
+            </w:r>
+          </w:p>
+        </w:tc>
+        <w:tc>
+          <w:tcPr>
+            <w:tcW w:w="1951" w:type="dxa"/>
+            <w:vAlign w:val="center"/>
+          </w:tcPr>
+          <w:p>
+            <w:pPr>
+              <w:spacing w:line="276" w:lineRule="auto"/>
+              <w:jc w:val="center"/>
+              <w:rPr>
+                <w:lang w:val="en-US"/>
+              </w:rPr>
+            </w:pPr>
+            <w:r>
+              <w:rPr>
+                <w:lang w:val="en-US"/>
+              </w:rPr>
+              <w:t>3</w:t>
+            </w:r>
+          </w:p>
+        </w:tc>
+        <w:tc>
+          <w:tcPr>
+            <w:tcW w:w="1951" w:type="dxa"/>
+            <w:vAlign w:val="center"/>
+          </w:tcPr>
+          <w:p>
+            <w:pPr>
+              <w:spacing w:line="276" w:lineRule="auto"/>
+              <w:jc w:val="center"/>
+              <w:rPr>
+                <w:lang w:val="en-US"/>
+              </w:rPr>
+            </w:pPr>
+            <w:r>
+              <w:rPr>
+                <w:lang w:val="en-US"/>
+              </w:rPr>
+              <w:t>4</w:t>
+            </w:r>
+          </w:p>
+        </w:tc>
+        <w:tc>
+          <w:tcPr>
+            <w:tcW w:w="1951" w:type="dxa"/>
+            <w:vAlign w:val="center"/>
+          </w:tcPr>
+          <w:p>
+            <w:pPr>
+              <w:spacing w:line="276" w:lineRule="auto"/>
+              <w:jc w:val="center"/>
+              <w:rPr>
+                <w:lang w:val="en-US"/>
+              </w:rPr>
+            </w:pPr>
+            <w:r>
+              <w:rPr>
+                <w:lang w:val="en-US"/>
+              </w:rPr>
+              <w:t>6</w:t>
+            </w:r>
+          </w:p>
+        </w:tc>
+      </w:tr>
+    </w:tbl>
+    <w:p>
+      <w:pPr>
+        <w:spacing w:line="276" w:lineRule="auto"/>
+        <w:ind w:left="1134"/>
+        <w:jc w:val="both"/>
+        <w:rPr>
+          <w:lang w:val="en-US"/>
+        </w:rPr>
+      </w:pPr>
     </w:p>
     <w:p>
       <w:pPr>
@@ -2853,7 +3717,6 @@
         <w:rPr>
           <w:lang w:val="en-US"/>
         </w:rPr>
-        <w:lastRenderedPageBreak/>
         <w:t xml:space="preserve">Zone: </w:t>
       </w:r>
       <w:r>
@@ -2939,6 +3802,7 @@
         <w:rPr>
           <w:lang w:val="en-US"/>
         </w:rPr>
+        <w:lastRenderedPageBreak/>
         <w:t>Taxi driver information from Milano Government:</w:t>
       </w:r>
       <w:r>
@@ -3370,7 +4234,6 @@
         <w:rPr>
           <w:lang w:val="en-US"/>
         </w:rPr>
-        <w:lastRenderedPageBreak/>
         <w:t xml:space="preserve">We get here 6 EIs of simple complexity, and 4 of medium complexity. </w:t>
       </w:r>
     </w:p>
@@ -3486,7 +4349,14 @@
         <w:rPr>
           <w:lang w:val="en-US"/>
         </w:rPr>
-        <w:t xml:space="preserve"> complexity because of the subsequent allocation and maintenance of the driver inside a zone queue.</w:t>
+        <w:t xml:space="preserve"> complexity </w:t>
+      </w:r>
+      <w:r>
+        <w:rPr>
+          <w:lang w:val="en-US"/>
+        </w:rPr>
+        <w:lastRenderedPageBreak/>
+        <w:t>because of the subsequent allocation and maintenance of the driver inside a zone queue.</w:t>
       </w:r>
     </w:p>
     <w:p>
@@ -4877,7 +5747,6 @@
                 <w:szCs w:val="20"/>
                 <w:lang w:val="en-US" w:eastAsia="es-CO"/>
               </w:rPr>
-              <w:lastRenderedPageBreak/>
               <w:t>Does the system require reliable backup and recovery?</w:t>
             </w:r>
           </w:p>
@@ -5378,6 +6247,7 @@
                 <w:szCs w:val="20"/>
                 <w:lang w:val="en-US" w:eastAsia="es-CO"/>
               </w:rPr>
+              <w:lastRenderedPageBreak/>
               <w:t>Are the inputs, outputs, files, or inquiries complex?</w:t>
             </w:r>
           </w:p>
@@ -6012,6 +6882,7 @@
     </w:p>
     <w:p>
       <w:pPr>
+        <w:spacing w:line="276" w:lineRule="auto"/>
         <w:ind w:left="1134"/>
         <w:jc w:val="both"/>
         <w:rPr>
@@ -6041,6 +6912,324 @@
           <w:lang w:val="en-US"/>
         </w:rPr>
         <w:t>s one to estimate the cost, effort, and schedule when planning a new software development activity. It consists of three submodels, each one offering increased fidelity the further along one is in the project planning and design process.</w:t>
+      </w:r>
+    </w:p>
+    <w:p>
+      <w:pPr>
+        <w:spacing w:line="276" w:lineRule="auto"/>
+        <w:ind w:left="1134"/>
+        <w:jc w:val="both"/>
+        <w:rPr>
+          <w:lang w:val="en-US"/>
+        </w:rPr>
+      </w:pPr>
+      <w:r>
+        <w:rPr>
+          <w:lang w:val="en-US"/>
+        </w:rPr>
+        <w:t xml:space="preserve">For </w:t>
+      </w:r>
+      <w:r>
+        <w:rPr>
+          <w:lang w:val="en-US"/>
+        </w:rPr>
+        <w:t xml:space="preserve">the calculation </w:t>
+      </w:r>
+      <w:r>
+        <w:rPr>
+          <w:lang w:val="en-US"/>
+        </w:rPr>
+        <w:t>we need some parameters:</w:t>
+      </w:r>
+    </w:p>
+    <w:p>
+      <w:pPr>
+        <w:pStyle w:val="Paragrafoelenco"/>
+        <w:numPr>
+          <w:ilvl w:val="0"/>
+          <w:numId w:val="8"/>
+        </w:numPr>
+        <w:spacing w:line="276" w:lineRule="auto"/>
+        <w:jc w:val="both"/>
+        <w:rPr>
+          <w:lang w:val="en-US"/>
+        </w:rPr>
+      </w:pPr>
+      <w:r>
+        <w:rPr>
+          <w:lang w:val="en-US"/>
+        </w:rPr>
+        <w:t>scale driver (</w:t>
+      </w:r>
+      <w:r>
+        <w:rPr>
+          <w:i/>
+          <w:lang w:val="en-US"/>
+        </w:rPr>
+        <w:t>EAF</w:t>
+      </w:r>
+      <w:r>
+        <w:rPr>
+          <w:lang w:val="en-US"/>
+        </w:rPr>
+        <w:t xml:space="preserve">), whose selection is based on the rationale that it is a significant source of exponential variation on a project’ effort </w:t>
+      </w:r>
+      <w:r>
+        <w:rPr>
+          <w:lang w:val="en-US"/>
+        </w:rPr>
+        <w:t xml:space="preserve">or productivity variation. Each scale driver has a range of rating levels from </w:t>
+      </w:r>
+      <w:r>
+        <w:rPr>
+          <w:i/>
+          <w:lang w:val="en-US"/>
+        </w:rPr>
+        <w:t>very low</w:t>
+      </w:r>
+      <w:r>
+        <w:rPr>
+          <w:lang w:val="en-US"/>
+        </w:rPr>
+        <w:t xml:space="preserve"> to </w:t>
+      </w:r>
+      <w:r>
+        <w:rPr>
+          <w:i/>
+          <w:lang w:val="en-US"/>
+        </w:rPr>
+        <w:t>extra high</w:t>
+      </w:r>
+      <w:r>
+        <w:rPr>
+          <w:lang w:val="en-US"/>
+        </w:rPr>
+        <w:t>,</w:t>
+      </w:r>
+    </w:p>
+    <w:p>
+      <w:pPr>
+        <w:pStyle w:val="Paragrafoelenco"/>
+        <w:numPr>
+          <w:ilvl w:val="0"/>
+          <w:numId w:val="8"/>
+        </w:numPr>
+        <w:spacing w:line="276" w:lineRule="auto"/>
+        <w:jc w:val="both"/>
+        <w:rPr>
+          <w:lang w:val="en-US"/>
+        </w:rPr>
+      </w:pPr>
+      <w:r>
+        <w:rPr>
+          <w:lang w:val="en-US"/>
+        </w:rPr>
+        <w:t>cost driver (</w:t>
+      </w:r>
+      <w:r>
+        <w:rPr>
+          <w:i/>
+          <w:lang w:val="en-US"/>
+        </w:rPr>
+        <w:t>E</w:t>
+      </w:r>
+      <w:r>
+        <w:rPr>
+          <w:lang w:val="en-US"/>
+        </w:rPr>
+        <w:t xml:space="preserve">), </w:t>
+      </w:r>
+      <w:r>
+        <w:rPr>
+          <w:lang w:val="en-US"/>
+        </w:rPr>
+        <w:t>which are the 17 multipliers used</w:t>
+      </w:r>
+      <w:r>
+        <w:rPr>
+          <w:lang w:val="en-US"/>
+        </w:rPr>
+        <w:t xml:space="preserve"> to adjust the nominal effort, p</w:t>
+      </w:r>
+      <w:r>
+        <w:rPr>
+          <w:lang w:val="en-US"/>
+        </w:rPr>
+        <w:t xml:space="preserve">erson </w:t>
+      </w:r>
+      <w:r>
+        <w:rPr>
+          <w:lang w:val="en-US"/>
+        </w:rPr>
+        <w:t>m</w:t>
+      </w:r>
+      <w:r>
+        <w:rPr>
+          <w:lang w:val="en-US"/>
+        </w:rPr>
+        <w:t xml:space="preserve">onths, to reflect </w:t>
+      </w:r>
+      <w:r>
+        <w:rPr>
+          <w:lang w:val="en-US"/>
+        </w:rPr>
+        <w:t>the software product under development. They are grouped into 4 categories: product, platform, personnel and project. Whenever an assessment of a cost driver is between the rating level always round to the nominal rating,</w:t>
+      </w:r>
+    </w:p>
+    <w:p>
+      <w:pPr>
+        <w:pStyle w:val="Paragrafoelenco"/>
+        <w:numPr>
+          <w:ilvl w:val="0"/>
+          <w:numId w:val="8"/>
+        </w:numPr>
+        <w:spacing w:line="276" w:lineRule="auto"/>
+        <w:jc w:val="both"/>
+        <w:rPr>
+          <w:lang w:val="en-US"/>
+        </w:rPr>
+      </w:pPr>
+      <w:r>
+        <w:rPr>
+          <w:i/>
+          <w:lang w:val="en-US"/>
+        </w:rPr>
+        <w:t>KSLOC</w:t>
+      </w:r>
+      <w:r>
+        <w:rPr>
+          <w:lang w:val="en-US"/>
+        </w:rPr>
+        <w:t xml:space="preserve">, </w:t>
+      </w:r>
+      <w:r>
+        <w:rPr>
+          <w:lang w:val="en-US"/>
+        </w:rPr>
+        <w:t>which stands for Kilo-SLOC, Thousand Source/Software Lines of Code employed to develop the product.</w:t>
+      </w:r>
+    </w:p>
+    <w:p>
+      <w:pPr>
+        <w:spacing w:line="276" w:lineRule="auto"/>
+        <w:ind w:left="708" w:firstLine="426"/>
+        <w:jc w:val="both"/>
+        <w:rPr>
+          <w:lang w:val="en-US"/>
+        </w:rPr>
+      </w:pPr>
+      <w:r>
+        <w:rPr>
+          <w:lang w:val="en-US"/>
+        </w:rPr>
+        <w:lastRenderedPageBreak/>
+        <w:t xml:space="preserve">Through </w:t>
+      </w:r>
+      <w:r>
+        <w:rPr>
+          <w:lang w:val="en-US"/>
+        </w:rPr>
+        <w:t>these parameters and the following equations</w:t>
+      </w:r>
+    </w:p>
+    <w:p>
+      <w:pPr>
+        <w:pStyle w:val="Paragrafoelenco"/>
+        <w:numPr>
+          <w:ilvl w:val="0"/>
+          <w:numId w:val="10"/>
+        </w:numPr>
+        <w:spacing w:line="276" w:lineRule="auto"/>
+        <w:jc w:val="both"/>
+        <w:rPr>
+          <w:lang w:val="en-US"/>
+        </w:rPr>
+      </w:pPr>
+      <w:r>
+        <w:rPr>
+          <w:lang w:val="en-US"/>
+        </w:rPr>
+        <w:t>Effort equation (E)</w:t>
+      </w:r>
+    </w:p>
+    <w:p>
+      <w:pPr>
+        <w:pStyle w:val="Paragrafoelenco"/>
+        <w:numPr>
+          <w:ilvl w:val="0"/>
+          <w:numId w:val="10"/>
+        </w:numPr>
+        <w:spacing w:line="276" w:lineRule="auto"/>
+        <w:jc w:val="both"/>
+        <w:rPr>
+          <w:lang w:val="en-US"/>
+        </w:rPr>
+      </w:pPr>
+      <w:r>
+        <w:rPr>
+          <w:lang w:val="en-US"/>
+        </w:rPr>
+        <w:t>Schedule equation (D)</w:t>
+      </w:r>
+    </w:p>
+    <w:p>
+      <w:pPr>
+        <w:pStyle w:val="Paragrafoelenco"/>
+        <w:numPr>
+          <w:ilvl w:val="0"/>
+          <w:numId w:val="10"/>
+        </w:numPr>
+        <w:spacing w:line="276" w:lineRule="auto"/>
+        <w:jc w:val="both"/>
+        <w:rPr>
+          <w:lang w:val="en-US"/>
+        </w:rPr>
+      </w:pPr>
+      <w:r>
+        <w:rPr>
+          <w:lang w:val="en-US"/>
+        </w:rPr>
+        <w:t>Number of people (N)</w:t>
+      </w:r>
+    </w:p>
+    <w:p>
+      <w:pPr>
+        <w:spacing w:line="276" w:lineRule="auto"/>
+        <w:ind w:left="1134"/>
+        <w:jc w:val="both"/>
+        <w:rPr>
+          <w:lang w:val="en-US"/>
+        </w:rPr>
+      </w:pPr>
+      <w:r>
+        <w:rPr>
+          <w:lang w:val="en-US"/>
+        </w:rPr>
+        <w:t xml:space="preserve">we will obtain a measure </w:t>
+      </w:r>
+      <w:r>
+        <w:rPr>
+          <w:lang w:val="en-US"/>
+        </w:rPr>
+        <w:t xml:space="preserve">of work effort (in person-month), the </w:t>
+      </w:r>
+      <w:r>
+        <w:rPr>
+          <w:lang w:val="en-US"/>
+        </w:rPr>
+        <w:t xml:space="preserve">time spent working on </w:t>
+      </w:r>
+      <w:r>
+        <w:rPr>
+          <w:lang w:val="en-US"/>
+        </w:rPr>
+        <w:t xml:space="preserve">the project </w:t>
+      </w:r>
+      <w:r>
+        <w:rPr>
+          <w:lang w:val="en-US"/>
+        </w:rPr>
+        <w:t>(in month) and the number of people involved in the project (in person).</w:t>
       </w:r>
     </w:p>
     <w:p>
@@ -6116,7 +7305,6 @@
               <w:rFonts w:ascii="Cambria Math" w:eastAsiaTheme="minorEastAsia" w:hAnsi="Cambria Math"/>
               <w:lang w:val="en-US"/>
             </w:rPr>
-            <w:lastRenderedPageBreak/>
             <m:t>E=2.94×EAF×</m:t>
           </m:r>
           <m:sSup>
@@ -12334,6 +13522,230 @@
     </w:lvl>
   </w:abstractNum>
   <w:abstractNum w:abstractNumId="3">
+    <w:nsid w:val="55C24242"/>
+    <w:multiLevelType w:val="hybridMultilevel"/>
+    <w:tmpl w:val="2C38CC04"/>
+    <w:lvl w:ilvl="0" w:tplc="4F0AC5F2">
+      <w:numFmt w:val="bullet"/>
+      <w:lvlText w:val="-"/>
+      <w:lvlJc w:val="left"/>
+      <w:pPr>
+        <w:ind w:left="1854" w:hanging="360"/>
+      </w:pPr>
+      <w:rPr>
+        <w:rFonts w:ascii="Calibri" w:eastAsiaTheme="minorHAnsi" w:hAnsi="Calibri" w:cstheme="minorBidi" w:hint="default"/>
+      </w:rPr>
+    </w:lvl>
+    <w:lvl w:ilvl="1" w:tplc="04100003" w:tentative="1">
+      <w:start w:val="1"/>
+      <w:numFmt w:val="bullet"/>
+      <w:lvlText w:val="o"/>
+      <w:lvlJc w:val="left"/>
+      <w:pPr>
+        <w:ind w:left="2574" w:hanging="360"/>
+      </w:pPr>
+      <w:rPr>
+        <w:rFonts w:ascii="Courier New" w:hAnsi="Courier New" w:cs="Courier New" w:hint="default"/>
+      </w:rPr>
+    </w:lvl>
+    <w:lvl w:ilvl="2" w:tplc="04100005" w:tentative="1">
+      <w:start w:val="1"/>
+      <w:numFmt w:val="bullet"/>
+      <w:lvlText w:val=""/>
+      <w:lvlJc w:val="left"/>
+      <w:pPr>
+        <w:ind w:left="3294" w:hanging="360"/>
+      </w:pPr>
+      <w:rPr>
+        <w:rFonts w:ascii="Wingdings" w:hAnsi="Wingdings" w:hint="default"/>
+      </w:rPr>
+    </w:lvl>
+    <w:lvl w:ilvl="3" w:tplc="04100001" w:tentative="1">
+      <w:start w:val="1"/>
+      <w:numFmt w:val="bullet"/>
+      <w:lvlText w:val=""/>
+      <w:lvlJc w:val="left"/>
+      <w:pPr>
+        <w:ind w:left="4014" w:hanging="360"/>
+      </w:pPr>
+      <w:rPr>
+        <w:rFonts w:ascii="Symbol" w:hAnsi="Symbol" w:hint="default"/>
+      </w:rPr>
+    </w:lvl>
+    <w:lvl w:ilvl="4" w:tplc="04100003" w:tentative="1">
+      <w:start w:val="1"/>
+      <w:numFmt w:val="bullet"/>
+      <w:lvlText w:val="o"/>
+      <w:lvlJc w:val="left"/>
+      <w:pPr>
+        <w:ind w:left="4734" w:hanging="360"/>
+      </w:pPr>
+      <w:rPr>
+        <w:rFonts w:ascii="Courier New" w:hAnsi="Courier New" w:cs="Courier New" w:hint="default"/>
+      </w:rPr>
+    </w:lvl>
+    <w:lvl w:ilvl="5" w:tplc="04100005" w:tentative="1">
+      <w:start w:val="1"/>
+      <w:numFmt w:val="bullet"/>
+      <w:lvlText w:val=""/>
+      <w:lvlJc w:val="left"/>
+      <w:pPr>
+        <w:ind w:left="5454" w:hanging="360"/>
+      </w:pPr>
+      <w:rPr>
+        <w:rFonts w:ascii="Wingdings" w:hAnsi="Wingdings" w:hint="default"/>
+      </w:rPr>
+    </w:lvl>
+    <w:lvl w:ilvl="6" w:tplc="04100001" w:tentative="1">
+      <w:start w:val="1"/>
+      <w:numFmt w:val="bullet"/>
+      <w:lvlText w:val=""/>
+      <w:lvlJc w:val="left"/>
+      <w:pPr>
+        <w:ind w:left="6174" w:hanging="360"/>
+      </w:pPr>
+      <w:rPr>
+        <w:rFonts w:ascii="Symbol" w:hAnsi="Symbol" w:hint="default"/>
+      </w:rPr>
+    </w:lvl>
+    <w:lvl w:ilvl="7" w:tplc="04100003" w:tentative="1">
+      <w:start w:val="1"/>
+      <w:numFmt w:val="bullet"/>
+      <w:lvlText w:val="o"/>
+      <w:lvlJc w:val="left"/>
+      <w:pPr>
+        <w:ind w:left="6894" w:hanging="360"/>
+      </w:pPr>
+      <w:rPr>
+        <w:rFonts w:ascii="Courier New" w:hAnsi="Courier New" w:cs="Courier New" w:hint="default"/>
+      </w:rPr>
+    </w:lvl>
+    <w:lvl w:ilvl="8" w:tplc="04100005" w:tentative="1">
+      <w:start w:val="1"/>
+      <w:numFmt w:val="bullet"/>
+      <w:lvlText w:val=""/>
+      <w:lvlJc w:val="left"/>
+      <w:pPr>
+        <w:ind w:left="7614" w:hanging="360"/>
+      </w:pPr>
+      <w:rPr>
+        <w:rFonts w:ascii="Wingdings" w:hAnsi="Wingdings" w:hint="default"/>
+      </w:rPr>
+    </w:lvl>
+  </w:abstractNum>
+  <w:abstractNum w:abstractNumId="4">
+    <w:nsid w:val="56293D14"/>
+    <w:multiLevelType w:val="hybridMultilevel"/>
+    <w:tmpl w:val="E9286856"/>
+    <w:lvl w:ilvl="0" w:tplc="4F0AC5F2">
+      <w:numFmt w:val="bullet"/>
+      <w:lvlText w:val="-"/>
+      <w:lvlJc w:val="left"/>
+      <w:pPr>
+        <w:ind w:left="1854" w:hanging="360"/>
+      </w:pPr>
+      <w:rPr>
+        <w:rFonts w:ascii="Calibri" w:eastAsiaTheme="minorHAnsi" w:hAnsi="Calibri" w:cstheme="minorBidi" w:hint="default"/>
+      </w:rPr>
+    </w:lvl>
+    <w:lvl w:ilvl="1" w:tplc="04100003" w:tentative="1">
+      <w:start w:val="1"/>
+      <w:numFmt w:val="bullet"/>
+      <w:lvlText w:val="o"/>
+      <w:lvlJc w:val="left"/>
+      <w:pPr>
+        <w:ind w:left="2574" w:hanging="360"/>
+      </w:pPr>
+      <w:rPr>
+        <w:rFonts w:ascii="Courier New" w:hAnsi="Courier New" w:cs="Courier New" w:hint="default"/>
+      </w:rPr>
+    </w:lvl>
+    <w:lvl w:ilvl="2" w:tplc="04100005" w:tentative="1">
+      <w:start w:val="1"/>
+      <w:numFmt w:val="bullet"/>
+      <w:lvlText w:val=""/>
+      <w:lvlJc w:val="left"/>
+      <w:pPr>
+        <w:ind w:left="3294" w:hanging="360"/>
+      </w:pPr>
+      <w:rPr>
+        <w:rFonts w:ascii="Wingdings" w:hAnsi="Wingdings" w:hint="default"/>
+      </w:rPr>
+    </w:lvl>
+    <w:lvl w:ilvl="3" w:tplc="04100001" w:tentative="1">
+      <w:start w:val="1"/>
+      <w:numFmt w:val="bullet"/>
+      <w:lvlText w:val=""/>
+      <w:lvlJc w:val="left"/>
+      <w:pPr>
+        <w:ind w:left="4014" w:hanging="360"/>
+      </w:pPr>
+      <w:rPr>
+        <w:rFonts w:ascii="Symbol" w:hAnsi="Symbol" w:hint="default"/>
+      </w:rPr>
+    </w:lvl>
+    <w:lvl w:ilvl="4" w:tplc="04100003" w:tentative="1">
+      <w:start w:val="1"/>
+      <w:numFmt w:val="bullet"/>
+      <w:lvlText w:val="o"/>
+      <w:lvlJc w:val="left"/>
+      <w:pPr>
+        <w:ind w:left="4734" w:hanging="360"/>
+      </w:pPr>
+      <w:rPr>
+        <w:rFonts w:ascii="Courier New" w:hAnsi="Courier New" w:cs="Courier New" w:hint="default"/>
+      </w:rPr>
+    </w:lvl>
+    <w:lvl w:ilvl="5" w:tplc="04100005" w:tentative="1">
+      <w:start w:val="1"/>
+      <w:numFmt w:val="bullet"/>
+      <w:lvlText w:val=""/>
+      <w:lvlJc w:val="left"/>
+      <w:pPr>
+        <w:ind w:left="5454" w:hanging="360"/>
+      </w:pPr>
+      <w:rPr>
+        <w:rFonts w:ascii="Wingdings" w:hAnsi="Wingdings" w:hint="default"/>
+      </w:rPr>
+    </w:lvl>
+    <w:lvl w:ilvl="6" w:tplc="04100001" w:tentative="1">
+      <w:start w:val="1"/>
+      <w:numFmt w:val="bullet"/>
+      <w:lvlText w:val=""/>
+      <w:lvlJc w:val="left"/>
+      <w:pPr>
+        <w:ind w:left="6174" w:hanging="360"/>
+      </w:pPr>
+      <w:rPr>
+        <w:rFonts w:ascii="Symbol" w:hAnsi="Symbol" w:hint="default"/>
+      </w:rPr>
+    </w:lvl>
+    <w:lvl w:ilvl="7" w:tplc="04100003" w:tentative="1">
+      <w:start w:val="1"/>
+      <w:numFmt w:val="bullet"/>
+      <w:lvlText w:val="o"/>
+      <w:lvlJc w:val="left"/>
+      <w:pPr>
+        <w:ind w:left="6894" w:hanging="360"/>
+      </w:pPr>
+      <w:rPr>
+        <w:rFonts w:ascii="Courier New" w:hAnsi="Courier New" w:cs="Courier New" w:hint="default"/>
+      </w:rPr>
+    </w:lvl>
+    <w:lvl w:ilvl="8" w:tplc="04100005" w:tentative="1">
+      <w:start w:val="1"/>
+      <w:numFmt w:val="bullet"/>
+      <w:lvlText w:val=""/>
+      <w:lvlJc w:val="left"/>
+      <w:pPr>
+        <w:ind w:left="7614" w:hanging="360"/>
+      </w:pPr>
+      <w:rPr>
+        <w:rFonts w:ascii="Wingdings" w:hAnsi="Wingdings" w:hint="default"/>
+      </w:rPr>
+    </w:lvl>
+  </w:abstractNum>
+  <w:abstractNum w:abstractNumId="5">
     <w:nsid w:val="6E422D07"/>
     <w:multiLevelType w:val="hybridMultilevel"/>
     <w:tmpl w:val="41941FB2"/>
@@ -12446,7 +13858,7 @@
       </w:rPr>
     </w:lvl>
   </w:abstractNum>
-  <w:abstractNum w:abstractNumId="4">
+  <w:abstractNum w:abstractNumId="6">
     <w:nsid w:val="6FDB6375"/>
     <w:multiLevelType w:val="multilevel"/>
     <w:tmpl w:val="9042D1EC"/>
@@ -12559,7 +13971,119 @@
       </w:rPr>
     </w:lvl>
   </w:abstractNum>
-  <w:abstractNum w:abstractNumId="5">
+  <w:abstractNum w:abstractNumId="7">
+    <w:nsid w:val="76DF25EF"/>
+    <w:multiLevelType w:val="hybridMultilevel"/>
+    <w:tmpl w:val="F7B8015C"/>
+    <w:lvl w:ilvl="0" w:tplc="4F0AC5F2">
+      <w:numFmt w:val="bullet"/>
+      <w:lvlText w:val="-"/>
+      <w:lvlJc w:val="left"/>
+      <w:pPr>
+        <w:ind w:left="1854" w:hanging="360"/>
+      </w:pPr>
+      <w:rPr>
+        <w:rFonts w:ascii="Calibri" w:eastAsiaTheme="minorHAnsi" w:hAnsi="Calibri" w:cstheme="minorBidi" w:hint="default"/>
+      </w:rPr>
+    </w:lvl>
+    <w:lvl w:ilvl="1" w:tplc="04100003" w:tentative="1">
+      <w:start w:val="1"/>
+      <w:numFmt w:val="bullet"/>
+      <w:lvlText w:val="o"/>
+      <w:lvlJc w:val="left"/>
+      <w:pPr>
+        <w:ind w:left="2574" w:hanging="360"/>
+      </w:pPr>
+      <w:rPr>
+        <w:rFonts w:ascii="Courier New" w:hAnsi="Courier New" w:cs="Courier New" w:hint="default"/>
+      </w:rPr>
+    </w:lvl>
+    <w:lvl w:ilvl="2" w:tplc="04100005" w:tentative="1">
+      <w:start w:val="1"/>
+      <w:numFmt w:val="bullet"/>
+      <w:lvlText w:val=""/>
+      <w:lvlJc w:val="left"/>
+      <w:pPr>
+        <w:ind w:left="3294" w:hanging="360"/>
+      </w:pPr>
+      <w:rPr>
+        <w:rFonts w:ascii="Wingdings" w:hAnsi="Wingdings" w:hint="default"/>
+      </w:rPr>
+    </w:lvl>
+    <w:lvl w:ilvl="3" w:tplc="04100001" w:tentative="1">
+      <w:start w:val="1"/>
+      <w:numFmt w:val="bullet"/>
+      <w:lvlText w:val=""/>
+      <w:lvlJc w:val="left"/>
+      <w:pPr>
+        <w:ind w:left="4014" w:hanging="360"/>
+      </w:pPr>
+      <w:rPr>
+        <w:rFonts w:ascii="Symbol" w:hAnsi="Symbol" w:hint="default"/>
+      </w:rPr>
+    </w:lvl>
+    <w:lvl w:ilvl="4" w:tplc="04100003" w:tentative="1">
+      <w:start w:val="1"/>
+      <w:numFmt w:val="bullet"/>
+      <w:lvlText w:val="o"/>
+      <w:lvlJc w:val="left"/>
+      <w:pPr>
+        <w:ind w:left="4734" w:hanging="360"/>
+      </w:pPr>
+      <w:rPr>
+        <w:rFonts w:ascii="Courier New" w:hAnsi="Courier New" w:cs="Courier New" w:hint="default"/>
+      </w:rPr>
+    </w:lvl>
+    <w:lvl w:ilvl="5" w:tplc="04100005" w:tentative="1">
+      <w:start w:val="1"/>
+      <w:numFmt w:val="bullet"/>
+      <w:lvlText w:val=""/>
+      <w:lvlJc w:val="left"/>
+      <w:pPr>
+        <w:ind w:left="5454" w:hanging="360"/>
+      </w:pPr>
+      <w:rPr>
+        <w:rFonts w:ascii="Wingdings" w:hAnsi="Wingdings" w:hint="default"/>
+      </w:rPr>
+    </w:lvl>
+    <w:lvl w:ilvl="6" w:tplc="04100001" w:tentative="1">
+      <w:start w:val="1"/>
+      <w:numFmt w:val="bullet"/>
+      <w:lvlText w:val=""/>
+      <w:lvlJc w:val="left"/>
+      <w:pPr>
+        <w:ind w:left="6174" w:hanging="360"/>
+      </w:pPr>
+      <w:rPr>
+        <w:rFonts w:ascii="Symbol" w:hAnsi="Symbol" w:hint="default"/>
+      </w:rPr>
+    </w:lvl>
+    <w:lvl w:ilvl="7" w:tplc="04100003" w:tentative="1">
+      <w:start w:val="1"/>
+      <w:numFmt w:val="bullet"/>
+      <w:lvlText w:val="o"/>
+      <w:lvlJc w:val="left"/>
+      <w:pPr>
+        <w:ind w:left="6894" w:hanging="360"/>
+      </w:pPr>
+      <w:rPr>
+        <w:rFonts w:ascii="Courier New" w:hAnsi="Courier New" w:cs="Courier New" w:hint="default"/>
+      </w:rPr>
+    </w:lvl>
+    <w:lvl w:ilvl="8" w:tplc="04100005" w:tentative="1">
+      <w:start w:val="1"/>
+      <w:numFmt w:val="bullet"/>
+      <w:lvlText w:val=""/>
+      <w:lvlJc w:val="left"/>
+      <w:pPr>
+        <w:ind w:left="7614" w:hanging="360"/>
+      </w:pPr>
+      <w:rPr>
+        <w:rFonts w:ascii="Wingdings" w:hAnsi="Wingdings" w:hint="default"/>
+      </w:rPr>
+    </w:lvl>
+  </w:abstractNum>
+  <w:abstractNum w:abstractNumId="8">
     <w:nsid w:val="77E7235E"/>
     <w:multiLevelType w:val="multilevel"/>
     <w:tmpl w:val="3438B292"/>
@@ -12672,23 +14196,147 @@
       </w:rPr>
     </w:lvl>
   </w:abstractNum>
+  <w:abstractNum w:abstractNumId="9">
+    <w:nsid w:val="7D5E6344"/>
+    <w:multiLevelType w:val="hybridMultilevel"/>
+    <w:tmpl w:val="E57099D8"/>
+    <w:lvl w:ilvl="0" w:tplc="4F0AC5F2">
+      <w:numFmt w:val="bullet"/>
+      <w:lvlText w:val="-"/>
+      <w:lvlJc w:val="left"/>
+      <w:pPr>
+        <w:ind w:left="2272" w:hanging="360"/>
+      </w:pPr>
+      <w:rPr>
+        <w:rFonts w:ascii="Calibri" w:eastAsiaTheme="minorHAnsi" w:hAnsi="Calibri" w:cstheme="minorBidi" w:hint="default"/>
+      </w:rPr>
+    </w:lvl>
+    <w:lvl w:ilvl="1" w:tplc="04100003" w:tentative="1">
+      <w:start w:val="1"/>
+      <w:numFmt w:val="bullet"/>
+      <w:lvlText w:val="o"/>
+      <w:lvlJc w:val="left"/>
+      <w:pPr>
+        <w:ind w:left="2992" w:hanging="360"/>
+      </w:pPr>
+      <w:rPr>
+        <w:rFonts w:ascii="Courier New" w:hAnsi="Courier New" w:cs="Courier New" w:hint="default"/>
+      </w:rPr>
+    </w:lvl>
+    <w:lvl w:ilvl="2" w:tplc="04100005" w:tentative="1">
+      <w:start w:val="1"/>
+      <w:numFmt w:val="bullet"/>
+      <w:lvlText w:val=""/>
+      <w:lvlJc w:val="left"/>
+      <w:pPr>
+        <w:ind w:left="3712" w:hanging="360"/>
+      </w:pPr>
+      <w:rPr>
+        <w:rFonts w:ascii="Wingdings" w:hAnsi="Wingdings" w:hint="default"/>
+      </w:rPr>
+    </w:lvl>
+    <w:lvl w:ilvl="3" w:tplc="04100001" w:tentative="1">
+      <w:start w:val="1"/>
+      <w:numFmt w:val="bullet"/>
+      <w:lvlText w:val=""/>
+      <w:lvlJc w:val="left"/>
+      <w:pPr>
+        <w:ind w:left="4432" w:hanging="360"/>
+      </w:pPr>
+      <w:rPr>
+        <w:rFonts w:ascii="Symbol" w:hAnsi="Symbol" w:hint="default"/>
+      </w:rPr>
+    </w:lvl>
+    <w:lvl w:ilvl="4" w:tplc="04100003" w:tentative="1">
+      <w:start w:val="1"/>
+      <w:numFmt w:val="bullet"/>
+      <w:lvlText w:val="o"/>
+      <w:lvlJc w:val="left"/>
+      <w:pPr>
+        <w:ind w:left="5152" w:hanging="360"/>
+      </w:pPr>
+      <w:rPr>
+        <w:rFonts w:ascii="Courier New" w:hAnsi="Courier New" w:cs="Courier New" w:hint="default"/>
+      </w:rPr>
+    </w:lvl>
+    <w:lvl w:ilvl="5" w:tplc="04100005" w:tentative="1">
+      <w:start w:val="1"/>
+      <w:numFmt w:val="bullet"/>
+      <w:lvlText w:val=""/>
+      <w:lvlJc w:val="left"/>
+      <w:pPr>
+        <w:ind w:left="5872" w:hanging="360"/>
+      </w:pPr>
+      <w:rPr>
+        <w:rFonts w:ascii="Wingdings" w:hAnsi="Wingdings" w:hint="default"/>
+      </w:rPr>
+    </w:lvl>
+    <w:lvl w:ilvl="6" w:tplc="04100001" w:tentative="1">
+      <w:start w:val="1"/>
+      <w:numFmt w:val="bullet"/>
+      <w:lvlText w:val=""/>
+      <w:lvlJc w:val="left"/>
+      <w:pPr>
+        <w:ind w:left="6592" w:hanging="360"/>
+      </w:pPr>
+      <w:rPr>
+        <w:rFonts w:ascii="Symbol" w:hAnsi="Symbol" w:hint="default"/>
+      </w:rPr>
+    </w:lvl>
+    <w:lvl w:ilvl="7" w:tplc="04100003" w:tentative="1">
+      <w:start w:val="1"/>
+      <w:numFmt w:val="bullet"/>
+      <w:lvlText w:val="o"/>
+      <w:lvlJc w:val="left"/>
+      <w:pPr>
+        <w:ind w:left="7312" w:hanging="360"/>
+      </w:pPr>
+      <w:rPr>
+        <w:rFonts w:ascii="Courier New" w:hAnsi="Courier New" w:cs="Courier New" w:hint="default"/>
+      </w:rPr>
+    </w:lvl>
+    <w:lvl w:ilvl="8" w:tplc="04100005" w:tentative="1">
+      <w:start w:val="1"/>
+      <w:numFmt w:val="bullet"/>
+      <w:lvlText w:val=""/>
+      <w:lvlJc w:val="left"/>
+      <w:pPr>
+        <w:ind w:left="8032" w:hanging="360"/>
+      </w:pPr>
+      <w:rPr>
+        <w:rFonts w:ascii="Wingdings" w:hAnsi="Wingdings" w:hint="default"/>
+      </w:rPr>
+    </w:lvl>
+  </w:abstractNum>
   <w:num w:numId="1">
     <w:abstractNumId w:val="0"/>
   </w:num>
   <w:num w:numId="2">
+    <w:abstractNumId w:val="8"/>
+  </w:num>
+  <w:num w:numId="3">
     <w:abstractNumId w:val="5"/>
   </w:num>
-  <w:num w:numId="3">
-    <w:abstractNumId w:val="3"/>
-  </w:num>
   <w:num w:numId="4">
-    <w:abstractNumId w:val="4"/>
+    <w:abstractNumId w:val="6"/>
   </w:num>
   <w:num w:numId="5">
     <w:abstractNumId w:val="1"/>
   </w:num>
   <w:num w:numId="6">
     <w:abstractNumId w:val="2"/>
+  </w:num>
+  <w:num w:numId="7">
+    <w:abstractNumId w:val="4"/>
+  </w:num>
+  <w:num w:numId="8">
+    <w:abstractNumId w:val="3"/>
+  </w:num>
+  <w:num w:numId="9">
+    <w:abstractNumId w:val="9"/>
+  </w:num>
+  <w:num w:numId="10">
+    <w:abstractNumId w:val="7"/>
   </w:num>
 </w:numbering>
 </file>
@@ -13903,7 +15551,7 @@
   <a:extraClrSchemeLst/>
   <a:extLst>
     <a:ext uri="{05A4C25C-085E-4340-85A3-A5531E510DB2}">
-      <thm15:themeFamily xmlns:thm15="http://schemas.microsoft.com/office/thememl/2012/main" xmlns="" name="Office Theme" id="{62F939B6-93AF-4DB8-9C6B-D6C7DFDC589F}" vid="{4A3C46E8-61CC-4603-A589-7422A47A8E4A}"/>
+      <thm15:themeFamily xmlns="" xmlns:thm15="http://schemas.microsoft.com/office/thememl/2012/main" name="Office Theme" id="{62F939B6-93AF-4DB8-9C6B-D6C7DFDC589F}" vid="{4A3C46E8-61CC-4603-A589-7422A47A8E4A}"/>
     </a:ext>
   </a:extLst>
 </a:theme>
@@ -13914,7 +15562,7 @@
 </file>
 
 <file path=customXml/itemProps1.xml><?xml version="1.0" encoding="utf-8"?>
-<ds:datastoreItem xmlns:ds="http://schemas.openxmlformats.org/officeDocument/2006/customXml" ds:itemID="{4E46C53F-45AE-4E15-9CC5-29EC59D1A5EB}">
+<ds:datastoreItem xmlns:ds="http://schemas.openxmlformats.org/officeDocument/2006/customXml" ds:itemID="{36953987-C3EA-4872-9B08-FB4FB6B52A9C}">
   <ds:schemaRefs>
     <ds:schemaRef ds:uri="http://schemas.openxmlformats.org/officeDocument/2006/bibliography"/>
   </ds:schemaRefs>

</xml_diff>

<commit_message>
update pp table of contents
</commit_message>
<xml_diff>
--- a/Project Plan/Project plan 0.1.docx
+++ b/Project Plan/Project plan 0.1.docx
@@ -61,7 +61,7 @@
                     <a:blip r:embed="rId6" cstate="print">
                       <a:extLst>
                         <a:ext uri="{28A0092B-C50C-407E-A947-70E740481C1C}">
-                          <a14:useLocalDpi xmlns="" xmlns:wpc="http://schemas.microsoft.com/office/word/2010/wordprocessingCanvas" xmlns:mc="http://schemas.openxmlformats.org/markup-compatibility/2006" xmlns:o="urn:schemas-microsoft-com:office:office" xmlns:v="urn:schemas-microsoft-com:vml" xmlns:wp14="http://schemas.microsoft.com/office/word/2010/wordprocessingDrawing" xmlns:w10="urn:schemas-microsoft-com:office:word" xmlns:w="http://schemas.openxmlformats.org/wordprocessingml/2006/main" xmlns:w14="http://schemas.microsoft.com/office/word/2010/wordml" xmlns:w15="http://schemas.microsoft.com/office/word/2012/wordml" xmlns:wpg="http://schemas.microsoft.com/office/word/2010/wordprocessingGroup" xmlns:wpi="http://schemas.microsoft.com/office/word/2010/wordprocessingInk" xmlns:wps="http://schemas.microsoft.com/office/word/2010/wordprocessingShape" xmlns:a14="http://schemas.microsoft.com/office/drawing/2010/main" val="0"/>
+                          <a14:useLocalDpi xmlns:a14="http://schemas.microsoft.com/office/drawing/2010/main" xmlns:wps="http://schemas.microsoft.com/office/word/2010/wordprocessingShape" xmlns:wpi="http://schemas.microsoft.com/office/word/2010/wordprocessingInk" xmlns:wpg="http://schemas.microsoft.com/office/word/2010/wordprocessingGroup" xmlns:w15="http://schemas.microsoft.com/office/word/2012/wordml" xmlns:w14="http://schemas.microsoft.com/office/word/2010/wordml" xmlns:w="http://schemas.openxmlformats.org/wordprocessingml/2006/main" xmlns:w10="urn:schemas-microsoft-com:office:word" xmlns:wp14="http://schemas.microsoft.com/office/word/2010/wordprocessingDrawing" xmlns:v="urn:schemas-microsoft-com:vml" xmlns:o="urn:schemas-microsoft-com:office:office" xmlns:mc="http://schemas.openxmlformats.org/markup-compatibility/2006" xmlns:wpc="http://schemas.microsoft.com/office/word/2010/wordprocessingCanvas" xmlns="" val="0"/>
                         </a:ext>
                       </a:extLst>
                     </a:blip>
@@ -471,7 +471,7 @@
             </w:rPr>
             <w:fldChar w:fldCharType="separate"/>
           </w:r>
-          <w:hyperlink w:anchor="_Toc441920951" w:history="1">
+          <w:hyperlink w:anchor="_Toc442207143" w:history="1">
             <w:r>
               <w:rPr>
                 <w:rStyle w:val="Collegamentoipertestuale"/>
@@ -516,7 +516,7 @@
                 <w:noProof/>
                 <w:webHidden/>
               </w:rPr>
-              <w:instrText xml:space="preserve"> PAGEREF _Toc441920951 \h </w:instrText>
+              <w:instrText xml:space="preserve"> PAGEREF _Toc442207143 \h </w:instrText>
             </w:r>
             <w:r>
               <w:rPr>
@@ -561,7 +561,7 @@
               <w:lang w:val="it-IT" w:eastAsia="it-IT"/>
             </w:rPr>
           </w:pPr>
-          <w:hyperlink w:anchor="_Toc441920952" w:history="1">
+          <w:hyperlink w:anchor="_Toc442207144" w:history="1">
             <w:r>
               <w:rPr>
                 <w:rStyle w:val="Collegamentoipertestuale"/>
@@ -606,7 +606,7 @@
                 <w:noProof/>
                 <w:webHidden/>
               </w:rPr>
-              <w:instrText xml:space="preserve"> PAGEREF _Toc441920952 \h </w:instrText>
+              <w:instrText xml:space="preserve"> PAGEREF _Toc442207144 \h </w:instrText>
             </w:r>
             <w:r>
               <w:rPr>
@@ -651,7 +651,7 @@
               <w:lang w:val="it-IT" w:eastAsia="it-IT"/>
             </w:rPr>
           </w:pPr>
-          <w:hyperlink w:anchor="_Toc441920953" w:history="1">
+          <w:hyperlink w:anchor="_Toc442207145" w:history="1">
             <w:r>
               <w:rPr>
                 <w:rStyle w:val="Collegamentoipertestuale"/>
@@ -696,7 +696,7 @@
                 <w:noProof/>
                 <w:webHidden/>
               </w:rPr>
-              <w:instrText xml:space="preserve"> PAGEREF _Toc441920953 \h </w:instrText>
+              <w:instrText xml:space="preserve"> PAGEREF _Toc442207145 \h </w:instrText>
             </w:r>
             <w:r>
               <w:rPr>
@@ -741,7 +741,7 @@
               <w:lang w:val="it-IT" w:eastAsia="it-IT"/>
             </w:rPr>
           </w:pPr>
-          <w:hyperlink w:anchor="_Toc441920954" w:history="1">
+          <w:hyperlink w:anchor="_Toc442207146" w:history="1">
             <w:r>
               <w:rPr>
                 <w:rStyle w:val="Collegamentoipertestuale"/>
@@ -786,7 +786,7 @@
                 <w:noProof/>
                 <w:webHidden/>
               </w:rPr>
-              <w:instrText xml:space="preserve"> PAGEREF _Toc441920954 \h </w:instrText>
+              <w:instrText xml:space="preserve"> PAGEREF _Toc442207146 \h </w:instrText>
             </w:r>
             <w:r>
               <w:rPr>
@@ -831,7 +831,7 @@
               <w:lang w:val="it-IT" w:eastAsia="it-IT"/>
             </w:rPr>
           </w:pPr>
-          <w:hyperlink w:anchor="_Toc441920955" w:history="1">
+          <w:hyperlink w:anchor="_Toc442207147" w:history="1">
             <w:r>
               <w:rPr>
                 <w:rStyle w:val="Collegamentoipertestuale"/>
@@ -876,7 +876,7 @@
                 <w:noProof/>
                 <w:webHidden/>
               </w:rPr>
-              <w:instrText xml:space="preserve"> PAGEREF _Toc441920955 \h </w:instrText>
+              <w:instrText xml:space="preserve"> PAGEREF _Toc442207147 \h </w:instrText>
             </w:r>
             <w:r>
               <w:rPr>
@@ -921,7 +921,7 @@
               <w:lang w:val="it-IT" w:eastAsia="it-IT"/>
             </w:rPr>
           </w:pPr>
-          <w:hyperlink w:anchor="_Toc441920956" w:history="1">
+          <w:hyperlink w:anchor="_Toc442207148" w:history="1">
             <w:r>
               <w:rPr>
                 <w:rStyle w:val="Collegamentoipertestuale"/>
@@ -966,7 +966,7 @@
                 <w:noProof/>
                 <w:webHidden/>
               </w:rPr>
-              <w:instrText xml:space="preserve"> PAGEREF _Toc441920956 \h </w:instrText>
+              <w:instrText xml:space="preserve"> PAGEREF _Toc442207148 \h </w:instrText>
             </w:r>
             <w:r>
               <w:rPr>
@@ -1011,7 +1011,7 @@
               <w:lang w:val="it-IT" w:eastAsia="it-IT"/>
             </w:rPr>
           </w:pPr>
-          <w:hyperlink w:anchor="_Toc441920957" w:history="1">
+          <w:hyperlink w:anchor="_Toc442207149" w:history="1">
             <w:r>
               <w:rPr>
                 <w:rStyle w:val="Collegamentoipertestuale"/>
@@ -1056,7 +1056,7 @@
                 <w:noProof/>
                 <w:webHidden/>
               </w:rPr>
-              <w:instrText xml:space="preserve"> PAGEREF _Toc441920957 \h </w:instrText>
+              <w:instrText xml:space="preserve"> PAGEREF _Toc442207149 \h </w:instrText>
             </w:r>
             <w:r>
               <w:rPr>
@@ -1101,7 +1101,7 @@
               <w:lang w:val="it-IT" w:eastAsia="it-IT"/>
             </w:rPr>
           </w:pPr>
-          <w:hyperlink w:anchor="_Toc441920958" w:history="1">
+          <w:hyperlink w:anchor="_Toc442207150" w:history="1">
             <w:r>
               <w:rPr>
                 <w:rStyle w:val="Collegamentoipertestuale"/>
@@ -1146,7 +1146,7 @@
                 <w:noProof/>
                 <w:webHidden/>
               </w:rPr>
-              <w:instrText xml:space="preserve"> PAGEREF _Toc441920958 \h </w:instrText>
+              <w:instrText xml:space="preserve"> PAGEREF _Toc442207150 \h </w:instrText>
             </w:r>
             <w:r>
               <w:rPr>
@@ -1166,7 +1166,7 @@
                 <w:noProof/>
                 <w:webHidden/>
               </w:rPr>
-              <w:t>5</w:t>
+              <w:t>6</w:t>
             </w:r>
             <w:r>
               <w:rPr>
@@ -1191,7 +1191,7 @@
               <w:lang w:val="it-IT" w:eastAsia="it-IT"/>
             </w:rPr>
           </w:pPr>
-          <w:hyperlink w:anchor="_Toc441920959" w:history="1">
+          <w:hyperlink w:anchor="_Toc442207151" w:history="1">
             <w:r>
               <w:rPr>
                 <w:rStyle w:val="Collegamentoipertestuale"/>
@@ -1236,7 +1236,7 @@
                 <w:noProof/>
                 <w:webHidden/>
               </w:rPr>
-              <w:instrText xml:space="preserve"> PAGEREF _Toc441920959 \h </w:instrText>
+              <w:instrText xml:space="preserve"> PAGEREF _Toc442207151 \h </w:instrText>
             </w:r>
             <w:r>
               <w:rPr>
@@ -1256,7 +1256,7 @@
                 <w:noProof/>
                 <w:webHidden/>
               </w:rPr>
-              <w:t>8</w:t>
+              <w:t>9</w:t>
             </w:r>
             <w:r>
               <w:rPr>
@@ -1281,7 +1281,7 @@
               <w:lang w:val="it-IT" w:eastAsia="it-IT"/>
             </w:rPr>
           </w:pPr>
-          <w:hyperlink w:anchor="_Toc441920960" w:history="1">
+          <w:hyperlink w:anchor="_Toc442207152" w:history="1">
             <w:r>
               <w:rPr>
                 <w:rStyle w:val="Collegamentoipertestuale"/>
@@ -1326,7 +1326,7 @@
                 <w:noProof/>
                 <w:webHidden/>
               </w:rPr>
-              <w:instrText xml:space="preserve"> PAGEREF _Toc441920960 \h </w:instrText>
+              <w:instrText xml:space="preserve"> PAGEREF _Toc442207152 \h </w:instrText>
             </w:r>
             <w:r>
               <w:rPr>
@@ -1346,7 +1346,7 @@
                 <w:noProof/>
                 <w:webHidden/>
               </w:rPr>
-              <w:t>8</w:t>
+              <w:t>9</w:t>
             </w:r>
             <w:r>
               <w:rPr>
@@ -1371,7 +1371,7 @@
               <w:lang w:val="it-IT" w:eastAsia="it-IT"/>
             </w:rPr>
           </w:pPr>
-          <w:hyperlink w:anchor="_Toc441920961" w:history="1">
+          <w:hyperlink w:anchor="_Toc442207153" w:history="1">
             <w:r>
               <w:rPr>
                 <w:rStyle w:val="Collegamentoipertestuale"/>
@@ -1416,7 +1416,7 @@
                 <w:noProof/>
                 <w:webHidden/>
               </w:rPr>
-              <w:instrText xml:space="preserve"> PAGEREF _Toc441920961 \h </w:instrText>
+              <w:instrText xml:space="preserve"> PAGEREF _Toc442207153 \h </w:instrText>
             </w:r>
             <w:r>
               <w:rPr>
@@ -1436,7 +1436,7 @@
                 <w:noProof/>
                 <w:webHidden/>
               </w:rPr>
-              <w:t>8</w:t>
+              <w:t>10</w:t>
             </w:r>
             <w:r>
               <w:rPr>
@@ -1461,7 +1461,7 @@
               <w:lang w:val="it-IT" w:eastAsia="it-IT"/>
             </w:rPr>
           </w:pPr>
-          <w:hyperlink w:anchor="_Toc441920962" w:history="1">
+          <w:hyperlink w:anchor="_Toc442207154" w:history="1">
             <w:r>
               <w:rPr>
                 <w:rStyle w:val="Collegamentoipertestuale"/>
@@ -1506,7 +1506,7 @@
                 <w:noProof/>
                 <w:webHidden/>
               </w:rPr>
-              <w:instrText xml:space="preserve"> PAGEREF _Toc441920962 \h </w:instrText>
+              <w:instrText xml:space="preserve"> PAGEREF _Toc442207154 \h </w:instrText>
             </w:r>
             <w:r>
               <w:rPr>
@@ -1526,7 +1526,7 @@
                 <w:noProof/>
                 <w:webHidden/>
               </w:rPr>
-              <w:t>10</w:t>
+              <w:t>11</w:t>
             </w:r>
             <w:r>
               <w:rPr>
@@ -1551,7 +1551,7 @@
               <w:lang w:val="it-IT" w:eastAsia="it-IT"/>
             </w:rPr>
           </w:pPr>
-          <w:hyperlink w:anchor="_Toc441920963" w:history="1">
+          <w:hyperlink w:anchor="_Toc442207155" w:history="1">
             <w:r>
               <w:rPr>
                 <w:rStyle w:val="Collegamentoipertestuale"/>
@@ -1596,7 +1596,7 @@
                 <w:noProof/>
                 <w:webHidden/>
               </w:rPr>
-              <w:instrText xml:space="preserve"> PAGEREF _Toc441920963 \h </w:instrText>
+              <w:instrText xml:space="preserve"> PAGEREF _Toc442207155 \h </w:instrText>
             </w:r>
             <w:r>
               <w:rPr>
@@ -1616,7 +1616,7 @@
                 <w:noProof/>
                 <w:webHidden/>
               </w:rPr>
-              <w:t>11</w:t>
+              <w:t>12</w:t>
             </w:r>
             <w:r>
               <w:rPr>
@@ -1677,7 +1677,7 @@
           <w:lang w:val="en-US"/>
         </w:rPr>
       </w:pPr>
-      <w:bookmarkStart w:id="0" w:name="_Toc441920951"/>
+      <w:bookmarkStart w:id="0" w:name="_Toc442207143"/>
       <w:r>
         <w:rPr>
           <w:lang w:val="en-US"/>
@@ -1699,7 +1699,7 @@
           <w:lang w:val="en-US"/>
         </w:rPr>
       </w:pPr>
-      <w:bookmarkStart w:id="1" w:name="_Toc441920952"/>
+      <w:bookmarkStart w:id="1" w:name="_Toc442207144"/>
       <w:r>
         <w:rPr>
           <w:lang w:val="en-US"/>
@@ -1890,7 +1890,7 @@
           <w:lang w:val="en-US"/>
         </w:rPr>
       </w:pPr>
-      <w:bookmarkStart w:id="2" w:name="_Toc441920953"/>
+      <w:bookmarkStart w:id="2" w:name="_Toc442207145"/>
       <w:r>
         <w:rPr>
           <w:lang w:val="en-US"/>
@@ -2167,7 +2167,7 @@
           <w:lang w:val="en-US"/>
         </w:rPr>
       </w:pPr>
-      <w:bookmarkStart w:id="3" w:name="_Toc441920954"/>
+      <w:bookmarkStart w:id="3" w:name="_Toc442207146"/>
       <w:r>
         <w:rPr>
           <w:lang w:val="en-US"/>
@@ -2488,7 +2488,7 @@
           <w:lang w:val="en-US"/>
         </w:rPr>
       </w:pPr>
-      <w:bookmarkStart w:id="7" w:name="_Toc441920955"/>
+      <w:bookmarkStart w:id="7" w:name="_Toc442207147"/>
       <w:r>
         <w:rPr>
           <w:lang w:val="en-US"/>
@@ -2525,7 +2525,7 @@
           <w:lang w:val="en-US"/>
         </w:rPr>
       </w:pPr>
-      <w:bookmarkStart w:id="8" w:name="_Toc441920956"/>
+      <w:bookmarkStart w:id="8" w:name="_Toc442207148"/>
       <w:r>
         <w:rPr>
           <w:lang w:val="en-US"/>
@@ -2562,7 +2562,7 @@
           <w:lang w:val="en-US"/>
         </w:rPr>
       </w:pPr>
-      <w:bookmarkStart w:id="9" w:name="_Toc441920957"/>
+      <w:bookmarkStart w:id="9" w:name="_Toc442207149"/>
       <w:r>
         <w:rPr>
           <w:lang w:val="en-US"/>
@@ -3483,7 +3483,7 @@
           <w:lang w:val="en-US"/>
         </w:rPr>
       </w:pPr>
-      <w:bookmarkStart w:id="10" w:name="_Toc441920958"/>
+      <w:bookmarkStart w:id="10" w:name="_Toc442207150"/>
       <w:r>
         <w:rPr>
           <w:lang w:val="en-US"/>
@@ -6821,7 +6821,7 @@
           <w:lang w:val="en-US"/>
         </w:rPr>
       </w:pPr>
-      <w:bookmarkStart w:id="11" w:name="_Toc441920959"/>
+      <w:bookmarkStart w:id="11" w:name="_Toc442207151"/>
       <w:r>
         <w:rPr>
           <w:lang w:val="en-US"/>
@@ -6871,7 +6871,7 @@
           <w:lang w:val="en-US"/>
         </w:rPr>
       </w:pPr>
-      <w:bookmarkStart w:id="12" w:name="_Toc441920960"/>
+      <w:bookmarkStart w:id="12" w:name="_Toc442207152"/>
       <w:r>
         <w:rPr>
           <w:lang w:val="en-US"/>
@@ -7244,7 +7244,7 @@
           <w:lang w:val="en-US"/>
         </w:rPr>
       </w:pPr>
-      <w:bookmarkStart w:id="13" w:name="_Toc441920961"/>
+      <w:bookmarkStart w:id="13" w:name="_Toc442207153"/>
       <w:r>
         <w:rPr>
           <w:lang w:val="en-US"/>
@@ -7644,7 +7644,7 @@
           <w:lang w:val="en-US"/>
         </w:rPr>
       </w:pPr>
-      <w:bookmarkStart w:id="14" w:name="_Toc441920962"/>
+      <w:bookmarkStart w:id="14" w:name="_Toc442207154"/>
       <w:r>
         <w:rPr>
           <w:lang w:val="en-US"/>
@@ -8319,7 +8319,7 @@
           <w:lang w:val="en-US"/>
         </w:rPr>
       </w:pPr>
-      <w:bookmarkStart w:id="15" w:name="_Toc441920963"/>
+      <w:bookmarkStart w:id="15" w:name="_Toc442207155"/>
       <w:r>
         <w:rPr>
           <w:lang w:val="en-US"/>
@@ -15551,7 +15551,7 @@
   <a:extraClrSchemeLst/>
   <a:extLst>
     <a:ext uri="{05A4C25C-085E-4340-85A3-A5531E510DB2}">
-      <thm15:themeFamily xmlns="" xmlns:thm15="http://schemas.microsoft.com/office/thememl/2012/main" name="Office Theme" id="{62F939B6-93AF-4DB8-9C6B-D6C7DFDC589F}" vid="{4A3C46E8-61CC-4603-A589-7422A47A8E4A}"/>
+      <thm15:themeFamily xmlns:thm15="http://schemas.microsoft.com/office/thememl/2012/main" xmlns="" name="Office Theme" id="{62F939B6-93AF-4DB8-9C6B-D6C7DFDC589F}" vid="{4A3C46E8-61CC-4603-A589-7422A47A8E4A}"/>
     </a:ext>
   </a:extLst>
 </a:theme>
@@ -15562,7 +15562,7 @@
 </file>
 
 <file path=customXml/itemProps1.xml><?xml version="1.0" encoding="utf-8"?>
-<ds:datastoreItem xmlns:ds="http://schemas.openxmlformats.org/officeDocument/2006/customXml" ds:itemID="{36953987-C3EA-4872-9B08-FB4FB6B52A9C}">
+<ds:datastoreItem xmlns:ds="http://schemas.openxmlformats.org/officeDocument/2006/customXml" ds:itemID="{31D34972-C970-4D2F-96CD-E4C495351A5B}">
   <ds:schemaRefs>
     <ds:schemaRef ds:uri="http://schemas.openxmlformats.org/officeDocument/2006/bibliography"/>
   </ds:schemaRefs>

</xml_diff>

<commit_message>
Project final version :)
</commit_message>
<xml_diff>
--- a/Project Plan/Project plan 0.1.docx
+++ b/Project Plan/Project plan 0.1.docx
@@ -1,6 +1,6 @@
 
 <file path=word/document.xml><?xml version="1.0" encoding="utf-8"?>
-<w:document xmlns:ve="http://schemas.openxmlformats.org/markup-compatibility/2006" xmlns:o="urn:schemas-microsoft-com:office:office" xmlns:r="http://schemas.openxmlformats.org/officeDocument/2006/relationships" xmlns:m="http://schemas.openxmlformats.org/officeDocument/2006/math" xmlns:v="urn:schemas-microsoft-com:vml" xmlns:wp="http://schemas.openxmlformats.org/drawingml/2006/wordprocessingDrawing" xmlns:w10="urn:schemas-microsoft-com:office:word" xmlns:w="http://schemas.openxmlformats.org/wordprocessingml/2006/main" xmlns:wne="http://schemas.microsoft.com/office/word/2006/wordml">
+<w:document xmlns:wpc="http://schemas.microsoft.com/office/word/2010/wordprocessingCanvas" xmlns:mc="http://schemas.openxmlformats.org/markup-compatibility/2006" xmlns:o="urn:schemas-microsoft-com:office:office" xmlns:r="http://schemas.openxmlformats.org/officeDocument/2006/relationships" xmlns:m="http://schemas.openxmlformats.org/officeDocument/2006/math" xmlns:v="urn:schemas-microsoft-com:vml" xmlns:wp14="http://schemas.microsoft.com/office/word/2010/wordprocessingDrawing" xmlns:wp="http://schemas.openxmlformats.org/drawingml/2006/wordprocessingDrawing" xmlns:w10="urn:schemas-microsoft-com:office:word" xmlns:w="http://schemas.openxmlformats.org/wordprocessingml/2006/main" xmlns:w14="http://schemas.microsoft.com/office/word/2010/wordml" xmlns:w15="http://schemas.microsoft.com/office/word/2012/wordml" xmlns:wpg="http://schemas.microsoft.com/office/word/2010/wordprocessingGroup" xmlns:wpi="http://schemas.microsoft.com/office/word/2010/wordprocessingInk" xmlns:wne="http://schemas.microsoft.com/office/word/2006/wordml" xmlns:wps="http://schemas.microsoft.com/office/word/2010/wordprocessingShape" mc:Ignorable="w14 w15 wp14">
   <w:body>
     <w:p>
       <w:pPr>
@@ -38,7 +38,7 @@
       <w:r>
         <w:rPr>
           <w:noProof/>
-          <w:lang w:val="it-IT" w:eastAsia="it-IT"/>
+          <w:lang w:eastAsia="es-CO"/>
         </w:rPr>
         <w:drawing>
           <wp:inline distT="0" distB="0" distL="0" distR="0">
@@ -61,7 +61,7 @@
                     <a:blip r:embed="rId6" cstate="print">
                       <a:extLst>
                         <a:ext uri="{28A0092B-C50C-407E-A947-70E740481C1C}">
-                          <a14:useLocalDpi xmlns:a14="http://schemas.microsoft.com/office/drawing/2010/main" xmlns:wps="http://schemas.microsoft.com/office/word/2010/wordprocessingShape" xmlns:wpi="http://schemas.microsoft.com/office/word/2010/wordprocessingInk" xmlns:wpg="http://schemas.microsoft.com/office/word/2010/wordprocessingGroup" xmlns:w15="http://schemas.microsoft.com/office/word/2012/wordml" xmlns:w14="http://schemas.microsoft.com/office/word/2010/wordml" xmlns:w="http://schemas.openxmlformats.org/wordprocessingml/2006/main" xmlns:w10="urn:schemas-microsoft-com:office:word" xmlns:wp14="http://schemas.microsoft.com/office/word/2010/wordprocessingDrawing" xmlns:v="urn:schemas-microsoft-com:vml" xmlns:o="urn:schemas-microsoft-com:office:office" xmlns:mc="http://schemas.openxmlformats.org/markup-compatibility/2006" xmlns:wpc="http://schemas.microsoft.com/office/word/2010/wordprocessingCanvas" xmlns="" val="0"/>
+                          <a14:useLocalDpi xmlns:a14="http://schemas.microsoft.com/office/drawing/2010/main" val="0"/>
                         </a:ext>
                       </a:extLst>
                     </a:blip>
@@ -286,20 +286,8 @@
           <w:szCs w:val="24"/>
           <w:lang w:val="en-US"/>
         </w:rPr>
-        <w:t xml:space="preserve">Alexis </w:t>
-      </w:r>
-      <w:proofErr w:type="spellStart"/>
-      <w:r>
-        <w:rPr>
-          <w:rFonts w:ascii="SFRM1200" w:hAnsi="SFRM1200" w:cs="SFRM1200"/>
-          <w:color w:val="auto"/>
-          <w:sz w:val="24"/>
-          <w:szCs w:val="24"/>
-          <w:lang w:val="en-US"/>
-        </w:rPr>
-        <w:t>Rougnant</w:t>
-      </w:r>
-      <w:proofErr w:type="spellEnd"/>
+        <w:t>Alexis Rougnant</w:t>
+      </w:r>
     </w:p>
     <w:p>
       <w:pPr>
@@ -325,20 +313,8 @@
           <w:szCs w:val="24"/>
           <w:lang w:val="en-US"/>
         </w:rPr>
-        <w:t xml:space="preserve">Daniel </w:t>
-      </w:r>
-      <w:proofErr w:type="spellStart"/>
-      <w:r>
-        <w:rPr>
-          <w:rFonts w:ascii="SFRM1200" w:hAnsi="SFRM1200" w:cs="SFRM1200"/>
-          <w:color w:val="auto"/>
-          <w:sz w:val="24"/>
-          <w:szCs w:val="24"/>
-          <w:lang w:val="en-US"/>
-        </w:rPr>
-        <w:t>Vacca</w:t>
-      </w:r>
-      <w:proofErr w:type="spellEnd"/>
+        <w:t>Daniel Vacca</w:t>
+      </w:r>
     </w:p>
     <w:p>
       <w:pPr>
@@ -424,16 +400,19 @@
           <w:docPartUnique/>
         </w:docPartObj>
       </w:sdtPr>
+      <w:sdtEndPr/>
       <w:sdtContent>
         <w:p>
           <w:pPr>
-            <w:pStyle w:val="Titolosommario"/>
+            <w:pStyle w:val="TtulodeTDC"/>
             <w:rPr>
+              <w:b w:val="0"/>
               <w:lang w:val="en-US"/>
             </w:rPr>
           </w:pPr>
           <w:r>
             <w:rPr>
+              <w:b w:val="0"/>
               <w:lang w:val="en-GB"/>
             </w:rPr>
             <w:t>Table of contents</w:t>
@@ -441,7 +420,7 @@
         </w:p>
         <w:p>
           <w:pPr>
-            <w:pStyle w:val="Sommario1"/>
+            <w:pStyle w:val="TDC1"/>
             <w:tabs>
               <w:tab w:val="left" w:pos="440"/>
               <w:tab w:val="right" w:leader="dot" w:pos="8828"/>
@@ -474,7 +453,7 @@
           <w:hyperlink w:anchor="_Toc442207143" w:history="1">
             <w:r>
               <w:rPr>
-                <w:rStyle w:val="Collegamentoipertestuale"/>
+                <w:rStyle w:val="Hipervnculo"/>
                 <w:noProof/>
                 <w:lang w:val="en-US"/>
               </w:rPr>
@@ -491,7 +470,7 @@
             </w:r>
             <w:r>
               <w:rPr>
-                <w:rStyle w:val="Collegamentoipertestuale"/>
+                <w:rStyle w:val="Hipervnculo"/>
                 <w:noProof/>
                 <w:lang w:val="en-US"/>
               </w:rPr>
@@ -549,7 +528,7 @@
         </w:p>
         <w:p>
           <w:pPr>
-            <w:pStyle w:val="Sommario2"/>
+            <w:pStyle w:val="TDC2"/>
             <w:tabs>
               <w:tab w:val="left" w:pos="880"/>
               <w:tab w:val="right" w:leader="dot" w:pos="8828"/>
@@ -564,7 +543,7 @@
           <w:hyperlink w:anchor="_Toc442207144" w:history="1">
             <w:r>
               <w:rPr>
-                <w:rStyle w:val="Collegamentoipertestuale"/>
+                <w:rStyle w:val="Hipervnculo"/>
                 <w:noProof/>
                 <w:lang w:val="en-US"/>
               </w:rPr>
@@ -581,7 +560,7 @@
             </w:r>
             <w:r>
               <w:rPr>
-                <w:rStyle w:val="Collegamentoipertestuale"/>
+                <w:rStyle w:val="Hipervnculo"/>
                 <w:noProof/>
                 <w:lang w:val="en-US"/>
               </w:rPr>
@@ -639,7 +618,7 @@
         </w:p>
         <w:p>
           <w:pPr>
-            <w:pStyle w:val="Sommario2"/>
+            <w:pStyle w:val="TDC2"/>
             <w:tabs>
               <w:tab w:val="left" w:pos="880"/>
               <w:tab w:val="right" w:leader="dot" w:pos="8828"/>
@@ -654,7 +633,7 @@
           <w:hyperlink w:anchor="_Toc442207145" w:history="1">
             <w:r>
               <w:rPr>
-                <w:rStyle w:val="Collegamentoipertestuale"/>
+                <w:rStyle w:val="Hipervnculo"/>
                 <w:noProof/>
                 <w:lang w:val="en-US"/>
               </w:rPr>
@@ -671,7 +650,7 @@
             </w:r>
             <w:r>
               <w:rPr>
-                <w:rStyle w:val="Collegamentoipertestuale"/>
+                <w:rStyle w:val="Hipervnculo"/>
                 <w:noProof/>
                 <w:lang w:val="en-US"/>
               </w:rPr>
@@ -729,7 +708,7 @@
         </w:p>
         <w:p>
           <w:pPr>
-            <w:pStyle w:val="Sommario2"/>
+            <w:pStyle w:val="TDC2"/>
             <w:tabs>
               <w:tab w:val="left" w:pos="880"/>
               <w:tab w:val="right" w:leader="dot" w:pos="8828"/>
@@ -744,7 +723,7 @@
           <w:hyperlink w:anchor="_Toc442207146" w:history="1">
             <w:r>
               <w:rPr>
-                <w:rStyle w:val="Collegamentoipertestuale"/>
+                <w:rStyle w:val="Hipervnculo"/>
                 <w:noProof/>
                 <w:lang w:val="en-US"/>
               </w:rPr>
@@ -761,7 +740,7 @@
             </w:r>
             <w:r>
               <w:rPr>
-                <w:rStyle w:val="Collegamentoipertestuale"/>
+                <w:rStyle w:val="Hipervnculo"/>
                 <w:noProof/>
                 <w:lang w:val="en-US"/>
               </w:rPr>
@@ -819,7 +798,7 @@
         </w:p>
         <w:p>
           <w:pPr>
-            <w:pStyle w:val="Sommario1"/>
+            <w:pStyle w:val="TDC1"/>
             <w:tabs>
               <w:tab w:val="left" w:pos="440"/>
               <w:tab w:val="right" w:leader="dot" w:pos="8828"/>
@@ -834,7 +813,7 @@
           <w:hyperlink w:anchor="_Toc442207147" w:history="1">
             <w:r>
               <w:rPr>
-                <w:rStyle w:val="Collegamentoipertestuale"/>
+                <w:rStyle w:val="Hipervnculo"/>
                 <w:noProof/>
                 <w:lang w:val="en-US"/>
               </w:rPr>
@@ -851,7 +830,7 @@
             </w:r>
             <w:r>
               <w:rPr>
-                <w:rStyle w:val="Collegamentoipertestuale"/>
+                <w:rStyle w:val="Hipervnculo"/>
                 <w:noProof/>
                 <w:lang w:val="en-US"/>
               </w:rPr>
@@ -909,7 +888,7 @@
         </w:p>
         <w:p>
           <w:pPr>
-            <w:pStyle w:val="Sommario2"/>
+            <w:pStyle w:val="TDC2"/>
             <w:tabs>
               <w:tab w:val="left" w:pos="880"/>
               <w:tab w:val="right" w:leader="dot" w:pos="8828"/>
@@ -924,7 +903,7 @@
           <w:hyperlink w:anchor="_Toc442207148" w:history="1">
             <w:r>
               <w:rPr>
-                <w:rStyle w:val="Collegamentoipertestuale"/>
+                <w:rStyle w:val="Hipervnculo"/>
                 <w:noProof/>
                 <w:lang w:val="en-US"/>
               </w:rPr>
@@ -941,7 +920,7 @@
             </w:r>
             <w:r>
               <w:rPr>
-                <w:rStyle w:val="Collegamentoipertestuale"/>
+                <w:rStyle w:val="Hipervnculo"/>
                 <w:noProof/>
                 <w:lang w:val="en-US"/>
               </w:rPr>
@@ -999,7 +978,7 @@
         </w:p>
         <w:p>
           <w:pPr>
-            <w:pStyle w:val="Sommario3"/>
+            <w:pStyle w:val="TDC3"/>
             <w:tabs>
               <w:tab w:val="left" w:pos="1320"/>
               <w:tab w:val="right" w:leader="dot" w:pos="8828"/>
@@ -1014,7 +993,7 @@
           <w:hyperlink w:anchor="_Toc442207149" w:history="1">
             <w:r>
               <w:rPr>
-                <w:rStyle w:val="Collegamentoipertestuale"/>
+                <w:rStyle w:val="Hipervnculo"/>
                 <w:noProof/>
                 <w:lang w:val="en-US"/>
               </w:rPr>
@@ -1031,7 +1010,7 @@
             </w:r>
             <w:r>
               <w:rPr>
-                <w:rStyle w:val="Collegamentoipertestuale"/>
+                <w:rStyle w:val="Hipervnculo"/>
                 <w:noProof/>
                 <w:lang w:val="en-US"/>
               </w:rPr>
@@ -1089,7 +1068,7 @@
         </w:p>
         <w:p>
           <w:pPr>
-            <w:pStyle w:val="Sommario3"/>
+            <w:pStyle w:val="TDC3"/>
             <w:tabs>
               <w:tab w:val="left" w:pos="1320"/>
               <w:tab w:val="right" w:leader="dot" w:pos="8828"/>
@@ -1104,7 +1083,7 @@
           <w:hyperlink w:anchor="_Toc442207150" w:history="1">
             <w:r>
               <w:rPr>
-                <w:rStyle w:val="Collegamentoipertestuale"/>
+                <w:rStyle w:val="Hipervnculo"/>
                 <w:noProof/>
                 <w:lang w:val="en-US"/>
               </w:rPr>
@@ -1121,7 +1100,7 @@
             </w:r>
             <w:r>
               <w:rPr>
-                <w:rStyle w:val="Collegamentoipertestuale"/>
+                <w:rStyle w:val="Hipervnculo"/>
                 <w:noProof/>
                 <w:lang w:val="en-US"/>
               </w:rPr>
@@ -1179,7 +1158,7 @@
         </w:p>
         <w:p>
           <w:pPr>
-            <w:pStyle w:val="Sommario2"/>
+            <w:pStyle w:val="TDC2"/>
             <w:tabs>
               <w:tab w:val="left" w:pos="880"/>
               <w:tab w:val="right" w:leader="dot" w:pos="8828"/>
@@ -1194,7 +1173,7 @@
           <w:hyperlink w:anchor="_Toc442207151" w:history="1">
             <w:r>
               <w:rPr>
-                <w:rStyle w:val="Collegamentoipertestuale"/>
+                <w:rStyle w:val="Hipervnculo"/>
                 <w:noProof/>
                 <w:lang w:val="en-US"/>
               </w:rPr>
@@ -1211,7 +1190,7 @@
             </w:r>
             <w:r>
               <w:rPr>
-                <w:rStyle w:val="Collegamentoipertestuale"/>
+                <w:rStyle w:val="Hipervnculo"/>
                 <w:noProof/>
                 <w:lang w:val="en-US"/>
               </w:rPr>
@@ -1269,7 +1248,7 @@
         </w:p>
         <w:p>
           <w:pPr>
-            <w:pStyle w:val="Sommario3"/>
+            <w:pStyle w:val="TDC3"/>
             <w:tabs>
               <w:tab w:val="left" w:pos="1320"/>
               <w:tab w:val="right" w:leader="dot" w:pos="8828"/>
@@ -1284,7 +1263,7 @@
           <w:hyperlink w:anchor="_Toc442207152" w:history="1">
             <w:r>
               <w:rPr>
-                <w:rStyle w:val="Collegamentoipertestuale"/>
+                <w:rStyle w:val="Hipervnculo"/>
                 <w:noProof/>
                 <w:lang w:val="en-US"/>
               </w:rPr>
@@ -1301,7 +1280,7 @@
             </w:r>
             <w:r>
               <w:rPr>
-                <w:rStyle w:val="Collegamentoipertestuale"/>
+                <w:rStyle w:val="Hipervnculo"/>
                 <w:noProof/>
                 <w:lang w:val="en-US"/>
               </w:rPr>
@@ -1359,7 +1338,7 @@
         </w:p>
         <w:p>
           <w:pPr>
-            <w:pStyle w:val="Sommario3"/>
+            <w:pStyle w:val="TDC3"/>
             <w:tabs>
               <w:tab w:val="left" w:pos="1320"/>
               <w:tab w:val="right" w:leader="dot" w:pos="8828"/>
@@ -1374,7 +1353,7 @@
           <w:hyperlink w:anchor="_Toc442207153" w:history="1">
             <w:r>
               <w:rPr>
-                <w:rStyle w:val="Collegamentoipertestuale"/>
+                <w:rStyle w:val="Hipervnculo"/>
                 <w:noProof/>
                 <w:lang w:val="en-US"/>
               </w:rPr>
@@ -1391,7 +1370,7 @@
             </w:r>
             <w:r>
               <w:rPr>
-                <w:rStyle w:val="Collegamentoipertestuale"/>
+                <w:rStyle w:val="Hipervnculo"/>
                 <w:noProof/>
                 <w:lang w:val="en-US"/>
               </w:rPr>
@@ -1449,7 +1428,7 @@
         </w:p>
         <w:p>
           <w:pPr>
-            <w:pStyle w:val="Sommario1"/>
+            <w:pStyle w:val="TDC1"/>
             <w:tabs>
               <w:tab w:val="left" w:pos="440"/>
               <w:tab w:val="right" w:leader="dot" w:pos="8828"/>
@@ -1464,7 +1443,7 @@
           <w:hyperlink w:anchor="_Toc442207154" w:history="1">
             <w:r>
               <w:rPr>
-                <w:rStyle w:val="Collegamentoipertestuale"/>
+                <w:rStyle w:val="Hipervnculo"/>
                 <w:noProof/>
                 <w:lang w:val="en-US"/>
               </w:rPr>
@@ -1481,7 +1460,7 @@
             </w:r>
             <w:r>
               <w:rPr>
-                <w:rStyle w:val="Collegamentoipertestuale"/>
+                <w:rStyle w:val="Hipervnculo"/>
                 <w:noProof/>
                 <w:lang w:val="en-US"/>
               </w:rPr>
@@ -1539,7 +1518,7 @@
         </w:p>
         <w:p>
           <w:pPr>
-            <w:pStyle w:val="Sommario1"/>
+            <w:pStyle w:val="TDC1"/>
             <w:tabs>
               <w:tab w:val="left" w:pos="440"/>
               <w:tab w:val="right" w:leader="dot" w:pos="8828"/>
@@ -1554,7 +1533,7 @@
           <w:hyperlink w:anchor="_Toc442207155" w:history="1">
             <w:r>
               <w:rPr>
-                <w:rStyle w:val="Collegamentoipertestuale"/>
+                <w:rStyle w:val="Hipervnculo"/>
                 <w:noProof/>
                 <w:lang w:val="en-US"/>
               </w:rPr>
@@ -1571,7 +1550,7 @@
             </w:r>
             <w:r>
               <w:rPr>
-                <w:rStyle w:val="Collegamentoipertestuale"/>
+                <w:rStyle w:val="Hipervnculo"/>
                 <w:noProof/>
                 <w:lang w:val="en-US"/>
               </w:rPr>
@@ -1667,7 +1646,7 @@
     </w:p>
     <w:p>
       <w:pPr>
-        <w:pStyle w:val="Titolo1"/>
+        <w:pStyle w:val="Ttulo1"/>
         <w:numPr>
           <w:ilvl w:val="0"/>
           <w:numId w:val="2"/>
@@ -1689,7 +1668,7 @@
     </w:p>
     <w:p>
       <w:pPr>
-        <w:pStyle w:val="Titolo2"/>
+        <w:pStyle w:val="Ttulo2"/>
         <w:numPr>
           <w:ilvl w:val="1"/>
           <w:numId w:val="2"/>
@@ -1786,7 +1765,7 @@
     </w:p>
     <w:p>
       <w:pPr>
-        <w:pStyle w:val="Paragrafoelenco"/>
+        <w:pStyle w:val="Prrafodelista"/>
         <w:numPr>
           <w:ilvl w:val="0"/>
           <w:numId w:val="3"/>
@@ -1806,7 +1785,7 @@
     </w:p>
     <w:p>
       <w:pPr>
-        <w:pStyle w:val="Paragrafoelenco"/>
+        <w:pStyle w:val="Prrafodelista"/>
         <w:numPr>
           <w:ilvl w:val="0"/>
           <w:numId w:val="3"/>
@@ -1838,7 +1817,7 @@
     </w:p>
     <w:p>
       <w:pPr>
-        <w:pStyle w:val="Paragrafoelenco"/>
+        <w:pStyle w:val="Prrafodelista"/>
         <w:numPr>
           <w:ilvl w:val="0"/>
           <w:numId w:val="3"/>
@@ -1880,7 +1859,7 @@
     </w:p>
     <w:p>
       <w:pPr>
-        <w:pStyle w:val="Titolo2"/>
+        <w:pStyle w:val="Ttulo2"/>
         <w:numPr>
           <w:ilvl w:val="1"/>
           <w:numId w:val="2"/>
@@ -1919,7 +1898,7 @@
     </w:p>
     <w:p>
       <w:pPr>
-        <w:pStyle w:val="Paragrafoelenco"/>
+        <w:pStyle w:val="Prrafodelista"/>
         <w:numPr>
           <w:ilvl w:val="0"/>
           <w:numId w:val="4"/>
@@ -1941,7 +1920,7 @@
     </w:p>
     <w:p>
       <w:pPr>
-        <w:pStyle w:val="Paragrafoelenco"/>
+        <w:pStyle w:val="Prrafodelista"/>
         <w:numPr>
           <w:ilvl w:val="0"/>
           <w:numId w:val="4"/>
@@ -1963,7 +1942,7 @@
     </w:p>
     <w:p>
       <w:pPr>
-        <w:pStyle w:val="Paragrafoelenco"/>
+        <w:pStyle w:val="Prrafodelista"/>
         <w:numPr>
           <w:ilvl w:val="0"/>
           <w:numId w:val="4"/>
@@ -1999,7 +1978,7 @@
     </w:p>
     <w:p>
       <w:pPr>
-        <w:pStyle w:val="Paragrafoelenco"/>
+        <w:pStyle w:val="Prrafodelista"/>
         <w:numPr>
           <w:ilvl w:val="0"/>
           <w:numId w:val="4"/>
@@ -2028,7 +2007,7 @@
     </w:p>
     <w:p>
       <w:pPr>
-        <w:pStyle w:val="Paragrafoelenco"/>
+        <w:pStyle w:val="Prrafodelista"/>
         <w:numPr>
           <w:ilvl w:val="0"/>
           <w:numId w:val="4"/>
@@ -2050,7 +2029,7 @@
     </w:p>
     <w:p>
       <w:pPr>
-        <w:pStyle w:val="Paragrafoelenco"/>
+        <w:pStyle w:val="Prrafodelista"/>
         <w:numPr>
           <w:ilvl w:val="0"/>
           <w:numId w:val="4"/>
@@ -2072,7 +2051,7 @@
     </w:p>
     <w:p>
       <w:pPr>
-        <w:pStyle w:val="Paragrafoelenco"/>
+        <w:pStyle w:val="Prrafodelista"/>
         <w:numPr>
           <w:ilvl w:val="0"/>
           <w:numId w:val="4"/>
@@ -2094,7 +2073,7 @@
     </w:p>
     <w:p>
       <w:pPr>
-        <w:pStyle w:val="Paragrafoelenco"/>
+        <w:pStyle w:val="Prrafodelista"/>
         <w:numPr>
           <w:ilvl w:val="0"/>
           <w:numId w:val="4"/>
@@ -2116,7 +2095,7 @@
     </w:p>
     <w:p>
       <w:pPr>
-        <w:pStyle w:val="Paragrafoelenco"/>
+        <w:pStyle w:val="Prrafodelista"/>
         <w:numPr>
           <w:ilvl w:val="0"/>
           <w:numId w:val="4"/>
@@ -2157,7 +2136,7 @@
     </w:p>
     <w:p>
       <w:pPr>
-        <w:pStyle w:val="Titolo2"/>
+        <w:pStyle w:val="Ttulo2"/>
         <w:numPr>
           <w:ilvl w:val="1"/>
           <w:numId w:val="2"/>
@@ -2194,7 +2173,7 @@
     </w:p>
     <w:p>
       <w:pPr>
-        <w:pStyle w:val="Paragrafoelenco"/>
+        <w:pStyle w:val="Prrafodelista"/>
         <w:numPr>
           <w:ilvl w:val="0"/>
           <w:numId w:val="5"/>
@@ -2217,7 +2196,7 @@
     </w:p>
     <w:p>
       <w:pPr>
-        <w:pStyle w:val="Paragrafoelenco"/>
+        <w:pStyle w:val="Prrafodelista"/>
         <w:numPr>
           <w:ilvl w:val="0"/>
           <w:numId w:val="5"/>
@@ -2237,37 +2216,12 @@
           <w:rFonts w:asciiTheme="minorHAnsi" w:hAnsiTheme="minorHAnsi" w:cs="Times New Roman"/>
           <w:lang w:val="en-US"/>
         </w:rPr>
-        <w:t xml:space="preserve">RASD for MyTaxiService, by Ivana Salerno, Alexis </w:t>
-      </w:r>
-      <w:proofErr w:type="spellStart"/>
-      <w:r>
-        <w:rPr>
-          <w:rFonts w:asciiTheme="minorHAnsi" w:hAnsiTheme="minorHAnsi" w:cs="Times New Roman"/>
-          <w:lang w:val="en-US"/>
-        </w:rPr>
-        <w:t>Rougnant</w:t>
-      </w:r>
-      <w:proofErr w:type="spellEnd"/>
-      <w:r>
-        <w:rPr>
-          <w:rFonts w:asciiTheme="minorHAnsi" w:hAnsiTheme="minorHAnsi" w:cs="Times New Roman"/>
-          <w:lang w:val="en-US"/>
-        </w:rPr>
-        <w:t xml:space="preserve"> and Daniel </w:t>
-      </w:r>
-      <w:proofErr w:type="spellStart"/>
-      <w:r>
-        <w:rPr>
-          <w:rFonts w:asciiTheme="minorHAnsi" w:hAnsiTheme="minorHAnsi" w:cs="Times New Roman"/>
-          <w:lang w:val="en-US"/>
-        </w:rPr>
-        <w:t>Vacca</w:t>
-      </w:r>
-      <w:proofErr w:type="spellEnd"/>
+        <w:t>RASD for MyTaxiService, by Ivana Salerno, Alexis Rougnant and Daniel Vacca</w:t>
+      </w:r>
     </w:p>
     <w:p>
       <w:pPr>
-        <w:pStyle w:val="Paragrafoelenco"/>
+        <w:pStyle w:val="Prrafodelista"/>
         <w:numPr>
           <w:ilvl w:val="0"/>
           <w:numId w:val="5"/>
@@ -2287,37 +2241,12 @@
           <w:rFonts w:asciiTheme="minorHAnsi" w:hAnsiTheme="minorHAnsi" w:cs="Times New Roman"/>
           <w:lang w:val="en-US"/>
         </w:rPr>
-        <w:t xml:space="preserve">DD for MyTaxiService, by Ivana Salerno, Alexis </w:t>
-      </w:r>
-      <w:proofErr w:type="spellStart"/>
-      <w:r>
-        <w:rPr>
-          <w:rFonts w:asciiTheme="minorHAnsi" w:hAnsiTheme="minorHAnsi" w:cs="Times New Roman"/>
-          <w:lang w:val="en-US"/>
-        </w:rPr>
-        <w:t>Rougnant</w:t>
-      </w:r>
-      <w:proofErr w:type="spellEnd"/>
-      <w:r>
-        <w:rPr>
-          <w:rFonts w:asciiTheme="minorHAnsi" w:hAnsiTheme="minorHAnsi" w:cs="Times New Roman"/>
-          <w:lang w:val="en-US"/>
-        </w:rPr>
-        <w:t xml:space="preserve"> and Daniel </w:t>
-      </w:r>
-      <w:proofErr w:type="spellStart"/>
-      <w:r>
-        <w:rPr>
-          <w:rFonts w:asciiTheme="minorHAnsi" w:hAnsiTheme="minorHAnsi" w:cs="Times New Roman"/>
-          <w:lang w:val="en-US"/>
-        </w:rPr>
-        <w:t>Vacca</w:t>
-      </w:r>
-      <w:proofErr w:type="spellEnd"/>
+        <w:t>DD for MyTaxiService, by Ivana Salerno, Alexis Rougnant and Daniel Vacca</w:t>
+      </w:r>
     </w:p>
     <w:p>
       <w:pPr>
-        <w:pStyle w:val="Paragrafoelenco"/>
+        <w:pStyle w:val="Prrafodelista"/>
         <w:numPr>
           <w:ilvl w:val="0"/>
           <w:numId w:val="5"/>
@@ -2343,37 +2272,12 @@
           <w:rFonts w:asciiTheme="minorHAnsi" w:hAnsiTheme="minorHAnsi" w:cs="Times New Roman"/>
           <w:lang w:val="en-US"/>
         </w:rPr>
-        <w:t xml:space="preserve">for MyTaxiService, by Ivana Salerno, Alexis </w:t>
-      </w:r>
-      <w:proofErr w:type="spellStart"/>
-      <w:r>
-        <w:rPr>
-          <w:rFonts w:asciiTheme="minorHAnsi" w:hAnsiTheme="minorHAnsi" w:cs="Times New Roman"/>
-          <w:lang w:val="en-US"/>
-        </w:rPr>
-        <w:t>Rougnant</w:t>
-      </w:r>
-      <w:proofErr w:type="spellEnd"/>
-      <w:r>
-        <w:rPr>
-          <w:rFonts w:asciiTheme="minorHAnsi" w:hAnsiTheme="minorHAnsi" w:cs="Times New Roman"/>
-          <w:lang w:val="en-US"/>
-        </w:rPr>
-        <w:t xml:space="preserve"> and Daniel </w:t>
-      </w:r>
-      <w:proofErr w:type="spellStart"/>
-      <w:r>
-        <w:rPr>
-          <w:rFonts w:asciiTheme="minorHAnsi" w:hAnsiTheme="minorHAnsi" w:cs="Times New Roman"/>
-          <w:lang w:val="en-US"/>
-        </w:rPr>
-        <w:t>Vacca</w:t>
-      </w:r>
-      <w:proofErr w:type="spellEnd"/>
+        <w:t>for MyTaxiService, by Ivana Salerno, Alexis Rougnant and Daniel Vacca</w:t>
+      </w:r>
     </w:p>
     <w:p>
       <w:pPr>
-        <w:pStyle w:val="Paragrafoelenco"/>
+        <w:pStyle w:val="Prrafodelista"/>
         <w:numPr>
           <w:ilvl w:val="0"/>
           <w:numId w:val="5"/>
@@ -2396,7 +2300,7 @@
     </w:p>
     <w:p>
       <w:pPr>
-        <w:pStyle w:val="Paragrafoelenco"/>
+        <w:pStyle w:val="Prrafodelista"/>
         <w:numPr>
           <w:ilvl w:val="0"/>
           <w:numId w:val="5"/>
@@ -2443,7 +2347,7 @@
     </w:p>
     <w:p>
       <w:pPr>
-        <w:pStyle w:val="Paragrafoelenco"/>
+        <w:pStyle w:val="Prrafodelista"/>
         <w:numPr>
           <w:ilvl w:val="0"/>
           <w:numId w:val="5"/>
@@ -2478,7 +2382,7 @@
     </w:p>
     <w:p>
       <w:pPr>
-        <w:pStyle w:val="Titolo1"/>
+        <w:pStyle w:val="Ttulo1"/>
         <w:numPr>
           <w:ilvl w:val="0"/>
           <w:numId w:val="2"/>
@@ -2515,7 +2419,7 @@
     </w:p>
     <w:p>
       <w:pPr>
-        <w:pStyle w:val="Titolo2"/>
+        <w:pStyle w:val="Ttulo2"/>
         <w:numPr>
           <w:ilvl w:val="1"/>
           <w:numId w:val="2"/>
@@ -2552,7 +2456,7 @@
     </w:p>
     <w:p>
       <w:pPr>
-        <w:pStyle w:val="Titolo3"/>
+        <w:pStyle w:val="Ttulo3"/>
         <w:numPr>
           <w:ilvl w:val="2"/>
           <w:numId w:val="2"/>
@@ -2647,7 +2551,7 @@
     </w:p>
     <w:p>
       <w:pPr>
-        <w:pStyle w:val="Paragrafoelenco"/>
+        <w:pStyle w:val="Prrafodelista"/>
         <w:numPr>
           <w:ilvl w:val="0"/>
           <w:numId w:val="7"/>
@@ -2679,7 +2583,7 @@
     </w:p>
     <w:p>
       <w:pPr>
-        <w:pStyle w:val="Paragrafoelenco"/>
+        <w:pStyle w:val="Prrafodelista"/>
         <w:numPr>
           <w:ilvl w:val="0"/>
           <w:numId w:val="7"/>
@@ -2729,7 +2633,7 @@
     </w:p>
     <w:p>
       <w:pPr>
-        <w:pStyle w:val="Paragrafoelenco"/>
+        <w:pStyle w:val="Prrafodelista"/>
         <w:numPr>
           <w:ilvl w:val="0"/>
           <w:numId w:val="7"/>
@@ -2761,7 +2665,7 @@
     </w:p>
     <w:p>
       <w:pPr>
-        <w:pStyle w:val="Paragrafoelenco"/>
+        <w:pStyle w:val="Prrafodelista"/>
         <w:numPr>
           <w:ilvl w:val="0"/>
           <w:numId w:val="7"/>
@@ -2805,7 +2709,7 @@
     </w:p>
     <w:p>
       <w:pPr>
-        <w:pStyle w:val="Paragrafoelenco"/>
+        <w:pStyle w:val="Prrafodelista"/>
         <w:numPr>
           <w:ilvl w:val="0"/>
           <w:numId w:val="7"/>
@@ -2869,10 +2773,10 @@
     </w:p>
     <w:tbl>
       <w:tblPr>
-        <w:tblStyle w:val="Grigliatabella"/>
+        <w:tblStyle w:val="Tablaconcuadrcula"/>
         <w:tblW w:w="8088" w:type="dxa"/>
         <w:tblInd w:w="1134" w:type="dxa"/>
-        <w:tblLook w:val="04A0"/>
+        <w:tblLook w:val="04A0" w:firstRow="1" w:lastRow="0" w:firstColumn="1" w:lastColumn="0" w:noHBand="0" w:noVBand="1"/>
       </w:tblPr>
       <w:tblGrid>
         <w:gridCol w:w="2235"/>
@@ -3473,7 +3377,7 @@
     </w:p>
     <w:p>
       <w:pPr>
-        <w:pStyle w:val="Titolo3"/>
+        <w:pStyle w:val="Ttulo3"/>
         <w:numPr>
           <w:ilvl w:val="2"/>
           <w:numId w:val="2"/>
@@ -3510,7 +3414,7 @@
     </w:p>
     <w:p>
       <w:pPr>
-        <w:pStyle w:val="Paragrafoelenco"/>
+        <w:pStyle w:val="Prrafodelista"/>
         <w:numPr>
           <w:ilvl w:val="0"/>
           <w:numId w:val="5"/>
@@ -3533,7 +3437,7 @@
     </w:p>
     <w:p>
       <w:pPr>
-        <w:pStyle w:val="Paragrafoelenco"/>
+        <w:pStyle w:val="Prrafodelista"/>
         <w:spacing w:line="276" w:lineRule="auto"/>
         <w:ind w:left="1494"/>
         <w:jc w:val="both"/>
@@ -3550,7 +3454,7 @@
     </w:p>
     <w:p>
       <w:pPr>
-        <w:pStyle w:val="Paragrafoelenco"/>
+        <w:pStyle w:val="Prrafodelista"/>
         <w:numPr>
           <w:ilvl w:val="0"/>
           <w:numId w:val="6"/>
@@ -3572,7 +3476,7 @@
     </w:p>
     <w:p>
       <w:pPr>
-        <w:pStyle w:val="Paragrafoelenco"/>
+        <w:pStyle w:val="Prrafodelista"/>
         <w:numPr>
           <w:ilvl w:val="0"/>
           <w:numId w:val="6"/>
@@ -3594,7 +3498,7 @@
     </w:p>
     <w:p>
       <w:pPr>
-        <w:pStyle w:val="Paragrafoelenco"/>
+        <w:pStyle w:val="Prrafodelista"/>
         <w:numPr>
           <w:ilvl w:val="0"/>
           <w:numId w:val="6"/>
@@ -3616,7 +3520,7 @@
     </w:p>
     <w:p>
       <w:pPr>
-        <w:pStyle w:val="Paragrafoelenco"/>
+        <w:pStyle w:val="Prrafodelista"/>
         <w:numPr>
           <w:ilvl w:val="0"/>
           <w:numId w:val="6"/>
@@ -3638,7 +3542,7 @@
     </w:p>
     <w:p>
       <w:pPr>
-        <w:pStyle w:val="Paragrafoelenco"/>
+        <w:pStyle w:val="Prrafodelista"/>
         <w:numPr>
           <w:ilvl w:val="0"/>
           <w:numId w:val="6"/>
@@ -3660,7 +3564,7 @@
     </w:p>
     <w:p>
       <w:pPr>
-        <w:pStyle w:val="Paragrafoelenco"/>
+        <w:pStyle w:val="Prrafodelista"/>
         <w:numPr>
           <w:ilvl w:val="0"/>
           <w:numId w:val="6"/>
@@ -3700,7 +3604,7 @@
     </w:p>
     <w:p>
       <w:pPr>
-        <w:pStyle w:val="Paragrafoelenco"/>
+        <w:pStyle w:val="Prrafodelista"/>
         <w:numPr>
           <w:ilvl w:val="0"/>
           <w:numId w:val="6"/>
@@ -3762,7 +3666,29 @@
     </w:p>
     <w:p>
       <w:pPr>
-        <w:pStyle w:val="Paragrafoelenco"/>
+        <w:suppressAutoHyphens w:val="0"/>
+        <w:spacing w:line="276" w:lineRule="auto"/>
+        <w:ind w:left="1494"/>
+        <w:jc w:val="both"/>
+        <w:rPr>
+          <w:lang w:val="en-US"/>
+        </w:rPr>
+      </w:pPr>
+    </w:p>
+    <w:p>
+      <w:pPr>
+        <w:suppressAutoHyphens w:val="0"/>
+        <w:spacing w:line="276" w:lineRule="auto"/>
+        <w:ind w:left="1494"/>
+        <w:jc w:val="both"/>
+        <w:rPr>
+          <w:lang w:val="en-US"/>
+        </w:rPr>
+      </w:pPr>
+    </w:p>
+    <w:p>
+      <w:pPr>
+        <w:pStyle w:val="Prrafodelista"/>
         <w:numPr>
           <w:ilvl w:val="0"/>
           <w:numId w:val="5"/>
@@ -3780,12 +3706,13 @@
           <w:b/>
           <w:lang w:val="en-US"/>
         </w:rPr>
+        <w:lastRenderedPageBreak/>
         <w:t>External interfaces:</w:t>
       </w:r>
     </w:p>
     <w:p>
       <w:pPr>
-        <w:pStyle w:val="Paragrafoelenco"/>
+        <w:pStyle w:val="Prrafodelista"/>
         <w:numPr>
           <w:ilvl w:val="0"/>
           <w:numId w:val="6"/>
@@ -3802,7 +3729,6 @@
         <w:rPr>
           <w:lang w:val="en-US"/>
         </w:rPr>
-        <w:lastRenderedPageBreak/>
         <w:t>Taxi driver information from Milano Government:</w:t>
       </w:r>
       <w:r>
@@ -3826,7 +3752,7 @@
     </w:p>
     <w:p>
       <w:pPr>
-        <w:pStyle w:val="Paragrafoelenco"/>
+        <w:pStyle w:val="Prrafodelista"/>
         <w:numPr>
           <w:ilvl w:val="0"/>
           <w:numId w:val="6"/>
@@ -3889,7 +3815,7 @@
     </w:p>
     <w:p>
       <w:pPr>
-        <w:pStyle w:val="Paragrafoelenco"/>
+        <w:pStyle w:val="Prrafodelista"/>
         <w:numPr>
           <w:ilvl w:val="0"/>
           <w:numId w:val="5"/>
@@ -3912,7 +3838,7 @@
     </w:p>
     <w:p>
       <w:pPr>
-        <w:pStyle w:val="Paragrafoelenco"/>
+        <w:pStyle w:val="Prrafodelista"/>
         <w:numPr>
           <w:ilvl w:val="0"/>
           <w:numId w:val="6"/>
@@ -3952,7 +3878,7 @@
     </w:p>
     <w:p>
       <w:pPr>
-        <w:pStyle w:val="Paragrafoelenco"/>
+        <w:pStyle w:val="Prrafodelista"/>
         <w:numPr>
           <w:ilvl w:val="0"/>
           <w:numId w:val="6"/>
@@ -3992,7 +3918,7 @@
     </w:p>
     <w:p>
       <w:pPr>
-        <w:pStyle w:val="Paragrafoelenco"/>
+        <w:pStyle w:val="Prrafodelista"/>
         <w:numPr>
           <w:ilvl w:val="0"/>
           <w:numId w:val="6"/>
@@ -4020,7 +3946,7 @@
     </w:p>
     <w:p>
       <w:pPr>
-        <w:pStyle w:val="Paragrafoelenco"/>
+        <w:pStyle w:val="Prrafodelista"/>
         <w:numPr>
           <w:ilvl w:val="0"/>
           <w:numId w:val="6"/>
@@ -4048,7 +3974,7 @@
     </w:p>
     <w:p>
       <w:pPr>
-        <w:pStyle w:val="Paragrafoelenco"/>
+        <w:pStyle w:val="Prrafodelista"/>
         <w:numPr>
           <w:ilvl w:val="0"/>
           <w:numId w:val="6"/>
@@ -4076,7 +4002,7 @@
     </w:p>
     <w:p>
       <w:pPr>
-        <w:pStyle w:val="Paragrafoelenco"/>
+        <w:pStyle w:val="Prrafodelista"/>
         <w:numPr>
           <w:ilvl w:val="0"/>
           <w:numId w:val="6"/>
@@ -4104,7 +4030,7 @@
     </w:p>
     <w:p>
       <w:pPr>
-        <w:pStyle w:val="Paragrafoelenco"/>
+        <w:pStyle w:val="Prrafodelista"/>
         <w:numPr>
           <w:ilvl w:val="0"/>
           <w:numId w:val="6"/>
@@ -4138,7 +4064,7 @@
     </w:p>
     <w:p>
       <w:pPr>
-        <w:pStyle w:val="Paragrafoelenco"/>
+        <w:pStyle w:val="Prrafodelista"/>
         <w:numPr>
           <w:ilvl w:val="0"/>
           <w:numId w:val="6"/>
@@ -4166,7 +4092,7 @@
     </w:p>
     <w:p>
       <w:pPr>
-        <w:pStyle w:val="Paragrafoelenco"/>
+        <w:pStyle w:val="Prrafodelista"/>
         <w:numPr>
           <w:ilvl w:val="0"/>
           <w:numId w:val="6"/>
@@ -4194,7 +4120,7 @@
     </w:p>
     <w:p>
       <w:pPr>
-        <w:pStyle w:val="Paragrafoelenco"/>
+        <w:pStyle w:val="Prrafodelista"/>
         <w:numPr>
           <w:ilvl w:val="0"/>
           <w:numId w:val="6"/>
@@ -4239,7 +4165,7 @@
     </w:p>
     <w:p>
       <w:pPr>
-        <w:pStyle w:val="Paragrafoelenco"/>
+        <w:pStyle w:val="Prrafodelista"/>
         <w:numPr>
           <w:ilvl w:val="0"/>
           <w:numId w:val="5"/>
@@ -4262,7 +4188,7 @@
     </w:p>
     <w:p>
       <w:pPr>
-        <w:pStyle w:val="Paragrafoelenco"/>
+        <w:pStyle w:val="Prrafodelista"/>
         <w:numPr>
           <w:ilvl w:val="0"/>
           <w:numId w:val="6"/>
@@ -4314,7 +4240,7 @@
     </w:p>
     <w:p>
       <w:pPr>
-        <w:pStyle w:val="Paragrafoelenco"/>
+        <w:pStyle w:val="Prrafodelista"/>
         <w:numPr>
           <w:ilvl w:val="0"/>
           <w:numId w:val="6"/>
@@ -4378,7 +4304,7 @@
     </w:p>
     <w:p>
       <w:pPr>
-        <w:pStyle w:val="Paragrafoelenco"/>
+        <w:pStyle w:val="Prrafodelista"/>
         <w:numPr>
           <w:ilvl w:val="0"/>
           <w:numId w:val="5"/>
@@ -4401,7 +4327,7 @@
     </w:p>
     <w:p>
       <w:pPr>
-        <w:pStyle w:val="Paragrafoelenco"/>
+        <w:pStyle w:val="Prrafodelista"/>
         <w:numPr>
           <w:ilvl w:val="0"/>
           <w:numId w:val="6"/>
@@ -4441,7 +4367,7 @@
     </w:p>
     <w:p>
       <w:pPr>
-        <w:pStyle w:val="Paragrafoelenco"/>
+        <w:pStyle w:val="Prrafodelista"/>
         <w:numPr>
           <w:ilvl w:val="0"/>
           <w:numId w:val="6"/>
@@ -4481,7 +4407,7 @@
     </w:p>
     <w:p>
       <w:pPr>
-        <w:pStyle w:val="Paragrafoelenco"/>
+        <w:pStyle w:val="Prrafodelista"/>
         <w:numPr>
           <w:ilvl w:val="0"/>
           <w:numId w:val="6"/>
@@ -4509,7 +4435,7 @@
     </w:p>
     <w:p>
       <w:pPr>
-        <w:pStyle w:val="Paragrafoelenco"/>
+        <w:pStyle w:val="Prrafodelista"/>
         <w:numPr>
           <w:ilvl w:val="0"/>
           <w:numId w:val="6"/>
@@ -4537,7 +4463,7 @@
     </w:p>
     <w:p>
       <w:pPr>
-        <w:pStyle w:val="Paragrafoelenco"/>
+        <w:pStyle w:val="Prrafodelista"/>
         <w:numPr>
           <w:ilvl w:val="0"/>
           <w:numId w:val="6"/>
@@ -4582,7 +4508,7 @@
     </w:p>
     <w:p>
       <w:pPr>
-        <w:pStyle w:val="Paragrafoelenco"/>
+        <w:pStyle w:val="Prrafodelista"/>
         <w:numPr>
           <w:ilvl w:val="0"/>
           <w:numId w:val="6"/>
@@ -4641,10 +4567,10 @@
     </w:p>
     <w:tbl>
       <w:tblPr>
-        <w:tblStyle w:val="GridTable3Accent1"/>
+        <w:tblStyle w:val="Tabladecuadrcula3-nfasis11"/>
         <w:tblW w:w="6960" w:type="dxa"/>
         <w:jc w:val="center"/>
-        <w:tblLook w:val="0420"/>
+        <w:tblLook w:val="0420" w:firstRow="1" w:lastRow="0" w:firstColumn="0" w:lastColumn="0" w:noHBand="0" w:noVBand="1"/>
       </w:tblPr>
       <w:tblGrid>
         <w:gridCol w:w="2080"/>
@@ -4655,7 +4581,7 @@
       </w:tblGrid>
       <w:tr>
         <w:trPr>
-          <w:cnfStyle w:val="100000000000"/>
+          <w:cnfStyle w:val="100000000000" w:firstRow="1" w:lastRow="0" w:firstColumn="0" w:lastColumn="0" w:oddVBand="0" w:evenVBand="0" w:oddHBand="0" w:evenHBand="0" w:firstRowFirstColumn="0" w:firstRowLastColumn="0" w:lastRowFirstColumn="0" w:lastRowLastColumn="0"/>
           <w:trHeight w:val="255"/>
           <w:jc w:val="center"/>
         </w:trPr>
@@ -4793,7 +4719,7 @@
       </w:tr>
       <w:tr>
         <w:trPr>
-          <w:cnfStyle w:val="000000100000"/>
+          <w:cnfStyle w:val="000000100000" w:firstRow="0" w:lastRow="0" w:firstColumn="0" w:lastColumn="0" w:oddVBand="0" w:evenVBand="0" w:oddHBand="1" w:evenHBand="0" w:firstRowFirstColumn="0" w:firstRowLastColumn="0" w:lastRowFirstColumn="0" w:lastRowLastColumn="0"/>
           <w:trHeight w:val="255"/>
           <w:jc w:val="center"/>
         </w:trPr>
@@ -5103,7 +5029,7 @@
       </w:tr>
       <w:tr>
         <w:trPr>
-          <w:cnfStyle w:val="000000100000"/>
+          <w:cnfStyle w:val="000000100000" w:firstRow="0" w:lastRow="0" w:firstColumn="0" w:lastColumn="0" w:oddVBand="0" w:evenVBand="0" w:oddHBand="1" w:evenHBand="0" w:firstRowFirstColumn="0" w:firstRowLastColumn="0" w:lastRowFirstColumn="0" w:lastRowLastColumn="0"/>
           <w:trHeight w:val="255"/>
           <w:jc w:val="center"/>
         </w:trPr>
@@ -5401,7 +5327,7 @@
       </w:tr>
       <w:tr>
         <w:trPr>
-          <w:cnfStyle w:val="000000100000"/>
+          <w:cnfStyle w:val="000000100000" w:firstRow="0" w:lastRow="0" w:firstColumn="0" w:lastColumn="0" w:oddVBand="0" w:evenVBand="0" w:oddHBand="1" w:evenHBand="0" w:firstRowFirstColumn="0" w:firstRowLastColumn="0" w:lastRowFirstColumn="0" w:lastRowLastColumn="0"/>
           <w:trHeight w:val="255"/>
           <w:jc w:val="center"/>
         </w:trPr>
@@ -5709,10 +5635,10 @@
     </w:p>
     <w:tbl>
       <w:tblPr>
-        <w:tblStyle w:val="GridTable4Accent1"/>
+        <w:tblStyle w:val="Tabladecuadrcula4-nfasis11"/>
         <w:tblW w:w="0" w:type="auto"/>
         <w:tblLayout w:type="fixed"/>
-        <w:tblLook w:val="0440"/>
+        <w:tblLook w:val="0440" w:firstRow="0" w:lastRow="1" w:firstColumn="0" w:lastColumn="0" w:noHBand="0" w:noVBand="1"/>
       </w:tblPr>
       <w:tblGrid>
         <w:gridCol w:w="7650"/>
@@ -5720,7 +5646,7 @@
       </w:tblGrid>
       <w:tr>
         <w:trPr>
-          <w:cnfStyle w:val="000000100000"/>
+          <w:cnfStyle w:val="000000100000" w:firstRow="0" w:lastRow="0" w:firstColumn="0" w:lastColumn="0" w:oddVBand="0" w:evenVBand="0" w:oddHBand="1" w:evenHBand="0" w:firstRowFirstColumn="0" w:firstRowLastColumn="0" w:lastRowFirstColumn="0" w:lastRowLastColumn="0"/>
           <w:trHeight w:val="255"/>
         </w:trPr>
         <w:tc>
@@ -5845,7 +5771,7 @@
       </w:tr>
       <w:tr>
         <w:trPr>
-          <w:cnfStyle w:val="000000100000"/>
+          <w:cnfStyle w:val="000000100000" w:firstRow="0" w:lastRow="0" w:firstColumn="0" w:lastColumn="0" w:oddVBand="0" w:evenVBand="0" w:oddHBand="1" w:evenHBand="0" w:firstRowFirstColumn="0" w:firstRowLastColumn="0" w:lastRowFirstColumn="0" w:lastRowLastColumn="0"/>
           <w:trHeight w:val="255"/>
         </w:trPr>
         <w:tc>
@@ -5970,7 +5896,7 @@
       </w:tr>
       <w:tr>
         <w:trPr>
-          <w:cnfStyle w:val="000000100000"/>
+          <w:cnfStyle w:val="000000100000" w:firstRow="0" w:lastRow="0" w:firstColumn="0" w:lastColumn="0" w:oddVBand="0" w:evenVBand="0" w:oddHBand="1" w:evenHBand="0" w:firstRowFirstColumn="0" w:firstRowLastColumn="0" w:lastRowFirstColumn="0" w:lastRowLastColumn="0"/>
           <w:trHeight w:val="255"/>
         </w:trPr>
         <w:tc>
@@ -6095,7 +6021,7 @@
       </w:tr>
       <w:tr>
         <w:trPr>
-          <w:cnfStyle w:val="000000100000"/>
+          <w:cnfStyle w:val="000000100000" w:firstRow="0" w:lastRow="0" w:firstColumn="0" w:lastColumn="0" w:oddVBand="0" w:evenVBand="0" w:oddHBand="1" w:evenHBand="0" w:firstRowFirstColumn="0" w:firstRowLastColumn="0" w:lastRowFirstColumn="0" w:lastRowLastColumn="0"/>
           <w:trHeight w:val="255"/>
         </w:trPr>
         <w:tc>
@@ -6220,7 +6146,7 @@
       </w:tr>
       <w:tr>
         <w:trPr>
-          <w:cnfStyle w:val="000000100000"/>
+          <w:cnfStyle w:val="000000100000" w:firstRow="0" w:lastRow="0" w:firstColumn="0" w:lastColumn="0" w:oddVBand="0" w:evenVBand="0" w:oddHBand="1" w:evenHBand="0" w:firstRowFirstColumn="0" w:firstRowLastColumn="0" w:lastRowFirstColumn="0" w:lastRowLastColumn="0"/>
           <w:trHeight w:val="255"/>
         </w:trPr>
         <w:tc>
@@ -6346,7 +6272,7 @@
       </w:tr>
       <w:tr>
         <w:trPr>
-          <w:cnfStyle w:val="000000100000"/>
+          <w:cnfStyle w:val="000000100000" w:firstRow="0" w:lastRow="0" w:firstColumn="0" w:lastColumn="0" w:oddVBand="0" w:evenVBand="0" w:oddHBand="1" w:evenHBand="0" w:firstRowFirstColumn="0" w:firstRowLastColumn="0" w:lastRowFirstColumn="0" w:lastRowLastColumn="0"/>
           <w:trHeight w:val="255"/>
         </w:trPr>
         <w:tc>
@@ -6471,7 +6397,7 @@
       </w:tr>
       <w:tr>
         <w:trPr>
-          <w:cnfStyle w:val="000000100000"/>
+          <w:cnfStyle w:val="000000100000" w:firstRow="0" w:lastRow="0" w:firstColumn="0" w:lastColumn="0" w:oddVBand="0" w:evenVBand="0" w:oddHBand="1" w:evenHBand="0" w:firstRowFirstColumn="0" w:firstRowLastColumn="0" w:lastRowFirstColumn="0" w:lastRowLastColumn="0"/>
           <w:trHeight w:val="255"/>
         </w:trPr>
         <w:tc>
@@ -6596,7 +6522,7 @@
       </w:tr>
       <w:tr>
         <w:trPr>
-          <w:cnfStyle w:val="010000000000"/>
+          <w:cnfStyle w:val="010000000000" w:firstRow="0" w:lastRow="1" w:firstColumn="0" w:lastColumn="0" w:oddVBand="0" w:evenVBand="0" w:oddHBand="0" w:evenHBand="0" w:firstRowFirstColumn="0" w:firstRowLastColumn="0" w:lastRowFirstColumn="0" w:lastRowLastColumn="0"/>
           <w:trHeight w:val="255"/>
         </w:trPr>
         <w:tc>
@@ -6811,7 +6737,7 @@
     </w:p>
     <w:p>
       <w:pPr>
-        <w:pStyle w:val="Titolo2"/>
+        <w:pStyle w:val="Ttulo2"/>
         <w:numPr>
           <w:ilvl w:val="1"/>
           <w:numId w:val="2"/>
@@ -6832,7 +6758,7 @@
     </w:p>
     <w:p>
       <w:pPr>
-        <w:pStyle w:val="Paragrafoelenco"/>
+        <w:pStyle w:val="Prrafodelista"/>
         <w:spacing w:line="276" w:lineRule="auto"/>
         <w:ind w:left="567"/>
         <w:jc w:val="both"/>
@@ -6861,7 +6787,7 @@
     </w:p>
     <w:p>
       <w:pPr>
-        <w:pStyle w:val="Titolo3"/>
+        <w:pStyle w:val="Ttulo3"/>
         <w:numPr>
           <w:ilvl w:val="2"/>
           <w:numId w:val="2"/>
@@ -6944,7 +6870,7 @@
     </w:p>
     <w:p>
       <w:pPr>
-        <w:pStyle w:val="Paragrafoelenco"/>
+        <w:pStyle w:val="Prrafodelista"/>
         <w:numPr>
           <w:ilvl w:val="0"/>
           <w:numId w:val="8"/>
@@ -6959,7 +6885,13 @@
         <w:rPr>
           <w:lang w:val="en-US"/>
         </w:rPr>
-        <w:t>scale driver (</w:t>
+        <w:t>S</w:t>
+      </w:r>
+      <w:r>
+        <w:rPr>
+          <w:lang w:val="en-US"/>
+        </w:rPr>
+        <w:t>cale driver (</w:t>
       </w:r>
       <w:r>
         <w:rPr>
@@ -7009,7 +6941,7 @@
     </w:p>
     <w:p>
       <w:pPr>
-        <w:pStyle w:val="Paragrafoelenco"/>
+        <w:pStyle w:val="Prrafodelista"/>
         <w:numPr>
           <w:ilvl w:val="0"/>
           <w:numId w:val="8"/>
@@ -7024,7 +6956,13 @@
         <w:rPr>
           <w:lang w:val="en-US"/>
         </w:rPr>
-        <w:t>cost driver (</w:t>
+        <w:t>C</w:t>
+      </w:r>
+      <w:r>
+        <w:rPr>
+          <w:lang w:val="en-US"/>
+        </w:rPr>
+        <w:t>ost driver (</w:t>
       </w:r>
       <w:r>
         <w:rPr>
@@ -7078,7 +7016,7 @@
     </w:p>
     <w:p>
       <w:pPr>
-        <w:pStyle w:val="Paragrafoelenco"/>
+        <w:pStyle w:val="Prrafodelista"/>
         <w:numPr>
           <w:ilvl w:val="0"/>
           <w:numId w:val="8"/>
@@ -7134,7 +7072,7 @@
     </w:p>
     <w:p>
       <w:pPr>
-        <w:pStyle w:val="Paragrafoelenco"/>
+        <w:pStyle w:val="Prrafodelista"/>
         <w:numPr>
           <w:ilvl w:val="0"/>
           <w:numId w:val="10"/>
@@ -7154,7 +7092,7 @@
     </w:p>
     <w:p>
       <w:pPr>
-        <w:pStyle w:val="Paragrafoelenco"/>
+        <w:pStyle w:val="Prrafodelista"/>
         <w:numPr>
           <w:ilvl w:val="0"/>
           <w:numId w:val="10"/>
@@ -7174,7 +7112,7 @@
     </w:p>
     <w:p>
       <w:pPr>
-        <w:pStyle w:val="Paragrafoelenco"/>
+        <w:pStyle w:val="Prrafodelista"/>
         <w:numPr>
           <w:ilvl w:val="0"/>
           <w:numId w:val="10"/>
@@ -7205,7 +7143,13 @@
         <w:rPr>
           <w:lang w:val="en-US"/>
         </w:rPr>
-        <w:t xml:space="preserve">we will obtain a measure </w:t>
+        <w:t>W</w:t>
+      </w:r>
+      <w:r>
+        <w:rPr>
+          <w:lang w:val="en-US"/>
+        </w:rPr>
+        <w:t xml:space="preserve">e will obtain a measure </w:t>
       </w:r>
       <w:r>
         <w:rPr>
@@ -7234,7 +7178,7 @@
     </w:p>
     <w:p>
       <w:pPr>
-        <w:pStyle w:val="Titolo3"/>
+        <w:pStyle w:val="Ttulo3"/>
         <w:numPr>
           <w:ilvl w:val="2"/>
           <w:numId w:val="2"/>
@@ -7634,7 +7578,7 @@
     </w:p>
     <w:p>
       <w:pPr>
-        <w:pStyle w:val="Titolo1"/>
+        <w:pStyle w:val="Ttulo1"/>
         <w:numPr>
           <w:ilvl w:val="0"/>
           <w:numId w:val="2"/>
@@ -7740,6 +7684,14 @@
         </w:rPr>
         <w:t>dates of the execution of tasks.</w:t>
       </w:r>
+      <w:r>
+        <w:rPr>
+          <w:lang w:val="en-US"/>
+        </w:rPr>
+        <w:t xml:space="preserve"> The percentages indicate the proportion of the total effort of each person (resources) invested for that task.</w:t>
+      </w:r>
+      <w:bookmarkStart w:id="15" w:name="_GoBack"/>
+      <w:bookmarkEnd w:id="15"/>
     </w:p>
     <w:p>
       <w:pPr>
@@ -7769,9 +7721,9 @@
     </w:p>
     <w:tbl>
       <w:tblPr>
-        <w:tblStyle w:val="GridTable2Accent1"/>
+        <w:tblStyle w:val="Tabladecuadrcula2-nfasis11"/>
         <w:tblW w:w="0" w:type="auto"/>
-        <w:tblLook w:val="04A0"/>
+        <w:tblLook w:val="04A0" w:firstRow="1" w:lastRow="0" w:firstColumn="1" w:lastColumn="0" w:noHBand="0" w:noVBand="1"/>
       </w:tblPr>
       <w:tblGrid>
         <w:gridCol w:w="1471"/>
@@ -7783,11 +7735,11 @@
       </w:tblGrid>
       <w:tr>
         <w:trPr>
-          <w:cnfStyle w:val="100000000000"/>
+          <w:cnfStyle w:val="100000000000" w:firstRow="1" w:lastRow="0" w:firstColumn="0" w:lastColumn="0" w:oddVBand="0" w:evenVBand="0" w:oddHBand="0" w:evenHBand="0" w:firstRowFirstColumn="0" w:firstRowLastColumn="0" w:lastRowFirstColumn="0" w:lastRowLastColumn="0"/>
         </w:trPr>
         <w:tc>
           <w:tcPr>
-            <w:cnfStyle w:val="001000000000"/>
+            <w:cnfStyle w:val="001000000000" w:firstRow="0" w:lastRow="0" w:firstColumn="1" w:lastColumn="0" w:oddVBand="0" w:evenVBand="0" w:oddHBand="0" w:evenHBand="0" w:firstRowFirstColumn="0" w:firstRowLastColumn="0" w:lastRowFirstColumn="0" w:lastRowLastColumn="0"/>
             <w:tcW w:w="1471" w:type="dxa"/>
           </w:tcPr>
           <w:p>
@@ -7806,7 +7758,7 @@
           <w:p>
             <w:pPr>
               <w:jc w:val="both"/>
-              <w:cnfStyle w:val="100000000000"/>
+              <w:cnfStyle w:val="100000000000" w:firstRow="1" w:lastRow="0" w:firstColumn="0" w:lastColumn="0" w:oddVBand="0" w:evenVBand="0" w:oddHBand="0" w:evenHBand="0" w:firstRowFirstColumn="0" w:firstRowLastColumn="0" w:lastRowFirstColumn="0" w:lastRowLastColumn="0"/>
               <w:rPr>
                 <w:lang w:val="en-US"/>
               </w:rPr>
@@ -7826,7 +7778,7 @@
           <w:p>
             <w:pPr>
               <w:jc w:val="both"/>
-              <w:cnfStyle w:val="100000000000"/>
+              <w:cnfStyle w:val="100000000000" w:firstRow="1" w:lastRow="0" w:firstColumn="0" w:lastColumn="0" w:oddVBand="0" w:evenVBand="0" w:oddHBand="0" w:evenHBand="0" w:firstRowFirstColumn="0" w:firstRowLastColumn="0" w:lastRowFirstColumn="0" w:lastRowLastColumn="0"/>
               <w:rPr>
                 <w:lang w:val="en-US"/>
               </w:rPr>
@@ -7846,7 +7798,7 @@
           <w:p>
             <w:pPr>
               <w:jc w:val="both"/>
-              <w:cnfStyle w:val="100000000000"/>
+              <w:cnfStyle w:val="100000000000" w:firstRow="1" w:lastRow="0" w:firstColumn="0" w:lastColumn="0" w:oddVBand="0" w:evenVBand="0" w:oddHBand="0" w:evenHBand="0" w:firstRowFirstColumn="0" w:firstRowLastColumn="0" w:lastRowFirstColumn="0" w:lastRowLastColumn="0"/>
               <w:rPr>
                 <w:lang w:val="en-US"/>
               </w:rPr>
@@ -7866,7 +7818,7 @@
           <w:p>
             <w:pPr>
               <w:jc w:val="both"/>
-              <w:cnfStyle w:val="100000000000"/>
+              <w:cnfStyle w:val="100000000000" w:firstRow="1" w:lastRow="0" w:firstColumn="0" w:lastColumn="0" w:oddVBand="0" w:evenVBand="0" w:oddHBand="0" w:evenHBand="0" w:firstRowFirstColumn="0" w:firstRowLastColumn="0" w:lastRowFirstColumn="0" w:lastRowLastColumn="0"/>
               <w:rPr>
                 <w:lang w:val="en-US"/>
               </w:rPr>
@@ -7886,7 +7838,7 @@
           <w:p>
             <w:pPr>
               <w:jc w:val="both"/>
-              <w:cnfStyle w:val="100000000000"/>
+              <w:cnfStyle w:val="100000000000" w:firstRow="1" w:lastRow="0" w:firstColumn="0" w:lastColumn="0" w:oddVBand="0" w:evenVBand="0" w:oddHBand="0" w:evenHBand="0" w:firstRowFirstColumn="0" w:firstRowLastColumn="0" w:lastRowFirstColumn="0" w:lastRowLastColumn="0"/>
               <w:rPr>
                 <w:lang w:val="en-US"/>
               </w:rPr>
@@ -7902,11 +7854,11 @@
       </w:tr>
       <w:tr>
         <w:trPr>
-          <w:cnfStyle w:val="000000100000"/>
+          <w:cnfStyle w:val="000000100000" w:firstRow="0" w:lastRow="0" w:firstColumn="0" w:lastColumn="0" w:oddVBand="0" w:evenVBand="0" w:oddHBand="1" w:evenHBand="0" w:firstRowFirstColumn="0" w:firstRowLastColumn="0" w:lastRowFirstColumn="0" w:lastRowLastColumn="0"/>
         </w:trPr>
         <w:tc>
           <w:tcPr>
-            <w:cnfStyle w:val="001000000000"/>
+            <w:cnfStyle w:val="001000000000" w:firstRow="0" w:lastRow="0" w:firstColumn="1" w:lastColumn="0" w:oddVBand="0" w:evenVBand="0" w:oddHBand="0" w:evenHBand="0" w:firstRowFirstColumn="0" w:firstRowLastColumn="0" w:lastRowFirstColumn="0" w:lastRowLastColumn="0"/>
             <w:tcW w:w="1471" w:type="dxa"/>
           </w:tcPr>
           <w:p>
@@ -7931,7 +7883,7 @@
           <w:p>
             <w:pPr>
               <w:jc w:val="both"/>
-              <w:cnfStyle w:val="000000100000"/>
+              <w:cnfStyle w:val="000000100000" w:firstRow="0" w:lastRow="0" w:firstColumn="0" w:lastColumn="0" w:oddVBand="0" w:evenVBand="0" w:oddHBand="1" w:evenHBand="0" w:firstRowFirstColumn="0" w:firstRowLastColumn="0" w:lastRowFirstColumn="0" w:lastRowLastColumn="0"/>
               <w:rPr>
                 <w:lang w:val="en-US"/>
               </w:rPr>
@@ -7951,7 +7903,7 @@
           <w:p>
             <w:pPr>
               <w:jc w:val="both"/>
-              <w:cnfStyle w:val="000000100000"/>
+              <w:cnfStyle w:val="000000100000" w:firstRow="0" w:lastRow="0" w:firstColumn="0" w:lastColumn="0" w:oddVBand="0" w:evenVBand="0" w:oddHBand="1" w:evenHBand="0" w:firstRowFirstColumn="0" w:firstRowLastColumn="0" w:lastRowFirstColumn="0" w:lastRowLastColumn="0"/>
               <w:rPr>
                 <w:lang w:val="en-US"/>
               </w:rPr>
@@ -7971,7 +7923,7 @@
           <w:p>
             <w:pPr>
               <w:jc w:val="both"/>
-              <w:cnfStyle w:val="000000100000"/>
+              <w:cnfStyle w:val="000000100000" w:firstRow="0" w:lastRow="0" w:firstColumn="0" w:lastColumn="0" w:oddVBand="0" w:evenVBand="0" w:oddHBand="1" w:evenHBand="0" w:firstRowFirstColumn="0" w:firstRowLastColumn="0" w:lastRowFirstColumn="0" w:lastRowLastColumn="0"/>
               <w:rPr>
                 <w:lang w:val="en-US"/>
               </w:rPr>
@@ -7991,7 +7943,7 @@
           <w:p>
             <w:pPr>
               <w:jc w:val="both"/>
-              <w:cnfStyle w:val="000000100000"/>
+              <w:cnfStyle w:val="000000100000" w:firstRow="0" w:lastRow="0" w:firstColumn="0" w:lastColumn="0" w:oddVBand="0" w:evenVBand="0" w:oddHBand="1" w:evenHBand="0" w:firstRowFirstColumn="0" w:firstRowLastColumn="0" w:lastRowFirstColumn="0" w:lastRowLastColumn="0"/>
               <w:rPr>
                 <w:lang w:val="en-US"/>
               </w:rPr>
@@ -8011,7 +7963,7 @@
           <w:p>
             <w:pPr>
               <w:jc w:val="both"/>
-              <w:cnfStyle w:val="000000100000"/>
+              <w:cnfStyle w:val="000000100000" w:firstRow="0" w:lastRow="0" w:firstColumn="0" w:lastColumn="0" w:oddVBand="0" w:evenVBand="0" w:oddHBand="1" w:evenHBand="0" w:firstRowFirstColumn="0" w:firstRowLastColumn="0" w:lastRowFirstColumn="0" w:lastRowLastColumn="0"/>
               <w:rPr>
                 <w:lang w:val="en-US"/>
               </w:rPr>
@@ -8028,7 +7980,7 @@
       <w:tr>
         <w:tc>
           <w:tcPr>
-            <w:cnfStyle w:val="001000000000"/>
+            <w:cnfStyle w:val="001000000000" w:firstRow="0" w:lastRow="0" w:firstColumn="1" w:lastColumn="0" w:oddVBand="0" w:evenVBand="0" w:oddHBand="0" w:evenHBand="0" w:firstRowFirstColumn="0" w:firstRowLastColumn="0" w:lastRowFirstColumn="0" w:lastRowLastColumn="0"/>
             <w:tcW w:w="1471" w:type="dxa"/>
           </w:tcPr>
           <w:p>
@@ -8042,16 +7994,28 @@
               <w:rPr>
                 <w:lang w:val="en-US"/>
               </w:rPr>
-              <w:t xml:space="preserve">Alexis </w:t>
-            </w:r>
-            <w:proofErr w:type="spellStart"/>
-            <w:r>
+              <w:t>Alexis Rougnant</w:t>
+            </w:r>
+          </w:p>
+        </w:tc>
+        <w:tc>
+          <w:tcPr>
+            <w:tcW w:w="1471" w:type="dxa"/>
+          </w:tcPr>
+          <w:p>
+            <w:pPr>
+              <w:jc w:val="both"/>
+              <w:cnfStyle w:val="000000000000" w:firstRow="0" w:lastRow="0" w:firstColumn="0" w:lastColumn="0" w:oddVBand="0" w:evenVBand="0" w:oddHBand="0" w:evenHBand="0" w:firstRowFirstColumn="0" w:firstRowLastColumn="0" w:lastRowFirstColumn="0" w:lastRowLastColumn="0"/>
               <w:rPr>
                 <w:lang w:val="en-US"/>
               </w:rPr>
-              <w:t>Rougnant</w:t>
-            </w:r>
-            <w:proofErr w:type="spellEnd"/>
+            </w:pPr>
+            <w:r>
+              <w:rPr>
+                <w:lang w:val="en-US"/>
+              </w:rPr>
+              <w:t>31</w:t>
+            </w:r>
           </w:p>
         </w:tc>
         <w:tc>
@@ -8061,7 +8025,7 @@
           <w:p>
             <w:pPr>
               <w:jc w:val="both"/>
-              <w:cnfStyle w:val="000000000000"/>
+              <w:cnfStyle w:val="000000000000" w:firstRow="0" w:lastRow="0" w:firstColumn="0" w:lastColumn="0" w:oddVBand="0" w:evenVBand="0" w:oddHBand="0" w:evenHBand="0" w:firstRowFirstColumn="0" w:firstRowLastColumn="0" w:lastRowFirstColumn="0" w:lastRowLastColumn="0"/>
               <w:rPr>
                 <w:lang w:val="en-US"/>
               </w:rPr>
@@ -8070,7 +8034,7 @@
               <w:rPr>
                 <w:lang w:val="en-US"/>
               </w:rPr>
-              <w:t>31</w:t>
+              <w:t>28</w:t>
             </w:r>
           </w:p>
         </w:tc>
@@ -8081,7 +8045,7 @@
           <w:p>
             <w:pPr>
               <w:jc w:val="both"/>
-              <w:cnfStyle w:val="000000000000"/>
+              <w:cnfStyle w:val="000000000000" w:firstRow="0" w:lastRow="0" w:firstColumn="0" w:lastColumn="0" w:oddVBand="0" w:evenVBand="0" w:oddHBand="0" w:evenHBand="0" w:firstRowFirstColumn="0" w:firstRowLastColumn="0" w:lastRowFirstColumn="0" w:lastRowLastColumn="0"/>
               <w:rPr>
                 <w:lang w:val="en-US"/>
               </w:rPr>
@@ -8090,58 +8054,38 @@
               <w:rPr>
                 <w:lang w:val="en-US"/>
               </w:rPr>
+              <w:t>24</w:t>
+            </w:r>
+          </w:p>
+        </w:tc>
+        <w:tc>
+          <w:tcPr>
+            <w:tcW w:w="1472" w:type="dxa"/>
+          </w:tcPr>
+          <w:p>
+            <w:pPr>
+              <w:jc w:val="both"/>
+              <w:cnfStyle w:val="000000000000" w:firstRow="0" w:lastRow="0" w:firstColumn="0" w:lastColumn="0" w:oddVBand="0" w:evenVBand="0" w:oddHBand="0" w:evenHBand="0" w:firstRowFirstColumn="0" w:firstRowLastColumn="0" w:lastRowFirstColumn="0" w:lastRowLastColumn="0"/>
+              <w:rPr>
+                <w:lang w:val="en-US"/>
+              </w:rPr>
+            </w:pPr>
+            <w:r>
+              <w:rPr>
+                <w:lang w:val="en-US"/>
+              </w:rPr>
               <w:t>28</w:t>
             </w:r>
           </w:p>
         </w:tc>
         <w:tc>
           <w:tcPr>
-            <w:tcW w:w="1471" w:type="dxa"/>
+            <w:tcW w:w="1472" w:type="dxa"/>
           </w:tcPr>
           <w:p>
             <w:pPr>
               <w:jc w:val="both"/>
-              <w:cnfStyle w:val="000000000000"/>
-              <w:rPr>
-                <w:lang w:val="en-US"/>
-              </w:rPr>
-            </w:pPr>
-            <w:r>
-              <w:rPr>
-                <w:lang w:val="en-US"/>
-              </w:rPr>
-              <w:t>24</w:t>
-            </w:r>
-          </w:p>
-        </w:tc>
-        <w:tc>
-          <w:tcPr>
-            <w:tcW w:w="1472" w:type="dxa"/>
-          </w:tcPr>
-          <w:p>
-            <w:pPr>
-              <w:jc w:val="both"/>
-              <w:cnfStyle w:val="000000000000"/>
-              <w:rPr>
-                <w:lang w:val="en-US"/>
-              </w:rPr>
-            </w:pPr>
-            <w:r>
-              <w:rPr>
-                <w:lang w:val="en-US"/>
-              </w:rPr>
-              <w:t>28</w:t>
-            </w:r>
-          </w:p>
-        </w:tc>
-        <w:tc>
-          <w:tcPr>
-            <w:tcW w:w="1472" w:type="dxa"/>
-          </w:tcPr>
-          <w:p>
-            <w:pPr>
-              <w:jc w:val="both"/>
-              <w:cnfStyle w:val="000000000000"/>
+              <w:cnfStyle w:val="000000000000" w:firstRow="0" w:lastRow="0" w:firstColumn="0" w:lastColumn="0" w:oddVBand="0" w:evenVBand="0" w:oddHBand="0" w:evenHBand="0" w:firstRowFirstColumn="0" w:firstRowLastColumn="0" w:lastRowFirstColumn="0" w:lastRowLastColumn="0"/>
               <w:rPr>
                 <w:lang w:val="en-US"/>
               </w:rPr>
@@ -8157,11 +8101,11 @@
       </w:tr>
       <w:tr>
         <w:trPr>
-          <w:cnfStyle w:val="000000100000"/>
+          <w:cnfStyle w:val="000000100000" w:firstRow="0" w:lastRow="0" w:firstColumn="0" w:lastColumn="0" w:oddVBand="0" w:evenVBand="0" w:oddHBand="1" w:evenHBand="0" w:firstRowFirstColumn="0" w:firstRowLastColumn="0" w:lastRowFirstColumn="0" w:lastRowLastColumn="0"/>
         </w:trPr>
         <w:tc>
           <w:tcPr>
-            <w:cnfStyle w:val="001000000000"/>
+            <w:cnfStyle w:val="001000000000" w:firstRow="0" w:lastRow="0" w:firstColumn="1" w:lastColumn="0" w:oddVBand="0" w:evenVBand="0" w:oddHBand="0" w:evenHBand="0" w:firstRowFirstColumn="0" w:firstRowLastColumn="0" w:lastRowFirstColumn="0" w:lastRowLastColumn="0"/>
             <w:tcW w:w="1471" w:type="dxa"/>
           </w:tcPr>
           <w:p>
@@ -8175,16 +8119,28 @@
               <w:rPr>
                 <w:lang w:val="en-US"/>
               </w:rPr>
-              <w:t xml:space="preserve">Daniel </w:t>
-            </w:r>
-            <w:proofErr w:type="spellStart"/>
-            <w:r>
+              <w:t>Daniel Vacca</w:t>
+            </w:r>
+          </w:p>
+        </w:tc>
+        <w:tc>
+          <w:tcPr>
+            <w:tcW w:w="1471" w:type="dxa"/>
+          </w:tcPr>
+          <w:p>
+            <w:pPr>
+              <w:jc w:val="both"/>
+              <w:cnfStyle w:val="000000100000" w:firstRow="0" w:lastRow="0" w:firstColumn="0" w:lastColumn="0" w:oddVBand="0" w:evenVBand="0" w:oddHBand="1" w:evenHBand="0" w:firstRowFirstColumn="0" w:firstRowLastColumn="0" w:lastRowFirstColumn="0" w:lastRowLastColumn="0"/>
               <w:rPr>
                 <w:lang w:val="en-US"/>
               </w:rPr>
-              <w:t>Vacca</w:t>
-            </w:r>
-            <w:proofErr w:type="spellEnd"/>
+            </w:pPr>
+            <w:r>
+              <w:rPr>
+                <w:lang w:val="en-US"/>
+              </w:rPr>
+              <w:t>31</w:t>
+            </w:r>
           </w:p>
         </w:tc>
         <w:tc>
@@ -8194,7 +8150,7 @@
           <w:p>
             <w:pPr>
               <w:jc w:val="both"/>
-              <w:cnfStyle w:val="000000100000"/>
+              <w:cnfStyle w:val="000000100000" w:firstRow="0" w:lastRow="0" w:firstColumn="0" w:lastColumn="0" w:oddVBand="0" w:evenVBand="0" w:oddHBand="1" w:evenHBand="0" w:firstRowFirstColumn="0" w:firstRowLastColumn="0" w:lastRowFirstColumn="0" w:lastRowLastColumn="0"/>
               <w:rPr>
                 <w:lang w:val="en-US"/>
               </w:rPr>
@@ -8203,7 +8159,7 @@
               <w:rPr>
                 <w:lang w:val="en-US"/>
               </w:rPr>
-              <w:t>31</w:t>
+              <w:t>29</w:t>
             </w:r>
           </w:p>
         </w:tc>
@@ -8214,7 +8170,7 @@
           <w:p>
             <w:pPr>
               <w:jc w:val="both"/>
-              <w:cnfStyle w:val="000000100000"/>
+              <w:cnfStyle w:val="000000100000" w:firstRow="0" w:lastRow="0" w:firstColumn="0" w:lastColumn="0" w:oddVBand="0" w:evenVBand="0" w:oddHBand="1" w:evenHBand="0" w:firstRowFirstColumn="0" w:firstRowLastColumn="0" w:lastRowFirstColumn="0" w:lastRowLastColumn="0"/>
               <w:rPr>
                 <w:lang w:val="en-US"/>
               </w:rPr>
@@ -8223,18 +8179,18 @@
               <w:rPr>
                 <w:lang w:val="en-US"/>
               </w:rPr>
-              <w:t>29</w:t>
-            </w:r>
-          </w:p>
-        </w:tc>
-        <w:tc>
-          <w:tcPr>
-            <w:tcW w:w="1471" w:type="dxa"/>
+              <w:t>24</w:t>
+            </w:r>
+          </w:p>
+        </w:tc>
+        <w:tc>
+          <w:tcPr>
+            <w:tcW w:w="1472" w:type="dxa"/>
           </w:tcPr>
           <w:p>
             <w:pPr>
               <w:jc w:val="both"/>
-              <w:cnfStyle w:val="000000100000"/>
+              <w:cnfStyle w:val="000000100000" w:firstRow="0" w:lastRow="0" w:firstColumn="0" w:lastColumn="0" w:oddVBand="0" w:evenVBand="0" w:oddHBand="1" w:evenHBand="0" w:firstRowFirstColumn="0" w:firstRowLastColumn="0" w:lastRowFirstColumn="0" w:lastRowLastColumn="0"/>
               <w:rPr>
                 <w:lang w:val="en-US"/>
               </w:rPr>
@@ -8243,7 +8199,7 @@
               <w:rPr>
                 <w:lang w:val="en-US"/>
               </w:rPr>
-              <w:t>24</w:t>
+              <w:t>28</w:t>
             </w:r>
           </w:p>
         </w:tc>
@@ -8254,27 +8210,7 @@
           <w:p>
             <w:pPr>
               <w:jc w:val="both"/>
-              <w:cnfStyle w:val="000000100000"/>
-              <w:rPr>
-                <w:lang w:val="en-US"/>
-              </w:rPr>
-            </w:pPr>
-            <w:r>
-              <w:rPr>
-                <w:lang w:val="en-US"/>
-              </w:rPr>
-              <w:t>28</w:t>
-            </w:r>
-          </w:p>
-        </w:tc>
-        <w:tc>
-          <w:tcPr>
-            <w:tcW w:w="1472" w:type="dxa"/>
-          </w:tcPr>
-          <w:p>
-            <w:pPr>
-              <w:jc w:val="both"/>
-              <w:cnfStyle w:val="000000100000"/>
+              <w:cnfStyle w:val="000000100000" w:firstRow="0" w:lastRow="0" w:firstColumn="0" w:lastColumn="0" w:oddVBand="0" w:evenVBand="0" w:oddHBand="1" w:evenHBand="0" w:firstRowFirstColumn="0" w:firstRowLastColumn="0" w:lastRowFirstColumn="0" w:lastRowLastColumn="0"/>
               <w:rPr>
                 <w:lang w:val="en-US"/>
               </w:rPr>
@@ -8309,7 +8245,7 @@
     </w:p>
     <w:p>
       <w:pPr>
-        <w:pStyle w:val="Titolo1"/>
+        <w:pStyle w:val="Ttulo1"/>
         <w:numPr>
           <w:ilvl w:val="0"/>
           <w:numId w:val="2"/>
@@ -8319,7 +8255,7 @@
           <w:lang w:val="en-US"/>
         </w:rPr>
       </w:pPr>
-      <w:bookmarkStart w:id="15" w:name="_Toc442207155"/>
+      <w:bookmarkStart w:id="16" w:name="_Toc442207155"/>
       <w:r>
         <w:rPr>
           <w:lang w:val="en-US"/>
@@ -8327,7 +8263,7 @@
         <w:lastRenderedPageBreak/>
         <w:t>Risk management</w:t>
       </w:r>
-      <w:bookmarkEnd w:id="15"/>
+      <w:bookmarkEnd w:id="16"/>
     </w:p>
     <w:p>
       <w:pPr>
@@ -8352,7 +8288,7 @@
     </w:p>
     <w:p>
       <w:pPr>
-        <w:pStyle w:val="Paragrafoelenco"/>
+        <w:pStyle w:val="Prrafodelista"/>
         <w:numPr>
           <w:ilvl w:val="0"/>
           <w:numId w:val="5"/>
@@ -8372,7 +8308,7 @@
     </w:p>
     <w:p>
       <w:pPr>
-        <w:pStyle w:val="Paragrafoelenco"/>
+        <w:pStyle w:val="Prrafodelista"/>
         <w:numPr>
           <w:ilvl w:val="0"/>
           <w:numId w:val="5"/>
@@ -8395,12 +8331,10 @@
         </w:rPr>
         <w:t xml:space="preserve"> It can be one among Project, Technical and Business.</w:t>
       </w:r>
-      <w:bookmarkStart w:id="16" w:name="_GoBack"/>
-      <w:bookmarkEnd w:id="16"/>
     </w:p>
     <w:p>
       <w:pPr>
-        <w:pStyle w:val="Paragrafoelenco"/>
+        <w:pStyle w:val="Prrafodelista"/>
         <w:numPr>
           <w:ilvl w:val="0"/>
           <w:numId w:val="5"/>
@@ -8438,7 +8372,7 @@
     </w:p>
     <w:p>
       <w:pPr>
-        <w:pStyle w:val="Paragrafoelenco"/>
+        <w:pStyle w:val="Prrafodelista"/>
         <w:numPr>
           <w:ilvl w:val="0"/>
           <w:numId w:val="5"/>
@@ -8458,7 +8392,7 @@
     </w:p>
     <w:p>
       <w:pPr>
-        <w:pStyle w:val="Paragrafoelenco"/>
+        <w:pStyle w:val="Prrafodelista"/>
         <w:numPr>
           <w:ilvl w:val="0"/>
           <w:numId w:val="5"/>
@@ -8490,7 +8424,7 @@
     </w:p>
     <w:p>
       <w:pPr>
-        <w:pStyle w:val="Paragrafoelenco"/>
+        <w:pStyle w:val="Prrafodelista"/>
         <w:spacing w:before="240" w:line="276" w:lineRule="auto"/>
         <w:ind w:left="927"/>
         <w:jc w:val="both"/>
@@ -8512,7 +8446,7 @@
     </w:p>
     <w:p>
       <w:pPr>
-        <w:pStyle w:val="Paragrafoelenco"/>
+        <w:pStyle w:val="Prrafodelista"/>
         <w:numPr>
           <w:ilvl w:val="0"/>
           <w:numId w:val="5"/>
@@ -8578,7 +8512,7 @@
           <w:left w:w="70" w:type="dxa"/>
           <w:right w:w="70" w:type="dxa"/>
         </w:tblCellMar>
-        <w:tblLook w:val="04A0"/>
+        <w:tblLook w:val="04A0" w:firstRow="1" w:lastRow="0" w:firstColumn="1" w:lastColumn="0" w:noHBand="0" w:noVBand="1"/>
       </w:tblPr>
       <w:tblGrid>
         <w:gridCol w:w="762"/>
@@ -13181,8 +13115,8 @@
 </file>
 
 <file path=word/numbering.xml><?xml version="1.0" encoding="utf-8"?>
-<w:numbering xmlns:ve="http://schemas.openxmlformats.org/markup-compatibility/2006" xmlns:o="urn:schemas-microsoft-com:office:office" xmlns:r="http://schemas.openxmlformats.org/officeDocument/2006/relationships" xmlns:m="http://schemas.openxmlformats.org/officeDocument/2006/math" xmlns:v="urn:schemas-microsoft-com:vml" xmlns:wp="http://schemas.openxmlformats.org/drawingml/2006/wordprocessingDrawing" xmlns:w10="urn:schemas-microsoft-com:office:word" xmlns:w="http://schemas.openxmlformats.org/wordprocessingml/2006/main" xmlns:wne="http://schemas.microsoft.com/office/word/2006/wordml">
-  <w:abstractNum w:abstractNumId="0">
+<w:numbering xmlns:wpc="http://schemas.microsoft.com/office/word/2010/wordprocessingCanvas" xmlns:mc="http://schemas.openxmlformats.org/markup-compatibility/2006" xmlns:o="urn:schemas-microsoft-com:office:office" xmlns:r="http://schemas.openxmlformats.org/officeDocument/2006/relationships" xmlns:m="http://schemas.openxmlformats.org/officeDocument/2006/math" xmlns:v="urn:schemas-microsoft-com:vml" xmlns:wp14="http://schemas.microsoft.com/office/word/2010/wordprocessingDrawing" xmlns:wp="http://schemas.openxmlformats.org/drawingml/2006/wordprocessingDrawing" xmlns:w10="urn:schemas-microsoft-com:office:word" xmlns:w="http://schemas.openxmlformats.org/wordprocessingml/2006/main" xmlns:w14="http://schemas.microsoft.com/office/word/2010/wordml" xmlns:w15="http://schemas.microsoft.com/office/word/2012/wordml" xmlns:wpg="http://schemas.microsoft.com/office/word/2010/wordprocessingGroup" xmlns:wpi="http://schemas.microsoft.com/office/word/2010/wordprocessingInk" xmlns:wne="http://schemas.microsoft.com/office/word/2006/wordml" xmlns:wps="http://schemas.microsoft.com/office/word/2010/wordprocessingShape" mc:Ignorable="w14 w15 wp14">
+  <w:abstractNum w:abstractNumId="0" w15:restartNumberingAfterBreak="0">
     <w:nsid w:val="11133289"/>
     <w:multiLevelType w:val="multilevel"/>
     <w:tmpl w:val="09F8A8B0"/>
@@ -13295,7 +13229,7 @@
       </w:rPr>
     </w:lvl>
   </w:abstractNum>
-  <w:abstractNum w:abstractNumId="1">
+  <w:abstractNum w:abstractNumId="1" w15:restartNumberingAfterBreak="0">
     <w:nsid w:val="21D634F1"/>
     <w:multiLevelType w:val="multilevel"/>
     <w:tmpl w:val="6B201A32"/>
@@ -13409,7 +13343,7 @@
       </w:rPr>
     </w:lvl>
   </w:abstractNum>
-  <w:abstractNum w:abstractNumId="2">
+  <w:abstractNum w:abstractNumId="2" w15:restartNumberingAfterBreak="0">
     <w:nsid w:val="489F2EA9"/>
     <w:multiLevelType w:val="hybridMultilevel"/>
     <w:tmpl w:val="6D527CB8"/>
@@ -13521,7 +13455,7 @@
       </w:rPr>
     </w:lvl>
   </w:abstractNum>
-  <w:abstractNum w:abstractNumId="3">
+  <w:abstractNum w:abstractNumId="3" w15:restartNumberingAfterBreak="0">
     <w:nsid w:val="55C24242"/>
     <w:multiLevelType w:val="hybridMultilevel"/>
     <w:tmpl w:val="2C38CC04"/>
@@ -13633,7 +13567,7 @@
       </w:rPr>
     </w:lvl>
   </w:abstractNum>
-  <w:abstractNum w:abstractNumId="4">
+  <w:abstractNum w:abstractNumId="4" w15:restartNumberingAfterBreak="0">
     <w:nsid w:val="56293D14"/>
     <w:multiLevelType w:val="hybridMultilevel"/>
     <w:tmpl w:val="E9286856"/>
@@ -13745,7 +13679,7 @@
       </w:rPr>
     </w:lvl>
   </w:abstractNum>
-  <w:abstractNum w:abstractNumId="5">
+  <w:abstractNum w:abstractNumId="5" w15:restartNumberingAfterBreak="0">
     <w:nsid w:val="6E422D07"/>
     <w:multiLevelType w:val="hybridMultilevel"/>
     <w:tmpl w:val="41941FB2"/>
@@ -13858,7 +13792,7 @@
       </w:rPr>
     </w:lvl>
   </w:abstractNum>
-  <w:abstractNum w:abstractNumId="6">
+  <w:abstractNum w:abstractNumId="6" w15:restartNumberingAfterBreak="0">
     <w:nsid w:val="6FDB6375"/>
     <w:multiLevelType w:val="multilevel"/>
     <w:tmpl w:val="9042D1EC"/>
@@ -13971,7 +13905,7 @@
       </w:rPr>
     </w:lvl>
   </w:abstractNum>
-  <w:abstractNum w:abstractNumId="7">
+  <w:abstractNum w:abstractNumId="7" w15:restartNumberingAfterBreak="0">
     <w:nsid w:val="76DF25EF"/>
     <w:multiLevelType w:val="hybridMultilevel"/>
     <w:tmpl w:val="F7B8015C"/>
@@ -14083,7 +14017,7 @@
       </w:rPr>
     </w:lvl>
   </w:abstractNum>
-  <w:abstractNum w:abstractNumId="8">
+  <w:abstractNum w:abstractNumId="8" w15:restartNumberingAfterBreak="0">
     <w:nsid w:val="77E7235E"/>
     <w:multiLevelType w:val="multilevel"/>
     <w:tmpl w:val="3438B292"/>
@@ -14196,7 +14130,7 @@
       </w:rPr>
     </w:lvl>
   </w:abstractNum>
-  <w:abstractNum w:abstractNumId="9">
+  <w:abstractNum w:abstractNumId="9" w15:restartNumberingAfterBreak="0">
     <w:nsid w:val="7D5E6344"/>
     <w:multiLevelType w:val="hybridMultilevel"/>
     <w:tmpl w:val="E57099D8"/>
@@ -14342,7 +14276,7 @@
 </file>
 
 <file path=word/styles.xml><?xml version="1.0" encoding="utf-8"?>
-<w:styles xmlns:r="http://schemas.openxmlformats.org/officeDocument/2006/relationships" xmlns:w="http://schemas.openxmlformats.org/wordprocessingml/2006/main">
+<w:styles xmlns:mc="http://schemas.openxmlformats.org/markup-compatibility/2006" xmlns:r="http://schemas.openxmlformats.org/officeDocument/2006/relationships" xmlns:w="http://schemas.openxmlformats.org/wordprocessingml/2006/main" xmlns:w14="http://schemas.microsoft.com/office/word/2010/wordml" xmlns:w15="http://schemas.microsoft.com/office/word/2012/wordml" mc:Ignorable="w14 w15">
   <w:docDefaults>
     <w:rPrDefault>
       <w:rPr>
@@ -14358,146 +14292,380 @@
       </w:pPr>
     </w:pPrDefault>
   </w:docDefaults>
-  <w:latentStyles w:defLockedState="0" w:defUIPriority="99" w:defSemiHidden="1" w:defUnhideWhenUsed="1" w:defQFormat="0" w:count="267">
-    <w:lsdException w:name="Normal" w:semiHidden="0" w:uiPriority="0" w:unhideWhenUsed="0" w:qFormat="1"/>
-    <w:lsdException w:name="heading 1" w:semiHidden="0" w:uiPriority="9" w:unhideWhenUsed="0" w:qFormat="1"/>
-    <w:lsdException w:name="heading 2" w:uiPriority="9" w:qFormat="1"/>
-    <w:lsdException w:name="heading 3" w:uiPriority="9" w:qFormat="1"/>
-    <w:lsdException w:name="heading 4" w:uiPriority="9" w:qFormat="1"/>
-    <w:lsdException w:name="heading 5" w:uiPriority="9" w:qFormat="1"/>
-    <w:lsdException w:name="heading 6" w:uiPriority="9" w:qFormat="1"/>
-    <w:lsdException w:name="heading 7" w:uiPriority="9" w:qFormat="1"/>
-    <w:lsdException w:name="heading 8" w:uiPriority="9" w:qFormat="1"/>
-    <w:lsdException w:name="heading 9" w:uiPriority="9" w:qFormat="1"/>
-    <w:lsdException w:name="toc 1" w:uiPriority="39"/>
-    <w:lsdException w:name="toc 2" w:uiPriority="39"/>
-    <w:lsdException w:name="toc 3" w:uiPriority="39"/>
-    <w:lsdException w:name="toc 4" w:uiPriority="39"/>
-    <w:lsdException w:name="toc 5" w:uiPriority="39"/>
-    <w:lsdException w:name="toc 6" w:uiPriority="39"/>
-    <w:lsdException w:name="toc 7" w:uiPriority="39"/>
-    <w:lsdException w:name="toc 8" w:uiPriority="39"/>
-    <w:lsdException w:name="toc 9" w:uiPriority="39"/>
-    <w:lsdException w:name="caption" w:uiPriority="35" w:qFormat="1"/>
-    <w:lsdException w:name="Title" w:semiHidden="0" w:uiPriority="10" w:unhideWhenUsed="0" w:qFormat="1"/>
-    <w:lsdException w:name="Default Paragraph Font" w:uiPriority="1"/>
-    <w:lsdException w:name="Subtitle" w:semiHidden="0" w:uiPriority="11" w:unhideWhenUsed="0" w:qFormat="1"/>
-    <w:lsdException w:name="Strong" w:semiHidden="0" w:uiPriority="22" w:unhideWhenUsed="0" w:qFormat="1"/>
-    <w:lsdException w:name="Emphasis" w:semiHidden="0" w:uiPriority="20" w:unhideWhenUsed="0" w:qFormat="1"/>
-    <w:lsdException w:name="Table Grid" w:semiHidden="0" w:uiPriority="39" w:unhideWhenUsed="0"/>
-    <w:lsdException w:name="Placeholder Text" w:unhideWhenUsed="0"/>
-    <w:lsdException w:name="No Spacing" w:semiHidden="0" w:uiPriority="1" w:unhideWhenUsed="0" w:qFormat="1"/>
-    <w:lsdException w:name="Light Shading" w:semiHidden="0" w:uiPriority="60" w:unhideWhenUsed="0"/>
-    <w:lsdException w:name="Light List" w:semiHidden="0" w:uiPriority="61" w:unhideWhenUsed="0"/>
-    <w:lsdException w:name="Light Grid" w:semiHidden="0" w:uiPriority="62" w:unhideWhenUsed="0"/>
-    <w:lsdException w:name="Medium Shading 1" w:semiHidden="0" w:uiPriority="63" w:unhideWhenUsed="0"/>
-    <w:lsdException w:name="Medium Shading 2" w:semiHidden="0" w:uiPriority="64" w:unhideWhenUsed="0"/>
-    <w:lsdException w:name="Medium List 1" w:semiHidden="0" w:uiPriority="65" w:unhideWhenUsed="0"/>
-    <w:lsdException w:name="Medium List 2" w:semiHidden="0" w:uiPriority="66" w:unhideWhenUsed="0"/>
-    <w:lsdException w:name="Medium Grid 1" w:semiHidden="0" w:uiPriority="67" w:unhideWhenUsed="0"/>
-    <w:lsdException w:name="Medium Grid 2" w:semiHidden="0" w:uiPriority="68" w:unhideWhenUsed="0"/>
-    <w:lsdException w:name="Medium Grid 3" w:semiHidden="0" w:uiPriority="69" w:unhideWhenUsed="0"/>
-    <w:lsdException w:name="Dark List" w:semiHidden="0" w:uiPriority="70" w:unhideWhenUsed="0"/>
-    <w:lsdException w:name="Colorful Shading" w:semiHidden="0" w:uiPriority="71" w:unhideWhenUsed="0"/>
-    <w:lsdException w:name="Colorful List" w:semiHidden="0" w:uiPriority="72" w:unhideWhenUsed="0"/>
-    <w:lsdException w:name="Colorful Grid" w:semiHidden="0" w:uiPriority="73" w:unhideWhenUsed="0"/>
-    <w:lsdException w:name="Light Shading Accent 1" w:semiHidden="0" w:uiPriority="60" w:unhideWhenUsed="0"/>
-    <w:lsdException w:name="Light List Accent 1" w:semiHidden="0" w:uiPriority="61" w:unhideWhenUsed="0"/>
-    <w:lsdException w:name="Light Grid Accent 1" w:semiHidden="0" w:uiPriority="62" w:unhideWhenUsed="0"/>
-    <w:lsdException w:name="Medium Shading 1 Accent 1" w:semiHidden="0" w:uiPriority="63" w:unhideWhenUsed="0"/>
-    <w:lsdException w:name="Medium Shading 2 Accent 1" w:semiHidden="0" w:uiPriority="64" w:unhideWhenUsed="0"/>
-    <w:lsdException w:name="Medium List 1 Accent 1" w:semiHidden="0" w:uiPriority="65" w:unhideWhenUsed="0"/>
-    <w:lsdException w:name="Revision" w:unhideWhenUsed="0"/>
-    <w:lsdException w:name="List Paragraph" w:semiHidden="0" w:uiPriority="34" w:unhideWhenUsed="0" w:qFormat="1"/>
-    <w:lsdException w:name="Quote" w:semiHidden="0" w:uiPriority="29" w:unhideWhenUsed="0" w:qFormat="1"/>
-    <w:lsdException w:name="Intense Quote" w:semiHidden="0" w:uiPriority="30" w:unhideWhenUsed="0" w:qFormat="1"/>
-    <w:lsdException w:name="Medium List 2 Accent 1" w:semiHidden="0" w:uiPriority="66" w:unhideWhenUsed="0"/>
-    <w:lsdException w:name="Medium Grid 1 Accent 1" w:semiHidden="0" w:uiPriority="67" w:unhideWhenUsed="0"/>
-    <w:lsdException w:name="Medium Grid 2 Accent 1" w:semiHidden="0" w:uiPriority="68" w:unhideWhenUsed="0"/>
-    <w:lsdException w:name="Medium Grid 3 Accent 1" w:semiHidden="0" w:uiPriority="69" w:unhideWhenUsed="0"/>
-    <w:lsdException w:name="Dark List Accent 1" w:semiHidden="0" w:uiPriority="70" w:unhideWhenUsed="0"/>
-    <w:lsdException w:name="Colorful Shading Accent 1" w:semiHidden="0" w:uiPriority="71" w:unhideWhenUsed="0"/>
-    <w:lsdException w:name="Colorful List Accent 1" w:semiHidden="0" w:uiPriority="72" w:unhideWhenUsed="0"/>
-    <w:lsdException w:name="Colorful Grid Accent 1" w:semiHidden="0" w:uiPriority="73" w:unhideWhenUsed="0"/>
-    <w:lsdException w:name="Light Shading Accent 2" w:semiHidden="0" w:uiPriority="60" w:unhideWhenUsed="0"/>
-    <w:lsdException w:name="Light List Accent 2" w:semiHidden="0" w:uiPriority="61" w:unhideWhenUsed="0"/>
-    <w:lsdException w:name="Light Grid Accent 2" w:semiHidden="0" w:uiPriority="62" w:unhideWhenUsed="0"/>
-    <w:lsdException w:name="Medium Shading 1 Accent 2" w:semiHidden="0" w:uiPriority="63" w:unhideWhenUsed="0"/>
-    <w:lsdException w:name="Medium Shading 2 Accent 2" w:semiHidden="0" w:uiPriority="64" w:unhideWhenUsed="0"/>
-    <w:lsdException w:name="Medium List 1 Accent 2" w:semiHidden="0" w:uiPriority="65" w:unhideWhenUsed="0"/>
-    <w:lsdException w:name="Medium List 2 Accent 2" w:semiHidden="0" w:uiPriority="66" w:unhideWhenUsed="0"/>
-    <w:lsdException w:name="Medium Grid 1 Accent 2" w:semiHidden="0" w:uiPriority="67" w:unhideWhenUsed="0"/>
-    <w:lsdException w:name="Medium Grid 2 Accent 2" w:semiHidden="0" w:uiPriority="68" w:unhideWhenUsed="0"/>
-    <w:lsdException w:name="Medium Grid 3 Accent 2" w:semiHidden="0" w:uiPriority="69" w:unhideWhenUsed="0"/>
-    <w:lsdException w:name="Dark List Accent 2" w:semiHidden="0" w:uiPriority="70" w:unhideWhenUsed="0"/>
-    <w:lsdException w:name="Colorful Shading Accent 2" w:semiHidden="0" w:uiPriority="71" w:unhideWhenUsed="0"/>
-    <w:lsdException w:name="Colorful List Accent 2" w:semiHidden="0" w:uiPriority="72" w:unhideWhenUsed="0"/>
-    <w:lsdException w:name="Colorful Grid Accent 2" w:semiHidden="0" w:uiPriority="73" w:unhideWhenUsed="0"/>
-    <w:lsdException w:name="Light Shading Accent 3" w:semiHidden="0" w:uiPriority="60" w:unhideWhenUsed="0"/>
-    <w:lsdException w:name="Light List Accent 3" w:semiHidden="0" w:uiPriority="61" w:unhideWhenUsed="0"/>
-    <w:lsdException w:name="Light Grid Accent 3" w:semiHidden="0" w:uiPriority="62" w:unhideWhenUsed="0"/>
-    <w:lsdException w:name="Medium Shading 1 Accent 3" w:semiHidden="0" w:uiPriority="63" w:unhideWhenUsed="0"/>
-    <w:lsdException w:name="Medium Shading 2 Accent 3" w:semiHidden="0" w:uiPriority="64" w:unhideWhenUsed="0"/>
-    <w:lsdException w:name="Medium List 1 Accent 3" w:semiHidden="0" w:uiPriority="65" w:unhideWhenUsed="0"/>
-    <w:lsdException w:name="Medium List 2 Accent 3" w:semiHidden="0" w:uiPriority="66" w:unhideWhenUsed="0"/>
-    <w:lsdException w:name="Medium Grid 1 Accent 3" w:semiHidden="0" w:uiPriority="67" w:unhideWhenUsed="0"/>
-    <w:lsdException w:name="Medium Grid 2 Accent 3" w:semiHidden="0" w:uiPriority="68" w:unhideWhenUsed="0"/>
-    <w:lsdException w:name="Medium Grid 3 Accent 3" w:semiHidden="0" w:uiPriority="69" w:unhideWhenUsed="0"/>
-    <w:lsdException w:name="Dark List Accent 3" w:semiHidden="0" w:uiPriority="70" w:unhideWhenUsed="0"/>
-    <w:lsdException w:name="Colorful Shading Accent 3" w:semiHidden="0" w:uiPriority="71" w:unhideWhenUsed="0"/>
-    <w:lsdException w:name="Colorful List Accent 3" w:semiHidden="0" w:uiPriority="72" w:unhideWhenUsed="0"/>
-    <w:lsdException w:name="Colorful Grid Accent 3" w:semiHidden="0" w:uiPriority="73" w:unhideWhenUsed="0"/>
-    <w:lsdException w:name="Light Shading Accent 4" w:semiHidden="0" w:uiPriority="60" w:unhideWhenUsed="0"/>
-    <w:lsdException w:name="Light List Accent 4" w:semiHidden="0" w:uiPriority="61" w:unhideWhenUsed="0"/>
-    <w:lsdException w:name="Light Grid Accent 4" w:semiHidden="0" w:uiPriority="62" w:unhideWhenUsed="0"/>
-    <w:lsdException w:name="Medium Shading 1 Accent 4" w:semiHidden="0" w:uiPriority="63" w:unhideWhenUsed="0"/>
-    <w:lsdException w:name="Medium Shading 2 Accent 4" w:semiHidden="0" w:uiPriority="64" w:unhideWhenUsed="0"/>
-    <w:lsdException w:name="Medium List 1 Accent 4" w:semiHidden="0" w:uiPriority="65" w:unhideWhenUsed="0"/>
-    <w:lsdException w:name="Medium List 2 Accent 4" w:semiHidden="0" w:uiPriority="66" w:unhideWhenUsed="0"/>
-    <w:lsdException w:name="Medium Grid 1 Accent 4" w:semiHidden="0" w:uiPriority="67" w:unhideWhenUsed="0"/>
-    <w:lsdException w:name="Medium Grid 2 Accent 4" w:semiHidden="0" w:uiPriority="68" w:unhideWhenUsed="0"/>
-    <w:lsdException w:name="Medium Grid 3 Accent 4" w:semiHidden="0" w:uiPriority="69" w:unhideWhenUsed="0"/>
-    <w:lsdException w:name="Dark List Accent 4" w:semiHidden="0" w:uiPriority="70" w:unhideWhenUsed="0"/>
-    <w:lsdException w:name="Colorful Shading Accent 4" w:semiHidden="0" w:uiPriority="71" w:unhideWhenUsed="0"/>
-    <w:lsdException w:name="Colorful List Accent 4" w:semiHidden="0" w:uiPriority="72" w:unhideWhenUsed="0"/>
-    <w:lsdException w:name="Colorful Grid Accent 4" w:semiHidden="0" w:uiPriority="73" w:unhideWhenUsed="0"/>
-    <w:lsdException w:name="Light Shading Accent 5" w:semiHidden="0" w:uiPriority="60" w:unhideWhenUsed="0"/>
-    <w:lsdException w:name="Light List Accent 5" w:semiHidden="0" w:uiPriority="61" w:unhideWhenUsed="0"/>
-    <w:lsdException w:name="Light Grid Accent 5" w:semiHidden="0" w:uiPriority="62" w:unhideWhenUsed="0"/>
-    <w:lsdException w:name="Medium Shading 1 Accent 5" w:semiHidden="0" w:uiPriority="63" w:unhideWhenUsed="0"/>
-    <w:lsdException w:name="Medium Shading 2 Accent 5" w:semiHidden="0" w:uiPriority="64" w:unhideWhenUsed="0"/>
-    <w:lsdException w:name="Medium List 1 Accent 5" w:semiHidden="0" w:uiPriority="65" w:unhideWhenUsed="0"/>
-    <w:lsdException w:name="Medium List 2 Accent 5" w:semiHidden="0" w:uiPriority="66" w:unhideWhenUsed="0"/>
-    <w:lsdException w:name="Medium Grid 1 Accent 5" w:semiHidden="0" w:uiPriority="67" w:unhideWhenUsed="0"/>
-    <w:lsdException w:name="Medium Grid 2 Accent 5" w:semiHidden="0" w:uiPriority="68" w:unhideWhenUsed="0"/>
-    <w:lsdException w:name="Medium Grid 3 Accent 5" w:semiHidden="0" w:uiPriority="69" w:unhideWhenUsed="0"/>
-    <w:lsdException w:name="Dark List Accent 5" w:semiHidden="0" w:uiPriority="70" w:unhideWhenUsed="0"/>
-    <w:lsdException w:name="Colorful Shading Accent 5" w:semiHidden="0" w:uiPriority="71" w:unhideWhenUsed="0"/>
-    <w:lsdException w:name="Colorful List Accent 5" w:semiHidden="0" w:uiPriority="72" w:unhideWhenUsed="0"/>
-    <w:lsdException w:name="Colorful Grid Accent 5" w:semiHidden="0" w:uiPriority="73" w:unhideWhenUsed="0"/>
-    <w:lsdException w:name="Light Shading Accent 6" w:semiHidden="0" w:uiPriority="60" w:unhideWhenUsed="0"/>
-    <w:lsdException w:name="Light List Accent 6" w:semiHidden="0" w:uiPriority="61" w:unhideWhenUsed="0"/>
-    <w:lsdException w:name="Light Grid Accent 6" w:semiHidden="0" w:uiPriority="62" w:unhideWhenUsed="0"/>
-    <w:lsdException w:name="Medium Shading 1 Accent 6" w:semiHidden="0" w:uiPriority="63" w:unhideWhenUsed="0"/>
-    <w:lsdException w:name="Medium Shading 2 Accent 6" w:semiHidden="0" w:uiPriority="64" w:unhideWhenUsed="0"/>
-    <w:lsdException w:name="Medium List 1 Accent 6" w:semiHidden="0" w:uiPriority="65" w:unhideWhenUsed="0"/>
-    <w:lsdException w:name="Medium List 2 Accent 6" w:semiHidden="0" w:uiPriority="66" w:unhideWhenUsed="0"/>
-    <w:lsdException w:name="Medium Grid 1 Accent 6" w:semiHidden="0" w:uiPriority="67" w:unhideWhenUsed="0"/>
-    <w:lsdException w:name="Medium Grid 2 Accent 6" w:semiHidden="0" w:uiPriority="68" w:unhideWhenUsed="0"/>
-    <w:lsdException w:name="Medium Grid 3 Accent 6" w:semiHidden="0" w:uiPriority="69" w:unhideWhenUsed="0"/>
-    <w:lsdException w:name="Dark List Accent 6" w:semiHidden="0" w:uiPriority="70" w:unhideWhenUsed="0"/>
-    <w:lsdException w:name="Colorful Shading Accent 6" w:semiHidden="0" w:uiPriority="71" w:unhideWhenUsed="0"/>
-    <w:lsdException w:name="Colorful List Accent 6" w:semiHidden="0" w:uiPriority="72" w:unhideWhenUsed="0"/>
-    <w:lsdException w:name="Colorful Grid Accent 6" w:semiHidden="0" w:uiPriority="73" w:unhideWhenUsed="0"/>
-    <w:lsdException w:name="Subtle Emphasis" w:semiHidden="0" w:uiPriority="19" w:unhideWhenUsed="0" w:qFormat="1"/>
-    <w:lsdException w:name="Intense Emphasis" w:semiHidden="0" w:uiPriority="21" w:unhideWhenUsed="0" w:qFormat="1"/>
-    <w:lsdException w:name="Subtle Reference" w:semiHidden="0" w:uiPriority="31" w:unhideWhenUsed="0" w:qFormat="1"/>
-    <w:lsdException w:name="Intense Reference" w:semiHidden="0" w:uiPriority="32" w:unhideWhenUsed="0" w:qFormat="1"/>
-    <w:lsdException w:name="Book Title" w:semiHidden="0" w:uiPriority="33" w:unhideWhenUsed="0" w:qFormat="1"/>
-    <w:lsdException w:name="Bibliography" w:uiPriority="37"/>
-    <w:lsdException w:name="TOC Heading" w:uiPriority="39" w:qFormat="1"/>
+  <w:latentStyles w:defLockedState="0" w:defUIPriority="99" w:defSemiHidden="0" w:defUnhideWhenUsed="0" w:defQFormat="0" w:count="371">
+    <w:lsdException w:name="Normal" w:uiPriority="0" w:qFormat="1"/>
+    <w:lsdException w:name="heading 1" w:uiPriority="9" w:qFormat="1"/>
+    <w:lsdException w:name="heading 2" w:semiHidden="1" w:uiPriority="9" w:unhideWhenUsed="1" w:qFormat="1"/>
+    <w:lsdException w:name="heading 3" w:semiHidden="1" w:uiPriority="9" w:unhideWhenUsed="1" w:qFormat="1"/>
+    <w:lsdException w:name="heading 4" w:semiHidden="1" w:uiPriority="9" w:unhideWhenUsed="1" w:qFormat="1"/>
+    <w:lsdException w:name="heading 5" w:semiHidden="1" w:uiPriority="9" w:unhideWhenUsed="1" w:qFormat="1"/>
+    <w:lsdException w:name="heading 6" w:semiHidden="1" w:uiPriority="9" w:unhideWhenUsed="1" w:qFormat="1"/>
+    <w:lsdException w:name="heading 7" w:semiHidden="1" w:uiPriority="9" w:unhideWhenUsed="1" w:qFormat="1"/>
+    <w:lsdException w:name="heading 8" w:semiHidden="1" w:uiPriority="9" w:unhideWhenUsed="1" w:qFormat="1"/>
+    <w:lsdException w:name="heading 9" w:semiHidden="1" w:uiPriority="9" w:unhideWhenUsed="1" w:qFormat="1"/>
+    <w:lsdException w:name="index 1" w:semiHidden="1" w:unhideWhenUsed="1"/>
+    <w:lsdException w:name="index 2" w:semiHidden="1" w:unhideWhenUsed="1"/>
+    <w:lsdException w:name="index 3" w:semiHidden="1" w:unhideWhenUsed="1"/>
+    <w:lsdException w:name="index 4" w:semiHidden="1" w:unhideWhenUsed="1"/>
+    <w:lsdException w:name="index 5" w:semiHidden="1" w:unhideWhenUsed="1"/>
+    <w:lsdException w:name="index 6" w:semiHidden="1" w:unhideWhenUsed="1"/>
+    <w:lsdException w:name="index 7" w:semiHidden="1" w:unhideWhenUsed="1"/>
+    <w:lsdException w:name="index 8" w:semiHidden="1" w:unhideWhenUsed="1"/>
+    <w:lsdException w:name="index 9" w:semiHidden="1" w:unhideWhenUsed="1"/>
+    <w:lsdException w:name="toc 1" w:semiHidden="1" w:uiPriority="39" w:unhideWhenUsed="1"/>
+    <w:lsdException w:name="toc 2" w:semiHidden="1" w:uiPriority="39" w:unhideWhenUsed="1"/>
+    <w:lsdException w:name="toc 3" w:semiHidden="1" w:uiPriority="39" w:unhideWhenUsed="1"/>
+    <w:lsdException w:name="toc 4" w:semiHidden="1" w:uiPriority="39" w:unhideWhenUsed="1"/>
+    <w:lsdException w:name="toc 5" w:semiHidden="1" w:uiPriority="39" w:unhideWhenUsed="1"/>
+    <w:lsdException w:name="toc 6" w:semiHidden="1" w:uiPriority="39" w:unhideWhenUsed="1"/>
+    <w:lsdException w:name="toc 7" w:semiHidden="1" w:uiPriority="39" w:unhideWhenUsed="1"/>
+    <w:lsdException w:name="toc 8" w:semiHidden="1" w:uiPriority="39" w:unhideWhenUsed="1"/>
+    <w:lsdException w:name="toc 9" w:semiHidden="1" w:uiPriority="39" w:unhideWhenUsed="1"/>
+    <w:lsdException w:name="Normal Indent" w:semiHidden="1" w:unhideWhenUsed="1"/>
+    <w:lsdException w:name="footnote text" w:semiHidden="1" w:unhideWhenUsed="1"/>
+    <w:lsdException w:name="annotation text" w:semiHidden="1" w:unhideWhenUsed="1"/>
+    <w:lsdException w:name="header" w:semiHidden="1" w:unhideWhenUsed="1"/>
+    <w:lsdException w:name="footer" w:semiHidden="1" w:unhideWhenUsed="1"/>
+    <w:lsdException w:name="index heading" w:semiHidden="1" w:unhideWhenUsed="1"/>
+    <w:lsdException w:name="caption" w:semiHidden="1" w:uiPriority="35" w:unhideWhenUsed="1" w:qFormat="1"/>
+    <w:lsdException w:name="table of figures" w:semiHidden="1" w:unhideWhenUsed="1"/>
+    <w:lsdException w:name="envelope address" w:semiHidden="1" w:unhideWhenUsed="1"/>
+    <w:lsdException w:name="envelope return" w:semiHidden="1" w:unhideWhenUsed="1"/>
+    <w:lsdException w:name="footnote reference" w:semiHidden="1" w:unhideWhenUsed="1"/>
+    <w:lsdException w:name="annotation reference" w:semiHidden="1" w:unhideWhenUsed="1"/>
+    <w:lsdException w:name="line number" w:semiHidden="1" w:unhideWhenUsed="1"/>
+    <w:lsdException w:name="page number" w:semiHidden="1" w:unhideWhenUsed="1"/>
+    <w:lsdException w:name="endnote reference" w:semiHidden="1" w:unhideWhenUsed="1"/>
+    <w:lsdException w:name="endnote text" w:semiHidden="1" w:unhideWhenUsed="1"/>
+    <w:lsdException w:name="table of authorities" w:semiHidden="1" w:unhideWhenUsed="1"/>
+    <w:lsdException w:name="macro" w:semiHidden="1" w:unhideWhenUsed="1"/>
+    <w:lsdException w:name="toa heading" w:semiHidden="1" w:unhideWhenUsed="1"/>
+    <w:lsdException w:name="List" w:semiHidden="1" w:unhideWhenUsed="1"/>
+    <w:lsdException w:name="List Bullet" w:semiHidden="1" w:unhideWhenUsed="1"/>
+    <w:lsdException w:name="List Number" w:semiHidden="1" w:unhideWhenUsed="1"/>
+    <w:lsdException w:name="List 2" w:semiHidden="1" w:unhideWhenUsed="1"/>
+    <w:lsdException w:name="List 3" w:semiHidden="1" w:unhideWhenUsed="1"/>
+    <w:lsdException w:name="List 4" w:semiHidden="1" w:unhideWhenUsed="1"/>
+    <w:lsdException w:name="List 5" w:semiHidden="1" w:unhideWhenUsed="1"/>
+    <w:lsdException w:name="List Bullet 2" w:semiHidden="1" w:unhideWhenUsed="1"/>
+    <w:lsdException w:name="List Bullet 3" w:semiHidden="1" w:unhideWhenUsed="1"/>
+    <w:lsdException w:name="List Bullet 4" w:semiHidden="1" w:unhideWhenUsed="1"/>
+    <w:lsdException w:name="List Bullet 5" w:semiHidden="1" w:unhideWhenUsed="1"/>
+    <w:lsdException w:name="List Number 2" w:semiHidden="1" w:unhideWhenUsed="1"/>
+    <w:lsdException w:name="List Number 3" w:semiHidden="1" w:unhideWhenUsed="1"/>
+    <w:lsdException w:name="List Number 4" w:semiHidden="1" w:unhideWhenUsed="1"/>
+    <w:lsdException w:name="List Number 5" w:semiHidden="1" w:unhideWhenUsed="1"/>
+    <w:lsdException w:name="Title" w:uiPriority="10" w:qFormat="1"/>
+    <w:lsdException w:name="Closing" w:semiHidden="1" w:unhideWhenUsed="1"/>
+    <w:lsdException w:name="Signature" w:semiHidden="1" w:unhideWhenUsed="1"/>
+    <w:lsdException w:name="Default Paragraph Font" w:semiHidden="1" w:uiPriority="1" w:unhideWhenUsed="1"/>
+    <w:lsdException w:name="Body Text" w:semiHidden="1" w:unhideWhenUsed="1"/>
+    <w:lsdException w:name="Body Text Indent" w:semiHidden="1" w:unhideWhenUsed="1"/>
+    <w:lsdException w:name="List Continue" w:semiHidden="1" w:unhideWhenUsed="1"/>
+    <w:lsdException w:name="List Continue 2" w:semiHidden="1" w:unhideWhenUsed="1"/>
+    <w:lsdException w:name="List Continue 3" w:semiHidden="1" w:unhideWhenUsed="1"/>
+    <w:lsdException w:name="List Continue 4" w:semiHidden="1" w:unhideWhenUsed="1"/>
+    <w:lsdException w:name="List Continue 5" w:semiHidden="1" w:unhideWhenUsed="1"/>
+    <w:lsdException w:name="Message Header" w:semiHidden="1" w:unhideWhenUsed="1"/>
+    <w:lsdException w:name="Subtitle" w:uiPriority="11" w:qFormat="1"/>
+    <w:lsdException w:name="Salutation" w:semiHidden="1" w:unhideWhenUsed="1"/>
+    <w:lsdException w:name="Date" w:semiHidden="1" w:unhideWhenUsed="1"/>
+    <w:lsdException w:name="Body Text First Indent" w:semiHidden="1" w:unhideWhenUsed="1"/>
+    <w:lsdException w:name="Body Text First Indent 2" w:semiHidden="1" w:unhideWhenUsed="1"/>
+    <w:lsdException w:name="Note Heading" w:semiHidden="1" w:unhideWhenUsed="1"/>
+    <w:lsdException w:name="Body Text 2" w:semiHidden="1" w:unhideWhenUsed="1"/>
+    <w:lsdException w:name="Body Text 3" w:semiHidden="1" w:unhideWhenUsed="1"/>
+    <w:lsdException w:name="Body Text Indent 2" w:semiHidden="1" w:unhideWhenUsed="1"/>
+    <w:lsdException w:name="Body Text Indent 3" w:semiHidden="1" w:unhideWhenUsed="1"/>
+    <w:lsdException w:name="Block Text" w:semiHidden="1" w:unhideWhenUsed="1"/>
+    <w:lsdException w:name="Hyperlink" w:semiHidden="1" w:unhideWhenUsed="1"/>
+    <w:lsdException w:name="FollowedHyperlink" w:semiHidden="1" w:unhideWhenUsed="1"/>
+    <w:lsdException w:name="Strong" w:uiPriority="22" w:qFormat="1"/>
+    <w:lsdException w:name="Emphasis" w:uiPriority="20" w:qFormat="1"/>
+    <w:lsdException w:name="Document Map" w:semiHidden="1" w:unhideWhenUsed="1"/>
+    <w:lsdException w:name="Plain Text" w:semiHidden="1" w:unhideWhenUsed="1"/>
+    <w:lsdException w:name="E-mail Signature" w:semiHidden="1" w:unhideWhenUsed="1"/>
+    <w:lsdException w:name="HTML Top of Form" w:semiHidden="1" w:unhideWhenUsed="1"/>
+    <w:lsdException w:name="HTML Bottom of Form" w:semiHidden="1" w:unhideWhenUsed="1"/>
+    <w:lsdException w:name="Normal (Web)" w:semiHidden="1" w:unhideWhenUsed="1"/>
+    <w:lsdException w:name="HTML Acronym" w:semiHidden="1" w:unhideWhenUsed="1"/>
+    <w:lsdException w:name="HTML Address" w:semiHidden="1" w:unhideWhenUsed="1"/>
+    <w:lsdException w:name="HTML Cite" w:semiHidden="1" w:unhideWhenUsed="1"/>
+    <w:lsdException w:name="HTML Code" w:semiHidden="1" w:unhideWhenUsed="1"/>
+    <w:lsdException w:name="HTML Definition" w:semiHidden="1" w:unhideWhenUsed="1"/>
+    <w:lsdException w:name="HTML Keyboard" w:semiHidden="1" w:unhideWhenUsed="1"/>
+    <w:lsdException w:name="HTML Preformatted" w:semiHidden="1" w:unhideWhenUsed="1"/>
+    <w:lsdException w:name="HTML Sample" w:semiHidden="1" w:unhideWhenUsed="1"/>
+    <w:lsdException w:name="HTML Typewriter" w:semiHidden="1" w:unhideWhenUsed="1"/>
+    <w:lsdException w:name="HTML Variable" w:semiHidden="1" w:unhideWhenUsed="1"/>
+    <w:lsdException w:name="Normal Table" w:semiHidden="1" w:unhideWhenUsed="1"/>
+    <w:lsdException w:name="annotation subject" w:semiHidden="1" w:unhideWhenUsed="1"/>
+    <w:lsdException w:name="No List" w:semiHidden="1" w:unhideWhenUsed="1"/>
+    <w:lsdException w:name="Outline List 1" w:semiHidden="1" w:unhideWhenUsed="1"/>
+    <w:lsdException w:name="Outline List 2" w:semiHidden="1" w:unhideWhenUsed="1"/>
+    <w:lsdException w:name="Outline List 3" w:semiHidden="1" w:unhideWhenUsed="1"/>
+    <w:lsdException w:name="Table Simple 1" w:semiHidden="1" w:unhideWhenUsed="1"/>
+    <w:lsdException w:name="Table Simple 2" w:semiHidden="1" w:unhideWhenUsed="1"/>
+    <w:lsdException w:name="Table Simple 3" w:semiHidden="1" w:unhideWhenUsed="1"/>
+    <w:lsdException w:name="Table Classic 1" w:semiHidden="1" w:unhideWhenUsed="1"/>
+    <w:lsdException w:name="Table Classic 2" w:semiHidden="1" w:unhideWhenUsed="1"/>
+    <w:lsdException w:name="Table Classic 3" w:semiHidden="1" w:unhideWhenUsed="1"/>
+    <w:lsdException w:name="Table Classic 4" w:semiHidden="1" w:unhideWhenUsed="1"/>
+    <w:lsdException w:name="Table Colorful 1" w:semiHidden="1" w:unhideWhenUsed="1"/>
+    <w:lsdException w:name="Table Colorful 2" w:semiHidden="1" w:unhideWhenUsed="1"/>
+    <w:lsdException w:name="Table Colorful 3" w:semiHidden="1" w:unhideWhenUsed="1"/>
+    <w:lsdException w:name="Table Columns 1" w:semiHidden="1" w:unhideWhenUsed="1"/>
+    <w:lsdException w:name="Table Columns 2" w:semiHidden="1" w:unhideWhenUsed="1"/>
+    <w:lsdException w:name="Table Columns 3" w:semiHidden="1" w:unhideWhenUsed="1"/>
+    <w:lsdException w:name="Table Columns 4" w:semiHidden="1" w:unhideWhenUsed="1"/>
+    <w:lsdException w:name="Table Columns 5" w:semiHidden="1" w:unhideWhenUsed="1"/>
+    <w:lsdException w:name="Table Grid 1" w:semiHidden="1" w:unhideWhenUsed="1"/>
+    <w:lsdException w:name="Table Grid 2" w:semiHidden="1" w:unhideWhenUsed="1"/>
+    <w:lsdException w:name="Table Grid 3" w:semiHidden="1" w:unhideWhenUsed="1"/>
+    <w:lsdException w:name="Table Grid 4" w:semiHidden="1" w:unhideWhenUsed="1"/>
+    <w:lsdException w:name="Table Grid 5" w:semiHidden="1" w:unhideWhenUsed="1"/>
+    <w:lsdException w:name="Table Grid 6" w:semiHidden="1" w:unhideWhenUsed="1"/>
+    <w:lsdException w:name="Table Grid 7" w:semiHidden="1" w:unhideWhenUsed="1"/>
+    <w:lsdException w:name="Table Grid 8" w:semiHidden="1" w:unhideWhenUsed="1"/>
+    <w:lsdException w:name="Table List 1" w:semiHidden="1" w:unhideWhenUsed="1"/>
+    <w:lsdException w:name="Table List 2" w:semiHidden="1" w:unhideWhenUsed="1"/>
+    <w:lsdException w:name="Table List 3" w:semiHidden="1" w:unhideWhenUsed="1"/>
+    <w:lsdException w:name="Table List 4" w:semiHidden="1" w:unhideWhenUsed="1"/>
+    <w:lsdException w:name="Table List 5" w:semiHidden="1" w:unhideWhenUsed="1"/>
+    <w:lsdException w:name="Table List 6" w:semiHidden="1" w:unhideWhenUsed="1"/>
+    <w:lsdException w:name="Table List 7" w:semiHidden="1" w:unhideWhenUsed="1"/>
+    <w:lsdException w:name="Table List 8" w:semiHidden="1" w:unhideWhenUsed="1"/>
+    <w:lsdException w:name="Table 3D effects 1" w:semiHidden="1" w:unhideWhenUsed="1"/>
+    <w:lsdException w:name="Table 3D effects 2" w:semiHidden="1" w:unhideWhenUsed="1"/>
+    <w:lsdException w:name="Table 3D effects 3" w:semiHidden="1" w:unhideWhenUsed="1"/>
+    <w:lsdException w:name="Table Contemporary" w:semiHidden="1" w:unhideWhenUsed="1"/>
+    <w:lsdException w:name="Table Elegant" w:semiHidden="1" w:unhideWhenUsed="1"/>
+    <w:lsdException w:name="Table Professional" w:semiHidden="1" w:unhideWhenUsed="1"/>
+    <w:lsdException w:name="Table Subtle 1" w:semiHidden="1" w:unhideWhenUsed="1"/>
+    <w:lsdException w:name="Table Subtle 2" w:semiHidden="1" w:unhideWhenUsed="1"/>
+    <w:lsdException w:name="Table Web 1" w:semiHidden="1" w:unhideWhenUsed="1"/>
+    <w:lsdException w:name="Table Web 2" w:semiHidden="1" w:unhideWhenUsed="1"/>
+    <w:lsdException w:name="Table Web 3" w:semiHidden="1" w:unhideWhenUsed="1"/>
+    <w:lsdException w:name="Balloon Text" w:semiHidden="1" w:unhideWhenUsed="1"/>
+    <w:lsdException w:name="Table Grid" w:uiPriority="39"/>
+    <w:lsdException w:name="Table Theme" w:semiHidden="1" w:unhideWhenUsed="1"/>
+    <w:lsdException w:name="Placeholder Text" w:semiHidden="1"/>
+    <w:lsdException w:name="No Spacing" w:uiPriority="1" w:qFormat="1"/>
+    <w:lsdException w:name="Light Shading" w:uiPriority="60"/>
+    <w:lsdException w:name="Light List" w:uiPriority="61"/>
+    <w:lsdException w:name="Light Grid" w:uiPriority="62"/>
+    <w:lsdException w:name="Medium Shading 1" w:uiPriority="63"/>
+    <w:lsdException w:name="Medium Shading 2" w:uiPriority="64"/>
+    <w:lsdException w:name="Medium List 1" w:uiPriority="65"/>
+    <w:lsdException w:name="Medium List 2" w:uiPriority="66"/>
+    <w:lsdException w:name="Medium Grid 1" w:uiPriority="67"/>
+    <w:lsdException w:name="Medium Grid 2" w:uiPriority="68"/>
+    <w:lsdException w:name="Medium Grid 3" w:uiPriority="69"/>
+    <w:lsdException w:name="Dark List" w:uiPriority="70"/>
+    <w:lsdException w:name="Colorful Shading" w:uiPriority="71"/>
+    <w:lsdException w:name="Colorful List" w:uiPriority="72"/>
+    <w:lsdException w:name="Colorful Grid" w:uiPriority="73"/>
+    <w:lsdException w:name="Light Shading Accent 1" w:uiPriority="60"/>
+    <w:lsdException w:name="Light List Accent 1" w:uiPriority="61"/>
+    <w:lsdException w:name="Light Grid Accent 1" w:uiPriority="62"/>
+    <w:lsdException w:name="Medium Shading 1 Accent 1" w:uiPriority="63"/>
+    <w:lsdException w:name="Medium Shading 2 Accent 1" w:uiPriority="64"/>
+    <w:lsdException w:name="Medium List 1 Accent 1" w:uiPriority="65"/>
+    <w:lsdException w:name="Revision" w:semiHidden="1"/>
+    <w:lsdException w:name="List Paragraph" w:uiPriority="34" w:qFormat="1"/>
+    <w:lsdException w:name="Quote" w:uiPriority="29" w:qFormat="1"/>
+    <w:lsdException w:name="Intense Quote" w:uiPriority="30" w:qFormat="1"/>
+    <w:lsdException w:name="Medium List 2 Accent 1" w:uiPriority="66"/>
+    <w:lsdException w:name="Medium Grid 1 Accent 1" w:uiPriority="67"/>
+    <w:lsdException w:name="Medium Grid 2 Accent 1" w:uiPriority="68"/>
+    <w:lsdException w:name="Medium Grid 3 Accent 1" w:uiPriority="69"/>
+    <w:lsdException w:name="Dark List Accent 1" w:uiPriority="70"/>
+    <w:lsdException w:name="Colorful Shading Accent 1" w:uiPriority="71"/>
+    <w:lsdException w:name="Colorful List Accent 1" w:uiPriority="72"/>
+    <w:lsdException w:name="Colorful Grid Accent 1" w:uiPriority="73"/>
+    <w:lsdException w:name="Light Shading Accent 2" w:uiPriority="60"/>
+    <w:lsdException w:name="Light List Accent 2" w:uiPriority="61"/>
+    <w:lsdException w:name="Light Grid Accent 2" w:uiPriority="62"/>
+    <w:lsdException w:name="Medium Shading 1 Accent 2" w:uiPriority="63"/>
+    <w:lsdException w:name="Medium Shading 2 Accent 2" w:uiPriority="64"/>
+    <w:lsdException w:name="Medium List 1 Accent 2" w:uiPriority="65"/>
+    <w:lsdException w:name="Medium List 2 Accent 2" w:uiPriority="66"/>
+    <w:lsdException w:name="Medium Grid 1 Accent 2" w:uiPriority="67"/>
+    <w:lsdException w:name="Medium Grid 2 Accent 2" w:uiPriority="68"/>
+    <w:lsdException w:name="Medium Grid 3 Accent 2" w:uiPriority="69"/>
+    <w:lsdException w:name="Dark List Accent 2" w:uiPriority="70"/>
+    <w:lsdException w:name="Colorful Shading Accent 2" w:uiPriority="71"/>
+    <w:lsdException w:name="Colorful List Accent 2" w:uiPriority="72"/>
+    <w:lsdException w:name="Colorful Grid Accent 2" w:uiPriority="73"/>
+    <w:lsdException w:name="Light Shading Accent 3" w:uiPriority="60"/>
+    <w:lsdException w:name="Light List Accent 3" w:uiPriority="61"/>
+    <w:lsdException w:name="Light Grid Accent 3" w:uiPriority="62"/>
+    <w:lsdException w:name="Medium Shading 1 Accent 3" w:uiPriority="63"/>
+    <w:lsdException w:name="Medium Shading 2 Accent 3" w:uiPriority="64"/>
+    <w:lsdException w:name="Medium List 1 Accent 3" w:uiPriority="65"/>
+    <w:lsdException w:name="Medium List 2 Accent 3" w:uiPriority="66"/>
+    <w:lsdException w:name="Medium Grid 1 Accent 3" w:uiPriority="67"/>
+    <w:lsdException w:name="Medium Grid 2 Accent 3" w:uiPriority="68"/>
+    <w:lsdException w:name="Medium Grid 3 Accent 3" w:uiPriority="69"/>
+    <w:lsdException w:name="Dark List Accent 3" w:uiPriority="70"/>
+    <w:lsdException w:name="Colorful Shading Accent 3" w:uiPriority="71"/>
+    <w:lsdException w:name="Colorful List Accent 3" w:uiPriority="72"/>
+    <w:lsdException w:name="Colorful Grid Accent 3" w:uiPriority="73"/>
+    <w:lsdException w:name="Light Shading Accent 4" w:uiPriority="60"/>
+    <w:lsdException w:name="Light List Accent 4" w:uiPriority="61"/>
+    <w:lsdException w:name="Light Grid Accent 4" w:uiPriority="62"/>
+    <w:lsdException w:name="Medium Shading 1 Accent 4" w:uiPriority="63"/>
+    <w:lsdException w:name="Medium Shading 2 Accent 4" w:uiPriority="64"/>
+    <w:lsdException w:name="Medium List 1 Accent 4" w:uiPriority="65"/>
+    <w:lsdException w:name="Medium List 2 Accent 4" w:uiPriority="66"/>
+    <w:lsdException w:name="Medium Grid 1 Accent 4" w:uiPriority="67"/>
+    <w:lsdException w:name="Medium Grid 2 Accent 4" w:uiPriority="68"/>
+    <w:lsdException w:name="Medium Grid 3 Accent 4" w:uiPriority="69"/>
+    <w:lsdException w:name="Dark List Accent 4" w:uiPriority="70"/>
+    <w:lsdException w:name="Colorful Shading Accent 4" w:uiPriority="71"/>
+    <w:lsdException w:name="Colorful List Accent 4" w:uiPriority="72"/>
+    <w:lsdException w:name="Colorful Grid Accent 4" w:uiPriority="73"/>
+    <w:lsdException w:name="Light Shading Accent 5" w:uiPriority="60"/>
+    <w:lsdException w:name="Light List Accent 5" w:uiPriority="61"/>
+    <w:lsdException w:name="Light Grid Accent 5" w:uiPriority="62"/>
+    <w:lsdException w:name="Medium Shading 1 Accent 5" w:uiPriority="63"/>
+    <w:lsdException w:name="Medium Shading 2 Accent 5" w:uiPriority="64"/>
+    <w:lsdException w:name="Medium List 1 Accent 5" w:uiPriority="65"/>
+    <w:lsdException w:name="Medium List 2 Accent 5" w:uiPriority="66"/>
+    <w:lsdException w:name="Medium Grid 1 Accent 5" w:uiPriority="67"/>
+    <w:lsdException w:name="Medium Grid 2 Accent 5" w:uiPriority="68"/>
+    <w:lsdException w:name="Medium Grid 3 Accent 5" w:uiPriority="69"/>
+    <w:lsdException w:name="Dark List Accent 5" w:uiPriority="70"/>
+    <w:lsdException w:name="Colorful Shading Accent 5" w:uiPriority="71"/>
+    <w:lsdException w:name="Colorful List Accent 5" w:uiPriority="72"/>
+    <w:lsdException w:name="Colorful Grid Accent 5" w:uiPriority="73"/>
+    <w:lsdException w:name="Light Shading Accent 6" w:uiPriority="60"/>
+    <w:lsdException w:name="Light List Accent 6" w:uiPriority="61"/>
+    <w:lsdException w:name="Light Grid Accent 6" w:uiPriority="62"/>
+    <w:lsdException w:name="Medium Shading 1 Accent 6" w:uiPriority="63"/>
+    <w:lsdException w:name="Medium Shading 2 Accent 6" w:uiPriority="64"/>
+    <w:lsdException w:name="Medium List 1 Accent 6" w:uiPriority="65"/>
+    <w:lsdException w:name="Medium List 2 Accent 6" w:uiPriority="66"/>
+    <w:lsdException w:name="Medium Grid 1 Accent 6" w:uiPriority="67"/>
+    <w:lsdException w:name="Medium Grid 2 Accent 6" w:uiPriority="68"/>
+    <w:lsdException w:name="Medium Grid 3 Accent 6" w:uiPriority="69"/>
+    <w:lsdException w:name="Dark List Accent 6" w:uiPriority="70"/>
+    <w:lsdException w:name="Colorful Shading Accent 6" w:uiPriority="71"/>
+    <w:lsdException w:name="Colorful List Accent 6" w:uiPriority="72"/>
+    <w:lsdException w:name="Colorful Grid Accent 6" w:uiPriority="73"/>
+    <w:lsdException w:name="Subtle Emphasis" w:uiPriority="19" w:qFormat="1"/>
+    <w:lsdException w:name="Intense Emphasis" w:uiPriority="21" w:qFormat="1"/>
+    <w:lsdException w:name="Subtle Reference" w:uiPriority="31" w:qFormat="1"/>
+    <w:lsdException w:name="Intense Reference" w:uiPriority="32" w:qFormat="1"/>
+    <w:lsdException w:name="Book Title" w:uiPriority="33" w:qFormat="1"/>
+    <w:lsdException w:name="Bibliography" w:semiHidden="1" w:uiPriority="37" w:unhideWhenUsed="1"/>
+    <w:lsdException w:name="TOC Heading" w:semiHidden="1" w:uiPriority="39" w:unhideWhenUsed="1" w:qFormat="1"/>
+    <w:lsdException w:name="Plain Table 1" w:uiPriority="41"/>
+    <w:lsdException w:name="Plain Table 2" w:uiPriority="42"/>
+    <w:lsdException w:name="Plain Table 3" w:uiPriority="43"/>
+    <w:lsdException w:name="Plain Table 4" w:uiPriority="44"/>
+    <w:lsdException w:name="Plain Table 5" w:uiPriority="45"/>
+    <w:lsdException w:name="Grid Table Light" w:uiPriority="40"/>
+    <w:lsdException w:name="Grid Table 1 Light" w:uiPriority="46"/>
+    <w:lsdException w:name="Grid Table 2" w:uiPriority="47"/>
+    <w:lsdException w:name="Grid Table 3" w:uiPriority="48"/>
+    <w:lsdException w:name="Grid Table 4" w:uiPriority="49"/>
+    <w:lsdException w:name="Grid Table 5 Dark" w:uiPriority="50"/>
+    <w:lsdException w:name="Grid Table 6 Colorful" w:uiPriority="51"/>
+    <w:lsdException w:name="Grid Table 7 Colorful" w:uiPriority="52"/>
+    <w:lsdException w:name="Grid Table 1 Light Accent 1" w:uiPriority="46"/>
+    <w:lsdException w:name="Grid Table 2 Accent 1" w:uiPriority="47"/>
+    <w:lsdException w:name="Grid Table 3 Accent 1" w:uiPriority="48"/>
+    <w:lsdException w:name="Grid Table 4 Accent 1" w:uiPriority="49"/>
+    <w:lsdException w:name="Grid Table 5 Dark Accent 1" w:uiPriority="50"/>
+    <w:lsdException w:name="Grid Table 6 Colorful Accent 1" w:uiPriority="51"/>
+    <w:lsdException w:name="Grid Table 7 Colorful Accent 1" w:uiPriority="52"/>
+    <w:lsdException w:name="Grid Table 1 Light Accent 2" w:uiPriority="46"/>
+    <w:lsdException w:name="Grid Table 2 Accent 2" w:uiPriority="47"/>
+    <w:lsdException w:name="Grid Table 3 Accent 2" w:uiPriority="48"/>
+    <w:lsdException w:name="Grid Table 4 Accent 2" w:uiPriority="49"/>
+    <w:lsdException w:name="Grid Table 5 Dark Accent 2" w:uiPriority="50"/>
+    <w:lsdException w:name="Grid Table 6 Colorful Accent 2" w:uiPriority="51"/>
+    <w:lsdException w:name="Grid Table 7 Colorful Accent 2" w:uiPriority="52"/>
+    <w:lsdException w:name="Grid Table 1 Light Accent 3" w:uiPriority="46"/>
+    <w:lsdException w:name="Grid Table 2 Accent 3" w:uiPriority="47"/>
+    <w:lsdException w:name="Grid Table 3 Accent 3" w:uiPriority="48"/>
+    <w:lsdException w:name="Grid Table 4 Accent 3" w:uiPriority="49"/>
+    <w:lsdException w:name="Grid Table 5 Dark Accent 3" w:uiPriority="50"/>
+    <w:lsdException w:name="Grid Table 6 Colorful Accent 3" w:uiPriority="51"/>
+    <w:lsdException w:name="Grid Table 7 Colorful Accent 3" w:uiPriority="52"/>
+    <w:lsdException w:name="Grid Table 1 Light Accent 4" w:uiPriority="46"/>
+    <w:lsdException w:name="Grid Table 2 Accent 4" w:uiPriority="47"/>
+    <w:lsdException w:name="Grid Table 3 Accent 4" w:uiPriority="48"/>
+    <w:lsdException w:name="Grid Table 4 Accent 4" w:uiPriority="49"/>
+    <w:lsdException w:name="Grid Table 5 Dark Accent 4" w:uiPriority="50"/>
+    <w:lsdException w:name="Grid Table 6 Colorful Accent 4" w:uiPriority="51"/>
+    <w:lsdException w:name="Grid Table 7 Colorful Accent 4" w:uiPriority="52"/>
+    <w:lsdException w:name="Grid Table 1 Light Accent 5" w:uiPriority="46"/>
+    <w:lsdException w:name="Grid Table 2 Accent 5" w:uiPriority="47"/>
+    <w:lsdException w:name="Grid Table 3 Accent 5" w:uiPriority="48"/>
+    <w:lsdException w:name="Grid Table 4 Accent 5" w:uiPriority="49"/>
+    <w:lsdException w:name="Grid Table 5 Dark Accent 5" w:uiPriority="50"/>
+    <w:lsdException w:name="Grid Table 6 Colorful Accent 5" w:uiPriority="51"/>
+    <w:lsdException w:name="Grid Table 7 Colorful Accent 5" w:uiPriority="52"/>
+    <w:lsdException w:name="Grid Table 1 Light Accent 6" w:uiPriority="46"/>
+    <w:lsdException w:name="Grid Table 2 Accent 6" w:uiPriority="47"/>
+    <w:lsdException w:name="Grid Table 3 Accent 6" w:uiPriority="48"/>
+    <w:lsdException w:name="Grid Table 4 Accent 6" w:uiPriority="49"/>
+    <w:lsdException w:name="Grid Table 5 Dark Accent 6" w:uiPriority="50"/>
+    <w:lsdException w:name="Grid Table 6 Colorful Accent 6" w:uiPriority="51"/>
+    <w:lsdException w:name="Grid Table 7 Colorful Accent 6" w:uiPriority="52"/>
+    <w:lsdException w:name="List Table 1 Light" w:uiPriority="46"/>
+    <w:lsdException w:name="List Table 2" w:uiPriority="47"/>
+    <w:lsdException w:name="List Table 3" w:uiPriority="48"/>
+    <w:lsdException w:name="List Table 4" w:uiPriority="49"/>
+    <w:lsdException w:name="List Table 5 Dark" w:uiPriority="50"/>
+    <w:lsdException w:name="List Table 6 Colorful" w:uiPriority="51"/>
+    <w:lsdException w:name="List Table 7 Colorful" w:uiPriority="52"/>
+    <w:lsdException w:name="List Table 1 Light Accent 1" w:uiPriority="46"/>
+    <w:lsdException w:name="List Table 2 Accent 1" w:uiPriority="47"/>
+    <w:lsdException w:name="List Table 3 Accent 1" w:uiPriority="48"/>
+    <w:lsdException w:name="List Table 4 Accent 1" w:uiPriority="49"/>
+    <w:lsdException w:name="List Table 5 Dark Accent 1" w:uiPriority="50"/>
+    <w:lsdException w:name="List Table 6 Colorful Accent 1" w:uiPriority="51"/>
+    <w:lsdException w:name="List Table 7 Colorful Accent 1" w:uiPriority="52"/>
+    <w:lsdException w:name="List Table 1 Light Accent 2" w:uiPriority="46"/>
+    <w:lsdException w:name="List Table 2 Accent 2" w:uiPriority="47"/>
+    <w:lsdException w:name="List Table 3 Accent 2" w:uiPriority="48"/>
+    <w:lsdException w:name="List Table 4 Accent 2" w:uiPriority="49"/>
+    <w:lsdException w:name="List Table 5 Dark Accent 2" w:uiPriority="50"/>
+    <w:lsdException w:name="List Table 6 Colorful Accent 2" w:uiPriority="51"/>
+    <w:lsdException w:name="List Table 7 Colorful Accent 2" w:uiPriority="52"/>
+    <w:lsdException w:name="List Table 1 Light Accent 3" w:uiPriority="46"/>
+    <w:lsdException w:name="List Table 2 Accent 3" w:uiPriority="47"/>
+    <w:lsdException w:name="List Table 3 Accent 3" w:uiPriority="48"/>
+    <w:lsdException w:name="List Table 4 Accent 3" w:uiPriority="49"/>
+    <w:lsdException w:name="List Table 5 Dark Accent 3" w:uiPriority="50"/>
+    <w:lsdException w:name="List Table 6 Colorful Accent 3" w:uiPriority="51"/>
+    <w:lsdException w:name="List Table 7 Colorful Accent 3" w:uiPriority="52"/>
+    <w:lsdException w:name="List Table 1 Light Accent 4" w:uiPriority="46"/>
+    <w:lsdException w:name="List Table 2 Accent 4" w:uiPriority="47"/>
+    <w:lsdException w:name="List Table 3 Accent 4" w:uiPriority="48"/>
+    <w:lsdException w:name="List Table 4 Accent 4" w:uiPriority="49"/>
+    <w:lsdException w:name="List Table 5 Dark Accent 4" w:uiPriority="50"/>
+    <w:lsdException w:name="List Table 6 Colorful Accent 4" w:uiPriority="51"/>
+    <w:lsdException w:name="List Table 7 Colorful Accent 4" w:uiPriority="52"/>
+    <w:lsdException w:name="List Table 1 Light Accent 5" w:uiPriority="46"/>
+    <w:lsdException w:name="List Table 2 Accent 5" w:uiPriority="47"/>
+    <w:lsdException w:name="List Table 3 Accent 5" w:uiPriority="48"/>
+    <w:lsdException w:name="List Table 4 Accent 5" w:uiPriority="49"/>
+    <w:lsdException w:name="List Table 5 Dark Accent 5" w:uiPriority="50"/>
+    <w:lsdException w:name="List Table 6 Colorful Accent 5" w:uiPriority="51"/>
+    <w:lsdException w:name="List Table 7 Colorful Accent 5" w:uiPriority="52"/>
+    <w:lsdException w:name="List Table 1 Light Accent 6" w:uiPriority="46"/>
+    <w:lsdException w:name="List Table 2 Accent 6" w:uiPriority="47"/>
+    <w:lsdException w:name="List Table 3 Accent 6" w:uiPriority="48"/>
+    <w:lsdException w:name="List Table 4 Accent 6" w:uiPriority="49"/>
+    <w:lsdException w:name="List Table 5 Dark Accent 6" w:uiPriority="50"/>
+    <w:lsdException w:name="List Table 6 Colorful Accent 6" w:uiPriority="51"/>
+    <w:lsdException w:name="List Table 7 Colorful Accent 6" w:uiPriority="52"/>
   </w:latentStyles>
-  <w:style w:type="paragraph" w:default="1" w:styleId="Normale">
+  <w:style w:type="paragraph" w:default="1" w:styleId="Normal">
     <w:name w:val="Normal"/>
     <w:qFormat/>
     <w:rsid w:val="00216E46"/>
@@ -14510,11 +14678,11 @@
       <w:color w:val="00000A"/>
     </w:rPr>
   </w:style>
-  <w:style w:type="paragraph" w:styleId="Titolo1">
+  <w:style w:type="paragraph" w:styleId="Ttulo1">
     <w:name w:val="heading 1"/>
-    <w:basedOn w:val="Normale"/>
-    <w:next w:val="Normale"/>
-    <w:link w:val="Titolo1Carattere"/>
+    <w:basedOn w:val="Normal"/>
+    <w:next w:val="Normal"/>
+    <w:link w:val="Ttulo1Car"/>
     <w:uiPriority w:val="9"/>
     <w:qFormat/>
     <w:rsid w:val="005168F6"/>
@@ -14531,11 +14699,11 @@
       <w:szCs w:val="32"/>
     </w:rPr>
   </w:style>
-  <w:style w:type="paragraph" w:styleId="Titolo2">
+  <w:style w:type="paragraph" w:styleId="Ttulo2">
     <w:name w:val="heading 2"/>
-    <w:basedOn w:val="Normale"/>
-    <w:next w:val="Normale"/>
-    <w:link w:val="Titolo2Carattere"/>
+    <w:basedOn w:val="Normal"/>
+    <w:next w:val="Normal"/>
+    <w:link w:val="Ttulo2Car"/>
     <w:uiPriority w:val="9"/>
     <w:unhideWhenUsed/>
     <w:qFormat/>
@@ -14553,11 +14721,11 @@
       <w:szCs w:val="26"/>
     </w:rPr>
   </w:style>
-  <w:style w:type="paragraph" w:styleId="Titolo3">
+  <w:style w:type="paragraph" w:styleId="Ttulo3">
     <w:name w:val="heading 3"/>
-    <w:basedOn w:val="Normale"/>
-    <w:next w:val="Normale"/>
-    <w:link w:val="Titolo3Carattere"/>
+    <w:basedOn w:val="Normal"/>
+    <w:next w:val="Normal"/>
+    <w:link w:val="Ttulo3Car"/>
     <w:uiPriority w:val="9"/>
     <w:unhideWhenUsed/>
     <w:qFormat/>
@@ -14575,18 +14743,17 @@
       <w:szCs w:val="24"/>
     </w:rPr>
   </w:style>
-  <w:style w:type="character" w:default="1" w:styleId="Carpredefinitoparagrafo">
+  <w:style w:type="character" w:default="1" w:styleId="Fuentedeprrafopredeter">
     <w:name w:val="Default Paragraph Font"/>
     <w:uiPriority w:val="1"/>
     <w:semiHidden/>
     <w:unhideWhenUsed/>
   </w:style>
-  <w:style w:type="table" w:default="1" w:styleId="Tabellanormale">
+  <w:style w:type="table" w:default="1" w:styleId="Tablanormal">
     <w:name w:val="Normal Table"/>
     <w:uiPriority w:val="99"/>
     <w:semiHidden/>
     <w:unhideWhenUsed/>
-    <w:qFormat/>
     <w:tblPr>
       <w:tblInd w:w="0" w:type="dxa"/>
       <w:tblCellMar>
@@ -14597,16 +14764,16 @@
       </w:tblCellMar>
     </w:tblPr>
   </w:style>
-  <w:style w:type="numbering" w:default="1" w:styleId="Nessunelenco">
+  <w:style w:type="numbering" w:default="1" w:styleId="Sinlista">
     <w:name w:val="No List"/>
     <w:uiPriority w:val="99"/>
     <w:semiHidden/>
     <w:unhideWhenUsed/>
   </w:style>
-  <w:style w:type="paragraph" w:styleId="Corpodeltesto">
+  <w:style w:type="paragraph" w:styleId="Textoindependiente">
     <w:name w:val="Body Text"/>
-    <w:basedOn w:val="Normale"/>
-    <w:link w:val="CorpodeltestoCarattere"/>
+    <w:basedOn w:val="Normal"/>
+    <w:link w:val="TextoindependienteCar"/>
     <w:uiPriority w:val="99"/>
     <w:unhideWhenUsed/>
     <w:rsid w:val="00216E46"/>
@@ -14614,17 +14781,17 @@
       <w:spacing w:after="120"/>
     </w:pPr>
   </w:style>
-  <w:style w:type="character" w:customStyle="1" w:styleId="CorpodeltestoCarattere">
-    <w:name w:val="Corpo del testo Carattere"/>
-    <w:basedOn w:val="Carpredefinitoparagrafo"/>
-    <w:link w:val="Corpodeltesto"/>
+  <w:style w:type="character" w:customStyle="1" w:styleId="TextoindependienteCar">
+    <w:name w:val="Texto independiente Car"/>
+    <w:basedOn w:val="Fuentedeprrafopredeter"/>
+    <w:link w:val="Textoindependiente"/>
     <w:uiPriority w:val="99"/>
     <w:rsid w:val="00216E46"/>
   </w:style>
-  <w:style w:type="character" w:customStyle="1" w:styleId="Titolo1Carattere">
-    <w:name w:val="Titolo 1 Carattere"/>
-    <w:basedOn w:val="Carpredefinitoparagrafo"/>
-    <w:link w:val="Titolo1"/>
+  <w:style w:type="character" w:customStyle="1" w:styleId="Ttulo1Car">
+    <w:name w:val="Título 1 Car"/>
+    <w:basedOn w:val="Fuentedeprrafopredeter"/>
+    <w:link w:val="Ttulo1"/>
     <w:uiPriority w:val="9"/>
     <w:rsid w:val="005168F6"/>
     <w:rPr>
@@ -14634,10 +14801,10 @@
       <w:szCs w:val="32"/>
     </w:rPr>
   </w:style>
-  <w:style w:type="character" w:customStyle="1" w:styleId="Titolo2Carattere">
-    <w:name w:val="Titolo 2 Carattere"/>
-    <w:basedOn w:val="Carpredefinitoparagrafo"/>
-    <w:link w:val="Titolo2"/>
+  <w:style w:type="character" w:customStyle="1" w:styleId="Ttulo2Car">
+    <w:name w:val="Título 2 Car"/>
+    <w:basedOn w:val="Fuentedeprrafopredeter"/>
+    <w:link w:val="Ttulo2"/>
     <w:uiPriority w:val="9"/>
     <w:rsid w:val="005168F6"/>
     <w:rPr>
@@ -14647,10 +14814,10 @@
       <w:szCs w:val="26"/>
     </w:rPr>
   </w:style>
-  <w:style w:type="character" w:customStyle="1" w:styleId="Titolo3Carattere">
-    <w:name w:val="Titolo 3 Carattere"/>
-    <w:basedOn w:val="Carpredefinitoparagrafo"/>
-    <w:link w:val="Titolo3"/>
+  <w:style w:type="character" w:customStyle="1" w:styleId="Ttulo3Car">
+    <w:name w:val="Título 3 Car"/>
+    <w:basedOn w:val="Fuentedeprrafopredeter"/>
+    <w:link w:val="Ttulo3"/>
     <w:uiPriority w:val="9"/>
     <w:rsid w:val="00BE32E6"/>
     <w:rPr>
@@ -14660,9 +14827,9 @@
       <w:szCs w:val="24"/>
     </w:rPr>
   </w:style>
-  <w:style w:type="paragraph" w:styleId="Paragrafoelenco">
+  <w:style w:type="paragraph" w:styleId="Prrafodelista">
     <w:name w:val="List Paragraph"/>
-    <w:basedOn w:val="Normale"/>
+    <w:basedOn w:val="Normal"/>
     <w:uiPriority w:val="34"/>
     <w:qFormat/>
     <w:rsid w:val="00BE32E6"/>
@@ -14673,13 +14840,13 @@
   </w:style>
   <w:style w:type="character" w:customStyle="1" w:styleId="EncabezadoCar">
     <w:name w:val="Encabezado Car"/>
-    <w:basedOn w:val="Carpredefinitoparagrafo"/>
+    <w:basedOn w:val="Fuentedeprrafopredeter"/>
     <w:qFormat/>
     <w:rsid w:val="005A1A0E"/>
   </w:style>
   <w:style w:type="paragraph" w:customStyle="1" w:styleId="TextBody">
     <w:name w:val="Text Body"/>
-    <w:basedOn w:val="Normale"/>
+    <w:basedOn w:val="Normal"/>
     <w:rsid w:val="005A1A0E"/>
     <w:pPr>
       <w:suppressAutoHyphens w:val="0"/>
@@ -14691,9 +14858,9 @@
       <w:lang w:val="en-US" w:eastAsia="zh-CN" w:bidi="hi-IN"/>
     </w:rPr>
   </w:style>
-  <w:style w:type="character" w:styleId="Rimandocommento">
+  <w:style w:type="character" w:styleId="Refdecomentario">
     <w:name w:val="annotation reference"/>
-    <w:basedOn w:val="Carpredefinitoparagrafo"/>
+    <w:basedOn w:val="Fuentedeprrafopredeter"/>
     <w:uiPriority w:val="99"/>
     <w:semiHidden/>
     <w:unhideWhenUsed/>
@@ -14703,10 +14870,10 @@
       <w:szCs w:val="16"/>
     </w:rPr>
   </w:style>
-  <w:style w:type="paragraph" w:styleId="Testocommento">
+  <w:style w:type="paragraph" w:styleId="Textocomentario">
     <w:name w:val="annotation text"/>
-    <w:basedOn w:val="Normale"/>
-    <w:link w:val="TestocommentoCarattere"/>
+    <w:basedOn w:val="Normal"/>
+    <w:link w:val="TextocomentarioCar"/>
     <w:uiPriority w:val="99"/>
     <w:semiHidden/>
     <w:unhideWhenUsed/>
@@ -14722,10 +14889,10 @@
       <w:szCs w:val="20"/>
     </w:rPr>
   </w:style>
-  <w:style w:type="character" w:customStyle="1" w:styleId="TestocommentoCarattere">
-    <w:name w:val="Testo commento Carattere"/>
-    <w:basedOn w:val="Carpredefinitoparagrafo"/>
-    <w:link w:val="Testocommento"/>
+  <w:style w:type="character" w:customStyle="1" w:styleId="TextocomentarioCar">
+    <w:name w:val="Texto comentario Car"/>
+    <w:basedOn w:val="Fuentedeprrafopredeter"/>
+    <w:link w:val="Textocomentario"/>
     <w:uiPriority w:val="99"/>
     <w:semiHidden/>
     <w:rsid w:val="00CE3AB3"/>
@@ -14734,10 +14901,10 @@
       <w:szCs w:val="20"/>
     </w:rPr>
   </w:style>
-  <w:style w:type="paragraph" w:styleId="Testofumetto">
+  <w:style w:type="paragraph" w:styleId="Textodeglobo">
     <w:name w:val="Balloon Text"/>
-    <w:basedOn w:val="Normale"/>
-    <w:link w:val="TestofumettoCarattere"/>
+    <w:basedOn w:val="Normal"/>
+    <w:link w:val="TextodegloboCar"/>
     <w:uiPriority w:val="99"/>
     <w:semiHidden/>
     <w:unhideWhenUsed/>
@@ -14751,10 +14918,10 @@
       <w:szCs w:val="18"/>
     </w:rPr>
   </w:style>
-  <w:style w:type="character" w:customStyle="1" w:styleId="TestofumettoCarattere">
-    <w:name w:val="Testo fumetto Carattere"/>
-    <w:basedOn w:val="Carpredefinitoparagrafo"/>
-    <w:link w:val="Testofumetto"/>
+  <w:style w:type="character" w:customStyle="1" w:styleId="TextodegloboCar">
+    <w:name w:val="Texto de globo Car"/>
+    <w:basedOn w:val="Fuentedeprrafopredeter"/>
+    <w:link w:val="Textodeglobo"/>
     <w:uiPriority w:val="99"/>
     <w:semiHidden/>
     <w:rsid w:val="00CE3AB3"/>
@@ -14765,9 +14932,9 @@
       <w:szCs w:val="18"/>
     </w:rPr>
   </w:style>
-  <w:style w:type="table" w:customStyle="1" w:styleId="GridTable3Accent1">
-    <w:name w:val="Grid Table 3 Accent 1"/>
-    <w:basedOn w:val="Tabellanormale"/>
+  <w:style w:type="table" w:customStyle="1" w:styleId="Tabladecuadrcula3-nfasis11">
+    <w:name w:val="Tabla de cuadrícula 3 - Énfasis 11"/>
+    <w:basedOn w:val="Tablanormal"/>
     <w:uiPriority w:val="48"/>
     <w:rsid w:val="00BE719E"/>
     <w:pPr>
@@ -14776,7 +14943,6 @@
     <w:tblPr>
       <w:tblStyleRowBandSize w:val="1"/>
       <w:tblStyleColBandSize w:val="1"/>
-      <w:tblInd w:w="0" w:type="dxa"/>
       <w:tblBorders>
         <w:top w:val="single" w:sz="4" w:space="0" w:color="9CC2E5" w:themeColor="accent1" w:themeTint="99"/>
         <w:left w:val="single" w:sz="4" w:space="0" w:color="9CC2E5" w:themeColor="accent1" w:themeTint="99"/>
@@ -14785,12 +14951,6 @@
         <w:insideH w:val="single" w:sz="4" w:space="0" w:color="9CC2E5" w:themeColor="accent1" w:themeTint="99"/>
         <w:insideV w:val="single" w:sz="4" w:space="0" w:color="9CC2E5" w:themeColor="accent1" w:themeTint="99"/>
       </w:tblBorders>
-      <w:tblCellMar>
-        <w:top w:w="0" w:type="dxa"/>
-        <w:left w:w="108" w:type="dxa"/>
-        <w:bottom w:w="0" w:type="dxa"/>
-        <w:right w:w="108" w:type="dxa"/>
-      </w:tblCellMar>
     </w:tblPr>
     <w:tblStylePr w:type="firstRow">
       <w:rPr>
@@ -14908,9 +15068,9 @@
       </w:tcPr>
     </w:tblStylePr>
   </w:style>
-  <w:style w:type="table" w:customStyle="1" w:styleId="GridTable4Accent1">
-    <w:name w:val="Grid Table 4 Accent 1"/>
-    <w:basedOn w:val="Tabellanormale"/>
+  <w:style w:type="table" w:customStyle="1" w:styleId="Tabladecuadrcula4-nfasis11">
+    <w:name w:val="Tabla de cuadrícula 4 - Énfasis 11"/>
+    <w:basedOn w:val="Tablanormal"/>
     <w:uiPriority w:val="49"/>
     <w:rsid w:val="00BE719E"/>
     <w:pPr>
@@ -14919,7 +15079,6 @@
     <w:tblPr>
       <w:tblStyleRowBandSize w:val="1"/>
       <w:tblStyleColBandSize w:val="1"/>
-      <w:tblInd w:w="0" w:type="dxa"/>
       <w:tblBorders>
         <w:top w:val="single" w:sz="4" w:space="0" w:color="9CC2E5" w:themeColor="accent1" w:themeTint="99"/>
         <w:left w:val="single" w:sz="4" w:space="0" w:color="9CC2E5" w:themeColor="accent1" w:themeTint="99"/>
@@ -14928,12 +15087,6 @@
         <w:insideH w:val="single" w:sz="4" w:space="0" w:color="9CC2E5" w:themeColor="accent1" w:themeTint="99"/>
         <w:insideV w:val="single" w:sz="4" w:space="0" w:color="9CC2E5" w:themeColor="accent1" w:themeTint="99"/>
       </w:tblBorders>
-      <w:tblCellMar>
-        <w:top w:w="0" w:type="dxa"/>
-        <w:left w:w="108" w:type="dxa"/>
-        <w:bottom w:w="0" w:type="dxa"/>
-        <w:right w:w="108" w:type="dxa"/>
-      </w:tblCellMar>
     </w:tblPr>
     <w:tblStylePr w:type="firstRow">
       <w:rPr>
@@ -14991,9 +15144,9 @@
       </w:tcPr>
     </w:tblStylePr>
   </w:style>
-  <w:style w:type="table" w:customStyle="1" w:styleId="GridTable5DarkAccent1">
-    <w:name w:val="Grid Table 5 Dark Accent 1"/>
-    <w:basedOn w:val="Tabellanormale"/>
+  <w:style w:type="table" w:customStyle="1" w:styleId="Tabladecuadrcula5oscura-nfasis11">
+    <w:name w:val="Tabla de cuadrícula 5 oscura - Énfasis 11"/>
+    <w:basedOn w:val="Tablanormal"/>
     <w:uiPriority w:val="50"/>
     <w:rsid w:val="0008704F"/>
     <w:pPr>
@@ -15002,7 +15155,6 @@
     <w:tblPr>
       <w:tblStyleRowBandSize w:val="1"/>
       <w:tblStyleColBandSize w:val="1"/>
-      <w:tblInd w:w="0" w:type="dxa"/>
       <w:tblBorders>
         <w:top w:val="single" w:sz="4" w:space="0" w:color="FFFFFF" w:themeColor="background1"/>
         <w:left w:val="single" w:sz="4" w:space="0" w:color="FFFFFF" w:themeColor="background1"/>
@@ -15011,12 +15163,6 @@
         <w:insideH w:val="single" w:sz="4" w:space="0" w:color="FFFFFF" w:themeColor="background1"/>
         <w:insideV w:val="single" w:sz="4" w:space="0" w:color="FFFFFF" w:themeColor="background1"/>
       </w:tblBorders>
-      <w:tblCellMar>
-        <w:top w:w="0" w:type="dxa"/>
-        <w:left w:w="108" w:type="dxa"/>
-        <w:bottom w:w="0" w:type="dxa"/>
-        <w:right w:w="108" w:type="dxa"/>
-      </w:tblCellMar>
     </w:tblPr>
     <w:tcPr>
       <w:shd w:val="clear" w:color="auto" w:fill="DEEAF6" w:themeFill="accent1" w:themeFillTint="33"/>
@@ -15104,9 +15250,9 @@
       </w:tcPr>
     </w:tblStylePr>
   </w:style>
-  <w:style w:type="character" w:styleId="Testosegnaposto">
+  <w:style w:type="character" w:styleId="Textodelmarcadordeposicin">
     <w:name w:val="Placeholder Text"/>
-    <w:basedOn w:val="Carpredefinitoparagrafo"/>
+    <w:basedOn w:val="Fuentedeprrafopredeter"/>
     <w:uiPriority w:val="99"/>
     <w:semiHidden/>
     <w:rsid w:val="0008704F"/>
@@ -15114,16 +15260,15 @@
       <w:color w:val="808080"/>
     </w:rPr>
   </w:style>
-  <w:style w:type="table" w:styleId="Grigliatabella">
+  <w:style w:type="table" w:styleId="Tablaconcuadrcula">
     <w:name w:val="Table Grid"/>
-    <w:basedOn w:val="Tabellanormale"/>
+    <w:basedOn w:val="Tablanormal"/>
     <w:uiPriority w:val="39"/>
     <w:rsid w:val="00674D45"/>
     <w:pPr>
       <w:spacing w:after="0" w:line="240" w:lineRule="auto"/>
     </w:pPr>
     <w:tblPr>
-      <w:tblInd w:w="0" w:type="dxa"/>
       <w:tblBorders>
         <w:top w:val="single" w:sz="4" w:space="0" w:color="auto"/>
         <w:left w:val="single" w:sz="4" w:space="0" w:color="auto"/>
@@ -15132,17 +15277,11 @@
         <w:insideH w:val="single" w:sz="4" w:space="0" w:color="auto"/>
         <w:insideV w:val="single" w:sz="4" w:space="0" w:color="auto"/>
       </w:tblBorders>
-      <w:tblCellMar>
-        <w:top w:w="0" w:type="dxa"/>
-        <w:left w:w="108" w:type="dxa"/>
-        <w:bottom w:w="0" w:type="dxa"/>
-        <w:right w:w="108" w:type="dxa"/>
-      </w:tblCellMar>
     </w:tblPr>
   </w:style>
-  <w:style w:type="table" w:customStyle="1" w:styleId="GridTable2Accent1">
-    <w:name w:val="Grid Table 2 Accent 1"/>
-    <w:basedOn w:val="Tabellanormale"/>
+  <w:style w:type="table" w:customStyle="1" w:styleId="Tabladecuadrcula2-nfasis11">
+    <w:name w:val="Tabla de cuadrícula 2 - Énfasis 11"/>
+    <w:basedOn w:val="Tablanormal"/>
     <w:uiPriority w:val="47"/>
     <w:rsid w:val="00674D45"/>
     <w:pPr>
@@ -15151,19 +15290,12 @@
     <w:tblPr>
       <w:tblStyleRowBandSize w:val="1"/>
       <w:tblStyleColBandSize w:val="1"/>
-      <w:tblInd w:w="0" w:type="dxa"/>
       <w:tblBorders>
         <w:top w:val="single" w:sz="2" w:space="0" w:color="9CC2E5" w:themeColor="accent1" w:themeTint="99"/>
         <w:bottom w:val="single" w:sz="2" w:space="0" w:color="9CC2E5" w:themeColor="accent1" w:themeTint="99"/>
         <w:insideH w:val="single" w:sz="2" w:space="0" w:color="9CC2E5" w:themeColor="accent1" w:themeTint="99"/>
         <w:insideV w:val="single" w:sz="2" w:space="0" w:color="9CC2E5" w:themeColor="accent1" w:themeTint="99"/>
       </w:tblBorders>
-      <w:tblCellMar>
-        <w:top w:w="0" w:type="dxa"/>
-        <w:left w:w="108" w:type="dxa"/>
-        <w:bottom w:w="0" w:type="dxa"/>
-        <w:right w:w="108" w:type="dxa"/>
-      </w:tblCellMar>
     </w:tblPr>
     <w:tblStylePr w:type="firstRow">
       <w:rPr>
@@ -15222,10 +15354,10 @@
       </w:tcPr>
     </w:tblStylePr>
   </w:style>
-  <w:style w:type="paragraph" w:styleId="Titolosommario">
+  <w:style w:type="paragraph" w:styleId="TtulodeTDC">
     <w:name w:val="TOC Heading"/>
-    <w:basedOn w:val="Titolo1"/>
-    <w:next w:val="Normale"/>
+    <w:basedOn w:val="Ttulo1"/>
+    <w:next w:val="Normal"/>
     <w:uiPriority w:val="39"/>
     <w:semiHidden/>
     <w:unhideWhenUsed/>
@@ -15244,10 +15376,10 @@
       <w:lang w:val="it-IT"/>
     </w:rPr>
   </w:style>
-  <w:style w:type="paragraph" w:styleId="Sommario1">
+  <w:style w:type="paragraph" w:styleId="TDC1">
     <w:name w:val="toc 1"/>
-    <w:basedOn w:val="Normale"/>
-    <w:next w:val="Normale"/>
+    <w:basedOn w:val="Normal"/>
+    <w:next w:val="Normal"/>
     <w:autoRedefine/>
     <w:uiPriority w:val="39"/>
     <w:unhideWhenUsed/>
@@ -15256,10 +15388,10 @@
       <w:spacing w:after="100"/>
     </w:pPr>
   </w:style>
-  <w:style w:type="paragraph" w:styleId="Sommario2">
+  <w:style w:type="paragraph" w:styleId="TDC2">
     <w:name w:val="toc 2"/>
-    <w:basedOn w:val="Normale"/>
-    <w:next w:val="Normale"/>
+    <w:basedOn w:val="Normal"/>
+    <w:next w:val="Normal"/>
     <w:autoRedefine/>
     <w:uiPriority w:val="39"/>
     <w:unhideWhenUsed/>
@@ -15269,10 +15401,10 @@
       <w:ind w:left="220"/>
     </w:pPr>
   </w:style>
-  <w:style w:type="paragraph" w:styleId="Sommario3">
+  <w:style w:type="paragraph" w:styleId="TDC3">
     <w:name w:val="toc 3"/>
-    <w:basedOn w:val="Normale"/>
-    <w:next w:val="Normale"/>
+    <w:basedOn w:val="Normal"/>
+    <w:next w:val="Normal"/>
     <w:autoRedefine/>
     <w:uiPriority w:val="39"/>
     <w:unhideWhenUsed/>
@@ -15282,9 +15414,9 @@
       <w:ind w:left="440"/>
     </w:pPr>
   </w:style>
-  <w:style w:type="character" w:styleId="Collegamentoipertestuale">
+  <w:style w:type="character" w:styleId="Hipervnculo">
     <w:name w:val="Hyperlink"/>
-    <w:basedOn w:val="Carpredefinitoparagrafo"/>
+    <w:basedOn w:val="Fuentedeprrafopredeter"/>
     <w:uiPriority w:val="99"/>
     <w:unhideWhenUsed/>
     <w:rsid w:val="00360B38"/>
@@ -15551,7 +15683,7 @@
   <a:extraClrSchemeLst/>
   <a:extLst>
     <a:ext uri="{05A4C25C-085E-4340-85A3-A5531E510DB2}">
-      <thm15:themeFamily xmlns:thm15="http://schemas.microsoft.com/office/thememl/2012/main" xmlns="" name="Office Theme" id="{62F939B6-93AF-4DB8-9C6B-D6C7DFDC589F}" vid="{4A3C46E8-61CC-4603-A589-7422A47A8E4A}"/>
+      <thm15:themeFamily xmlns:thm15="http://schemas.microsoft.com/office/thememl/2012/main" name="Office Theme" id="{62F939B6-93AF-4DB8-9C6B-D6C7DFDC589F}" vid="{4A3C46E8-61CC-4603-A589-7422A47A8E4A}"/>
     </a:ext>
   </a:extLst>
 </a:theme>
@@ -15562,7 +15694,7 @@
 </file>
 
 <file path=customXml/itemProps1.xml><?xml version="1.0" encoding="utf-8"?>
-<ds:datastoreItem xmlns:ds="http://schemas.openxmlformats.org/officeDocument/2006/customXml" ds:itemID="{31D34972-C970-4D2F-96CD-E4C495351A5B}">
+<ds:datastoreItem xmlns:ds="http://schemas.openxmlformats.org/officeDocument/2006/customXml" ds:itemID="{261A8519-EB85-4AFF-8E92-76989D7F0E0D}">
   <ds:schemaRefs>
     <ds:schemaRef ds:uri="http://schemas.openxmlformats.org/officeDocument/2006/bibliography"/>
   </ds:schemaRefs>

</xml_diff>